<commit_message>
Updated work log doc
</commit_message>
<xml_diff>
--- a/Project_Engineering_Work_Journal.docx
+++ b/Project_Engineering_Work_Journal.docx
@@ -969,28 +969,6 @@
     </w:p>
     <w:p>
       <w:pPr>
-        <w:rPr>
-          <w:color w:val="000000" w:themeColor="text1"/>
-        </w:rPr>
-      </w:pPr>
-    </w:p>
-    <w:p>
-      <w:pPr>
-        <w:rPr>
-          <w:b/>
-          <w:color w:val="000000" w:themeColor="text1"/>
-        </w:rPr>
-      </w:pPr>
-      <w:r>
-        <w:rPr>
-          <w:b/>
-          <w:color w:val="000000" w:themeColor="text1"/>
-        </w:rPr>
-        <w:t>Issues &amp; Solutions</w:t>
-      </w:r>
-    </w:p>
-    <w:p>
-      <w:pPr>
         <w:pStyle w:val="ListParagraph"/>
         <w:numPr>
           <w:ilvl w:val="0"/>
@@ -1004,6 +982,46 @@
         <w:rPr>
           <w:color w:val="000000" w:themeColor="text1"/>
         </w:rPr>
+        <w:t>Made multiple attempts to correctly configure DB to allow connection from a Java application to execute queries/statements</w:t>
+      </w:r>
+    </w:p>
+    <w:p>
+      <w:pPr>
+        <w:rPr>
+          <w:color w:val="000000" w:themeColor="text1"/>
+        </w:rPr>
+      </w:pPr>
+    </w:p>
+    <w:p>
+      <w:pPr>
+        <w:rPr>
+          <w:b/>
+          <w:color w:val="000000" w:themeColor="text1"/>
+        </w:rPr>
+      </w:pPr>
+      <w:r>
+        <w:rPr>
+          <w:b/>
+          <w:color w:val="000000" w:themeColor="text1"/>
+        </w:rPr>
+        <w:t>Issues &amp; Solutions</w:t>
+      </w:r>
+    </w:p>
+    <w:p>
+      <w:pPr>
+        <w:pStyle w:val="ListParagraph"/>
+        <w:numPr>
+          <w:ilvl w:val="0"/>
+          <w:numId w:val="1"/>
+        </w:numPr>
+        <w:rPr>
+          <w:color w:val="000000" w:themeColor="text1"/>
+        </w:rPr>
+      </w:pPr>
+      <w:r>
+        <w:rPr>
+          <w:color w:val="000000" w:themeColor="text1"/>
+        </w:rPr>
         <w:t>Multiple compile-time errors when trying to establish Cluster connection with Cassandra instance. Errors are primarily to do with logging configuration and missing JAR files.</w:t>
       </w:r>
     </w:p>
@@ -1073,11 +1091,519 @@
     <w:p>
       <w:pPr>
         <w:rPr>
-          <w:color w:val="000000" w:themeColor="text1"/>
-        </w:rPr>
-      </w:pPr>
+          <w:b/>
+          <w:color w:val="000000" w:themeColor="text1"/>
+          <w:u w:val="single"/>
+        </w:rPr>
+      </w:pPr>
+      <w:r>
+        <w:rPr>
+          <w:b/>
+          <w:color w:val="000000" w:themeColor="text1"/>
+          <w:u w:val="single"/>
+        </w:rPr>
+        <w:t>Week 3</w:t>
+      </w:r>
+      <w:r>
+        <w:rPr>
+          <w:b/>
+          <w:color w:val="000000" w:themeColor="text1"/>
+          <w:u w:val="single"/>
+        </w:rPr>
+        <w:t xml:space="preserve"> (</w:t>
+      </w:r>
+      <w:r>
+        <w:rPr>
+          <w:b/>
+          <w:color w:val="000000" w:themeColor="text1"/>
+          <w:u w:val="single"/>
+        </w:rPr>
+        <w:t>21</w:t>
+      </w:r>
+      <w:r>
+        <w:rPr>
+          <w:b/>
+          <w:color w:val="000000" w:themeColor="text1"/>
+          <w:u w:val="single"/>
+          <w:vertAlign w:val="superscript"/>
+        </w:rPr>
+        <w:t>th</w:t>
+      </w:r>
+      <w:r>
+        <w:rPr>
+          <w:b/>
+          <w:color w:val="000000" w:themeColor="text1"/>
+          <w:u w:val="single"/>
+        </w:rPr>
+        <w:t xml:space="preserve"> Oct – </w:t>
+      </w:r>
+      <w:r>
+        <w:rPr>
+          <w:b/>
+          <w:color w:val="000000" w:themeColor="text1"/>
+          <w:u w:val="single"/>
+        </w:rPr>
+        <w:t>25</w:t>
+      </w:r>
+      <w:r>
+        <w:rPr>
+          <w:b/>
+          <w:color w:val="000000" w:themeColor="text1"/>
+          <w:u w:val="single"/>
+          <w:vertAlign w:val="superscript"/>
+        </w:rPr>
+        <w:t>th</w:t>
+      </w:r>
+      <w:r>
+        <w:rPr>
+          <w:b/>
+          <w:color w:val="000000" w:themeColor="text1"/>
+          <w:u w:val="single"/>
+        </w:rPr>
+        <w:t xml:space="preserve"> Oct)</w:t>
+      </w:r>
+    </w:p>
+    <w:p>
+      <w:pPr>
+        <w:rPr>
+          <w:color w:val="000000" w:themeColor="text1"/>
+        </w:rPr>
+      </w:pPr>
+    </w:p>
+    <w:p>
+      <w:pPr>
+        <w:rPr>
+          <w:b/>
+          <w:color w:val="000000" w:themeColor="text1"/>
+        </w:rPr>
+      </w:pPr>
+      <w:r>
+        <w:rPr>
+          <w:b/>
+          <w:color w:val="000000" w:themeColor="text1"/>
+        </w:rPr>
+        <w:t>Overall Task</w:t>
+      </w:r>
+    </w:p>
+    <w:p>
+      <w:pPr>
+        <w:rPr>
+          <w:color w:val="000000" w:themeColor="text1"/>
+        </w:rPr>
+      </w:pPr>
+      <w:r>
+        <w:rPr>
+          <w:color w:val="000000" w:themeColor="text1"/>
+        </w:rPr>
+        <w:t>Resolve previous Cassandra DB configuration issue in order to:</w:t>
+      </w:r>
+    </w:p>
+    <w:p>
+      <w:pPr>
+        <w:pStyle w:val="ListParagraph"/>
+        <w:numPr>
+          <w:ilvl w:val="0"/>
+          <w:numId w:val="1"/>
+        </w:numPr>
+        <w:rPr>
+          <w:color w:val="000000" w:themeColor="text1"/>
+        </w:rPr>
+      </w:pPr>
+      <w:r>
+        <w:rPr>
+          <w:color w:val="000000" w:themeColor="text1"/>
+        </w:rPr>
+        <w:t>Use IntelliJ to execute DB commands</w:t>
+      </w:r>
+    </w:p>
+    <w:p>
+      <w:pPr>
+        <w:pStyle w:val="ListParagraph"/>
+        <w:numPr>
+          <w:ilvl w:val="0"/>
+          <w:numId w:val="1"/>
+        </w:numPr>
+        <w:rPr>
+          <w:color w:val="000000" w:themeColor="text1"/>
+        </w:rPr>
+      </w:pPr>
+      <w:r>
+        <w:rPr>
+          <w:color w:val="000000" w:themeColor="text1"/>
+        </w:rPr>
+        <w:t>Design and setup initial tables for project data sto</w:t>
+      </w:r>
       <w:bookmarkStart w:id="0" w:name="_GoBack"/>
       <w:bookmarkEnd w:id="0"/>
+      <w:r>
+        <w:rPr>
+          <w:color w:val="000000" w:themeColor="text1"/>
+        </w:rPr>
+        <w:t>rage</w:t>
+      </w:r>
+    </w:p>
+    <w:p>
+      <w:pPr>
+        <w:pStyle w:val="ListParagraph"/>
+        <w:numPr>
+          <w:ilvl w:val="0"/>
+          <w:numId w:val="1"/>
+        </w:numPr>
+        <w:rPr>
+          <w:color w:val="000000" w:themeColor="text1"/>
+        </w:rPr>
+      </w:pPr>
+      <w:r>
+        <w:rPr>
+          <w:color w:val="000000" w:themeColor="text1"/>
+        </w:rPr>
+        <w:t>Display data from successful DB read command</w:t>
+      </w:r>
+    </w:p>
+    <w:p>
+      <w:pPr>
+        <w:rPr>
+          <w:color w:val="000000" w:themeColor="text1"/>
+        </w:rPr>
+      </w:pPr>
+    </w:p>
+    <w:p>
+      <w:pPr>
+        <w:rPr>
+          <w:b/>
+          <w:color w:val="000000" w:themeColor="text1"/>
+        </w:rPr>
+      </w:pPr>
+      <w:r>
+        <w:rPr>
+          <w:b/>
+          <w:color w:val="000000" w:themeColor="text1"/>
+        </w:rPr>
+        <w:t>Work Done</w:t>
+      </w:r>
+    </w:p>
+    <w:p>
+      <w:pPr>
+        <w:pStyle w:val="ListParagraph"/>
+        <w:numPr>
+          <w:ilvl w:val="0"/>
+          <w:numId w:val="1"/>
+        </w:numPr>
+        <w:rPr>
+          <w:color w:val="000000" w:themeColor="text1"/>
+        </w:rPr>
+      </w:pPr>
+      <w:r>
+        <w:rPr>
+          <w:color w:val="000000" w:themeColor="text1"/>
+        </w:rPr>
+        <w:t>Continued attempt to configure DB by</w:t>
+      </w:r>
+      <w:r>
+        <w:rPr>
+          <w:color w:val="000000" w:themeColor="text1"/>
+        </w:rPr>
+        <w:t xml:space="preserve"> manually</w:t>
+      </w:r>
+      <w:r>
+        <w:rPr>
+          <w:color w:val="000000" w:themeColor="text1"/>
+        </w:rPr>
+        <w:t xml:space="preserve"> adding JAR files, libraries and dependencies to IntelliJ Java Project. </w:t>
+      </w:r>
+      <w:r>
+        <w:rPr>
+          <w:b/>
+          <w:color w:val="000000" w:themeColor="text1"/>
+        </w:rPr>
+        <w:t>I was unable to accomplish successful setup by this method.</w:t>
+      </w:r>
+    </w:p>
+    <w:p>
+      <w:pPr>
+        <w:pStyle w:val="ListParagraph"/>
+        <w:numPr>
+          <w:ilvl w:val="0"/>
+          <w:numId w:val="1"/>
+        </w:numPr>
+        <w:rPr>
+          <w:color w:val="000000" w:themeColor="text1"/>
+        </w:rPr>
+      </w:pPr>
+      <w:r>
+        <w:rPr>
+          <w:color w:val="000000" w:themeColor="text1"/>
+        </w:rPr>
+        <w:t>Created a new Maven Java project in IntelliJ.</w:t>
+      </w:r>
+    </w:p>
+    <w:p>
+      <w:pPr>
+        <w:pStyle w:val="ListParagraph"/>
+        <w:numPr>
+          <w:ilvl w:val="0"/>
+          <w:numId w:val="1"/>
+        </w:numPr>
+        <w:rPr>
+          <w:color w:val="000000" w:themeColor="text1"/>
+        </w:rPr>
+      </w:pPr>
+      <w:r>
+        <w:rPr>
+          <w:color w:val="000000" w:themeColor="text1"/>
+        </w:rPr>
+        <w:t>Added needed Cassandra dependencies (</w:t>
+      </w:r>
+      <w:proofErr w:type="spellStart"/>
+      <w:r>
+        <w:rPr>
+          <w:color w:val="000000" w:themeColor="text1"/>
+        </w:rPr>
+        <w:t>DataStax</w:t>
+      </w:r>
+      <w:proofErr w:type="spellEnd"/>
+      <w:r>
+        <w:rPr>
+          <w:color w:val="000000" w:themeColor="text1"/>
+        </w:rPr>
+        <w:t>) to project pom.xml file.</w:t>
+      </w:r>
+    </w:p>
+    <w:p>
+      <w:pPr>
+        <w:pStyle w:val="ListParagraph"/>
+        <w:numPr>
+          <w:ilvl w:val="0"/>
+          <w:numId w:val="1"/>
+        </w:numPr>
+        <w:rPr>
+          <w:color w:val="000000" w:themeColor="text1"/>
+        </w:rPr>
+      </w:pPr>
+      <w:r>
+        <w:rPr>
+          <w:color w:val="000000" w:themeColor="text1"/>
+        </w:rPr>
+        <w:t xml:space="preserve">Imported extra maven libraries to successfully configure project to connect to </w:t>
+      </w:r>
+      <w:r>
+        <w:rPr>
+          <w:color w:val="000000" w:themeColor="text1"/>
+        </w:rPr>
+        <w:t>DB instance.</w:t>
+      </w:r>
+    </w:p>
+    <w:p>
+      <w:pPr>
+        <w:pStyle w:val="ListParagraph"/>
+        <w:numPr>
+          <w:ilvl w:val="0"/>
+          <w:numId w:val="1"/>
+        </w:numPr>
+        <w:rPr>
+          <w:color w:val="000000" w:themeColor="text1"/>
+        </w:rPr>
+      </w:pPr>
+      <w:r>
+        <w:rPr>
+          <w:color w:val="000000" w:themeColor="text1"/>
+        </w:rPr>
+        <w:t xml:space="preserve">Ran basic DB class to create a test </w:t>
+      </w:r>
+      <w:proofErr w:type="spellStart"/>
+      <w:r>
+        <w:rPr>
+          <w:color w:val="000000" w:themeColor="text1"/>
+        </w:rPr>
+        <w:t>keyspace</w:t>
+      </w:r>
+      <w:proofErr w:type="spellEnd"/>
+      <w:r>
+        <w:rPr>
+          <w:color w:val="000000" w:themeColor="text1"/>
+        </w:rPr>
+        <w:t xml:space="preserve"> in DB. This was successful.</w:t>
+      </w:r>
+    </w:p>
+    <w:p>
+      <w:pPr>
+        <w:rPr>
+          <w:color w:val="000000" w:themeColor="text1"/>
+        </w:rPr>
+      </w:pPr>
+    </w:p>
+    <w:p>
+      <w:pPr>
+        <w:rPr>
+          <w:b/>
+          <w:color w:val="000000" w:themeColor="text1"/>
+        </w:rPr>
+      </w:pPr>
+      <w:r>
+        <w:rPr>
+          <w:b/>
+          <w:color w:val="000000" w:themeColor="text1"/>
+        </w:rPr>
+        <w:t>Issues &amp; Solutions</w:t>
+      </w:r>
+    </w:p>
+    <w:p>
+      <w:pPr>
+        <w:pStyle w:val="ListParagraph"/>
+        <w:numPr>
+          <w:ilvl w:val="0"/>
+          <w:numId w:val="3"/>
+        </w:numPr>
+        <w:rPr>
+          <w:color w:val="000000" w:themeColor="text1"/>
+        </w:rPr>
+      </w:pPr>
+      <w:r>
+        <w:rPr>
+          <w:color w:val="000000" w:themeColor="text1"/>
+        </w:rPr>
+        <w:t xml:space="preserve">The project-to-DB connection </w:t>
+      </w:r>
+      <w:proofErr w:type="spellStart"/>
+      <w:r>
+        <w:rPr>
+          <w:color w:val="000000" w:themeColor="text1"/>
+        </w:rPr>
+        <w:t>config</w:t>
+      </w:r>
+      <w:proofErr w:type="spellEnd"/>
+      <w:r>
+        <w:rPr>
+          <w:color w:val="000000" w:themeColor="text1"/>
+        </w:rPr>
+        <w:t xml:space="preserve"> issue of last week continued into this week. The primary exceptions and errors were around logging and missing class definitions. After researching many hours </w:t>
+      </w:r>
+      <w:r>
+        <w:rPr>
+          <w:color w:val="000000" w:themeColor="text1"/>
+        </w:rPr>
+        <w:t>online,</w:t>
+      </w:r>
+      <w:r>
+        <w:rPr>
+          <w:color w:val="000000" w:themeColor="text1"/>
+        </w:rPr>
+        <w:t xml:space="preserve"> the problem and solution </w:t>
+      </w:r>
+      <w:r>
+        <w:rPr>
+          <w:color w:val="000000" w:themeColor="text1"/>
+        </w:rPr>
+        <w:t>seemed</w:t>
+      </w:r>
+      <w:r>
+        <w:rPr>
+          <w:color w:val="000000" w:themeColor="text1"/>
+        </w:rPr>
+        <w:t xml:space="preserve"> to be outside the scope of the project.</w:t>
+      </w:r>
+    </w:p>
+    <w:p>
+      <w:pPr>
+        <w:rPr>
+          <w:color w:val="000000" w:themeColor="text1"/>
+        </w:rPr>
+      </w:pPr>
+    </w:p>
+    <w:p>
+      <w:pPr>
+        <w:rPr>
+          <w:i/>
+          <w:color w:val="000000" w:themeColor="text1"/>
+          <w:u w:val="single"/>
+        </w:rPr>
+      </w:pPr>
+      <w:r>
+        <w:rPr>
+          <w:i/>
+          <w:color w:val="000000" w:themeColor="text1"/>
+          <w:u w:val="single"/>
+        </w:rPr>
+        <w:t>Solution</w:t>
+      </w:r>
+    </w:p>
+    <w:p>
+      <w:pPr>
+        <w:rPr>
+          <w:color w:val="000000" w:themeColor="text1"/>
+        </w:rPr>
+      </w:pPr>
+      <w:r>
+        <w:rPr>
+          <w:color w:val="000000" w:themeColor="text1"/>
+        </w:rPr>
+        <w:t>Once the complexity of the problem was understood I decided that I may change to MySQL rather than use Apache Cassandra as my project database. Cassandra is an enterprise-level application</w:t>
+      </w:r>
+      <w:r>
+        <w:rPr>
+          <w:color w:val="000000" w:themeColor="text1"/>
+        </w:rPr>
+        <w:t xml:space="preserve"> and as such, configuration</w:t>
+      </w:r>
+      <w:r>
+        <w:rPr>
+          <w:color w:val="000000" w:themeColor="text1"/>
+        </w:rPr>
+        <w:t xml:space="preserve"> was proving time-consuming.</w:t>
+      </w:r>
+    </w:p>
+    <w:p>
+      <w:pPr>
+        <w:rPr>
+          <w:color w:val="000000" w:themeColor="text1"/>
+        </w:rPr>
+      </w:pPr>
+    </w:p>
+    <w:p>
+      <w:pPr>
+        <w:rPr>
+          <w:color w:val="000000" w:themeColor="text1"/>
+        </w:rPr>
+      </w:pPr>
+      <w:r>
+        <w:rPr>
+          <w:color w:val="000000" w:themeColor="text1"/>
+        </w:rPr>
+        <w:t>My final attempt to solve the issue before the I made the switch yielded the result I wanted. I created a Maven Project</w:t>
+      </w:r>
+      <w:r>
+        <w:rPr>
+          <w:color w:val="000000" w:themeColor="text1"/>
+        </w:rPr>
+        <w:t xml:space="preserve"> in IntelliJ and within the dependencies of the pom.xml file I added the needed </w:t>
+      </w:r>
+      <w:proofErr w:type="spellStart"/>
+      <w:r>
+        <w:rPr>
+          <w:color w:val="000000" w:themeColor="text1"/>
+        </w:rPr>
+        <w:t>DataStax</w:t>
+      </w:r>
+      <w:proofErr w:type="spellEnd"/>
+      <w:r>
+        <w:rPr>
+          <w:color w:val="000000" w:themeColor="text1"/>
+        </w:rPr>
+        <w:t xml:space="preserve"> driver libraries and logging libraries. Once these imports to the project were made I was able to connect to my local Cassandra instance and execute DB queries/statements.</w:t>
+      </w:r>
+    </w:p>
+    <w:p>
+      <w:pPr>
+        <w:rPr>
+          <w:color w:val="000000" w:themeColor="text1"/>
+        </w:rPr>
+      </w:pPr>
+      <w:r>
+        <w:rPr>
+          <w:color w:val="000000" w:themeColor="text1"/>
+        </w:rPr>
+        <w:t xml:space="preserve"> </w:t>
+      </w:r>
     </w:p>
     <w:sectPr>
       <w:pgSz w:w="11900" w:h="16840"/>
@@ -1092,6 +1618,92 @@
 <file path=word/numbering.xml><?xml version="1.0" encoding="utf-8"?>
 <w:numbering xmlns:wpc="http://schemas.microsoft.com/office/word/2010/wordprocessingCanvas" xmlns:mo="http://schemas.microsoft.com/office/mac/office/2008/main" xmlns:mc="http://schemas.openxmlformats.org/markup-compatibility/2006" xmlns:mv="urn:schemas-microsoft-com:mac:vml" xmlns:o="urn:schemas-microsoft-com:office:office" xmlns:r="http://schemas.openxmlformats.org/officeDocument/2006/relationships" xmlns:m="http://schemas.openxmlformats.org/officeDocument/2006/math" xmlns:v="urn:schemas-microsoft-com:vml" xmlns:wp14="http://schemas.microsoft.com/office/word/2010/wordprocessingDrawing" xmlns:wp="http://schemas.openxmlformats.org/drawingml/2006/wordprocessingDrawing" xmlns:w10="urn:schemas-microsoft-com:office:word" xmlns:w="http://schemas.openxmlformats.org/wordprocessingml/2006/main" xmlns:w14="http://schemas.microsoft.com/office/word/2010/wordml" xmlns:w15="http://schemas.microsoft.com/office/word/2012/wordml" xmlns:wpg="http://schemas.microsoft.com/office/word/2010/wordprocessingGroup" xmlns:wpi="http://schemas.microsoft.com/office/word/2010/wordprocessingInk" xmlns:wne="http://schemas.microsoft.com/office/word/2006/wordml" xmlns:wps="http://schemas.microsoft.com/office/word/2010/wordprocessingShape" mc:Ignorable="w14 w15 wp14">
   <w:abstractNum w:abstractNumId="0">
+    <w:nsid w:val="21642E8F"/>
+    <w:multiLevelType w:val="hybridMultilevel"/>
+    <w:tmpl w:val="B2E6D852"/>
+    <w:lvl w:ilvl="0" w:tplc="0809000F">
+      <w:start w:val="1"/>
+      <w:numFmt w:val="decimal"/>
+      <w:lvlText w:val="%1."/>
+      <w:lvlJc w:val="left"/>
+      <w:pPr>
+        <w:ind w:left="720" w:hanging="360"/>
+      </w:pPr>
+    </w:lvl>
+    <w:lvl w:ilvl="1" w:tplc="08090019" w:tentative="1">
+      <w:start w:val="1"/>
+      <w:numFmt w:val="lowerLetter"/>
+      <w:lvlText w:val="%2."/>
+      <w:lvlJc w:val="left"/>
+      <w:pPr>
+        <w:ind w:left="1440" w:hanging="360"/>
+      </w:pPr>
+    </w:lvl>
+    <w:lvl w:ilvl="2" w:tplc="0809001B" w:tentative="1">
+      <w:start w:val="1"/>
+      <w:numFmt w:val="lowerRoman"/>
+      <w:lvlText w:val="%3."/>
+      <w:lvlJc w:val="right"/>
+      <w:pPr>
+        <w:ind w:left="2160" w:hanging="180"/>
+      </w:pPr>
+    </w:lvl>
+    <w:lvl w:ilvl="3" w:tplc="0809000F" w:tentative="1">
+      <w:start w:val="1"/>
+      <w:numFmt w:val="decimal"/>
+      <w:lvlText w:val="%4."/>
+      <w:lvlJc w:val="left"/>
+      <w:pPr>
+        <w:ind w:left="2880" w:hanging="360"/>
+      </w:pPr>
+    </w:lvl>
+    <w:lvl w:ilvl="4" w:tplc="08090019" w:tentative="1">
+      <w:start w:val="1"/>
+      <w:numFmt w:val="lowerLetter"/>
+      <w:lvlText w:val="%5."/>
+      <w:lvlJc w:val="left"/>
+      <w:pPr>
+        <w:ind w:left="3600" w:hanging="360"/>
+      </w:pPr>
+    </w:lvl>
+    <w:lvl w:ilvl="5" w:tplc="0809001B" w:tentative="1">
+      <w:start w:val="1"/>
+      <w:numFmt w:val="lowerRoman"/>
+      <w:lvlText w:val="%6."/>
+      <w:lvlJc w:val="right"/>
+      <w:pPr>
+        <w:ind w:left="4320" w:hanging="180"/>
+      </w:pPr>
+    </w:lvl>
+    <w:lvl w:ilvl="6" w:tplc="0809000F" w:tentative="1">
+      <w:start w:val="1"/>
+      <w:numFmt w:val="decimal"/>
+      <w:lvlText w:val="%7."/>
+      <w:lvlJc w:val="left"/>
+      <w:pPr>
+        <w:ind w:left="5040" w:hanging="360"/>
+      </w:pPr>
+    </w:lvl>
+    <w:lvl w:ilvl="7" w:tplc="08090019" w:tentative="1">
+      <w:start w:val="1"/>
+      <w:numFmt w:val="lowerLetter"/>
+      <w:lvlText w:val="%8."/>
+      <w:lvlJc w:val="left"/>
+      <w:pPr>
+        <w:ind w:left="5760" w:hanging="360"/>
+      </w:pPr>
+    </w:lvl>
+    <w:lvl w:ilvl="8" w:tplc="0809001B" w:tentative="1">
+      <w:start w:val="1"/>
+      <w:numFmt w:val="lowerRoman"/>
+      <w:lvlText w:val="%9."/>
+      <w:lvlJc w:val="right"/>
+      <w:pPr>
+        <w:ind w:left="6480" w:hanging="180"/>
+      </w:pPr>
+    </w:lvl>
+  </w:abstractNum>
+  <w:abstractNum w:abstractNumId="1">
     <w:nsid w:val="28CB3FDF"/>
     <w:multiLevelType w:val="multilevel"/>
     <w:tmpl w:val="03B8F856"/>
@@ -1240,7 +1852,7 @@
       </w:rPr>
     </w:lvl>
   </w:abstractNum>
-  <w:abstractNum w:abstractNumId="1">
+  <w:abstractNum w:abstractNumId="2">
     <w:nsid w:val="5B56331B"/>
     <w:multiLevelType w:val="hybridMultilevel"/>
     <w:tmpl w:val="71121A6A"/>
@@ -1353,9 +1965,12 @@
     </w:lvl>
   </w:abstractNum>
   <w:num w:numId="1">
+    <w:abstractNumId w:val="2"/>
+  </w:num>
+  <w:num w:numId="2">
     <w:abstractNumId w:val="1"/>
   </w:num>
-  <w:num w:numId="2">
+  <w:num w:numId="3">
     <w:abstractNumId w:val="0"/>
   </w:num>
 </w:numbering>

</xml_diff>

<commit_message>
Update Work Log and renamed a DB class
</commit_message>
<xml_diff>
--- a/Project_Engineering_Work_Journal.docx
+++ b/Project_Engineering_Work_Journal.docx
@@ -1231,15 +1231,7 @@
         <w:rPr>
           <w:color w:val="000000" w:themeColor="text1"/>
         </w:rPr>
-        <w:t>Design and setup initial tables for project data sto</w:t>
-      </w:r>
-      <w:bookmarkStart w:id="0" w:name="_GoBack"/>
-      <w:bookmarkEnd w:id="0"/>
-      <w:r>
-        <w:rPr>
-          <w:color w:val="000000" w:themeColor="text1"/>
-        </w:rPr>
-        <w:t>rage</w:t>
+        <w:t>Design and setup initial tables for project data storage</w:t>
       </w:r>
     </w:p>
     <w:p>
@@ -1427,6 +1419,46 @@
     </w:p>
     <w:p>
       <w:pPr>
+        <w:pStyle w:val="ListParagraph"/>
+        <w:numPr>
+          <w:ilvl w:val="0"/>
+          <w:numId w:val="1"/>
+        </w:numPr>
+        <w:rPr>
+          <w:color w:val="000000" w:themeColor="text1"/>
+        </w:rPr>
+      </w:pPr>
+      <w:r>
+        <w:rPr>
+          <w:color w:val="000000" w:themeColor="text1"/>
+        </w:rPr>
+        <w:t xml:space="preserve">Used IntelliJ to create a </w:t>
+      </w:r>
+      <w:proofErr w:type="spellStart"/>
+      <w:r>
+        <w:rPr>
+          <w:color w:val="000000" w:themeColor="text1"/>
+        </w:rPr>
+        <w:t>keyspace</w:t>
+      </w:r>
+      <w:proofErr w:type="spellEnd"/>
+      <w:r>
+        <w:rPr>
+          <w:color w:val="000000" w:themeColor="text1"/>
+        </w:rPr>
+        <w:t xml:space="preserve"> and a table within that </w:t>
+      </w:r>
+      <w:proofErr w:type="spellStart"/>
+      <w:r>
+        <w:rPr>
+          <w:color w:val="000000" w:themeColor="text1"/>
+        </w:rPr>
+        <w:t>keyspace</w:t>
+      </w:r>
+      <w:proofErr w:type="spellEnd"/>
+    </w:p>
+    <w:p>
+      <w:pPr>
         <w:rPr>
           <w:color w:val="000000" w:themeColor="text1"/>
         </w:rPr>
@@ -1604,6 +1636,259 @@
         </w:rPr>
         <w:t xml:space="preserve"> </w:t>
       </w:r>
+    </w:p>
+    <w:p>
+      <w:pPr>
+        <w:rPr>
+          <w:color w:val="000000" w:themeColor="text1"/>
+        </w:rPr>
+      </w:pPr>
+      <w:r>
+        <w:rPr>
+          <w:color w:val="000000" w:themeColor="text1"/>
+        </w:rPr>
+        <w:br w:type="page"/>
+      </w:r>
+    </w:p>
+    <w:p>
+      <w:pPr>
+        <w:rPr>
+          <w:b/>
+          <w:color w:val="000000" w:themeColor="text1"/>
+          <w:u w:val="single"/>
+        </w:rPr>
+      </w:pPr>
+      <w:r>
+        <w:rPr>
+          <w:b/>
+          <w:color w:val="000000" w:themeColor="text1"/>
+          <w:u w:val="single"/>
+        </w:rPr>
+        <w:t>Week 4</w:t>
+      </w:r>
+      <w:r>
+        <w:rPr>
+          <w:b/>
+          <w:color w:val="000000" w:themeColor="text1"/>
+          <w:u w:val="single"/>
+        </w:rPr>
+        <w:t xml:space="preserve"> (</w:t>
+      </w:r>
+      <w:r>
+        <w:rPr>
+          <w:b/>
+          <w:color w:val="000000" w:themeColor="text1"/>
+          <w:u w:val="single"/>
+        </w:rPr>
+        <w:t>2</w:t>
+      </w:r>
+      <w:r>
+        <w:rPr>
+          <w:b/>
+          <w:color w:val="000000" w:themeColor="text1"/>
+          <w:u w:val="single"/>
+        </w:rPr>
+        <w:t>8</w:t>
+      </w:r>
+      <w:r>
+        <w:rPr>
+          <w:b/>
+          <w:color w:val="000000" w:themeColor="text1"/>
+          <w:u w:val="single"/>
+          <w:vertAlign w:val="superscript"/>
+        </w:rPr>
+        <w:t>th</w:t>
+      </w:r>
+      <w:r>
+        <w:rPr>
+          <w:b/>
+          <w:color w:val="000000" w:themeColor="text1"/>
+          <w:u w:val="single"/>
+        </w:rPr>
+        <w:t xml:space="preserve"> Oct – </w:t>
+      </w:r>
+      <w:r>
+        <w:rPr>
+          <w:b/>
+          <w:color w:val="000000" w:themeColor="text1"/>
+          <w:u w:val="single"/>
+        </w:rPr>
+        <w:t>1</w:t>
+      </w:r>
+      <w:r>
+        <w:rPr>
+          <w:b/>
+          <w:color w:val="000000" w:themeColor="text1"/>
+          <w:u w:val="single"/>
+          <w:vertAlign w:val="superscript"/>
+        </w:rPr>
+        <w:t>st</w:t>
+      </w:r>
+      <w:r>
+        <w:rPr>
+          <w:b/>
+          <w:color w:val="000000" w:themeColor="text1"/>
+          <w:u w:val="single"/>
+        </w:rPr>
+        <w:t xml:space="preserve"> Nov</w:t>
+      </w:r>
+      <w:r>
+        <w:rPr>
+          <w:b/>
+          <w:color w:val="000000" w:themeColor="text1"/>
+          <w:u w:val="single"/>
+        </w:rPr>
+        <w:t>)</w:t>
+      </w:r>
+    </w:p>
+    <w:p>
+      <w:pPr>
+        <w:rPr>
+          <w:color w:val="000000" w:themeColor="text1"/>
+        </w:rPr>
+      </w:pPr>
+    </w:p>
+    <w:p>
+      <w:pPr>
+        <w:rPr>
+          <w:b/>
+          <w:color w:val="000000" w:themeColor="text1"/>
+        </w:rPr>
+      </w:pPr>
+      <w:r>
+        <w:rPr>
+          <w:b/>
+          <w:color w:val="000000" w:themeColor="text1"/>
+        </w:rPr>
+        <w:t>Overall Task</w:t>
+      </w:r>
+    </w:p>
+    <w:p>
+      <w:pPr>
+        <w:pStyle w:val="ListParagraph"/>
+        <w:numPr>
+          <w:ilvl w:val="0"/>
+          <w:numId w:val="1"/>
+        </w:numPr>
+        <w:rPr>
+          <w:color w:val="000000" w:themeColor="text1"/>
+        </w:rPr>
+      </w:pPr>
+      <w:r>
+        <w:rPr>
+          <w:color w:val="000000" w:themeColor="text1"/>
+        </w:rPr>
+        <w:t>Design and setup initial tables for project data storage</w:t>
+      </w:r>
+    </w:p>
+    <w:p>
+      <w:pPr>
+        <w:pStyle w:val="ListParagraph"/>
+        <w:numPr>
+          <w:ilvl w:val="0"/>
+          <w:numId w:val="1"/>
+        </w:numPr>
+        <w:rPr>
+          <w:color w:val="000000" w:themeColor="text1"/>
+        </w:rPr>
+      </w:pPr>
+      <w:r>
+        <w:rPr>
+          <w:color w:val="000000" w:themeColor="text1"/>
+        </w:rPr>
+        <w:t>Display data from successful DB read command</w:t>
+      </w:r>
+    </w:p>
+    <w:p>
+      <w:pPr>
+        <w:rPr>
+          <w:color w:val="000000" w:themeColor="text1"/>
+        </w:rPr>
+      </w:pPr>
+    </w:p>
+    <w:p>
+      <w:pPr>
+        <w:rPr>
+          <w:b/>
+          <w:color w:val="000000" w:themeColor="text1"/>
+        </w:rPr>
+      </w:pPr>
+      <w:r>
+        <w:rPr>
+          <w:b/>
+          <w:color w:val="000000" w:themeColor="text1"/>
+        </w:rPr>
+        <w:t>Work Done</w:t>
+      </w:r>
+    </w:p>
+    <w:p>
+      <w:pPr>
+        <w:rPr>
+          <w:color w:val="000000" w:themeColor="text1"/>
+        </w:rPr>
+      </w:pPr>
+    </w:p>
+    <w:p>
+      <w:pPr>
+        <w:rPr>
+          <w:color w:val="000000" w:themeColor="text1"/>
+        </w:rPr>
+      </w:pPr>
+    </w:p>
+    <w:p>
+      <w:pPr>
+        <w:rPr>
+          <w:b/>
+          <w:color w:val="000000" w:themeColor="text1"/>
+        </w:rPr>
+      </w:pPr>
+      <w:r>
+        <w:rPr>
+          <w:b/>
+          <w:color w:val="000000" w:themeColor="text1"/>
+        </w:rPr>
+        <w:t>Issues &amp; Solutions</w:t>
+      </w:r>
+    </w:p>
+    <w:p>
+      <w:pPr>
+        <w:rPr>
+          <w:color w:val="000000" w:themeColor="text1"/>
+        </w:rPr>
+      </w:pPr>
+    </w:p>
+    <w:p>
+      <w:pPr>
+        <w:rPr>
+          <w:color w:val="000000" w:themeColor="text1"/>
+        </w:rPr>
+      </w:pPr>
+    </w:p>
+    <w:p>
+      <w:pPr>
+        <w:rPr>
+          <w:i/>
+          <w:color w:val="000000" w:themeColor="text1"/>
+          <w:u w:val="single"/>
+        </w:rPr>
+      </w:pPr>
+      <w:r>
+        <w:rPr>
+          <w:i/>
+          <w:color w:val="000000" w:themeColor="text1"/>
+          <w:u w:val="single"/>
+        </w:rPr>
+        <w:t>Solution</w:t>
+      </w:r>
+    </w:p>
+    <w:p>
+      <w:pPr>
+        <w:rPr>
+          <w:color w:val="000000" w:themeColor="text1"/>
+        </w:rPr>
+      </w:pPr>
+      <w:bookmarkStart w:id="0" w:name="_GoBack"/>
+      <w:bookmarkEnd w:id="0"/>
     </w:p>
     <w:sectPr>
       <w:pgSz w:w="11900" w:h="16840"/>

</xml_diff>

<commit_message>
Added read and write methods
</commit_message>
<xml_diff>
--- a/Project_Engineering_Work_Journal.docx
+++ b/Project_Engineering_Work_Journal.docx
@@ -1823,63 +1823,144 @@
     </w:p>
     <w:p>
       <w:pPr>
-        <w:rPr>
-          <w:color w:val="000000" w:themeColor="text1"/>
-        </w:rPr>
-      </w:pPr>
-    </w:p>
-    <w:p>
-      <w:pPr>
-        <w:rPr>
-          <w:color w:val="000000" w:themeColor="text1"/>
-        </w:rPr>
-      </w:pPr>
-    </w:p>
-    <w:p>
-      <w:pPr>
-        <w:rPr>
-          <w:b/>
-          <w:color w:val="000000" w:themeColor="text1"/>
-        </w:rPr>
-      </w:pPr>
-      <w:r>
-        <w:rPr>
-          <w:b/>
-          <w:color w:val="000000" w:themeColor="text1"/>
-        </w:rPr>
-        <w:t>Issues &amp; Solutions</w:t>
-      </w:r>
-    </w:p>
-    <w:p>
-      <w:pPr>
-        <w:rPr>
-          <w:color w:val="000000" w:themeColor="text1"/>
-        </w:rPr>
-      </w:pPr>
-    </w:p>
-    <w:p>
-      <w:pPr>
-        <w:rPr>
-          <w:color w:val="000000" w:themeColor="text1"/>
-        </w:rPr>
-      </w:pPr>
-    </w:p>
-    <w:p>
-      <w:pPr>
-        <w:rPr>
-          <w:i/>
-          <w:color w:val="000000" w:themeColor="text1"/>
-          <w:u w:val="single"/>
-        </w:rPr>
-      </w:pPr>
-      <w:r>
-        <w:rPr>
-          <w:i/>
-          <w:color w:val="000000" w:themeColor="text1"/>
-          <w:u w:val="single"/>
-        </w:rPr>
-        <w:t>Solution</w:t>
-      </w:r>
+        <w:pStyle w:val="ListParagraph"/>
+        <w:numPr>
+          <w:ilvl w:val="0"/>
+          <w:numId w:val="1"/>
+        </w:numPr>
+        <w:rPr>
+          <w:color w:val="000000" w:themeColor="text1"/>
+        </w:rPr>
+      </w:pPr>
+      <w:r>
+        <w:rPr>
+          <w:color w:val="000000" w:themeColor="text1"/>
+        </w:rPr>
+        <w:t>Added code</w:t>
+      </w:r>
+      <w:r>
+        <w:rPr>
+          <w:color w:val="000000" w:themeColor="text1"/>
+        </w:rPr>
+        <w:t xml:space="preserve"> to read and write </w:t>
+      </w:r>
+      <w:r>
+        <w:rPr>
+          <w:color w:val="000000" w:themeColor="text1"/>
+        </w:rPr>
+        <w:t>to DB</w:t>
+      </w:r>
+    </w:p>
+    <w:p>
+      <w:pPr>
+        <w:pStyle w:val="ListParagraph"/>
+        <w:numPr>
+          <w:ilvl w:val="0"/>
+          <w:numId w:val="1"/>
+        </w:numPr>
+        <w:rPr>
+          <w:color w:val="000000" w:themeColor="text1"/>
+        </w:rPr>
+      </w:pPr>
+      <w:r>
+        <w:rPr>
+          <w:color w:val="000000" w:themeColor="text1"/>
+        </w:rPr>
+        <w:t>Printed DB read data to console in Intelli</w:t>
+      </w:r>
+      <w:r>
+        <w:rPr>
+          <w:color w:val="000000" w:themeColor="text1"/>
+        </w:rPr>
+        <w:t>J</w:t>
+      </w:r>
+    </w:p>
+    <w:p>
+      <w:pPr>
+        <w:pStyle w:val="ListParagraph"/>
+        <w:numPr>
+          <w:ilvl w:val="0"/>
+          <w:numId w:val="1"/>
+        </w:numPr>
+        <w:rPr>
+          <w:color w:val="000000" w:themeColor="text1"/>
+        </w:rPr>
+      </w:pPr>
+      <w:r>
+        <w:rPr>
+          <w:color w:val="000000" w:themeColor="text1"/>
+        </w:rPr>
+        <w:t>Introduced Prepared Statements to DB code</w:t>
+      </w:r>
+    </w:p>
+    <w:p>
+      <w:pPr>
+        <w:rPr>
+          <w:color w:val="000000" w:themeColor="text1"/>
+        </w:rPr>
+      </w:pPr>
+    </w:p>
+    <w:p>
+      <w:pPr>
+        <w:rPr>
+          <w:color w:val="000000" w:themeColor="text1"/>
+        </w:rPr>
+      </w:pPr>
+      <w:r>
+        <w:rPr>
+          <w:noProof/>
+          <w:color w:val="000000" w:themeColor="text1"/>
+          <w:lang w:eastAsia="en-GB"/>
+        </w:rPr>
+        <w:drawing>
+          <wp:inline distT="0" distB="0" distL="0" distR="0" wp14:anchorId="2294B89B" wp14:editId="4C0529BC">
+            <wp:extent cx="3023235" cy="1274329"/>
+            <wp:effectExtent l="0" t="0" r="0" b="0"/>
+            <wp:docPr id="2" name="Picture 2"/>
+            <wp:cNvGraphicFramePr>
+              <a:graphicFrameLocks xmlns:a="http://schemas.openxmlformats.org/drawingml/2006/main" noChangeAspect="1"/>
+            </wp:cNvGraphicFramePr>
+            <a:graphic xmlns:a="http://schemas.openxmlformats.org/drawingml/2006/main">
+              <a:graphicData uri="http://schemas.openxmlformats.org/drawingml/2006/picture">
+                <pic:pic xmlns:pic="http://schemas.openxmlformats.org/drawingml/2006/picture">
+                  <pic:nvPicPr>
+                    <pic:cNvPr id="2" name="Screenshot 2019-10-28 at 21.49.46.png"/>
+                    <pic:cNvPicPr/>
+                  </pic:nvPicPr>
+                  <pic:blipFill>
+                    <a:blip r:embed="rId6">
+                      <a:extLst>
+                        <a:ext uri="{28A0092B-C50C-407E-A947-70E740481C1C}">
+                          <a14:useLocalDpi xmlns:a14="http://schemas.microsoft.com/office/drawing/2010/main" val="0"/>
+                        </a:ext>
+                      </a:extLst>
+                    </a:blip>
+                    <a:stretch>
+                      <a:fillRect/>
+                    </a:stretch>
+                  </pic:blipFill>
+                  <pic:spPr>
+                    <a:xfrm>
+                      <a:off x="0" y="0"/>
+                      <a:ext cx="3106064" cy="1309242"/>
+                    </a:xfrm>
+                    <a:prstGeom prst="rect">
+                      <a:avLst/>
+                    </a:prstGeom>
+                  </pic:spPr>
+                </pic:pic>
+              </a:graphicData>
+            </a:graphic>
+          </wp:inline>
+        </w:drawing>
+      </w:r>
+    </w:p>
+    <w:p>
+      <w:pPr>
+        <w:rPr>
+          <w:color w:val="000000" w:themeColor="text1"/>
+        </w:rPr>
+      </w:pPr>
     </w:p>
     <w:p>
       <w:pPr>
@@ -1889,6 +1970,114 @@
       </w:pPr>
       <w:bookmarkStart w:id="0" w:name="_GoBack"/>
       <w:bookmarkEnd w:id="0"/>
+      <w:r>
+        <w:rPr>
+          <w:noProof/>
+          <w:color w:val="000000" w:themeColor="text1"/>
+          <w:lang w:eastAsia="en-GB"/>
+        </w:rPr>
+        <w:drawing>
+          <wp:inline distT="0" distB="0" distL="0" distR="0" wp14:anchorId="41995503" wp14:editId="4455AF51">
+            <wp:extent cx="3823335" cy="1186845"/>
+            <wp:effectExtent l="0" t="0" r="12065" b="6985"/>
+            <wp:docPr id="3" name="Picture 3"/>
+            <wp:cNvGraphicFramePr>
+              <a:graphicFrameLocks xmlns:a="http://schemas.openxmlformats.org/drawingml/2006/main" noChangeAspect="1"/>
+            </wp:cNvGraphicFramePr>
+            <a:graphic xmlns:a="http://schemas.openxmlformats.org/drawingml/2006/main">
+              <a:graphicData uri="http://schemas.openxmlformats.org/drawingml/2006/picture">
+                <pic:pic xmlns:pic="http://schemas.openxmlformats.org/drawingml/2006/picture">
+                  <pic:nvPicPr>
+                    <pic:cNvPr id="3" name="Screenshot 2019-10-28 at 21.48.49.png"/>
+                    <pic:cNvPicPr/>
+                  </pic:nvPicPr>
+                  <pic:blipFill>
+                    <a:blip r:embed="rId7">
+                      <a:extLst>
+                        <a:ext uri="{28A0092B-C50C-407E-A947-70E740481C1C}">
+                          <a14:useLocalDpi xmlns:a14="http://schemas.microsoft.com/office/drawing/2010/main" val="0"/>
+                        </a:ext>
+                      </a:extLst>
+                    </a:blip>
+                    <a:stretch>
+                      <a:fillRect/>
+                    </a:stretch>
+                  </pic:blipFill>
+                  <pic:spPr>
+                    <a:xfrm>
+                      <a:off x="0" y="0"/>
+                      <a:ext cx="3895864" cy="1209360"/>
+                    </a:xfrm>
+                    <a:prstGeom prst="rect">
+                      <a:avLst/>
+                    </a:prstGeom>
+                  </pic:spPr>
+                </pic:pic>
+              </a:graphicData>
+            </a:graphic>
+          </wp:inline>
+        </w:drawing>
+      </w:r>
+    </w:p>
+    <w:p>
+      <w:pPr>
+        <w:rPr>
+          <w:color w:val="000000" w:themeColor="text1"/>
+        </w:rPr>
+      </w:pPr>
+    </w:p>
+    <w:p>
+      <w:pPr>
+        <w:rPr>
+          <w:b/>
+          <w:color w:val="000000" w:themeColor="text1"/>
+        </w:rPr>
+      </w:pPr>
+      <w:r>
+        <w:rPr>
+          <w:b/>
+          <w:color w:val="000000" w:themeColor="text1"/>
+        </w:rPr>
+        <w:t>Issues &amp; Solutions</w:t>
+      </w:r>
+    </w:p>
+    <w:p>
+      <w:pPr>
+        <w:rPr>
+          <w:color w:val="000000" w:themeColor="text1"/>
+        </w:rPr>
+      </w:pPr>
+    </w:p>
+    <w:p>
+      <w:pPr>
+        <w:rPr>
+          <w:color w:val="000000" w:themeColor="text1"/>
+        </w:rPr>
+      </w:pPr>
+    </w:p>
+    <w:p>
+      <w:pPr>
+        <w:rPr>
+          <w:i/>
+          <w:color w:val="000000" w:themeColor="text1"/>
+          <w:u w:val="single"/>
+        </w:rPr>
+      </w:pPr>
+      <w:r>
+        <w:rPr>
+          <w:i/>
+          <w:color w:val="000000" w:themeColor="text1"/>
+          <w:u w:val="single"/>
+        </w:rPr>
+        <w:t>Solution</w:t>
+      </w:r>
+    </w:p>
+    <w:p>
+      <w:pPr>
+        <w:rPr>
+          <w:color w:val="000000" w:themeColor="text1"/>
+        </w:rPr>
+      </w:pPr>
     </w:p>
     <w:sectPr>
       <w:pgSz w:w="11900" w:h="16840"/>
@@ -1903,6 +2092,118 @@
 <file path=word/numbering.xml><?xml version="1.0" encoding="utf-8"?>
 <w:numbering xmlns:wpc="http://schemas.microsoft.com/office/word/2010/wordprocessingCanvas" xmlns:mo="http://schemas.microsoft.com/office/mac/office/2008/main" xmlns:mc="http://schemas.openxmlformats.org/markup-compatibility/2006" xmlns:mv="urn:schemas-microsoft-com:mac:vml" xmlns:o="urn:schemas-microsoft-com:office:office" xmlns:r="http://schemas.openxmlformats.org/officeDocument/2006/relationships" xmlns:m="http://schemas.openxmlformats.org/officeDocument/2006/math" xmlns:v="urn:schemas-microsoft-com:vml" xmlns:wp14="http://schemas.microsoft.com/office/word/2010/wordprocessingDrawing" xmlns:wp="http://schemas.openxmlformats.org/drawingml/2006/wordprocessingDrawing" xmlns:w10="urn:schemas-microsoft-com:office:word" xmlns:w="http://schemas.openxmlformats.org/wordprocessingml/2006/main" xmlns:w14="http://schemas.microsoft.com/office/word/2010/wordml" xmlns:w15="http://schemas.microsoft.com/office/word/2012/wordml" xmlns:wpg="http://schemas.microsoft.com/office/word/2010/wordprocessingGroup" xmlns:wpi="http://schemas.microsoft.com/office/word/2010/wordprocessingInk" xmlns:wne="http://schemas.microsoft.com/office/word/2006/wordml" xmlns:wps="http://schemas.microsoft.com/office/word/2010/wordprocessingShape" mc:Ignorable="w14 w15 wp14">
   <w:abstractNum w:abstractNumId="0">
+    <w:nsid w:val="1E92747F"/>
+    <w:multiLevelType w:val="hybridMultilevel"/>
+    <w:tmpl w:val="E90C0DA2"/>
+    <w:lvl w:ilvl="0" w:tplc="E88A7EEE">
+      <w:numFmt w:val="bullet"/>
+      <w:lvlText w:val="﷒"/>
+      <w:lvlJc w:val="left"/>
+      <w:pPr>
+        <w:ind w:left="1080" w:hanging="360"/>
+      </w:pPr>
+      <w:rPr>
+        <w:rFonts w:ascii="Calibri" w:eastAsiaTheme="minorHAnsi" w:hAnsi="Calibri" w:cstheme="minorBidi" w:hint="default"/>
+      </w:rPr>
+    </w:lvl>
+    <w:lvl w:ilvl="1" w:tplc="08090003" w:tentative="1">
+      <w:start w:val="1"/>
+      <w:numFmt w:val="bullet"/>
+      <w:lvlText w:val="o"/>
+      <w:lvlJc w:val="left"/>
+      <w:pPr>
+        <w:ind w:left="1800" w:hanging="360"/>
+      </w:pPr>
+      <w:rPr>
+        <w:rFonts w:ascii="Courier New" w:hAnsi="Courier New" w:cs="Courier New" w:hint="default"/>
+      </w:rPr>
+    </w:lvl>
+    <w:lvl w:ilvl="2" w:tplc="08090005" w:tentative="1">
+      <w:start w:val="1"/>
+      <w:numFmt w:val="bullet"/>
+      <w:lvlText w:val=""/>
+      <w:lvlJc w:val="left"/>
+      <w:pPr>
+        <w:ind w:left="2520" w:hanging="360"/>
+      </w:pPr>
+      <w:rPr>
+        <w:rFonts w:ascii="Wingdings" w:hAnsi="Wingdings" w:hint="default"/>
+      </w:rPr>
+    </w:lvl>
+    <w:lvl w:ilvl="3" w:tplc="08090001" w:tentative="1">
+      <w:start w:val="1"/>
+      <w:numFmt w:val="bullet"/>
+      <w:lvlText w:val=""/>
+      <w:lvlJc w:val="left"/>
+      <w:pPr>
+        <w:ind w:left="3240" w:hanging="360"/>
+      </w:pPr>
+      <w:rPr>
+        <w:rFonts w:ascii="Symbol" w:hAnsi="Symbol" w:hint="default"/>
+      </w:rPr>
+    </w:lvl>
+    <w:lvl w:ilvl="4" w:tplc="08090003" w:tentative="1">
+      <w:start w:val="1"/>
+      <w:numFmt w:val="bullet"/>
+      <w:lvlText w:val="o"/>
+      <w:lvlJc w:val="left"/>
+      <w:pPr>
+        <w:ind w:left="3960" w:hanging="360"/>
+      </w:pPr>
+      <w:rPr>
+        <w:rFonts w:ascii="Courier New" w:hAnsi="Courier New" w:cs="Courier New" w:hint="default"/>
+      </w:rPr>
+    </w:lvl>
+    <w:lvl w:ilvl="5" w:tplc="08090005" w:tentative="1">
+      <w:start w:val="1"/>
+      <w:numFmt w:val="bullet"/>
+      <w:lvlText w:val=""/>
+      <w:lvlJc w:val="left"/>
+      <w:pPr>
+        <w:ind w:left="4680" w:hanging="360"/>
+      </w:pPr>
+      <w:rPr>
+        <w:rFonts w:ascii="Wingdings" w:hAnsi="Wingdings" w:hint="default"/>
+      </w:rPr>
+    </w:lvl>
+    <w:lvl w:ilvl="6" w:tplc="08090001" w:tentative="1">
+      <w:start w:val="1"/>
+      <w:numFmt w:val="bullet"/>
+      <w:lvlText w:val=""/>
+      <w:lvlJc w:val="left"/>
+      <w:pPr>
+        <w:ind w:left="5400" w:hanging="360"/>
+      </w:pPr>
+      <w:rPr>
+        <w:rFonts w:ascii="Symbol" w:hAnsi="Symbol" w:hint="default"/>
+      </w:rPr>
+    </w:lvl>
+    <w:lvl w:ilvl="7" w:tplc="08090003" w:tentative="1">
+      <w:start w:val="1"/>
+      <w:numFmt w:val="bullet"/>
+      <w:lvlText w:val="o"/>
+      <w:lvlJc w:val="left"/>
+      <w:pPr>
+        <w:ind w:left="6120" w:hanging="360"/>
+      </w:pPr>
+      <w:rPr>
+        <w:rFonts w:ascii="Courier New" w:hAnsi="Courier New" w:cs="Courier New" w:hint="default"/>
+      </w:rPr>
+    </w:lvl>
+    <w:lvl w:ilvl="8" w:tplc="08090005" w:tentative="1">
+      <w:start w:val="1"/>
+      <w:numFmt w:val="bullet"/>
+      <w:lvlText w:val=""/>
+      <w:lvlJc w:val="left"/>
+      <w:pPr>
+        <w:ind w:left="6840" w:hanging="360"/>
+      </w:pPr>
+      <w:rPr>
+        <w:rFonts w:ascii="Wingdings" w:hAnsi="Wingdings" w:hint="default"/>
+      </w:rPr>
+    </w:lvl>
+  </w:abstractNum>
+  <w:abstractNum w:abstractNumId="1">
     <w:nsid w:val="21642E8F"/>
     <w:multiLevelType w:val="hybridMultilevel"/>
     <w:tmpl w:val="B2E6D852"/>
@@ -1988,7 +2289,7 @@
       </w:pPr>
     </w:lvl>
   </w:abstractNum>
-  <w:abstractNum w:abstractNumId="1">
+  <w:abstractNum w:abstractNumId="2">
     <w:nsid w:val="28CB3FDF"/>
     <w:multiLevelType w:val="multilevel"/>
     <w:tmpl w:val="03B8F856"/>
@@ -2137,7 +2438,7 @@
       </w:rPr>
     </w:lvl>
   </w:abstractNum>
-  <w:abstractNum w:abstractNumId="2">
+  <w:abstractNum w:abstractNumId="3">
     <w:nsid w:val="5B56331B"/>
     <w:multiLevelType w:val="hybridMultilevel"/>
     <w:tmpl w:val="71121A6A"/>
@@ -2250,12 +2551,15 @@
     </w:lvl>
   </w:abstractNum>
   <w:num w:numId="1">
+    <w:abstractNumId w:val="3"/>
+  </w:num>
+  <w:num w:numId="2">
     <w:abstractNumId w:val="2"/>
   </w:num>
-  <w:num w:numId="2">
+  <w:num w:numId="3">
     <w:abstractNumId w:val="1"/>
   </w:num>
-  <w:num w:numId="3">
+  <w:num w:numId="4">
     <w:abstractNumId w:val="0"/>
   </w:num>
 </w:numbering>

</xml_diff>

<commit_message>
Added basic username authentication
</commit_message>
<xml_diff>
--- a/Project_Engineering_Work_Journal.docx
+++ b/Project_Engineering_Work_Journal.docx
@@ -78,7 +78,15 @@
           <w:color w:val="000000" w:themeColor="text1"/>
           <w:u w:val="single"/>
         </w:rPr>
-        <w:t xml:space="preserve"> Oct – 11</w:t>
+        <w:t xml:space="preserve"> Oct – 1</w:t>
+      </w:r>
+      <w:r>
+        <w:rPr>
+          <w:b/>
+          <w:color w:val="000000" w:themeColor="text1"/>
+          <w:u w:val="single"/>
+        </w:rPr>
+        <w:t>3</w:t>
       </w:r>
       <w:r>
         <w:rPr>
@@ -266,27 +274,23 @@
           <w:sz w:val="22"/>
           <w:szCs w:val="22"/>
         </w:rPr>
-        <w:t>Installed Kitematic (graphical user interface to run and manage containers in Docker) on local machine</w:t>
-      </w:r>
-    </w:p>
-    <w:p>
-      <w:pPr>
-        <w:pStyle w:val="ListParagraph"/>
-        <w:numPr>
-          <w:ilvl w:val="0"/>
-          <w:numId w:val="1"/>
-        </w:numPr>
+        <w:t xml:space="preserve">Installed </w:t>
+      </w:r>
+      <w:proofErr w:type="spellStart"/>
+      <w:r>
         <w:rPr>
           <w:sz w:val="22"/>
           <w:szCs w:val="22"/>
         </w:rPr>
-      </w:pPr>
+        <w:t>Kitematic</w:t>
+      </w:r>
+      <w:proofErr w:type="spellEnd"/>
       <w:r>
         <w:rPr>
           <w:sz w:val="22"/>
           <w:szCs w:val="22"/>
         </w:rPr>
-        <w:t>Used Kitematic to install container using image from Docker image library</w:t>
+        <w:t xml:space="preserve"> (graphical user interface to run and manage containers in Docker) on local machine</w:t>
       </w:r>
     </w:p>
     <w:p>
@@ -306,96 +310,148 @@
           <w:sz w:val="22"/>
           <w:szCs w:val="22"/>
         </w:rPr>
-        <w:t>Used Homebrew on the Command Line Interface (CLI) to install Python (brew install python)</w:t>
-      </w:r>
-    </w:p>
-    <w:p>
-      <w:pPr>
-        <w:pStyle w:val="ListParagraph"/>
-        <w:numPr>
-          <w:ilvl w:val="0"/>
-          <w:numId w:val="1"/>
-        </w:numPr>
+        <w:t xml:space="preserve">Used </w:t>
+      </w:r>
+      <w:proofErr w:type="spellStart"/>
+      <w:r>
         <w:rPr>
           <w:sz w:val="22"/>
           <w:szCs w:val="22"/>
         </w:rPr>
-      </w:pPr>
+        <w:t>Kitematic</w:t>
+      </w:r>
+      <w:proofErr w:type="spellEnd"/>
       <w:r>
         <w:rPr>
           <w:sz w:val="22"/>
           <w:szCs w:val="22"/>
         </w:rPr>
-        <w:t>Used Homebrew to install Apache Cassandra (and CQLSH, Cassandra Query Language</w:t>
-      </w:r>
-      <w:r>
+        <w:t xml:space="preserve"> to install container using image from Docker image library</w:t>
+      </w:r>
+    </w:p>
+    <w:p>
+      <w:pPr>
+        <w:pStyle w:val="ListParagraph"/>
+        <w:numPr>
+          <w:ilvl w:val="0"/>
+          <w:numId w:val="1"/>
+        </w:numPr>
         <w:rPr>
           <w:sz w:val="22"/>
           <w:szCs w:val="22"/>
         </w:rPr>
-        <w:t xml:space="preserve"> Shell)</w:t>
-      </w:r>
-    </w:p>
-    <w:p>
-      <w:pPr>
-        <w:pStyle w:val="ListParagraph"/>
-        <w:numPr>
-          <w:ilvl w:val="0"/>
-          <w:numId w:val="1"/>
-        </w:numPr>
+      </w:pPr>
+      <w:r>
         <w:rPr>
           <w:sz w:val="22"/>
           <w:szCs w:val="22"/>
         </w:rPr>
-      </w:pPr>
-      <w:r>
+        <w:t>Used Homebrew on the Command Line Interface (CLI) to install Python (brew install python)</w:t>
+      </w:r>
+    </w:p>
+    <w:p>
+      <w:pPr>
+        <w:pStyle w:val="ListParagraph"/>
+        <w:numPr>
+          <w:ilvl w:val="0"/>
+          <w:numId w:val="1"/>
+        </w:numPr>
         <w:rPr>
           <w:sz w:val="22"/>
           <w:szCs w:val="22"/>
         </w:rPr>
-        <w:t xml:space="preserve">On DB, </w:t>
-      </w:r>
+      </w:pPr>
       <w:r>
         <w:rPr>
           <w:sz w:val="22"/>
           <w:szCs w:val="22"/>
         </w:rPr>
-        <w:t>set up Keyspace and first table</w:t>
-      </w:r>
-    </w:p>
-    <w:p>
-      <w:pPr>
-        <w:pStyle w:val="ListParagraph"/>
-        <w:numPr>
-          <w:ilvl w:val="0"/>
-          <w:numId w:val="1"/>
-        </w:numPr>
+        <w:t>Used Homebrew to install Apache Cassandra (and CQLSH, Cassandra Query Language</w:t>
+      </w:r>
+      <w:r>
         <w:rPr>
           <w:sz w:val="22"/>
           <w:szCs w:val="22"/>
         </w:rPr>
-      </w:pPr>
-      <w:r>
+        <w:t xml:space="preserve"> Shell)</w:t>
+      </w:r>
+    </w:p>
+    <w:p>
+      <w:pPr>
+        <w:pStyle w:val="ListParagraph"/>
+        <w:numPr>
+          <w:ilvl w:val="0"/>
+          <w:numId w:val="1"/>
+        </w:numPr>
         <w:rPr>
           <w:sz w:val="22"/>
           <w:szCs w:val="22"/>
         </w:rPr>
-        <w:t xml:space="preserve">Executed </w:t>
-      </w:r>
+      </w:pPr>
       <w:r>
         <w:rPr>
           <w:sz w:val="22"/>
           <w:szCs w:val="22"/>
         </w:rPr>
-        <w:t>commands to insert and delete data from table</w:t>
-      </w:r>
-    </w:p>
-    <w:p>
-      <w:pPr>
+        <w:t xml:space="preserve">On DB, </w:t>
+      </w:r>
+      <w:r>
         <w:rPr>
           <w:sz w:val="22"/>
           <w:szCs w:val="22"/>
         </w:rPr>
+        <w:t xml:space="preserve">set up </w:t>
+      </w:r>
+      <w:proofErr w:type="spellStart"/>
+      <w:r>
+        <w:rPr>
+          <w:sz w:val="22"/>
+          <w:szCs w:val="22"/>
+        </w:rPr>
+        <w:t>Keyspace</w:t>
+      </w:r>
+      <w:proofErr w:type="spellEnd"/>
+      <w:r>
+        <w:rPr>
+          <w:sz w:val="22"/>
+          <w:szCs w:val="22"/>
+        </w:rPr>
+        <w:t xml:space="preserve"> and first table</w:t>
+      </w:r>
+    </w:p>
+    <w:p>
+      <w:pPr>
+        <w:pStyle w:val="ListParagraph"/>
+        <w:numPr>
+          <w:ilvl w:val="0"/>
+          <w:numId w:val="1"/>
+        </w:numPr>
+        <w:rPr>
+          <w:sz w:val="22"/>
+          <w:szCs w:val="22"/>
+        </w:rPr>
+      </w:pPr>
+      <w:r>
+        <w:rPr>
+          <w:sz w:val="22"/>
+          <w:szCs w:val="22"/>
+        </w:rPr>
+        <w:t xml:space="preserve">Executed </w:t>
+      </w:r>
+      <w:r>
+        <w:rPr>
+          <w:sz w:val="22"/>
+          <w:szCs w:val="22"/>
+        </w:rPr>
+        <w:t>commands to insert and delete data from table</w:t>
+      </w:r>
+    </w:p>
+    <w:p>
+      <w:pPr>
+        <w:rPr>
+          <w:sz w:val="22"/>
+          <w:szCs w:val="22"/>
+        </w:rPr>
       </w:pPr>
     </w:p>
     <w:p>
@@ -539,11 +595,19 @@
           <w:color w:val="000000" w:themeColor="text1"/>
         </w:rPr>
       </w:pPr>
-      <w:r>
-        <w:rPr>
-          <w:color w:val="000000" w:themeColor="text1"/>
-        </w:rPr>
-        <w:t>docker run -p 9042:9042</w:t>
+      <w:proofErr w:type="spellStart"/>
+      <w:r>
+        <w:rPr>
+          <w:color w:val="000000" w:themeColor="text1"/>
+        </w:rPr>
+        <w:t>docker</w:t>
+      </w:r>
+      <w:proofErr w:type="spellEnd"/>
+      <w:r>
+        <w:rPr>
+          <w:color w:val="000000" w:themeColor="text1"/>
+        </w:rPr>
+        <w:t xml:space="preserve"> run -p 9042:9042</w:t>
       </w:r>
       <w:r>
         <w:rPr>
@@ -555,7 +619,21 @@
         <w:rPr>
           <w:color w:val="000000" w:themeColor="text1"/>
         </w:rPr>
-        <w:t xml:space="preserve">name cassandra -d </w:t>
+        <w:t xml:space="preserve">name </w:t>
+      </w:r>
+      <w:proofErr w:type="spellStart"/>
+      <w:r>
+        <w:rPr>
+          <w:color w:val="000000" w:themeColor="text1"/>
+        </w:rPr>
+        <w:t>cassandra</w:t>
+      </w:r>
+      <w:proofErr w:type="spellEnd"/>
+      <w:r>
+        <w:rPr>
+          <w:color w:val="000000" w:themeColor="text1"/>
+        </w:rPr>
+        <w:t xml:space="preserve"> -d </w:t>
       </w:r>
       <w:r>
         <w:rPr>
@@ -567,8 +645,16 @@
         <w:rPr>
           <w:color w:val="000000" w:themeColor="text1"/>
         </w:rPr>
-        <w:t>local-cassandra</w:t>
-      </w:r>
+        <w:t>local-</w:t>
+      </w:r>
+      <w:proofErr w:type="spellStart"/>
+      <w:r>
+        <w:rPr>
+          <w:color w:val="000000" w:themeColor="text1"/>
+        </w:rPr>
+        <w:t>cassandra</w:t>
+      </w:r>
+      <w:proofErr w:type="spellEnd"/>
     </w:p>
     <w:p>
       <w:pPr>
@@ -715,7 +801,7 @@
           <w:color w:val="000000" w:themeColor="text1"/>
           <w:u w:val="single"/>
         </w:rPr>
-        <w:t>18</w:t>
+        <w:t>20</w:t>
       </w:r>
       <w:r>
         <w:rPr>
@@ -866,7 +952,21 @@
         <w:rPr>
           <w:color w:val="000000" w:themeColor="text1"/>
         </w:rPr>
-        <w:t xml:space="preserve">Imported DataStax </w:t>
+        <w:t xml:space="preserve">Imported </w:t>
+      </w:r>
+      <w:proofErr w:type="spellStart"/>
+      <w:r>
+        <w:rPr>
+          <w:color w:val="000000" w:themeColor="text1"/>
+        </w:rPr>
+        <w:t>DataStax</w:t>
+      </w:r>
+      <w:proofErr w:type="spellEnd"/>
+      <w:r>
+        <w:rPr>
+          <w:color w:val="000000" w:themeColor="text1"/>
+        </w:rPr>
+        <w:t xml:space="preserve"> </w:t>
       </w:r>
       <w:r>
         <w:rPr>
@@ -1051,7 +1151,15 @@
           <w:color w:val="000000" w:themeColor="text1"/>
           <w:u w:val="single"/>
         </w:rPr>
-        <w:t>25</w:t>
+        <w:t>2</w:t>
+      </w:r>
+      <w:r>
+        <w:rPr>
+          <w:b/>
+          <w:color w:val="000000" w:themeColor="text1"/>
+          <w:u w:val="single"/>
+        </w:rPr>
+        <w:t>7</w:t>
       </w:r>
       <w:r>
         <w:rPr>
@@ -1252,7 +1360,21 @@
         <w:rPr>
           <w:color w:val="000000" w:themeColor="text1"/>
         </w:rPr>
-        <w:t>Added needed Cassandra dependencies (DataStax) to project pom.xml file.</w:t>
+        <w:t>Added needed Cassandra dependencies (</w:t>
+      </w:r>
+      <w:proofErr w:type="spellStart"/>
+      <w:r>
+        <w:rPr>
+          <w:color w:val="000000" w:themeColor="text1"/>
+        </w:rPr>
+        <w:t>DataStax</w:t>
+      </w:r>
+      <w:proofErr w:type="spellEnd"/>
+      <w:r>
+        <w:rPr>
+          <w:color w:val="000000" w:themeColor="text1"/>
+        </w:rPr>
+        <w:t>) to project pom.xml file.</w:t>
       </w:r>
     </w:p>
     <w:p>
@@ -1294,26 +1416,62 @@
         <w:rPr>
           <w:color w:val="000000" w:themeColor="text1"/>
         </w:rPr>
-        <w:t>Ran basic DB class to create a test keyspace in DB. This was successful.</w:t>
-      </w:r>
-    </w:p>
-    <w:p>
-      <w:pPr>
-        <w:pStyle w:val="ListParagraph"/>
-        <w:numPr>
-          <w:ilvl w:val="0"/>
-          <w:numId w:val="1"/>
-        </w:numPr>
-        <w:rPr>
-          <w:color w:val="000000" w:themeColor="text1"/>
-        </w:rPr>
-      </w:pPr>
-      <w:r>
-        <w:rPr>
-          <w:color w:val="000000" w:themeColor="text1"/>
-        </w:rPr>
-        <w:t>Used IntelliJ to create a keyspace and a table within that keyspace</w:t>
-      </w:r>
+        <w:t xml:space="preserve">Ran basic DB class to create a test </w:t>
+      </w:r>
+      <w:proofErr w:type="spellStart"/>
+      <w:r>
+        <w:rPr>
+          <w:color w:val="000000" w:themeColor="text1"/>
+        </w:rPr>
+        <w:t>keyspace</w:t>
+      </w:r>
+      <w:proofErr w:type="spellEnd"/>
+      <w:r>
+        <w:rPr>
+          <w:color w:val="000000" w:themeColor="text1"/>
+        </w:rPr>
+        <w:t xml:space="preserve"> in DB. This was successful.</w:t>
+      </w:r>
+    </w:p>
+    <w:p>
+      <w:pPr>
+        <w:pStyle w:val="ListParagraph"/>
+        <w:numPr>
+          <w:ilvl w:val="0"/>
+          <w:numId w:val="1"/>
+        </w:numPr>
+        <w:rPr>
+          <w:color w:val="000000" w:themeColor="text1"/>
+        </w:rPr>
+      </w:pPr>
+      <w:r>
+        <w:rPr>
+          <w:color w:val="000000" w:themeColor="text1"/>
+        </w:rPr>
+        <w:t xml:space="preserve">Used IntelliJ to create a </w:t>
+      </w:r>
+      <w:proofErr w:type="spellStart"/>
+      <w:r>
+        <w:rPr>
+          <w:color w:val="000000" w:themeColor="text1"/>
+        </w:rPr>
+        <w:t>keyspace</w:t>
+      </w:r>
+      <w:proofErr w:type="spellEnd"/>
+      <w:r>
+        <w:rPr>
+          <w:color w:val="000000" w:themeColor="text1"/>
+        </w:rPr>
+        <w:t xml:space="preserve"> and a table within that </w:t>
+      </w:r>
+      <w:proofErr w:type="spellStart"/>
+      <w:r>
+        <w:rPr>
+          <w:color w:val="000000" w:themeColor="text1"/>
+        </w:rPr>
+        <w:t>keyspace</w:t>
+      </w:r>
+      <w:proofErr w:type="spellEnd"/>
     </w:p>
     <w:p>
       <w:pPr>
@@ -1352,7 +1510,21 @@
         <w:rPr>
           <w:color w:val="000000" w:themeColor="text1"/>
         </w:rPr>
-        <w:t xml:space="preserve">The project-to-DB connection config issue of last week continued into this week. The primary exceptions and errors were around logging and missing class definitions. After researching many hours </w:t>
+        <w:t xml:space="preserve">The project-to-DB connection </w:t>
+      </w:r>
+      <w:proofErr w:type="spellStart"/>
+      <w:r>
+        <w:rPr>
+          <w:color w:val="000000" w:themeColor="text1"/>
+        </w:rPr>
+        <w:t>config</w:t>
+      </w:r>
+      <w:proofErr w:type="spellEnd"/>
+      <w:r>
+        <w:rPr>
+          <w:color w:val="000000" w:themeColor="text1"/>
+        </w:rPr>
+        <w:t xml:space="preserve"> issue of last week continued into this week. The primary exceptions and errors were around logging and missing class definitions. After researching many hours </w:t>
       </w:r>
       <w:r>
         <w:rPr>
@@ -1451,7 +1623,21 @@
         <w:rPr>
           <w:color w:val="000000" w:themeColor="text1"/>
         </w:rPr>
-        <w:t xml:space="preserve"> in IntelliJ and within the dependencies of the pom.xml file I added the needed DataStax driver libraries and logging libraries. Once these imports to the project were made I was able to connect to my local Cassandra instance and execute DB queries/statements.</w:t>
+        <w:t xml:space="preserve"> in IntelliJ and within the dependencies of the pom.xml file I added the needed </w:t>
+      </w:r>
+      <w:proofErr w:type="spellStart"/>
+      <w:r>
+        <w:rPr>
+          <w:color w:val="000000" w:themeColor="text1"/>
+        </w:rPr>
+        <w:t>DataStax</w:t>
+      </w:r>
+      <w:proofErr w:type="spellEnd"/>
+      <w:r>
+        <w:rPr>
+          <w:color w:val="000000" w:themeColor="text1"/>
+        </w:rPr>
+        <w:t xml:space="preserve"> driver libraries and logging libraries. Once these imports to the project were made I was able to connect to my local Cassandra instance and execute DB queries/statements.</w:t>
       </w:r>
     </w:p>
     <w:p>
@@ -1535,7 +1721,7 @@
           <w:color w:val="000000" w:themeColor="text1"/>
           <w:u w:val="single"/>
         </w:rPr>
-        <w:t>1</w:t>
+        <w:t>3</w:t>
       </w:r>
       <w:r>
         <w:rPr>
@@ -1544,7 +1730,7 @@
           <w:u w:val="single"/>
           <w:vertAlign w:val="superscript"/>
         </w:rPr>
-        <w:t>st</w:t>
+        <w:t>rd</w:t>
       </w:r>
       <w:r>
         <w:rPr>
@@ -1921,23 +2107,301 @@
         <w:rPr>
           <w:color w:val="000000" w:themeColor="text1"/>
         </w:rPr>
-        <w:t>Successfully sent string message from mock client and stored in DB table</w:t>
-      </w:r>
+        <w:t xml:space="preserve">Successfully sent string message from mock client and stored in DB table </w:t>
+      </w:r>
+    </w:p>
+    <w:p>
+      <w:pPr>
+        <w:rPr>
+          <w:color w:val="000000" w:themeColor="text1"/>
+        </w:rPr>
+      </w:pPr>
+    </w:p>
+    <w:p>
+      <w:pPr>
+        <w:rPr>
+          <w:color w:val="000000" w:themeColor="text1"/>
+        </w:rPr>
+      </w:pPr>
+    </w:p>
+    <w:p>
+      <w:pPr>
+        <w:rPr>
+          <w:b/>
+          <w:color w:val="000000" w:themeColor="text1"/>
+        </w:rPr>
+      </w:pPr>
+      <w:r>
+        <w:rPr>
+          <w:b/>
+          <w:color w:val="000000" w:themeColor="text1"/>
+        </w:rPr>
+        <w:t>Issues &amp; Solutions</w:t>
+      </w:r>
+    </w:p>
+    <w:p>
+      <w:pPr>
+        <w:rPr>
+          <w:color w:val="000000" w:themeColor="text1"/>
+        </w:rPr>
+      </w:pPr>
+      <w:r>
+        <w:rPr>
+          <w:color w:val="000000" w:themeColor="text1"/>
+        </w:rPr>
+        <w:t>No Issues</w:t>
+      </w:r>
+    </w:p>
+    <w:p>
+      <w:pPr>
+        <w:rPr>
+          <w:color w:val="000000" w:themeColor="text1"/>
+        </w:rPr>
+      </w:pPr>
+    </w:p>
+    <w:p>
+      <w:pPr>
+        <w:rPr>
+          <w:i/>
+          <w:color w:val="000000" w:themeColor="text1"/>
+          <w:u w:val="single"/>
+        </w:rPr>
+      </w:pPr>
+      <w:r>
+        <w:rPr>
+          <w:i/>
+          <w:color w:val="000000" w:themeColor="text1"/>
+          <w:u w:val="single"/>
+        </w:rPr>
+        <w:t>Solution</w:t>
+      </w:r>
+    </w:p>
+    <w:p>
+      <w:pPr>
+        <w:rPr>
+          <w:color w:val="000000" w:themeColor="text1"/>
+        </w:rPr>
+      </w:pPr>
+      <w:r>
+        <w:rPr>
+          <w:color w:val="000000" w:themeColor="text1"/>
+        </w:rPr>
+        <w:br w:type="page"/>
+      </w:r>
+    </w:p>
+    <w:p>
+      <w:pPr>
+        <w:rPr>
+          <w:b/>
+          <w:color w:val="000000" w:themeColor="text1"/>
+          <w:u w:val="single"/>
+        </w:rPr>
+      </w:pPr>
+      <w:r>
+        <w:rPr>
+          <w:b/>
+          <w:color w:val="000000" w:themeColor="text1"/>
+          <w:u w:val="single"/>
+        </w:rPr>
+        <w:t>Week 5</w:t>
+      </w:r>
+      <w:r>
+        <w:rPr>
+          <w:b/>
+          <w:color w:val="000000" w:themeColor="text1"/>
+          <w:u w:val="single"/>
+        </w:rPr>
+        <w:t xml:space="preserve"> (</w:t>
+      </w:r>
+      <w:r>
+        <w:rPr>
+          <w:b/>
+          <w:color w:val="000000" w:themeColor="text1"/>
+          <w:u w:val="single"/>
+        </w:rPr>
+        <w:t>4</w:t>
+      </w:r>
+      <w:r>
+        <w:rPr>
+          <w:b/>
+          <w:color w:val="000000" w:themeColor="text1"/>
+          <w:u w:val="single"/>
+          <w:vertAlign w:val="superscript"/>
+        </w:rPr>
+        <w:t>th</w:t>
+      </w:r>
+      <w:r>
+        <w:rPr>
+          <w:b/>
+          <w:color w:val="000000" w:themeColor="text1"/>
+          <w:u w:val="single"/>
+        </w:rPr>
+        <w:t xml:space="preserve"> Nov</w:t>
+      </w:r>
+      <w:r>
+        <w:rPr>
+          <w:b/>
+          <w:color w:val="000000" w:themeColor="text1"/>
+          <w:u w:val="single"/>
+        </w:rPr>
+        <w:t xml:space="preserve"> – </w:t>
+      </w:r>
+      <w:r>
+        <w:rPr>
+          <w:b/>
+          <w:color w:val="000000" w:themeColor="text1"/>
+          <w:u w:val="single"/>
+        </w:rPr>
+        <w:t xml:space="preserve"> </w:t>
+      </w:r>
+      <w:r>
+        <w:rPr>
+          <w:b/>
+          <w:color w:val="000000" w:themeColor="text1"/>
+          <w:u w:val="single"/>
+        </w:rPr>
+        <w:t>10</w:t>
+      </w:r>
+      <w:r>
+        <w:rPr>
+          <w:b/>
+          <w:color w:val="000000" w:themeColor="text1"/>
+          <w:u w:val="single"/>
+          <w:vertAlign w:val="superscript"/>
+        </w:rPr>
+        <w:t>th</w:t>
+      </w:r>
+      <w:r>
+        <w:rPr>
+          <w:b/>
+          <w:color w:val="000000" w:themeColor="text1"/>
+          <w:u w:val="single"/>
+        </w:rPr>
+        <w:t xml:space="preserve"> </w:t>
+      </w:r>
+      <w:r>
+        <w:rPr>
+          <w:b/>
+          <w:color w:val="000000" w:themeColor="text1"/>
+          <w:u w:val="single"/>
+        </w:rPr>
+        <w:t>Nov</w:t>
+      </w:r>
+      <w:r>
+        <w:rPr>
+          <w:b/>
+          <w:color w:val="000000" w:themeColor="text1"/>
+          <w:u w:val="single"/>
+        </w:rPr>
+        <w:t>)</w:t>
+      </w:r>
+    </w:p>
+    <w:p>
+      <w:pPr>
+        <w:rPr>
+          <w:color w:val="000000" w:themeColor="text1"/>
+        </w:rPr>
+      </w:pPr>
+    </w:p>
+    <w:p>
+      <w:pPr>
+        <w:rPr>
+          <w:b/>
+          <w:color w:val="000000" w:themeColor="text1"/>
+        </w:rPr>
+      </w:pPr>
+      <w:r>
+        <w:rPr>
+          <w:b/>
+          <w:color w:val="000000" w:themeColor="text1"/>
+        </w:rPr>
+        <w:t>Overall Task</w:t>
+      </w:r>
+    </w:p>
+    <w:p>
+      <w:pPr>
+        <w:pStyle w:val="ListParagraph"/>
+        <w:numPr>
+          <w:ilvl w:val="0"/>
+          <w:numId w:val="1"/>
+        </w:numPr>
+        <w:rPr>
+          <w:color w:val="000000" w:themeColor="text1"/>
+        </w:rPr>
+      </w:pPr>
+      <w:r>
+        <w:rPr>
+          <w:color w:val="000000" w:themeColor="text1"/>
+        </w:rPr>
+        <w:t>Use mock-client to simulate basic user registration</w:t>
+      </w:r>
+    </w:p>
+    <w:p>
+      <w:pPr>
+        <w:pStyle w:val="ListParagraph"/>
+        <w:numPr>
+          <w:ilvl w:val="0"/>
+          <w:numId w:val="1"/>
+        </w:numPr>
+        <w:rPr>
+          <w:color w:val="000000" w:themeColor="text1"/>
+        </w:rPr>
+      </w:pPr>
+      <w:r>
+        <w:rPr>
+          <w:color w:val="000000" w:themeColor="text1"/>
+        </w:rPr>
+        <w:t>Successfully write multiple messages from user(s)</w:t>
+      </w:r>
+    </w:p>
+    <w:p>
+      <w:pPr>
+        <w:pStyle w:val="ListParagraph"/>
+        <w:numPr>
+          <w:ilvl w:val="0"/>
+          <w:numId w:val="1"/>
+        </w:numPr>
+        <w:rPr>
+          <w:color w:val="000000" w:themeColor="text1"/>
+        </w:rPr>
+      </w:pPr>
+      <w:r>
+        <w:rPr>
+          <w:color w:val="000000" w:themeColor="text1"/>
+        </w:rPr>
+        <w:t>Display messages to mock-client console(s)</w:t>
+      </w:r>
+    </w:p>
+    <w:p>
+      <w:pPr>
+        <w:rPr>
+          <w:color w:val="000000" w:themeColor="text1"/>
+        </w:rPr>
+      </w:pPr>
+    </w:p>
+    <w:p>
+      <w:pPr>
+        <w:rPr>
+          <w:b/>
+          <w:color w:val="000000" w:themeColor="text1"/>
+        </w:rPr>
+      </w:pPr>
+      <w:r>
+        <w:rPr>
+          <w:b/>
+          <w:color w:val="000000" w:themeColor="text1"/>
+        </w:rPr>
+        <w:t>Work Done</w:t>
+      </w:r>
+    </w:p>
+    <w:p>
+      <w:pPr>
+        <w:rPr>
+          <w:color w:val="000000" w:themeColor="text1"/>
+        </w:rPr>
+      </w:pPr>
       <w:bookmarkStart w:id="0" w:name="_GoBack"/>
       <w:bookmarkEnd w:id="0"/>
-      <w:r>
-        <w:rPr>
-          <w:color w:val="000000" w:themeColor="text1"/>
-        </w:rPr>
-        <w:t xml:space="preserve"> </w:t>
-      </w:r>
-    </w:p>
-    <w:p>
-      <w:pPr>
-        <w:rPr>
-          <w:color w:val="000000" w:themeColor="text1"/>
-        </w:rPr>
-      </w:pPr>
     </w:p>
     <w:p>
       <w:pPr>
@@ -1996,6 +2460,19 @@
           <w:u w:val="single"/>
         </w:rPr>
         <w:t>Solution</w:t>
+      </w:r>
+    </w:p>
+    <w:p>
+      <w:pPr>
+        <w:rPr>
+          <w:color w:val="000000" w:themeColor="text1"/>
+        </w:rPr>
+      </w:pPr>
+      <w:r>
+        <w:rPr>
+          <w:color w:val="000000" w:themeColor="text1"/>
+        </w:rPr>
+        <w:br w:type="page"/>
       </w:r>
     </w:p>
     <w:p>

</xml_diff>

<commit_message>
Added basic new user feature to server and the mock-client
</commit_message>
<xml_diff>
--- a/Project_Engineering_Work_Journal.docx
+++ b/Project_Engineering_Work_Journal.docx
@@ -274,23 +274,27 @@
           <w:sz w:val="22"/>
           <w:szCs w:val="22"/>
         </w:rPr>
-        <w:t xml:space="preserve">Installed </w:t>
-      </w:r>
-      <w:proofErr w:type="spellStart"/>
-      <w:r>
+        <w:t>Installed Kitematic (graphical user interface to run and manage containers in Docker) on local machine</w:t>
+      </w:r>
+    </w:p>
+    <w:p>
+      <w:pPr>
+        <w:pStyle w:val="ListParagraph"/>
+        <w:numPr>
+          <w:ilvl w:val="0"/>
+          <w:numId w:val="1"/>
+        </w:numPr>
         <w:rPr>
           <w:sz w:val="22"/>
           <w:szCs w:val="22"/>
         </w:rPr>
-        <w:t>Kitematic</w:t>
-      </w:r>
-      <w:proofErr w:type="spellEnd"/>
+      </w:pPr>
       <w:r>
         <w:rPr>
           <w:sz w:val="22"/>
           <w:szCs w:val="22"/>
         </w:rPr>
-        <w:t xml:space="preserve"> (graphical user interface to run and manage containers in Docker) on local machine</w:t>
+        <w:t>Used Kitematic to install container using image from Docker image library</w:t>
       </w:r>
     </w:p>
     <w:p>
@@ -310,148 +314,96 @@
           <w:sz w:val="22"/>
           <w:szCs w:val="22"/>
         </w:rPr>
-        <w:t xml:space="preserve">Used </w:t>
-      </w:r>
-      <w:proofErr w:type="spellStart"/>
-      <w:r>
+        <w:t>Used Homebrew on the Command Line Interface (CLI) to install Python (brew install python)</w:t>
+      </w:r>
+    </w:p>
+    <w:p>
+      <w:pPr>
+        <w:pStyle w:val="ListParagraph"/>
+        <w:numPr>
+          <w:ilvl w:val="0"/>
+          <w:numId w:val="1"/>
+        </w:numPr>
         <w:rPr>
           <w:sz w:val="22"/>
           <w:szCs w:val="22"/>
         </w:rPr>
-        <w:t>Kitematic</w:t>
-      </w:r>
-      <w:proofErr w:type="spellEnd"/>
+      </w:pPr>
       <w:r>
         <w:rPr>
           <w:sz w:val="22"/>
           <w:szCs w:val="22"/>
         </w:rPr>
-        <w:t xml:space="preserve"> to install container using image from Docker image library</w:t>
-      </w:r>
-    </w:p>
-    <w:p>
-      <w:pPr>
-        <w:pStyle w:val="ListParagraph"/>
-        <w:numPr>
-          <w:ilvl w:val="0"/>
-          <w:numId w:val="1"/>
-        </w:numPr>
+        <w:t>Used Homebrew to install Apache Cassandra (and CQLSH, Cassandra Query Language</w:t>
+      </w:r>
+      <w:r>
         <w:rPr>
           <w:sz w:val="22"/>
           <w:szCs w:val="22"/>
         </w:rPr>
-      </w:pPr>
-      <w:r>
+        <w:t xml:space="preserve"> Shell)</w:t>
+      </w:r>
+    </w:p>
+    <w:p>
+      <w:pPr>
+        <w:pStyle w:val="ListParagraph"/>
+        <w:numPr>
+          <w:ilvl w:val="0"/>
+          <w:numId w:val="1"/>
+        </w:numPr>
         <w:rPr>
           <w:sz w:val="22"/>
           <w:szCs w:val="22"/>
         </w:rPr>
-        <w:t>Used Homebrew on the Command Line Interface (CLI) to install Python (brew install python)</w:t>
-      </w:r>
-    </w:p>
-    <w:p>
-      <w:pPr>
-        <w:pStyle w:val="ListParagraph"/>
-        <w:numPr>
-          <w:ilvl w:val="0"/>
-          <w:numId w:val="1"/>
-        </w:numPr>
+      </w:pPr>
+      <w:r>
         <w:rPr>
           <w:sz w:val="22"/>
           <w:szCs w:val="22"/>
         </w:rPr>
-      </w:pPr>
+        <w:t xml:space="preserve">On DB, </w:t>
+      </w:r>
       <w:r>
         <w:rPr>
           <w:sz w:val="22"/>
           <w:szCs w:val="22"/>
         </w:rPr>
-        <w:t>Used Homebrew to install Apache Cassandra (and CQLSH, Cassandra Query Language</w:t>
-      </w:r>
-      <w:r>
+        <w:t>set up Keyspace and first table</w:t>
+      </w:r>
+    </w:p>
+    <w:p>
+      <w:pPr>
+        <w:pStyle w:val="ListParagraph"/>
+        <w:numPr>
+          <w:ilvl w:val="0"/>
+          <w:numId w:val="1"/>
+        </w:numPr>
         <w:rPr>
           <w:sz w:val="22"/>
           <w:szCs w:val="22"/>
         </w:rPr>
-        <w:t xml:space="preserve"> Shell)</w:t>
-      </w:r>
-    </w:p>
-    <w:p>
-      <w:pPr>
-        <w:pStyle w:val="ListParagraph"/>
-        <w:numPr>
-          <w:ilvl w:val="0"/>
-          <w:numId w:val="1"/>
-        </w:numPr>
+      </w:pPr>
+      <w:r>
         <w:rPr>
           <w:sz w:val="22"/>
           <w:szCs w:val="22"/>
         </w:rPr>
-      </w:pPr>
+        <w:t xml:space="preserve">Executed </w:t>
+      </w:r>
       <w:r>
         <w:rPr>
           <w:sz w:val="22"/>
           <w:szCs w:val="22"/>
         </w:rPr>
-        <w:t xml:space="preserve">On DB, </w:t>
-      </w:r>
-      <w:r>
+        <w:t>commands to insert and delete data from table</w:t>
+      </w:r>
+    </w:p>
+    <w:p>
+      <w:pPr>
         <w:rPr>
           <w:sz w:val="22"/>
           <w:szCs w:val="22"/>
         </w:rPr>
-        <w:t xml:space="preserve">set up </w:t>
-      </w:r>
-      <w:proofErr w:type="spellStart"/>
-      <w:r>
-        <w:rPr>
-          <w:sz w:val="22"/>
-          <w:szCs w:val="22"/>
-        </w:rPr>
-        <w:t>Keyspace</w:t>
-      </w:r>
-      <w:proofErr w:type="spellEnd"/>
-      <w:r>
-        <w:rPr>
-          <w:sz w:val="22"/>
-          <w:szCs w:val="22"/>
-        </w:rPr>
-        <w:t xml:space="preserve"> and first table</w:t>
-      </w:r>
-    </w:p>
-    <w:p>
-      <w:pPr>
-        <w:pStyle w:val="ListParagraph"/>
-        <w:numPr>
-          <w:ilvl w:val="0"/>
-          <w:numId w:val="1"/>
-        </w:numPr>
-        <w:rPr>
-          <w:sz w:val="22"/>
-          <w:szCs w:val="22"/>
-        </w:rPr>
-      </w:pPr>
-      <w:r>
-        <w:rPr>
-          <w:sz w:val="22"/>
-          <w:szCs w:val="22"/>
-        </w:rPr>
-        <w:t xml:space="preserve">Executed </w:t>
-      </w:r>
-      <w:r>
-        <w:rPr>
-          <w:sz w:val="22"/>
-          <w:szCs w:val="22"/>
-        </w:rPr>
-        <w:t>commands to insert and delete data from table</w:t>
-      </w:r>
-    </w:p>
-    <w:p>
-      <w:pPr>
-        <w:rPr>
-          <w:sz w:val="22"/>
-          <w:szCs w:val="22"/>
-        </w:rPr>
       </w:pPr>
     </w:p>
     <w:p>
@@ -595,19 +547,11 @@
           <w:color w:val="000000" w:themeColor="text1"/>
         </w:rPr>
       </w:pPr>
-      <w:proofErr w:type="spellStart"/>
-      <w:r>
-        <w:rPr>
-          <w:color w:val="000000" w:themeColor="text1"/>
-        </w:rPr>
-        <w:t>docker</w:t>
-      </w:r>
-      <w:proofErr w:type="spellEnd"/>
-      <w:r>
-        <w:rPr>
-          <w:color w:val="000000" w:themeColor="text1"/>
-        </w:rPr>
-        <w:t xml:space="preserve"> run -p 9042:9042</w:t>
+      <w:r>
+        <w:rPr>
+          <w:color w:val="000000" w:themeColor="text1"/>
+        </w:rPr>
+        <w:t>docker run -p 9042:9042</w:t>
       </w:r>
       <w:r>
         <w:rPr>
@@ -619,21 +563,7 @@
         <w:rPr>
           <w:color w:val="000000" w:themeColor="text1"/>
         </w:rPr>
-        <w:t xml:space="preserve">name </w:t>
-      </w:r>
-      <w:proofErr w:type="spellStart"/>
-      <w:r>
-        <w:rPr>
-          <w:color w:val="000000" w:themeColor="text1"/>
-        </w:rPr>
-        <w:t>cassandra</w:t>
-      </w:r>
-      <w:proofErr w:type="spellEnd"/>
-      <w:r>
-        <w:rPr>
-          <w:color w:val="000000" w:themeColor="text1"/>
-        </w:rPr>
-        <w:t xml:space="preserve"> -d </w:t>
+        <w:t xml:space="preserve">name cassandra -d </w:t>
       </w:r>
       <w:r>
         <w:rPr>
@@ -645,16 +575,8 @@
         <w:rPr>
           <w:color w:val="000000" w:themeColor="text1"/>
         </w:rPr>
-        <w:t>local-</w:t>
-      </w:r>
-      <w:proofErr w:type="spellStart"/>
-      <w:r>
-        <w:rPr>
-          <w:color w:val="000000" w:themeColor="text1"/>
-        </w:rPr>
-        <w:t>cassandra</w:t>
-      </w:r>
-      <w:proofErr w:type="spellEnd"/>
+        <w:t>local-cassandra</w:t>
+      </w:r>
     </w:p>
     <w:p>
       <w:pPr>
@@ -952,45 +874,461 @@
         <w:rPr>
           <w:color w:val="000000" w:themeColor="text1"/>
         </w:rPr>
-        <w:t xml:space="preserve">Imported </w:t>
-      </w:r>
-      <w:proofErr w:type="spellStart"/>
-      <w:r>
-        <w:rPr>
-          <w:color w:val="000000" w:themeColor="text1"/>
-        </w:rPr>
-        <w:t>DataStax</w:t>
-      </w:r>
-      <w:proofErr w:type="spellEnd"/>
+        <w:t xml:space="preserve">Imported DataStax </w:t>
+      </w:r>
+      <w:r>
+        <w:rPr>
+          <w:color w:val="000000" w:themeColor="text1"/>
+        </w:rPr>
+        <w:t>driver jar file into IntelliJ project</w:t>
+      </w:r>
+    </w:p>
+    <w:p>
+      <w:pPr>
+        <w:pStyle w:val="ListParagraph"/>
+        <w:numPr>
+          <w:ilvl w:val="0"/>
+          <w:numId w:val="1"/>
+        </w:numPr>
+        <w:rPr>
+          <w:color w:val="000000" w:themeColor="text1"/>
+        </w:rPr>
+      </w:pPr>
+      <w:r>
+        <w:rPr>
+          <w:color w:val="000000" w:themeColor="text1"/>
+        </w:rPr>
+        <w:t>Made multiple attempts to correctly configure DB to allow connection from a Java application to execute queries/statements</w:t>
+      </w:r>
+    </w:p>
+    <w:p>
+      <w:pPr>
+        <w:rPr>
+          <w:color w:val="000000" w:themeColor="text1"/>
+        </w:rPr>
+      </w:pPr>
+    </w:p>
+    <w:p>
+      <w:pPr>
+        <w:rPr>
+          <w:b/>
+          <w:color w:val="000000" w:themeColor="text1"/>
+        </w:rPr>
+      </w:pPr>
+      <w:r>
+        <w:rPr>
+          <w:b/>
+          <w:color w:val="000000" w:themeColor="text1"/>
+        </w:rPr>
+        <w:t>Issues &amp; Solutions</w:t>
+      </w:r>
+    </w:p>
+    <w:p>
+      <w:pPr>
+        <w:pStyle w:val="ListParagraph"/>
+        <w:numPr>
+          <w:ilvl w:val="0"/>
+          <w:numId w:val="1"/>
+        </w:numPr>
+        <w:rPr>
+          <w:color w:val="000000" w:themeColor="text1"/>
+        </w:rPr>
+      </w:pPr>
+      <w:r>
+        <w:rPr>
+          <w:color w:val="000000" w:themeColor="text1"/>
+        </w:rPr>
+        <w:t>Multiple compile-time errors when trying to establish Cluster connection with Cassandra instance. Errors are primarily to do with logging configuration and missing JAR files.</w:t>
+      </w:r>
+    </w:p>
+    <w:p>
+      <w:pPr>
+        <w:rPr>
+          <w:color w:val="000000" w:themeColor="text1"/>
+        </w:rPr>
+      </w:pPr>
+    </w:p>
+    <w:p>
+      <w:pPr>
+        <w:rPr>
+          <w:i/>
+          <w:color w:val="000000" w:themeColor="text1"/>
+          <w:u w:val="single"/>
+        </w:rPr>
+      </w:pPr>
+      <w:r>
+        <w:rPr>
+          <w:i/>
+          <w:color w:val="000000" w:themeColor="text1"/>
+          <w:u w:val="single"/>
+        </w:rPr>
+        <w:t>Solution</w:t>
+      </w:r>
+    </w:p>
+    <w:p>
+      <w:pPr>
+        <w:rPr>
+          <w:color w:val="000000" w:themeColor="text1"/>
+        </w:rPr>
+      </w:pPr>
+      <w:r>
+        <w:rPr>
+          <w:color w:val="000000" w:themeColor="text1"/>
+        </w:rPr>
+        <w:t>At present issue remains unsolved after downloading and adding multiple JAR files to project structure in IntelliJ.</w:t>
+      </w:r>
+    </w:p>
+    <w:p>
+      <w:pPr>
+        <w:rPr>
+          <w:color w:val="000000" w:themeColor="text1"/>
+        </w:rPr>
+      </w:pPr>
+      <w:r>
+        <w:rPr>
+          <w:color w:val="000000" w:themeColor="text1"/>
+        </w:rPr>
+        <w:br w:type="page"/>
+      </w:r>
+    </w:p>
+    <w:p>
+      <w:pPr>
+        <w:rPr>
+          <w:color w:val="000000" w:themeColor="text1"/>
+        </w:rPr>
+      </w:pPr>
       <w:r>
         <w:rPr>
           <w:color w:val="000000" w:themeColor="text1"/>
         </w:rPr>
         <w:t xml:space="preserve"> </w:t>
       </w:r>
-      <w:r>
-        <w:rPr>
-          <w:color w:val="000000" w:themeColor="text1"/>
-        </w:rPr>
-        <w:t>driver jar file into IntelliJ project</w:t>
-      </w:r>
-    </w:p>
-    <w:p>
-      <w:pPr>
-        <w:pStyle w:val="ListParagraph"/>
-        <w:numPr>
-          <w:ilvl w:val="0"/>
-          <w:numId w:val="1"/>
-        </w:numPr>
-        <w:rPr>
-          <w:color w:val="000000" w:themeColor="text1"/>
-        </w:rPr>
-      </w:pPr>
-      <w:r>
-        <w:rPr>
-          <w:color w:val="000000" w:themeColor="text1"/>
-        </w:rPr>
-        <w:t>Made multiple attempts to correctly configure DB to allow connection from a Java application to execute queries/statements</w:t>
+    </w:p>
+    <w:p>
+      <w:pPr>
+        <w:rPr>
+          <w:b/>
+          <w:color w:val="000000" w:themeColor="text1"/>
+          <w:u w:val="single"/>
+        </w:rPr>
+      </w:pPr>
+      <w:r>
+        <w:rPr>
+          <w:b/>
+          <w:color w:val="000000" w:themeColor="text1"/>
+          <w:u w:val="single"/>
+        </w:rPr>
+        <w:t>Week 3</w:t>
+      </w:r>
+      <w:r>
+        <w:rPr>
+          <w:b/>
+          <w:color w:val="000000" w:themeColor="text1"/>
+          <w:u w:val="single"/>
+        </w:rPr>
+        <w:t xml:space="preserve"> (</w:t>
+      </w:r>
+      <w:r>
+        <w:rPr>
+          <w:b/>
+          <w:color w:val="000000" w:themeColor="text1"/>
+          <w:u w:val="single"/>
+        </w:rPr>
+        <w:t>21</w:t>
+      </w:r>
+      <w:r>
+        <w:rPr>
+          <w:b/>
+          <w:color w:val="000000" w:themeColor="text1"/>
+          <w:u w:val="single"/>
+          <w:vertAlign w:val="superscript"/>
+        </w:rPr>
+        <w:t>th</w:t>
+      </w:r>
+      <w:r>
+        <w:rPr>
+          <w:b/>
+          <w:color w:val="000000" w:themeColor="text1"/>
+          <w:u w:val="single"/>
+        </w:rPr>
+        <w:t xml:space="preserve"> Oct – </w:t>
+      </w:r>
+      <w:r>
+        <w:rPr>
+          <w:b/>
+          <w:color w:val="000000" w:themeColor="text1"/>
+          <w:u w:val="single"/>
+        </w:rPr>
+        <w:t>2</w:t>
+      </w:r>
+      <w:r>
+        <w:rPr>
+          <w:b/>
+          <w:color w:val="000000" w:themeColor="text1"/>
+          <w:u w:val="single"/>
+        </w:rPr>
+        <w:t>7</w:t>
+      </w:r>
+      <w:r>
+        <w:rPr>
+          <w:b/>
+          <w:color w:val="000000" w:themeColor="text1"/>
+          <w:u w:val="single"/>
+          <w:vertAlign w:val="superscript"/>
+        </w:rPr>
+        <w:t>th</w:t>
+      </w:r>
+      <w:r>
+        <w:rPr>
+          <w:b/>
+          <w:color w:val="000000" w:themeColor="text1"/>
+          <w:u w:val="single"/>
+        </w:rPr>
+        <w:t xml:space="preserve"> Oct)</w:t>
+      </w:r>
+    </w:p>
+    <w:p>
+      <w:pPr>
+        <w:rPr>
+          <w:color w:val="000000" w:themeColor="text1"/>
+        </w:rPr>
+      </w:pPr>
+    </w:p>
+    <w:p>
+      <w:pPr>
+        <w:rPr>
+          <w:b/>
+          <w:color w:val="000000" w:themeColor="text1"/>
+        </w:rPr>
+      </w:pPr>
+      <w:r>
+        <w:rPr>
+          <w:b/>
+          <w:color w:val="000000" w:themeColor="text1"/>
+        </w:rPr>
+        <w:t>Overall Task</w:t>
+      </w:r>
+    </w:p>
+    <w:p>
+      <w:pPr>
+        <w:rPr>
+          <w:color w:val="000000" w:themeColor="text1"/>
+        </w:rPr>
+      </w:pPr>
+      <w:r>
+        <w:rPr>
+          <w:color w:val="000000" w:themeColor="text1"/>
+        </w:rPr>
+        <w:t>Resolve previous Cassandra DB configuration issue in order to:</w:t>
+      </w:r>
+    </w:p>
+    <w:p>
+      <w:pPr>
+        <w:pStyle w:val="ListParagraph"/>
+        <w:numPr>
+          <w:ilvl w:val="0"/>
+          <w:numId w:val="1"/>
+        </w:numPr>
+        <w:rPr>
+          <w:color w:val="000000" w:themeColor="text1"/>
+        </w:rPr>
+      </w:pPr>
+      <w:r>
+        <w:rPr>
+          <w:color w:val="000000" w:themeColor="text1"/>
+        </w:rPr>
+        <w:t>Use IntelliJ to execute DB commands</w:t>
+      </w:r>
+    </w:p>
+    <w:p>
+      <w:pPr>
+        <w:pStyle w:val="ListParagraph"/>
+        <w:numPr>
+          <w:ilvl w:val="0"/>
+          <w:numId w:val="1"/>
+        </w:numPr>
+        <w:rPr>
+          <w:color w:val="000000" w:themeColor="text1"/>
+        </w:rPr>
+      </w:pPr>
+      <w:r>
+        <w:rPr>
+          <w:color w:val="000000" w:themeColor="text1"/>
+        </w:rPr>
+        <w:t>Design and setup initial tables for project data storage</w:t>
+      </w:r>
+    </w:p>
+    <w:p>
+      <w:pPr>
+        <w:pStyle w:val="ListParagraph"/>
+        <w:numPr>
+          <w:ilvl w:val="0"/>
+          <w:numId w:val="1"/>
+        </w:numPr>
+        <w:rPr>
+          <w:color w:val="000000" w:themeColor="text1"/>
+        </w:rPr>
+      </w:pPr>
+      <w:r>
+        <w:rPr>
+          <w:color w:val="000000" w:themeColor="text1"/>
+        </w:rPr>
+        <w:t>Display data from successful DB read command</w:t>
+      </w:r>
+    </w:p>
+    <w:p>
+      <w:pPr>
+        <w:rPr>
+          <w:color w:val="000000" w:themeColor="text1"/>
+        </w:rPr>
+      </w:pPr>
+    </w:p>
+    <w:p>
+      <w:pPr>
+        <w:rPr>
+          <w:b/>
+          <w:color w:val="000000" w:themeColor="text1"/>
+        </w:rPr>
+      </w:pPr>
+      <w:r>
+        <w:rPr>
+          <w:b/>
+          <w:color w:val="000000" w:themeColor="text1"/>
+        </w:rPr>
+        <w:t>Work Done</w:t>
+      </w:r>
+    </w:p>
+    <w:p>
+      <w:pPr>
+        <w:pStyle w:val="ListParagraph"/>
+        <w:numPr>
+          <w:ilvl w:val="0"/>
+          <w:numId w:val="1"/>
+        </w:numPr>
+        <w:rPr>
+          <w:color w:val="000000" w:themeColor="text1"/>
+        </w:rPr>
+      </w:pPr>
+      <w:r>
+        <w:rPr>
+          <w:color w:val="000000" w:themeColor="text1"/>
+        </w:rPr>
+        <w:t>Continued attempt to configure DB by</w:t>
+      </w:r>
+      <w:r>
+        <w:rPr>
+          <w:color w:val="000000" w:themeColor="text1"/>
+        </w:rPr>
+        <w:t xml:space="preserve"> manually</w:t>
+      </w:r>
+      <w:r>
+        <w:rPr>
+          <w:color w:val="000000" w:themeColor="text1"/>
+        </w:rPr>
+        <w:t xml:space="preserve"> adding JAR files, libraries and dependencies to IntelliJ Java Project. </w:t>
+      </w:r>
+      <w:r>
+        <w:rPr>
+          <w:b/>
+          <w:color w:val="000000" w:themeColor="text1"/>
+        </w:rPr>
+        <w:t>I was unable to accomplish successful setup by this method.</w:t>
+      </w:r>
+    </w:p>
+    <w:p>
+      <w:pPr>
+        <w:pStyle w:val="ListParagraph"/>
+        <w:numPr>
+          <w:ilvl w:val="0"/>
+          <w:numId w:val="1"/>
+        </w:numPr>
+        <w:rPr>
+          <w:color w:val="000000" w:themeColor="text1"/>
+        </w:rPr>
+      </w:pPr>
+      <w:r>
+        <w:rPr>
+          <w:color w:val="000000" w:themeColor="text1"/>
+        </w:rPr>
+        <w:t>Created a new Maven Java project in IntelliJ.</w:t>
+      </w:r>
+    </w:p>
+    <w:p>
+      <w:pPr>
+        <w:pStyle w:val="ListParagraph"/>
+        <w:numPr>
+          <w:ilvl w:val="0"/>
+          <w:numId w:val="1"/>
+        </w:numPr>
+        <w:rPr>
+          <w:color w:val="000000" w:themeColor="text1"/>
+        </w:rPr>
+      </w:pPr>
+      <w:r>
+        <w:rPr>
+          <w:color w:val="000000" w:themeColor="text1"/>
+        </w:rPr>
+        <w:t>Added needed Cassandra dependencies (DataStax) to project pom.xml file.</w:t>
+      </w:r>
+    </w:p>
+    <w:p>
+      <w:pPr>
+        <w:pStyle w:val="ListParagraph"/>
+        <w:numPr>
+          <w:ilvl w:val="0"/>
+          <w:numId w:val="1"/>
+        </w:numPr>
+        <w:rPr>
+          <w:color w:val="000000" w:themeColor="text1"/>
+        </w:rPr>
+      </w:pPr>
+      <w:r>
+        <w:rPr>
+          <w:color w:val="000000" w:themeColor="text1"/>
+        </w:rPr>
+        <w:t xml:space="preserve">Imported extra maven libraries to successfully configure project to connect to </w:t>
+      </w:r>
+      <w:r>
+        <w:rPr>
+          <w:color w:val="000000" w:themeColor="text1"/>
+        </w:rPr>
+        <w:t>DB instance.</w:t>
+      </w:r>
+    </w:p>
+    <w:p>
+      <w:pPr>
+        <w:pStyle w:val="ListParagraph"/>
+        <w:numPr>
+          <w:ilvl w:val="0"/>
+          <w:numId w:val="1"/>
+        </w:numPr>
+        <w:rPr>
+          <w:color w:val="000000" w:themeColor="text1"/>
+        </w:rPr>
+      </w:pPr>
+      <w:r>
+        <w:rPr>
+          <w:color w:val="000000" w:themeColor="text1"/>
+        </w:rPr>
+        <w:t>Ran basic DB class to create a test keyspace in DB. This was successful.</w:t>
+      </w:r>
+    </w:p>
+    <w:p>
+      <w:pPr>
+        <w:pStyle w:val="ListParagraph"/>
+        <w:numPr>
+          <w:ilvl w:val="0"/>
+          <w:numId w:val="1"/>
+        </w:numPr>
+        <w:rPr>
+          <w:color w:val="000000" w:themeColor="text1"/>
+        </w:rPr>
+      </w:pPr>
+      <w:r>
+        <w:rPr>
+          <w:color w:val="000000" w:themeColor="text1"/>
+        </w:rPr>
+        <w:t>Used IntelliJ to create a keyspace and a table within that keyspace</w:t>
       </w:r>
     </w:p>
     <w:p>
@@ -1020,17 +1358,41 @@
         <w:pStyle w:val="ListParagraph"/>
         <w:numPr>
           <w:ilvl w:val="0"/>
-          <w:numId w:val="1"/>
-        </w:numPr>
-        <w:rPr>
-          <w:color w:val="000000" w:themeColor="text1"/>
-        </w:rPr>
-      </w:pPr>
-      <w:r>
-        <w:rPr>
-          <w:color w:val="000000" w:themeColor="text1"/>
-        </w:rPr>
-        <w:t>Multiple compile-time errors when trying to establish Cluster connection with Cassandra instance. Errors are primarily to do with logging configuration and missing JAR files.</w:t>
+          <w:numId w:val="3"/>
+        </w:numPr>
+        <w:rPr>
+          <w:color w:val="000000" w:themeColor="text1"/>
+        </w:rPr>
+      </w:pPr>
+      <w:r>
+        <w:rPr>
+          <w:color w:val="000000" w:themeColor="text1"/>
+        </w:rPr>
+        <w:t xml:space="preserve">The project-to-DB connection config issue of last week continued into this week. The primary exceptions and errors were around logging and missing class definitions. After researching many hours </w:t>
+      </w:r>
+      <w:r>
+        <w:rPr>
+          <w:color w:val="000000" w:themeColor="text1"/>
+        </w:rPr>
+        <w:t>online,</w:t>
+      </w:r>
+      <w:r>
+        <w:rPr>
+          <w:color w:val="000000" w:themeColor="text1"/>
+        </w:rPr>
+        <w:t xml:space="preserve"> the problem and solution </w:t>
+      </w:r>
+      <w:r>
+        <w:rPr>
+          <w:color w:val="000000" w:themeColor="text1"/>
+        </w:rPr>
+        <w:t>seemed</w:t>
+      </w:r>
+      <w:r>
+        <w:rPr>
+          <w:color w:val="000000" w:themeColor="text1"/>
+        </w:rPr>
+        <w:t xml:space="preserve"> to be outside the scope of the project.</w:t>
       </w:r>
     </w:p>
     <w:p>
@@ -1067,524 +1429,6 @@
         <w:rPr>
           <w:color w:val="000000" w:themeColor="text1"/>
         </w:rPr>
-        <w:t>At present issue remains unsolved after downloading and adding multiple JAR files to project structure in IntelliJ.</w:t>
-      </w:r>
-    </w:p>
-    <w:p>
-      <w:pPr>
-        <w:rPr>
-          <w:color w:val="000000" w:themeColor="text1"/>
-        </w:rPr>
-      </w:pPr>
-      <w:r>
-        <w:rPr>
-          <w:color w:val="000000" w:themeColor="text1"/>
-        </w:rPr>
-        <w:br w:type="page"/>
-      </w:r>
-    </w:p>
-    <w:p>
-      <w:pPr>
-        <w:rPr>
-          <w:color w:val="000000" w:themeColor="text1"/>
-        </w:rPr>
-      </w:pPr>
-      <w:r>
-        <w:rPr>
-          <w:color w:val="000000" w:themeColor="text1"/>
-        </w:rPr>
-        <w:t xml:space="preserve"> </w:t>
-      </w:r>
-    </w:p>
-    <w:p>
-      <w:pPr>
-        <w:rPr>
-          <w:b/>
-          <w:color w:val="000000" w:themeColor="text1"/>
-          <w:u w:val="single"/>
-        </w:rPr>
-      </w:pPr>
-      <w:r>
-        <w:rPr>
-          <w:b/>
-          <w:color w:val="000000" w:themeColor="text1"/>
-          <w:u w:val="single"/>
-        </w:rPr>
-        <w:t>Week 3</w:t>
-      </w:r>
-      <w:r>
-        <w:rPr>
-          <w:b/>
-          <w:color w:val="000000" w:themeColor="text1"/>
-          <w:u w:val="single"/>
-        </w:rPr>
-        <w:t xml:space="preserve"> (</w:t>
-      </w:r>
-      <w:r>
-        <w:rPr>
-          <w:b/>
-          <w:color w:val="000000" w:themeColor="text1"/>
-          <w:u w:val="single"/>
-        </w:rPr>
-        <w:t>21</w:t>
-      </w:r>
-      <w:r>
-        <w:rPr>
-          <w:b/>
-          <w:color w:val="000000" w:themeColor="text1"/>
-          <w:u w:val="single"/>
-          <w:vertAlign w:val="superscript"/>
-        </w:rPr>
-        <w:t>th</w:t>
-      </w:r>
-      <w:r>
-        <w:rPr>
-          <w:b/>
-          <w:color w:val="000000" w:themeColor="text1"/>
-          <w:u w:val="single"/>
-        </w:rPr>
-        <w:t xml:space="preserve"> Oct – </w:t>
-      </w:r>
-      <w:r>
-        <w:rPr>
-          <w:b/>
-          <w:color w:val="000000" w:themeColor="text1"/>
-          <w:u w:val="single"/>
-        </w:rPr>
-        <w:t>2</w:t>
-      </w:r>
-      <w:r>
-        <w:rPr>
-          <w:b/>
-          <w:color w:val="000000" w:themeColor="text1"/>
-          <w:u w:val="single"/>
-        </w:rPr>
-        <w:t>7</w:t>
-      </w:r>
-      <w:r>
-        <w:rPr>
-          <w:b/>
-          <w:color w:val="000000" w:themeColor="text1"/>
-          <w:u w:val="single"/>
-          <w:vertAlign w:val="superscript"/>
-        </w:rPr>
-        <w:t>th</w:t>
-      </w:r>
-      <w:r>
-        <w:rPr>
-          <w:b/>
-          <w:color w:val="000000" w:themeColor="text1"/>
-          <w:u w:val="single"/>
-        </w:rPr>
-        <w:t xml:space="preserve"> Oct)</w:t>
-      </w:r>
-    </w:p>
-    <w:p>
-      <w:pPr>
-        <w:rPr>
-          <w:color w:val="000000" w:themeColor="text1"/>
-        </w:rPr>
-      </w:pPr>
-    </w:p>
-    <w:p>
-      <w:pPr>
-        <w:rPr>
-          <w:b/>
-          <w:color w:val="000000" w:themeColor="text1"/>
-        </w:rPr>
-      </w:pPr>
-      <w:r>
-        <w:rPr>
-          <w:b/>
-          <w:color w:val="000000" w:themeColor="text1"/>
-        </w:rPr>
-        <w:t>Overall Task</w:t>
-      </w:r>
-    </w:p>
-    <w:p>
-      <w:pPr>
-        <w:rPr>
-          <w:color w:val="000000" w:themeColor="text1"/>
-        </w:rPr>
-      </w:pPr>
-      <w:r>
-        <w:rPr>
-          <w:color w:val="000000" w:themeColor="text1"/>
-        </w:rPr>
-        <w:t>Resolve previous Cassandra DB configuration issue in order to:</w:t>
-      </w:r>
-    </w:p>
-    <w:p>
-      <w:pPr>
-        <w:pStyle w:val="ListParagraph"/>
-        <w:numPr>
-          <w:ilvl w:val="0"/>
-          <w:numId w:val="1"/>
-        </w:numPr>
-        <w:rPr>
-          <w:color w:val="000000" w:themeColor="text1"/>
-        </w:rPr>
-      </w:pPr>
-      <w:r>
-        <w:rPr>
-          <w:color w:val="000000" w:themeColor="text1"/>
-        </w:rPr>
-        <w:t>Use IntelliJ to execute DB commands</w:t>
-      </w:r>
-    </w:p>
-    <w:p>
-      <w:pPr>
-        <w:pStyle w:val="ListParagraph"/>
-        <w:numPr>
-          <w:ilvl w:val="0"/>
-          <w:numId w:val="1"/>
-        </w:numPr>
-        <w:rPr>
-          <w:color w:val="000000" w:themeColor="text1"/>
-        </w:rPr>
-      </w:pPr>
-      <w:r>
-        <w:rPr>
-          <w:color w:val="000000" w:themeColor="text1"/>
-        </w:rPr>
-        <w:t>Design and setup initial tables for project data storage</w:t>
-      </w:r>
-    </w:p>
-    <w:p>
-      <w:pPr>
-        <w:pStyle w:val="ListParagraph"/>
-        <w:numPr>
-          <w:ilvl w:val="0"/>
-          <w:numId w:val="1"/>
-        </w:numPr>
-        <w:rPr>
-          <w:color w:val="000000" w:themeColor="text1"/>
-        </w:rPr>
-      </w:pPr>
-      <w:r>
-        <w:rPr>
-          <w:color w:val="000000" w:themeColor="text1"/>
-        </w:rPr>
-        <w:t>Display data from successful DB read command</w:t>
-      </w:r>
-    </w:p>
-    <w:p>
-      <w:pPr>
-        <w:rPr>
-          <w:color w:val="000000" w:themeColor="text1"/>
-        </w:rPr>
-      </w:pPr>
-    </w:p>
-    <w:p>
-      <w:pPr>
-        <w:rPr>
-          <w:b/>
-          <w:color w:val="000000" w:themeColor="text1"/>
-        </w:rPr>
-      </w:pPr>
-      <w:r>
-        <w:rPr>
-          <w:b/>
-          <w:color w:val="000000" w:themeColor="text1"/>
-        </w:rPr>
-        <w:t>Work Done</w:t>
-      </w:r>
-    </w:p>
-    <w:p>
-      <w:pPr>
-        <w:pStyle w:val="ListParagraph"/>
-        <w:numPr>
-          <w:ilvl w:val="0"/>
-          <w:numId w:val="1"/>
-        </w:numPr>
-        <w:rPr>
-          <w:color w:val="000000" w:themeColor="text1"/>
-        </w:rPr>
-      </w:pPr>
-      <w:r>
-        <w:rPr>
-          <w:color w:val="000000" w:themeColor="text1"/>
-        </w:rPr>
-        <w:t>Continued attempt to configure DB by</w:t>
-      </w:r>
-      <w:r>
-        <w:rPr>
-          <w:color w:val="000000" w:themeColor="text1"/>
-        </w:rPr>
-        <w:t xml:space="preserve"> manually</w:t>
-      </w:r>
-      <w:r>
-        <w:rPr>
-          <w:color w:val="000000" w:themeColor="text1"/>
-        </w:rPr>
-        <w:t xml:space="preserve"> adding JAR files, libraries and dependencies to IntelliJ Java Project. </w:t>
-      </w:r>
-      <w:r>
-        <w:rPr>
-          <w:b/>
-          <w:color w:val="000000" w:themeColor="text1"/>
-        </w:rPr>
-        <w:t>I was unable to accomplish successful setup by this method.</w:t>
-      </w:r>
-    </w:p>
-    <w:p>
-      <w:pPr>
-        <w:pStyle w:val="ListParagraph"/>
-        <w:numPr>
-          <w:ilvl w:val="0"/>
-          <w:numId w:val="1"/>
-        </w:numPr>
-        <w:rPr>
-          <w:color w:val="000000" w:themeColor="text1"/>
-        </w:rPr>
-      </w:pPr>
-      <w:r>
-        <w:rPr>
-          <w:color w:val="000000" w:themeColor="text1"/>
-        </w:rPr>
-        <w:t>Created a new Maven Java project in IntelliJ.</w:t>
-      </w:r>
-    </w:p>
-    <w:p>
-      <w:pPr>
-        <w:pStyle w:val="ListParagraph"/>
-        <w:numPr>
-          <w:ilvl w:val="0"/>
-          <w:numId w:val="1"/>
-        </w:numPr>
-        <w:rPr>
-          <w:color w:val="000000" w:themeColor="text1"/>
-        </w:rPr>
-      </w:pPr>
-      <w:r>
-        <w:rPr>
-          <w:color w:val="000000" w:themeColor="text1"/>
-        </w:rPr>
-        <w:t>Added needed Cassandra dependencies (</w:t>
-      </w:r>
-      <w:proofErr w:type="spellStart"/>
-      <w:r>
-        <w:rPr>
-          <w:color w:val="000000" w:themeColor="text1"/>
-        </w:rPr>
-        <w:t>DataStax</w:t>
-      </w:r>
-      <w:proofErr w:type="spellEnd"/>
-      <w:r>
-        <w:rPr>
-          <w:color w:val="000000" w:themeColor="text1"/>
-        </w:rPr>
-        <w:t>) to project pom.xml file.</w:t>
-      </w:r>
-    </w:p>
-    <w:p>
-      <w:pPr>
-        <w:pStyle w:val="ListParagraph"/>
-        <w:numPr>
-          <w:ilvl w:val="0"/>
-          <w:numId w:val="1"/>
-        </w:numPr>
-        <w:rPr>
-          <w:color w:val="000000" w:themeColor="text1"/>
-        </w:rPr>
-      </w:pPr>
-      <w:r>
-        <w:rPr>
-          <w:color w:val="000000" w:themeColor="text1"/>
-        </w:rPr>
-        <w:t xml:space="preserve">Imported extra maven libraries to successfully configure project to connect to </w:t>
-      </w:r>
-      <w:r>
-        <w:rPr>
-          <w:color w:val="000000" w:themeColor="text1"/>
-        </w:rPr>
-        <w:t>DB instance.</w:t>
-      </w:r>
-    </w:p>
-    <w:p>
-      <w:pPr>
-        <w:pStyle w:val="ListParagraph"/>
-        <w:numPr>
-          <w:ilvl w:val="0"/>
-          <w:numId w:val="1"/>
-        </w:numPr>
-        <w:rPr>
-          <w:color w:val="000000" w:themeColor="text1"/>
-        </w:rPr>
-      </w:pPr>
-      <w:r>
-        <w:rPr>
-          <w:color w:val="000000" w:themeColor="text1"/>
-        </w:rPr>
-        <w:t xml:space="preserve">Ran basic DB class to create a test </w:t>
-      </w:r>
-      <w:proofErr w:type="spellStart"/>
-      <w:r>
-        <w:rPr>
-          <w:color w:val="000000" w:themeColor="text1"/>
-        </w:rPr>
-        <w:t>keyspace</w:t>
-      </w:r>
-      <w:proofErr w:type="spellEnd"/>
-      <w:r>
-        <w:rPr>
-          <w:color w:val="000000" w:themeColor="text1"/>
-        </w:rPr>
-        <w:t xml:space="preserve"> in DB. This was successful.</w:t>
-      </w:r>
-    </w:p>
-    <w:p>
-      <w:pPr>
-        <w:pStyle w:val="ListParagraph"/>
-        <w:numPr>
-          <w:ilvl w:val="0"/>
-          <w:numId w:val="1"/>
-        </w:numPr>
-        <w:rPr>
-          <w:color w:val="000000" w:themeColor="text1"/>
-        </w:rPr>
-      </w:pPr>
-      <w:r>
-        <w:rPr>
-          <w:color w:val="000000" w:themeColor="text1"/>
-        </w:rPr>
-        <w:t xml:space="preserve">Used IntelliJ to create a </w:t>
-      </w:r>
-      <w:proofErr w:type="spellStart"/>
-      <w:r>
-        <w:rPr>
-          <w:color w:val="000000" w:themeColor="text1"/>
-        </w:rPr>
-        <w:t>keyspace</w:t>
-      </w:r>
-      <w:proofErr w:type="spellEnd"/>
-      <w:r>
-        <w:rPr>
-          <w:color w:val="000000" w:themeColor="text1"/>
-        </w:rPr>
-        <w:t xml:space="preserve"> and a table within that </w:t>
-      </w:r>
-      <w:proofErr w:type="spellStart"/>
-      <w:r>
-        <w:rPr>
-          <w:color w:val="000000" w:themeColor="text1"/>
-        </w:rPr>
-        <w:t>keyspace</w:t>
-      </w:r>
-      <w:proofErr w:type="spellEnd"/>
-    </w:p>
-    <w:p>
-      <w:pPr>
-        <w:rPr>
-          <w:color w:val="000000" w:themeColor="text1"/>
-        </w:rPr>
-      </w:pPr>
-    </w:p>
-    <w:p>
-      <w:pPr>
-        <w:rPr>
-          <w:b/>
-          <w:color w:val="000000" w:themeColor="text1"/>
-        </w:rPr>
-      </w:pPr>
-      <w:r>
-        <w:rPr>
-          <w:b/>
-          <w:color w:val="000000" w:themeColor="text1"/>
-        </w:rPr>
-        <w:t>Issues &amp; Solutions</w:t>
-      </w:r>
-    </w:p>
-    <w:p>
-      <w:pPr>
-        <w:pStyle w:val="ListParagraph"/>
-        <w:numPr>
-          <w:ilvl w:val="0"/>
-          <w:numId w:val="3"/>
-        </w:numPr>
-        <w:rPr>
-          <w:color w:val="000000" w:themeColor="text1"/>
-        </w:rPr>
-      </w:pPr>
-      <w:r>
-        <w:rPr>
-          <w:color w:val="000000" w:themeColor="text1"/>
-        </w:rPr>
-        <w:t xml:space="preserve">The project-to-DB connection </w:t>
-      </w:r>
-      <w:proofErr w:type="spellStart"/>
-      <w:r>
-        <w:rPr>
-          <w:color w:val="000000" w:themeColor="text1"/>
-        </w:rPr>
-        <w:t>config</w:t>
-      </w:r>
-      <w:proofErr w:type="spellEnd"/>
-      <w:r>
-        <w:rPr>
-          <w:color w:val="000000" w:themeColor="text1"/>
-        </w:rPr>
-        <w:t xml:space="preserve"> issue of last week continued into this week. The primary exceptions and errors were around logging and missing class definitions. After researching many hours </w:t>
-      </w:r>
-      <w:r>
-        <w:rPr>
-          <w:color w:val="000000" w:themeColor="text1"/>
-        </w:rPr>
-        <w:t>online,</w:t>
-      </w:r>
-      <w:r>
-        <w:rPr>
-          <w:color w:val="000000" w:themeColor="text1"/>
-        </w:rPr>
-        <w:t xml:space="preserve"> the problem and solution </w:t>
-      </w:r>
-      <w:r>
-        <w:rPr>
-          <w:color w:val="000000" w:themeColor="text1"/>
-        </w:rPr>
-        <w:t>seemed</w:t>
-      </w:r>
-      <w:r>
-        <w:rPr>
-          <w:color w:val="000000" w:themeColor="text1"/>
-        </w:rPr>
-        <w:t xml:space="preserve"> to be outside the scope of the project.</w:t>
-      </w:r>
-    </w:p>
-    <w:p>
-      <w:pPr>
-        <w:rPr>
-          <w:color w:val="000000" w:themeColor="text1"/>
-        </w:rPr>
-      </w:pPr>
-    </w:p>
-    <w:p>
-      <w:pPr>
-        <w:rPr>
-          <w:i/>
-          <w:color w:val="000000" w:themeColor="text1"/>
-          <w:u w:val="single"/>
-        </w:rPr>
-      </w:pPr>
-      <w:r>
-        <w:rPr>
-          <w:i/>
-          <w:color w:val="000000" w:themeColor="text1"/>
-          <w:u w:val="single"/>
-        </w:rPr>
-        <w:t>Solution</w:t>
-      </w:r>
-    </w:p>
-    <w:p>
-      <w:pPr>
-        <w:rPr>
-          <w:color w:val="000000" w:themeColor="text1"/>
-        </w:rPr>
-      </w:pPr>
-      <w:r>
-        <w:rPr>
-          <w:color w:val="000000" w:themeColor="text1"/>
-        </w:rPr>
         <w:t>Once the complexity of the problem was understood I decided that I may change to MySQL rather than use Apache Cassandra as my project database. Cassandra is an enterprise-level application</w:t>
       </w:r>
       <w:r>
@@ -1623,21 +1467,7 @@
         <w:rPr>
           <w:color w:val="000000" w:themeColor="text1"/>
         </w:rPr>
-        <w:t xml:space="preserve"> in IntelliJ and within the dependencies of the pom.xml file I added the needed </w:t>
-      </w:r>
-      <w:proofErr w:type="spellStart"/>
-      <w:r>
-        <w:rPr>
-          <w:color w:val="000000" w:themeColor="text1"/>
-        </w:rPr>
-        <w:t>DataStax</w:t>
-      </w:r>
-      <w:proofErr w:type="spellEnd"/>
-      <w:r>
-        <w:rPr>
-          <w:color w:val="000000" w:themeColor="text1"/>
-        </w:rPr>
-        <w:t xml:space="preserve"> driver libraries and logging libraries. Once these imports to the project were made I was able to connect to my local Cassandra instance and execute DB queries/statements.</w:t>
+        <w:t xml:space="preserve"> in IntelliJ and within the dependencies of the pom.xml file I added the needed DataStax driver libraries and logging libraries. Once these imports to the project were made I was able to connect to my local Cassandra instance and execute DB queries/statements.</w:t>
       </w:r>
     </w:p>
     <w:p>
@@ -2083,13 +1913,7 @@
         <w:rPr>
           <w:color w:val="000000" w:themeColor="text1"/>
         </w:rPr>
-        <w:t xml:space="preserve">Added </w:t>
-      </w:r>
-      <w:r>
-        <w:rPr>
-          <w:color w:val="000000" w:themeColor="text1"/>
-        </w:rPr>
-        <w:t>Database Access Object classes</w:t>
+        <w:t>Added Database Access Object classes</w:t>
       </w:r>
     </w:p>
     <w:p>
@@ -2396,46 +2220,117 @@
     </w:p>
     <w:p>
       <w:pPr>
-        <w:rPr>
-          <w:color w:val="000000" w:themeColor="text1"/>
-        </w:rPr>
-      </w:pPr>
+        <w:pStyle w:val="ListParagraph"/>
+        <w:numPr>
+          <w:ilvl w:val="0"/>
+          <w:numId w:val="1"/>
+        </w:numPr>
+        <w:rPr>
+          <w:color w:val="000000" w:themeColor="text1"/>
+        </w:rPr>
+      </w:pPr>
+      <w:r>
+        <w:rPr>
+          <w:color w:val="000000" w:themeColor="text1"/>
+        </w:rPr>
+        <w:t>Added code for basic user authentication</w:t>
+      </w:r>
+    </w:p>
+    <w:p>
+      <w:pPr>
+        <w:pStyle w:val="ListParagraph"/>
+        <w:numPr>
+          <w:ilvl w:val="0"/>
+          <w:numId w:val="1"/>
+        </w:numPr>
+        <w:rPr>
+          <w:color w:val="000000" w:themeColor="text1"/>
+        </w:rPr>
+      </w:pPr>
+      <w:r>
+        <w:rPr>
+          <w:color w:val="000000" w:themeColor="text1"/>
+        </w:rPr>
+        <w:t>Added user registration feature</w:t>
+      </w:r>
+    </w:p>
+    <w:p>
+      <w:pPr>
+        <w:pStyle w:val="ListParagraph"/>
+        <w:numPr>
+          <w:ilvl w:val="0"/>
+          <w:numId w:val="1"/>
+        </w:numPr>
+        <w:rPr>
+          <w:color w:val="000000" w:themeColor="text1"/>
+        </w:rPr>
+      </w:pPr>
+      <w:r>
+        <w:rPr>
+          <w:color w:val="000000" w:themeColor="text1"/>
+        </w:rPr>
+        <w:t>Added User class</w:t>
+      </w:r>
+    </w:p>
+    <w:p>
+      <w:pPr>
+        <w:pStyle w:val="ListParagraph"/>
+        <w:numPr>
+          <w:ilvl w:val="0"/>
+          <w:numId w:val="1"/>
+        </w:numPr>
+        <w:rPr>
+          <w:color w:val="000000" w:themeColor="text1"/>
+        </w:rPr>
+      </w:pPr>
+      <w:r>
+        <w:rPr>
+          <w:color w:val="000000" w:themeColor="text1"/>
+        </w:rPr>
+        <w:t>Implemented both username and password authentication</w:t>
+      </w:r>
+    </w:p>
+    <w:p>
+      <w:pPr>
+        <w:rPr>
+          <w:color w:val="000000" w:themeColor="text1"/>
+        </w:rPr>
+      </w:pPr>
+    </w:p>
+    <w:p>
+      <w:pPr>
+        <w:rPr>
+          <w:b/>
+          <w:color w:val="000000" w:themeColor="text1"/>
+        </w:rPr>
+      </w:pPr>
+      <w:r>
+        <w:rPr>
+          <w:b/>
+          <w:color w:val="000000" w:themeColor="text1"/>
+        </w:rPr>
+        <w:t>Issues &amp; Solutions</w:t>
+      </w:r>
+    </w:p>
+    <w:p>
+      <w:pPr>
+        <w:rPr>
+          <w:color w:val="000000" w:themeColor="text1"/>
+        </w:rPr>
+      </w:pPr>
+      <w:r>
+        <w:rPr>
+          <w:color w:val="000000" w:themeColor="text1"/>
+        </w:rPr>
+        <w:t>Passwords for a user in the DB are currently being stored as strings that are visible upon query. I need to implementing some kind of hashing algorithm to make passwords unreadable and more secure.</w:t>
+      </w:r>
       <w:bookmarkStart w:id="0" w:name="_GoBack"/>
       <w:bookmarkEnd w:id="0"/>
-    </w:p>
-    <w:p>
-      <w:pPr>
-        <w:rPr>
-          <w:color w:val="000000" w:themeColor="text1"/>
-        </w:rPr>
-      </w:pPr>
-    </w:p>
-    <w:p>
-      <w:pPr>
-        <w:rPr>
-          <w:b/>
-          <w:color w:val="000000" w:themeColor="text1"/>
-        </w:rPr>
-      </w:pPr>
-      <w:r>
-        <w:rPr>
-          <w:b/>
-          <w:color w:val="000000" w:themeColor="text1"/>
-        </w:rPr>
-        <w:t>Issues &amp; Solutions</w:t>
-      </w:r>
-    </w:p>
-    <w:p>
-      <w:pPr>
-        <w:rPr>
-          <w:color w:val="000000" w:themeColor="text1"/>
-        </w:rPr>
-      </w:pPr>
-      <w:r>
-        <w:rPr>
-          <w:color w:val="000000" w:themeColor="text1"/>
-        </w:rPr>
-        <w:t>No Issues</w:t>
+      <w:r>
+        <w:rPr>
+          <w:color w:val="000000" w:themeColor="text1"/>
+        </w:rPr>
+        <w:t xml:space="preserve"> </w:t>
       </w:r>
     </w:p>
     <w:p>

</xml_diff>

<commit_message>
Updated work log and removed unused import statement
</commit_message>
<xml_diff>
--- a/Project_Engineering_Work_Journal.docx
+++ b/Project_Engineering_Work_Journal.docx
@@ -2634,167 +2634,451 @@
     </w:p>
     <w:p>
       <w:pPr>
-        <w:pStyle w:val="ListParagraph"/>
-        <w:numPr>
-          <w:ilvl w:val="0"/>
-          <w:numId w:val="1"/>
-        </w:numPr>
-        <w:rPr>
-          <w:b/>
-          <w:color w:val="000000" w:themeColor="text1"/>
-        </w:rPr>
-      </w:pPr>
-      <w:r>
-        <w:rPr>
-          <w:color w:val="000000" w:themeColor="text1"/>
-        </w:rPr>
-        <w:t>Make changes to DB table Primary keys to allow for more efficient queries</w:t>
-      </w:r>
+        <w:rPr>
+          <w:color w:val="000000" w:themeColor="text1"/>
+        </w:rPr>
+      </w:pPr>
+    </w:p>
+    <w:p>
+      <w:pPr>
+        <w:rPr>
+          <w:b/>
+          <w:color w:val="000000" w:themeColor="text1"/>
+        </w:rPr>
+      </w:pPr>
+      <w:r>
+        <w:rPr>
+          <w:b/>
+          <w:color w:val="000000" w:themeColor="text1"/>
+        </w:rPr>
+        <w:t>Work Done</w:t>
+      </w:r>
+    </w:p>
+    <w:p>
+      <w:pPr>
+        <w:pStyle w:val="ListParagraph"/>
+        <w:numPr>
+          <w:ilvl w:val="0"/>
+          <w:numId w:val="1"/>
+        </w:numPr>
+        <w:rPr>
+          <w:color w:val="000000" w:themeColor="text1"/>
+        </w:rPr>
+      </w:pPr>
+      <w:r>
+        <w:rPr>
+          <w:color w:val="000000" w:themeColor="text1"/>
+        </w:rPr>
+        <w:t xml:space="preserve">Successfully “logged-in” as an already registered user, sent a </w:t>
+      </w:r>
+      <w:proofErr w:type="spellStart"/>
+      <w:r>
+        <w:rPr>
+          <w:color w:val="000000" w:themeColor="text1"/>
+        </w:rPr>
+        <w:t>string</w:t>
+      </w:r>
+      <w:proofErr w:type="spellEnd"/>
+      <w:r>
+        <w:rPr>
+          <w:color w:val="000000" w:themeColor="text1"/>
+        </w:rPr>
+        <w:t xml:space="preserve"> message from mock-client to server as user, stored message in messages table along with </w:t>
+      </w:r>
+      <w:proofErr w:type="spellStart"/>
+      <w:r>
+        <w:rPr>
+          <w:color w:val="000000" w:themeColor="text1"/>
+        </w:rPr>
+        <w:t>user_id</w:t>
+      </w:r>
+      <w:proofErr w:type="spellEnd"/>
+      <w:r>
+        <w:rPr>
+          <w:color w:val="000000" w:themeColor="text1"/>
+        </w:rPr>
+        <w:t xml:space="preserve"> of the user.</w:t>
+      </w:r>
+    </w:p>
+    <w:p>
+      <w:pPr>
+        <w:pStyle w:val="ListParagraph"/>
+        <w:numPr>
+          <w:ilvl w:val="0"/>
+          <w:numId w:val="1"/>
+        </w:numPr>
+        <w:rPr>
+          <w:color w:val="000000" w:themeColor="text1"/>
+        </w:rPr>
+      </w:pPr>
+    </w:p>
+    <w:p>
+      <w:pPr>
+        <w:rPr>
+          <w:color w:val="000000" w:themeColor="text1"/>
+        </w:rPr>
+      </w:pPr>
+    </w:p>
+    <w:p>
+      <w:pPr>
+        <w:rPr>
+          <w:b/>
+          <w:color w:val="000000" w:themeColor="text1"/>
+        </w:rPr>
+      </w:pPr>
+      <w:r>
+        <w:rPr>
+          <w:b/>
+          <w:color w:val="000000" w:themeColor="text1"/>
+        </w:rPr>
+        <w:t>Issues &amp; Solutions</w:t>
+      </w:r>
+    </w:p>
+    <w:p>
+      <w:pPr>
+        <w:rPr>
+          <w:color w:val="000000" w:themeColor="text1"/>
+        </w:rPr>
+      </w:pPr>
+      <w:r>
+        <w:rPr>
+          <w:color w:val="000000" w:themeColor="text1"/>
+        </w:rPr>
+        <w:t>Server code throwing the following exception</w:t>
+      </w:r>
+      <w:r>
+        <w:rPr>
+          <w:color w:val="000000" w:themeColor="text1"/>
+        </w:rPr>
+        <w:t xml:space="preserve">: </w:t>
+      </w:r>
+      <w:proofErr w:type="spellStart"/>
+      <w:proofErr w:type="gramStart"/>
+      <w:r>
+        <w:rPr>
+          <w:color w:val="000000" w:themeColor="text1"/>
+        </w:rPr>
+        <w:t>com.datastax</w:t>
+      </w:r>
+      <w:proofErr w:type="gramEnd"/>
+      <w:r>
+        <w:rPr>
+          <w:color w:val="000000" w:themeColor="text1"/>
+        </w:rPr>
+        <w:t>.driver.core.ex</w:t>
+      </w:r>
+      <w:r>
+        <w:rPr>
+          <w:color w:val="000000" w:themeColor="text1"/>
+        </w:rPr>
+        <w:t>ceptions.InvalidQueryException</w:t>
+      </w:r>
+      <w:proofErr w:type="spellEnd"/>
+      <w:r>
+        <w:rPr>
+          <w:color w:val="000000" w:themeColor="text1"/>
+        </w:rPr>
+        <w:t>.</w:t>
+      </w:r>
+    </w:p>
+    <w:p>
+      <w:pPr>
+        <w:rPr>
+          <w:color w:val="000000" w:themeColor="text1"/>
+        </w:rPr>
+      </w:pPr>
+      <w:r>
+        <w:rPr>
+          <w:color w:val="000000" w:themeColor="text1"/>
+        </w:rPr>
+        <w:t>The root of the problem is incorrect DB schema design. Cassandra is designed to provide fast read performance through querying a table’s PRIMARY KEY. The exception here is being thrown due to querying a field that is not part of the PRIMARY KEY.</w:t>
+      </w:r>
+    </w:p>
+    <w:p>
+      <w:pPr>
+        <w:rPr>
+          <w:color w:val="000000" w:themeColor="text1"/>
+        </w:rPr>
+      </w:pPr>
+    </w:p>
+    <w:p>
+      <w:pPr>
+        <w:rPr>
+          <w:i/>
+          <w:color w:val="000000" w:themeColor="text1"/>
+          <w:u w:val="single"/>
+        </w:rPr>
+      </w:pPr>
+      <w:r>
+        <w:rPr>
+          <w:i/>
+          <w:color w:val="000000" w:themeColor="text1"/>
+          <w:u w:val="single"/>
+        </w:rPr>
+        <w:t>Solution</w:t>
+      </w:r>
+    </w:p>
+    <w:p>
+      <w:pPr>
+        <w:rPr>
+          <w:color w:val="000000" w:themeColor="text1"/>
+        </w:rPr>
+      </w:pPr>
+      <w:r>
+        <w:rPr>
+          <w:color w:val="000000" w:themeColor="text1"/>
+        </w:rPr>
+        <w:t>The short term solution is to add “ALLOW FILTERING” to the query string to be executed. On a large-scale basis, data filtering could produce performance issues for the DB. For this project it can be used to provide an immediate solution. This isn’t best practice however, so at a later stage I plan to remodel the necessary DB tables to allow for more efficient querying.</w:t>
+      </w:r>
+    </w:p>
+    <w:p>
+      <w:pPr>
+        <w:rPr>
+          <w:color w:val="000000" w:themeColor="text1"/>
+        </w:rPr>
+      </w:pPr>
+      <w:r>
+        <w:rPr>
+          <w:color w:val="000000" w:themeColor="text1"/>
+        </w:rPr>
+        <w:br w:type="page"/>
+      </w:r>
+    </w:p>
+    <w:p>
+      <w:pPr>
+        <w:rPr>
+          <w:b/>
+          <w:color w:val="000000" w:themeColor="text1"/>
+          <w:u w:val="single"/>
+        </w:rPr>
+      </w:pPr>
+      <w:r>
+        <w:rPr>
+          <w:b/>
+          <w:color w:val="000000" w:themeColor="text1"/>
+          <w:u w:val="single"/>
+        </w:rPr>
+        <w:t>Week 7</w:t>
+      </w:r>
+      <w:r>
+        <w:rPr>
+          <w:b/>
+          <w:color w:val="000000" w:themeColor="text1"/>
+          <w:u w:val="single"/>
+        </w:rPr>
+        <w:t xml:space="preserve"> (</w:t>
+      </w:r>
+      <w:r>
+        <w:rPr>
+          <w:b/>
+          <w:color w:val="000000" w:themeColor="text1"/>
+          <w:u w:val="single"/>
+        </w:rPr>
+        <w:t>1</w:t>
+      </w:r>
+      <w:r>
+        <w:rPr>
+          <w:b/>
+          <w:color w:val="000000" w:themeColor="text1"/>
+          <w:u w:val="single"/>
+        </w:rPr>
+        <w:t>8</w:t>
+      </w:r>
+      <w:r>
+        <w:rPr>
+          <w:b/>
+          <w:color w:val="000000" w:themeColor="text1"/>
+          <w:u w:val="single"/>
+          <w:vertAlign w:val="superscript"/>
+        </w:rPr>
+        <w:t>th</w:t>
+      </w:r>
+      <w:r>
+        <w:rPr>
+          <w:b/>
+          <w:color w:val="000000" w:themeColor="text1"/>
+          <w:u w:val="single"/>
+        </w:rPr>
+        <w:t xml:space="preserve"> Oct – </w:t>
+      </w:r>
+      <w:r>
+        <w:rPr>
+          <w:b/>
+          <w:color w:val="000000" w:themeColor="text1"/>
+          <w:u w:val="single"/>
+        </w:rPr>
+        <w:t>24</w:t>
+      </w:r>
+      <w:r>
+        <w:rPr>
+          <w:b/>
+          <w:color w:val="000000" w:themeColor="text1"/>
+          <w:u w:val="single"/>
+          <w:vertAlign w:val="superscript"/>
+        </w:rPr>
+        <w:t>th</w:t>
+      </w:r>
+      <w:r>
+        <w:rPr>
+          <w:b/>
+          <w:color w:val="000000" w:themeColor="text1"/>
+          <w:u w:val="single"/>
+        </w:rPr>
+        <w:t xml:space="preserve"> Nov</w:t>
+      </w:r>
+      <w:r>
+        <w:rPr>
+          <w:b/>
+          <w:color w:val="000000" w:themeColor="text1"/>
+          <w:u w:val="single"/>
+        </w:rPr>
+        <w:t>)</w:t>
+      </w:r>
+    </w:p>
+    <w:p>
+      <w:pPr>
+        <w:rPr>
+          <w:color w:val="000000" w:themeColor="text1"/>
+        </w:rPr>
+      </w:pPr>
+    </w:p>
+    <w:p>
+      <w:pPr>
+        <w:rPr>
+          <w:b/>
+          <w:color w:val="000000" w:themeColor="text1"/>
+        </w:rPr>
+      </w:pPr>
+      <w:r>
+        <w:rPr>
+          <w:b/>
+          <w:color w:val="000000" w:themeColor="text1"/>
+        </w:rPr>
+        <w:t>Overall Task</w:t>
+      </w:r>
+    </w:p>
+    <w:p>
+      <w:pPr>
+        <w:pStyle w:val="ListParagraph"/>
+        <w:numPr>
+          <w:ilvl w:val="0"/>
+          <w:numId w:val="1"/>
+        </w:numPr>
+        <w:rPr>
+          <w:b/>
+          <w:color w:val="000000" w:themeColor="text1"/>
+        </w:rPr>
+      </w:pPr>
+      <w:r>
+        <w:rPr>
+          <w:color w:val="000000" w:themeColor="text1"/>
+        </w:rPr>
+        <w:t>Code is currently at demonstration level for end of semester</w:t>
+      </w:r>
+    </w:p>
+    <w:p>
+      <w:pPr>
+        <w:pStyle w:val="ListParagraph"/>
+        <w:numPr>
+          <w:ilvl w:val="0"/>
+          <w:numId w:val="1"/>
+        </w:numPr>
+        <w:rPr>
+          <w:b/>
+          <w:color w:val="000000" w:themeColor="text1"/>
+        </w:rPr>
+      </w:pPr>
+      <w:r>
+        <w:rPr>
+          <w:color w:val="000000" w:themeColor="text1"/>
+        </w:rPr>
+        <w:t>Goal is to attempt implementation of Tomcat server into project for demo.</w:t>
+      </w:r>
+    </w:p>
+    <w:p>
+      <w:pPr>
+        <w:rPr>
+          <w:color w:val="000000" w:themeColor="text1"/>
+        </w:rPr>
+      </w:pPr>
+    </w:p>
+    <w:p>
+      <w:pPr>
+        <w:rPr>
+          <w:b/>
+          <w:color w:val="000000" w:themeColor="text1"/>
+        </w:rPr>
+      </w:pPr>
+      <w:r>
+        <w:rPr>
+          <w:b/>
+          <w:color w:val="000000" w:themeColor="text1"/>
+        </w:rPr>
+        <w:t>Work Done</w:t>
+      </w:r>
+    </w:p>
+    <w:p>
+      <w:pPr>
+        <w:pStyle w:val="ListParagraph"/>
+        <w:rPr>
+          <w:color w:val="000000" w:themeColor="text1"/>
+        </w:rPr>
+      </w:pPr>
+    </w:p>
+    <w:p>
+      <w:pPr>
+        <w:rPr>
+          <w:color w:val="000000" w:themeColor="text1"/>
+        </w:rPr>
+      </w:pPr>
+    </w:p>
+    <w:p>
+      <w:pPr>
+        <w:rPr>
+          <w:b/>
+          <w:color w:val="000000" w:themeColor="text1"/>
+        </w:rPr>
+      </w:pPr>
+      <w:r>
+        <w:rPr>
+          <w:b/>
+          <w:color w:val="000000" w:themeColor="text1"/>
+        </w:rPr>
+        <w:t>Issues &amp; Solutions</w:t>
+      </w:r>
+    </w:p>
+    <w:p>
+      <w:pPr>
+        <w:rPr>
+          <w:color w:val="000000" w:themeColor="text1"/>
+        </w:rPr>
+      </w:pPr>
+    </w:p>
+    <w:p>
+      <w:pPr>
+        <w:rPr>
+          <w:i/>
+          <w:color w:val="000000" w:themeColor="text1"/>
+          <w:u w:val="single"/>
+        </w:rPr>
+      </w:pPr>
+      <w:r>
+        <w:rPr>
+          <w:i/>
+          <w:color w:val="000000" w:themeColor="text1"/>
+          <w:u w:val="single"/>
+        </w:rPr>
+        <w:t>Solution</w:t>
+      </w:r>
+    </w:p>
+    <w:p>
+      <w:pPr>
+        <w:rPr>
+          <w:color w:val="000000" w:themeColor="text1"/>
+        </w:rPr>
+      </w:pPr>
       <w:bookmarkStart w:id="0" w:name="_GoBack"/>
       <w:bookmarkEnd w:id="0"/>
-    </w:p>
-    <w:p>
-      <w:pPr>
-        <w:rPr>
-          <w:color w:val="000000" w:themeColor="text1"/>
-        </w:rPr>
-      </w:pPr>
-    </w:p>
-    <w:p>
-      <w:pPr>
-        <w:rPr>
-          <w:b/>
-          <w:color w:val="000000" w:themeColor="text1"/>
-        </w:rPr>
-      </w:pPr>
-      <w:r>
-        <w:rPr>
-          <w:b/>
-          <w:color w:val="000000" w:themeColor="text1"/>
-        </w:rPr>
-        <w:t>Work Done</w:t>
-      </w:r>
-    </w:p>
-    <w:p>
-      <w:pPr>
-        <w:pStyle w:val="ListParagraph"/>
-        <w:numPr>
-          <w:ilvl w:val="0"/>
-          <w:numId w:val="1"/>
-        </w:numPr>
-        <w:rPr>
-          <w:color w:val="000000" w:themeColor="text1"/>
-        </w:rPr>
-      </w:pPr>
-      <w:r>
-        <w:rPr>
-          <w:color w:val="000000" w:themeColor="text1"/>
-        </w:rPr>
-        <w:t xml:space="preserve">Successfully “logged-in” as an already registered user, sent a </w:t>
-      </w:r>
-      <w:proofErr w:type="spellStart"/>
-      <w:r>
-        <w:rPr>
-          <w:color w:val="000000" w:themeColor="text1"/>
-        </w:rPr>
-        <w:t>string</w:t>
-      </w:r>
-      <w:proofErr w:type="spellEnd"/>
-      <w:r>
-        <w:rPr>
-          <w:color w:val="000000" w:themeColor="text1"/>
-        </w:rPr>
-        <w:t xml:space="preserve"> message from mock-client to server as user, stored message in messages table along with </w:t>
-      </w:r>
-      <w:proofErr w:type="spellStart"/>
-      <w:r>
-        <w:rPr>
-          <w:color w:val="000000" w:themeColor="text1"/>
-        </w:rPr>
-        <w:t>user_id</w:t>
-      </w:r>
-      <w:proofErr w:type="spellEnd"/>
-      <w:r>
-        <w:rPr>
-          <w:color w:val="000000" w:themeColor="text1"/>
-        </w:rPr>
-        <w:t xml:space="preserve"> of the user.</w:t>
-      </w:r>
-    </w:p>
-    <w:p>
-      <w:pPr>
-        <w:rPr>
-          <w:color w:val="000000" w:themeColor="text1"/>
-        </w:rPr>
-      </w:pPr>
-    </w:p>
-    <w:p>
-      <w:pPr>
-        <w:rPr>
-          <w:b/>
-          <w:color w:val="000000" w:themeColor="text1"/>
-        </w:rPr>
-      </w:pPr>
-      <w:r>
-        <w:rPr>
-          <w:b/>
-          <w:color w:val="000000" w:themeColor="text1"/>
-        </w:rPr>
-        <w:t>Issues &amp; Solutions</w:t>
-      </w:r>
-    </w:p>
-    <w:p>
-      <w:pPr>
-        <w:rPr>
-          <w:color w:val="000000" w:themeColor="text1"/>
-        </w:rPr>
-      </w:pPr>
-      <w:proofErr w:type="spellStart"/>
-      <w:proofErr w:type="gramStart"/>
-      <w:r>
-        <w:rPr>
-          <w:color w:val="000000" w:themeColor="text1"/>
-        </w:rPr>
-        <w:t>com.datastax</w:t>
-      </w:r>
-      <w:proofErr w:type="gramEnd"/>
-      <w:r>
-        <w:rPr>
-          <w:color w:val="000000" w:themeColor="text1"/>
-        </w:rPr>
-        <w:t>.driver.core.exceptions.InvalidQueryException</w:t>
-      </w:r>
-      <w:proofErr w:type="spellEnd"/>
-      <w:r>
-        <w:rPr>
-          <w:color w:val="000000" w:themeColor="text1"/>
-        </w:rPr>
-        <w:t>: Cannot execute this query as it might involve data filtering and thus may have unpredictable performance. If you want to execute this query despite the performance unpredictability, use ALLOW FILTERING</w:t>
-      </w:r>
-    </w:p>
-    <w:p>
-      <w:pPr>
-        <w:rPr>
-          <w:i/>
-          <w:color w:val="000000" w:themeColor="text1"/>
-          <w:u w:val="single"/>
-        </w:rPr>
-      </w:pPr>
-      <w:r>
-        <w:rPr>
-          <w:i/>
-          <w:color w:val="000000" w:themeColor="text1"/>
-          <w:u w:val="single"/>
-        </w:rPr>
-        <w:t>Solution</w:t>
-      </w:r>
-    </w:p>
-    <w:p>
-      <w:pPr>
-        <w:rPr>
-          <w:color w:val="000000" w:themeColor="text1"/>
-        </w:rPr>
-      </w:pPr>
     </w:p>
     <w:sectPr>
       <w:pgSz w:w="11900" w:h="16840"/>

</xml_diff>

<commit_message>
Added GUI to mock-client
</commit_message>
<xml_diff>
--- a/Project_Engineering_Work_Journal.docx
+++ b/Project_Engineering_Work_Journal.docx
@@ -2858,15 +2858,31 @@
           <w:color w:val="000000" w:themeColor="text1"/>
           <w:u w:val="single"/>
         </w:rPr>
-        <w:t>Week 7</w:t>
-      </w:r>
-      <w:r>
-        <w:rPr>
-          <w:b/>
-          <w:color w:val="000000" w:themeColor="text1"/>
-          <w:u w:val="single"/>
-        </w:rPr>
-        <w:t xml:space="preserve"> (</w:t>
+        <w:t>Week 7 &amp; 8</w:t>
+      </w:r>
+      <w:r>
+        <w:rPr>
+          <w:b/>
+          <w:color w:val="000000" w:themeColor="text1"/>
+          <w:u w:val="single"/>
+        </w:rPr>
+        <w:t xml:space="preserve"> </w:t>
+      </w:r>
+      <w:r>
+        <w:rPr>
+          <w:b/>
+          <w:color w:val="000000" w:themeColor="text1"/>
+          <w:u w:val="single"/>
+        </w:rPr>
+        <w:t xml:space="preserve">- </w:t>
+      </w:r>
+      <w:r>
+        <w:rPr>
+          <w:b/>
+          <w:color w:val="000000" w:themeColor="text1"/>
+          <w:u w:val="single"/>
+        </w:rPr>
+        <w:t>(</w:t>
       </w:r>
       <w:r>
         <w:rPr>
@@ -2907,8 +2923,9 @@
           <w:color w:val="000000" w:themeColor="text1"/>
           <w:u w:val="single"/>
         </w:rPr>
-        <w:t>24</w:t>
-      </w:r>
+        <w:t>1</w:t>
+      </w:r>
+      <w:proofErr w:type="gramStart"/>
       <w:r>
         <w:rPr>
           <w:b/>
@@ -2916,16 +2933,17 @@
           <w:u w:val="single"/>
           <w:vertAlign w:val="superscript"/>
         </w:rPr>
-        <w:t>th</w:t>
-      </w:r>
-      <w:r>
-        <w:rPr>
-          <w:b/>
-          <w:color w:val="000000" w:themeColor="text1"/>
-          <w:u w:val="single"/>
-        </w:rPr>
-        <w:t xml:space="preserve"> Nov</w:t>
-      </w:r>
+        <w:t>st</w:t>
+      </w:r>
+      <w:r>
+        <w:rPr>
+          <w:b/>
+          <w:color w:val="000000" w:themeColor="text1"/>
+          <w:u w:val="single"/>
+        </w:rPr>
+        <w:t xml:space="preserve">  Dec</w:t>
+      </w:r>
+      <w:proofErr w:type="gramEnd"/>
       <w:r>
         <w:rPr>
           <w:b/>
@@ -2992,7 +3010,26 @@
         <w:rPr>
           <w:color w:val="000000" w:themeColor="text1"/>
         </w:rPr>
-        <w:t>Goal is to attempt implementation of Tomcat server into project for demo.</w:t>
+        <w:t>Goal is to attempt implementation of Tomcat server into project for demo</w:t>
+      </w:r>
+    </w:p>
+    <w:p>
+      <w:pPr>
+        <w:pStyle w:val="ListParagraph"/>
+        <w:numPr>
+          <w:ilvl w:val="0"/>
+          <w:numId w:val="1"/>
+        </w:numPr>
+        <w:rPr>
+          <w:b/>
+          <w:color w:val="000000" w:themeColor="text1"/>
+        </w:rPr>
+      </w:pPr>
+      <w:r>
+        <w:rPr>
+          <w:color w:val="000000" w:themeColor="text1"/>
+        </w:rPr>
+        <w:t>Make any necessary improvements to project for Christmas demonstration</w:t>
       </w:r>
     </w:p>
     <w:p>
@@ -3020,10 +3057,56 @@
     <w:p>
       <w:pPr>
         <w:pStyle w:val="ListParagraph"/>
-        <w:rPr>
-          <w:color w:val="000000" w:themeColor="text1"/>
-        </w:rPr>
-      </w:pPr>
+        <w:numPr>
+          <w:ilvl w:val="0"/>
+          <w:numId w:val="1"/>
+        </w:numPr>
+        <w:rPr>
+          <w:color w:val="000000" w:themeColor="text1"/>
+        </w:rPr>
+      </w:pPr>
+      <w:r>
+        <w:rPr>
+          <w:color w:val="000000" w:themeColor="text1"/>
+        </w:rPr>
+        <w:t>Added a simple GUI to mock-client</w:t>
+      </w:r>
+    </w:p>
+    <w:p>
+      <w:pPr>
+        <w:pStyle w:val="ListParagraph"/>
+        <w:numPr>
+          <w:ilvl w:val="0"/>
+          <w:numId w:val="1"/>
+        </w:numPr>
+        <w:rPr>
+          <w:color w:val="000000" w:themeColor="text1"/>
+        </w:rPr>
+      </w:pPr>
+      <w:r>
+        <w:rPr>
+          <w:color w:val="000000" w:themeColor="text1"/>
+        </w:rPr>
+        <w:t>Added GUI functionality to send message to local server application and store in DB</w:t>
+      </w:r>
+    </w:p>
+    <w:p>
+      <w:pPr>
+        <w:pStyle w:val="ListParagraph"/>
+        <w:numPr>
+          <w:ilvl w:val="0"/>
+          <w:numId w:val="1"/>
+        </w:numPr>
+        <w:rPr>
+          <w:color w:val="000000" w:themeColor="text1"/>
+        </w:rPr>
+      </w:pPr>
+      <w:r>
+        <w:rPr>
+          <w:color w:val="000000" w:themeColor="text1"/>
+        </w:rPr>
+        <w:t>Server application returns stored string message to client, GUI is able to display returned string</w:t>
+      </w:r>
     </w:p>
     <w:p>
       <w:pPr>
@@ -3053,32 +3136,321 @@
           <w:color w:val="000000" w:themeColor="text1"/>
         </w:rPr>
       </w:pPr>
-    </w:p>
-    <w:p>
-      <w:pPr>
-        <w:rPr>
-          <w:i/>
-          <w:color w:val="000000" w:themeColor="text1"/>
-          <w:u w:val="single"/>
-        </w:rPr>
-      </w:pPr>
-      <w:r>
-        <w:rPr>
-          <w:i/>
-          <w:color w:val="000000" w:themeColor="text1"/>
-          <w:u w:val="single"/>
-        </w:rPr>
-        <w:t>Solution</w:t>
-      </w:r>
-    </w:p>
-    <w:p>
-      <w:pPr>
+      <w:r>
+        <w:rPr>
+          <w:color w:val="000000" w:themeColor="text1"/>
+        </w:rPr>
+        <w:t>While tryi</w:t>
+      </w:r>
+      <w:r>
+        <w:rPr>
+          <w:color w:val="000000" w:themeColor="text1"/>
+        </w:rPr>
+        <w:t>ng to implement</w:t>
+      </w:r>
+      <w:r>
+        <w:rPr>
+          <w:color w:val="000000" w:themeColor="text1"/>
+        </w:rPr>
+        <w:t xml:space="preserve"> the client GUI I encountered </w:t>
+      </w:r>
+      <w:r>
+        <w:rPr>
+          <w:color w:val="000000" w:themeColor="text1"/>
+        </w:rPr>
+        <w:t>this</w:t>
+      </w:r>
+      <w:r>
+        <w:rPr>
+          <w:color w:val="000000" w:themeColor="text1"/>
+        </w:rPr>
+        <w:t xml:space="preserve"> issue</w:t>
+      </w:r>
+      <w:r>
+        <w:rPr>
+          <w:color w:val="000000" w:themeColor="text1"/>
+        </w:rPr>
+        <w:t>:</w:t>
+      </w:r>
+    </w:p>
+    <w:p>
+      <w:pPr>
+        <w:pStyle w:val="ListParagraph"/>
+        <w:numPr>
+          <w:ilvl w:val="0"/>
+          <w:numId w:val="1"/>
+        </w:numPr>
         <w:rPr>
           <w:color w:val="000000" w:themeColor="text1"/>
         </w:rPr>
       </w:pPr>
       <w:bookmarkStart w:id="0" w:name="_GoBack"/>
       <w:bookmarkEnd w:id="0"/>
+      <w:r>
+        <w:rPr>
+          <w:color w:val="000000" w:themeColor="text1"/>
+        </w:rPr>
+        <w:t>A</w:t>
+      </w:r>
+      <w:r>
+        <w:rPr>
+          <w:color w:val="000000" w:themeColor="text1"/>
+        </w:rPr>
+        <w:t>n</w:t>
+      </w:r>
+      <w:r>
+        <w:rPr>
+          <w:color w:val="000000" w:themeColor="text1"/>
+        </w:rPr>
+        <w:t xml:space="preserve"> </w:t>
+      </w:r>
+      <w:r>
+        <w:rPr>
+          <w:color w:val="000000" w:themeColor="text1"/>
+        </w:rPr>
+        <w:t xml:space="preserve">infinite </w:t>
+      </w:r>
+      <w:r>
+        <w:rPr>
+          <w:color w:val="000000" w:themeColor="text1"/>
+        </w:rPr>
+        <w:t xml:space="preserve">loop is needed to prevent the client </w:t>
+      </w:r>
+      <w:r>
+        <w:rPr>
+          <w:color w:val="000000" w:themeColor="text1"/>
+        </w:rPr>
+        <w:t xml:space="preserve">and server </w:t>
+      </w:r>
+      <w:r>
+        <w:rPr>
+          <w:color w:val="000000" w:themeColor="text1"/>
+        </w:rPr>
+        <w:t>program</w:t>
+      </w:r>
+      <w:r>
+        <w:rPr>
+          <w:color w:val="000000" w:themeColor="text1"/>
+        </w:rPr>
+        <w:t>s</w:t>
+      </w:r>
+      <w:r>
+        <w:rPr>
+          <w:color w:val="000000" w:themeColor="text1"/>
+        </w:rPr>
+        <w:t xml:space="preserve"> from exiting prematurely. If it exits, the socket channel </w:t>
+      </w:r>
+      <w:r>
+        <w:rPr>
+          <w:color w:val="000000" w:themeColor="text1"/>
+        </w:rPr>
+        <w:t xml:space="preserve">being used to transfer data </w:t>
+      </w:r>
+      <w:r>
+        <w:rPr>
+          <w:color w:val="000000" w:themeColor="text1"/>
+        </w:rPr>
+        <w:t>closes on the client side</w:t>
+      </w:r>
+      <w:r>
+        <w:rPr>
+          <w:color w:val="000000" w:themeColor="text1"/>
+        </w:rPr>
+        <w:t xml:space="preserve"> or server side. This will cause broken pipe exceptions. From this, a bug was causing </w:t>
+      </w:r>
+      <w:r>
+        <w:rPr>
+          <w:color w:val="000000" w:themeColor="text1"/>
+        </w:rPr>
+        <w:t xml:space="preserve">the server to “receive” limitless empty strings from a broken client. This fills up the DB table with faulty entries in a very short period of time. </w:t>
+      </w:r>
+      <w:r>
+        <w:rPr>
+          <w:color w:val="000000" w:themeColor="text1"/>
+        </w:rPr>
+        <w:t>However, using</w:t>
+      </w:r>
+      <w:r>
+        <w:rPr>
+          <w:color w:val="000000" w:themeColor="text1"/>
+        </w:rPr>
+        <w:t xml:space="preserve"> loop</w:t>
+      </w:r>
+      <w:r>
+        <w:rPr>
+          <w:color w:val="000000" w:themeColor="text1"/>
+        </w:rPr>
+        <w:t>s</w:t>
+      </w:r>
+      <w:r>
+        <w:rPr>
+          <w:color w:val="000000" w:themeColor="text1"/>
+        </w:rPr>
+        <w:t xml:space="preserve"> will cause the GUI to not render or function correctly. So for a GUI, no loop</w:t>
+      </w:r>
+      <w:r>
+        <w:rPr>
+          <w:color w:val="000000" w:themeColor="text1"/>
+        </w:rPr>
+        <w:t xml:space="preserve"> is</w:t>
+      </w:r>
+      <w:r>
+        <w:rPr>
+          <w:color w:val="000000" w:themeColor="text1"/>
+        </w:rPr>
+        <w:t xml:space="preserve"> allowed.</w:t>
+      </w:r>
+    </w:p>
+    <w:p>
+      <w:pPr>
+        <w:rPr>
+          <w:color w:val="000000" w:themeColor="text1"/>
+        </w:rPr>
+      </w:pPr>
+    </w:p>
+    <w:p>
+      <w:pPr>
+        <w:rPr>
+          <w:i/>
+          <w:color w:val="000000" w:themeColor="text1"/>
+          <w:u w:val="single"/>
+        </w:rPr>
+      </w:pPr>
+      <w:r>
+        <w:rPr>
+          <w:i/>
+          <w:color w:val="000000" w:themeColor="text1"/>
+          <w:u w:val="single"/>
+        </w:rPr>
+        <w:t>Solution</w:t>
+      </w:r>
+    </w:p>
+    <w:p>
+      <w:pPr>
+        <w:pStyle w:val="ListParagraph"/>
+        <w:numPr>
+          <w:ilvl w:val="0"/>
+          <w:numId w:val="1"/>
+        </w:numPr>
+        <w:rPr>
+          <w:color w:val="000000" w:themeColor="text1"/>
+        </w:rPr>
+      </w:pPr>
+      <w:r>
+        <w:rPr>
+          <w:color w:val="000000" w:themeColor="text1"/>
+        </w:rPr>
+        <w:t>Loop removed from the client code and server code</w:t>
+      </w:r>
+      <w:r>
+        <w:rPr>
+          <w:color w:val="000000" w:themeColor="text1"/>
+        </w:rPr>
+        <w:t>, allowing GUI to function correctly.</w:t>
+      </w:r>
+    </w:p>
+    <w:p>
+      <w:pPr>
+        <w:pStyle w:val="ListParagraph"/>
+        <w:numPr>
+          <w:ilvl w:val="0"/>
+          <w:numId w:val="1"/>
+        </w:numPr>
+        <w:rPr>
+          <w:color w:val="000000" w:themeColor="text1"/>
+        </w:rPr>
+      </w:pPr>
+      <w:r>
+        <w:rPr>
+          <w:color w:val="000000" w:themeColor="text1"/>
+        </w:rPr>
+        <w:t xml:space="preserve">To fix the broken pipe problem: </w:t>
+      </w:r>
+      <w:r>
+        <w:rPr>
+          <w:color w:val="000000" w:themeColor="text1"/>
+        </w:rPr>
+        <w:t xml:space="preserve">Instead of a socket channel being established </w:t>
+      </w:r>
+      <w:r>
+        <w:rPr>
+          <w:color w:val="000000" w:themeColor="text1"/>
+        </w:rPr>
+        <w:t>per</w:t>
+      </w:r>
+      <w:r>
+        <w:rPr>
+          <w:color w:val="000000" w:themeColor="text1"/>
+        </w:rPr>
+        <w:t xml:space="preserve"> client</w:t>
+      </w:r>
+      <w:r>
+        <w:rPr>
+          <w:color w:val="000000" w:themeColor="text1"/>
+        </w:rPr>
+        <w:t xml:space="preserve"> application</w:t>
+      </w:r>
+      <w:r>
+        <w:rPr>
+          <w:color w:val="000000" w:themeColor="text1"/>
+        </w:rPr>
+        <w:t xml:space="preserve">, a channel is opened from client </w:t>
+      </w:r>
+      <w:r>
+        <w:rPr>
+          <w:color w:val="000000" w:themeColor="text1"/>
+        </w:rPr>
+        <w:t xml:space="preserve">to </w:t>
+      </w:r>
+      <w:r>
+        <w:rPr>
+          <w:color w:val="000000" w:themeColor="text1"/>
+        </w:rPr>
+        <w:t>server each time the send button is pressed</w:t>
+      </w:r>
+      <w:r>
+        <w:rPr>
+          <w:color w:val="000000" w:themeColor="text1"/>
+        </w:rPr>
+        <w:t xml:space="preserve"> by the client</w:t>
+      </w:r>
+      <w:r>
+        <w:rPr>
+          <w:color w:val="000000" w:themeColor="text1"/>
+        </w:rPr>
+        <w:t>. The server processes the request, then no longer uses the thread for the current request</w:t>
+      </w:r>
+      <w:r>
+        <w:rPr>
+          <w:color w:val="000000" w:themeColor="text1"/>
+        </w:rPr>
+        <w:t xml:space="preserve">. The server </w:t>
+      </w:r>
+      <w:r>
+        <w:rPr>
+          <w:color w:val="000000" w:themeColor="text1"/>
+        </w:rPr>
+        <w:t xml:space="preserve">waits for a new request from the client. </w:t>
+      </w:r>
+      <w:r>
+        <w:rPr>
+          <w:color w:val="000000" w:themeColor="text1"/>
+        </w:rPr>
+        <w:t xml:space="preserve">Socket channels connections are made per each message being sent. This eliminates the bug of </w:t>
+      </w:r>
+      <w:r>
+        <w:rPr>
+          <w:color w:val="000000" w:themeColor="text1"/>
+        </w:rPr>
+        <w:t>endless empty strings being received by the server.</w:t>
+      </w:r>
+    </w:p>
+    <w:p>
+      <w:pPr>
+        <w:rPr>
+          <w:color w:val="000000" w:themeColor="text1"/>
+        </w:rPr>
+      </w:pPr>
     </w:p>
     <w:sectPr>
       <w:pgSz w:w="11900" w:h="16840"/>
@@ -3551,6 +3923,95 @@
       </w:rPr>
     </w:lvl>
   </w:abstractNum>
+  <w:abstractNum w:abstractNumId="4">
+    <w:nsid w:val="722011E1"/>
+    <w:multiLevelType w:val="hybridMultilevel"/>
+    <w:tmpl w:val="AC18B152"/>
+    <w:lvl w:ilvl="0" w:tplc="0809000F">
+      <w:start w:val="1"/>
+      <w:numFmt w:val="decimal"/>
+      <w:lvlText w:val="%1."/>
+      <w:lvlJc w:val="left"/>
+      <w:pPr>
+        <w:ind w:left="720" w:hanging="360"/>
+      </w:pPr>
+      <w:rPr>
+        <w:rFonts w:hint="default"/>
+      </w:rPr>
+    </w:lvl>
+    <w:lvl w:ilvl="1" w:tplc="08090019" w:tentative="1">
+      <w:start w:val="1"/>
+      <w:numFmt w:val="lowerLetter"/>
+      <w:lvlText w:val="%2."/>
+      <w:lvlJc w:val="left"/>
+      <w:pPr>
+        <w:ind w:left="1440" w:hanging="360"/>
+      </w:pPr>
+    </w:lvl>
+    <w:lvl w:ilvl="2" w:tplc="0809001B" w:tentative="1">
+      <w:start w:val="1"/>
+      <w:numFmt w:val="lowerRoman"/>
+      <w:lvlText w:val="%3."/>
+      <w:lvlJc w:val="right"/>
+      <w:pPr>
+        <w:ind w:left="2160" w:hanging="180"/>
+      </w:pPr>
+    </w:lvl>
+    <w:lvl w:ilvl="3" w:tplc="0809000F" w:tentative="1">
+      <w:start w:val="1"/>
+      <w:numFmt w:val="decimal"/>
+      <w:lvlText w:val="%4."/>
+      <w:lvlJc w:val="left"/>
+      <w:pPr>
+        <w:ind w:left="2880" w:hanging="360"/>
+      </w:pPr>
+    </w:lvl>
+    <w:lvl w:ilvl="4" w:tplc="08090019" w:tentative="1">
+      <w:start w:val="1"/>
+      <w:numFmt w:val="lowerLetter"/>
+      <w:lvlText w:val="%5."/>
+      <w:lvlJc w:val="left"/>
+      <w:pPr>
+        <w:ind w:left="3600" w:hanging="360"/>
+      </w:pPr>
+    </w:lvl>
+    <w:lvl w:ilvl="5" w:tplc="0809001B" w:tentative="1">
+      <w:start w:val="1"/>
+      <w:numFmt w:val="lowerRoman"/>
+      <w:lvlText w:val="%6."/>
+      <w:lvlJc w:val="right"/>
+      <w:pPr>
+        <w:ind w:left="4320" w:hanging="180"/>
+      </w:pPr>
+    </w:lvl>
+    <w:lvl w:ilvl="6" w:tplc="0809000F" w:tentative="1">
+      <w:start w:val="1"/>
+      <w:numFmt w:val="decimal"/>
+      <w:lvlText w:val="%7."/>
+      <w:lvlJc w:val="left"/>
+      <w:pPr>
+        <w:ind w:left="5040" w:hanging="360"/>
+      </w:pPr>
+    </w:lvl>
+    <w:lvl w:ilvl="7" w:tplc="08090019" w:tentative="1">
+      <w:start w:val="1"/>
+      <w:numFmt w:val="lowerLetter"/>
+      <w:lvlText w:val="%8."/>
+      <w:lvlJc w:val="left"/>
+      <w:pPr>
+        <w:ind w:left="5760" w:hanging="360"/>
+      </w:pPr>
+    </w:lvl>
+    <w:lvl w:ilvl="8" w:tplc="0809001B" w:tentative="1">
+      <w:start w:val="1"/>
+      <w:numFmt w:val="lowerRoman"/>
+      <w:lvlText w:val="%9."/>
+      <w:lvlJc w:val="right"/>
+      <w:pPr>
+        <w:ind w:left="6480" w:hanging="180"/>
+      </w:pPr>
+    </w:lvl>
+  </w:abstractNum>
   <w:num w:numId="1">
     <w:abstractNumId w:val="3"/>
   </w:num>
@@ -3562,6 +4023,9 @@
   </w:num>
   <w:num w:numId="4">
     <w:abstractNumId w:val="0"/>
+  </w:num>
+  <w:num w:numId="5">
+    <w:abstractNumId w:val="4"/>
   </w:num>
 </w:numbering>
 </file>

</xml_diff>

<commit_message>
Deleted redundant server and client code
</commit_message>
<xml_diff>
--- a/Project_Engineering_Work_Journal.docx
+++ b/Project_Engineering_Work_Journal.docx
@@ -274,27 +274,23 @@
           <w:sz w:val="22"/>
           <w:szCs w:val="22"/>
         </w:rPr>
-        <w:t>Installed Kitematic (graphical user interface to run and manage containers in Docker) on local machine</w:t>
-      </w:r>
-    </w:p>
-    <w:p>
-      <w:pPr>
-        <w:pStyle w:val="ListParagraph"/>
-        <w:numPr>
-          <w:ilvl w:val="0"/>
-          <w:numId w:val="1"/>
-        </w:numPr>
+        <w:t xml:space="preserve">Installed </w:t>
+      </w:r>
+      <w:proofErr w:type="spellStart"/>
+      <w:r>
         <w:rPr>
           <w:sz w:val="22"/>
           <w:szCs w:val="22"/>
         </w:rPr>
-      </w:pPr>
+        <w:t>Kitematic</w:t>
+      </w:r>
+      <w:proofErr w:type="spellEnd"/>
       <w:r>
         <w:rPr>
           <w:sz w:val="22"/>
           <w:szCs w:val="22"/>
         </w:rPr>
-        <w:t>Used Kitematic to install container using image from Docker image library</w:t>
+        <w:t xml:space="preserve"> (graphical user interface to run and manage containers in Docker) on local machine</w:t>
       </w:r>
     </w:p>
     <w:p>
@@ -314,96 +310,148 @@
           <w:sz w:val="22"/>
           <w:szCs w:val="22"/>
         </w:rPr>
-        <w:t>Used Homebrew on the Command Line Interface (CLI) to install Python (brew install python)</w:t>
-      </w:r>
-    </w:p>
-    <w:p>
-      <w:pPr>
-        <w:pStyle w:val="ListParagraph"/>
-        <w:numPr>
-          <w:ilvl w:val="0"/>
-          <w:numId w:val="1"/>
-        </w:numPr>
+        <w:t xml:space="preserve">Used </w:t>
+      </w:r>
+      <w:proofErr w:type="spellStart"/>
+      <w:r>
         <w:rPr>
           <w:sz w:val="22"/>
           <w:szCs w:val="22"/>
         </w:rPr>
-      </w:pPr>
+        <w:t>Kitematic</w:t>
+      </w:r>
+      <w:proofErr w:type="spellEnd"/>
       <w:r>
         <w:rPr>
           <w:sz w:val="22"/>
           <w:szCs w:val="22"/>
         </w:rPr>
-        <w:t>Used Homebrew to install Apache Cassandra (and CQLSH, Cassandra Query Language</w:t>
-      </w:r>
-      <w:r>
+        <w:t xml:space="preserve"> to install container using image from Docker image library</w:t>
+      </w:r>
+    </w:p>
+    <w:p>
+      <w:pPr>
+        <w:pStyle w:val="ListParagraph"/>
+        <w:numPr>
+          <w:ilvl w:val="0"/>
+          <w:numId w:val="1"/>
+        </w:numPr>
         <w:rPr>
           <w:sz w:val="22"/>
           <w:szCs w:val="22"/>
         </w:rPr>
-        <w:t xml:space="preserve"> Shell)</w:t>
-      </w:r>
-    </w:p>
-    <w:p>
-      <w:pPr>
-        <w:pStyle w:val="ListParagraph"/>
-        <w:numPr>
-          <w:ilvl w:val="0"/>
-          <w:numId w:val="1"/>
-        </w:numPr>
+      </w:pPr>
+      <w:r>
         <w:rPr>
           <w:sz w:val="22"/>
           <w:szCs w:val="22"/>
         </w:rPr>
-      </w:pPr>
-      <w:r>
+        <w:t>Used Homebrew on the Command Line Interface (CLI) to install Python (brew install python)</w:t>
+      </w:r>
+    </w:p>
+    <w:p>
+      <w:pPr>
+        <w:pStyle w:val="ListParagraph"/>
+        <w:numPr>
+          <w:ilvl w:val="0"/>
+          <w:numId w:val="1"/>
+        </w:numPr>
         <w:rPr>
           <w:sz w:val="22"/>
           <w:szCs w:val="22"/>
         </w:rPr>
-        <w:t xml:space="preserve">On DB, </w:t>
-      </w:r>
+      </w:pPr>
       <w:r>
         <w:rPr>
           <w:sz w:val="22"/>
           <w:szCs w:val="22"/>
         </w:rPr>
-        <w:t>set up Keyspace and first table</w:t>
-      </w:r>
-    </w:p>
-    <w:p>
-      <w:pPr>
-        <w:pStyle w:val="ListParagraph"/>
-        <w:numPr>
-          <w:ilvl w:val="0"/>
-          <w:numId w:val="1"/>
-        </w:numPr>
+        <w:t>Used Homebrew to install Apache Cassandra (and CQLSH, Cassandra Query Language</w:t>
+      </w:r>
+      <w:r>
         <w:rPr>
           <w:sz w:val="22"/>
           <w:szCs w:val="22"/>
         </w:rPr>
-      </w:pPr>
-      <w:r>
+        <w:t xml:space="preserve"> Shell)</w:t>
+      </w:r>
+    </w:p>
+    <w:p>
+      <w:pPr>
+        <w:pStyle w:val="ListParagraph"/>
+        <w:numPr>
+          <w:ilvl w:val="0"/>
+          <w:numId w:val="1"/>
+        </w:numPr>
         <w:rPr>
           <w:sz w:val="22"/>
           <w:szCs w:val="22"/>
         </w:rPr>
-        <w:t xml:space="preserve">Executed </w:t>
-      </w:r>
+      </w:pPr>
       <w:r>
         <w:rPr>
           <w:sz w:val="22"/>
           <w:szCs w:val="22"/>
         </w:rPr>
-        <w:t>commands to insert and delete data from table</w:t>
-      </w:r>
-    </w:p>
-    <w:p>
-      <w:pPr>
+        <w:t xml:space="preserve">On DB, </w:t>
+      </w:r>
+      <w:r>
         <w:rPr>
           <w:sz w:val="22"/>
           <w:szCs w:val="22"/>
         </w:rPr>
+        <w:t xml:space="preserve">set up </w:t>
+      </w:r>
+      <w:proofErr w:type="spellStart"/>
+      <w:r>
+        <w:rPr>
+          <w:sz w:val="22"/>
+          <w:szCs w:val="22"/>
+        </w:rPr>
+        <w:t>Keyspace</w:t>
+      </w:r>
+      <w:proofErr w:type="spellEnd"/>
+      <w:r>
+        <w:rPr>
+          <w:sz w:val="22"/>
+          <w:szCs w:val="22"/>
+        </w:rPr>
+        <w:t xml:space="preserve"> and first table</w:t>
+      </w:r>
+    </w:p>
+    <w:p>
+      <w:pPr>
+        <w:pStyle w:val="ListParagraph"/>
+        <w:numPr>
+          <w:ilvl w:val="0"/>
+          <w:numId w:val="1"/>
+        </w:numPr>
+        <w:rPr>
+          <w:sz w:val="22"/>
+          <w:szCs w:val="22"/>
+        </w:rPr>
+      </w:pPr>
+      <w:r>
+        <w:rPr>
+          <w:sz w:val="22"/>
+          <w:szCs w:val="22"/>
+        </w:rPr>
+        <w:t xml:space="preserve">Executed </w:t>
+      </w:r>
+      <w:r>
+        <w:rPr>
+          <w:sz w:val="22"/>
+          <w:szCs w:val="22"/>
+        </w:rPr>
+        <w:t>commands to insert and delete data from table</w:t>
+      </w:r>
+    </w:p>
+    <w:p>
+      <w:pPr>
+        <w:rPr>
+          <w:sz w:val="22"/>
+          <w:szCs w:val="22"/>
+        </w:rPr>
       </w:pPr>
     </w:p>
     <w:p>
@@ -547,11 +595,19 @@
           <w:color w:val="000000" w:themeColor="text1"/>
         </w:rPr>
       </w:pPr>
-      <w:r>
-        <w:rPr>
-          <w:color w:val="000000" w:themeColor="text1"/>
-        </w:rPr>
-        <w:t>docker run -p 9042:9042</w:t>
+      <w:proofErr w:type="spellStart"/>
+      <w:r>
+        <w:rPr>
+          <w:color w:val="000000" w:themeColor="text1"/>
+        </w:rPr>
+        <w:t>docker</w:t>
+      </w:r>
+      <w:proofErr w:type="spellEnd"/>
+      <w:r>
+        <w:rPr>
+          <w:color w:val="000000" w:themeColor="text1"/>
+        </w:rPr>
+        <w:t xml:space="preserve"> run -p 9042:9042</w:t>
       </w:r>
       <w:r>
         <w:rPr>
@@ -563,7 +619,21 @@
         <w:rPr>
           <w:color w:val="000000" w:themeColor="text1"/>
         </w:rPr>
-        <w:t xml:space="preserve">name cassandra -d </w:t>
+        <w:t xml:space="preserve">name </w:t>
+      </w:r>
+      <w:proofErr w:type="spellStart"/>
+      <w:r>
+        <w:rPr>
+          <w:color w:val="000000" w:themeColor="text1"/>
+        </w:rPr>
+        <w:t>cassandra</w:t>
+      </w:r>
+      <w:proofErr w:type="spellEnd"/>
+      <w:r>
+        <w:rPr>
+          <w:color w:val="000000" w:themeColor="text1"/>
+        </w:rPr>
+        <w:t xml:space="preserve"> -d </w:t>
       </w:r>
       <w:r>
         <w:rPr>
@@ -575,8 +645,16 @@
         <w:rPr>
           <w:color w:val="000000" w:themeColor="text1"/>
         </w:rPr>
-        <w:t>local-cassandra</w:t>
-      </w:r>
+        <w:t>local-</w:t>
+      </w:r>
+      <w:proofErr w:type="spellStart"/>
+      <w:r>
+        <w:rPr>
+          <w:color w:val="000000" w:themeColor="text1"/>
+        </w:rPr>
+        <w:t>cassandra</w:t>
+      </w:r>
+      <w:proofErr w:type="spellEnd"/>
     </w:p>
     <w:p>
       <w:pPr>
@@ -874,7 +952,21 @@
         <w:rPr>
           <w:color w:val="000000" w:themeColor="text1"/>
         </w:rPr>
-        <w:t xml:space="preserve">Imported DataStax </w:t>
+        <w:t xml:space="preserve">Imported </w:t>
+      </w:r>
+      <w:proofErr w:type="spellStart"/>
+      <w:r>
+        <w:rPr>
+          <w:color w:val="000000" w:themeColor="text1"/>
+        </w:rPr>
+        <w:t>DataStax</w:t>
+      </w:r>
+      <w:proofErr w:type="spellEnd"/>
+      <w:r>
+        <w:rPr>
+          <w:color w:val="000000" w:themeColor="text1"/>
+        </w:rPr>
+        <w:t xml:space="preserve"> </w:t>
       </w:r>
       <w:r>
         <w:rPr>
@@ -1268,7 +1360,21 @@
         <w:rPr>
           <w:color w:val="000000" w:themeColor="text1"/>
         </w:rPr>
-        <w:t>Added needed Cassandra dependencies (DataStax) to project pom.xml file.</w:t>
+        <w:t>Added needed Cassandra dependencies (</w:t>
+      </w:r>
+      <w:proofErr w:type="spellStart"/>
+      <w:r>
+        <w:rPr>
+          <w:color w:val="000000" w:themeColor="text1"/>
+        </w:rPr>
+        <w:t>DataStax</w:t>
+      </w:r>
+      <w:proofErr w:type="spellEnd"/>
+      <w:r>
+        <w:rPr>
+          <w:color w:val="000000" w:themeColor="text1"/>
+        </w:rPr>
+        <w:t>) to project pom.xml file.</w:t>
       </w:r>
     </w:p>
     <w:p>
@@ -1310,26 +1416,62 @@
         <w:rPr>
           <w:color w:val="000000" w:themeColor="text1"/>
         </w:rPr>
-        <w:t>Ran basic DB class to create a test keyspace in DB. This was successful.</w:t>
-      </w:r>
-    </w:p>
-    <w:p>
-      <w:pPr>
-        <w:pStyle w:val="ListParagraph"/>
-        <w:numPr>
-          <w:ilvl w:val="0"/>
-          <w:numId w:val="1"/>
-        </w:numPr>
-        <w:rPr>
-          <w:color w:val="000000" w:themeColor="text1"/>
-        </w:rPr>
-      </w:pPr>
-      <w:r>
-        <w:rPr>
-          <w:color w:val="000000" w:themeColor="text1"/>
-        </w:rPr>
-        <w:t>Used IntelliJ to create a keyspace and a table within that keyspace</w:t>
-      </w:r>
+        <w:t xml:space="preserve">Ran basic DB class to create a test </w:t>
+      </w:r>
+      <w:proofErr w:type="spellStart"/>
+      <w:r>
+        <w:rPr>
+          <w:color w:val="000000" w:themeColor="text1"/>
+        </w:rPr>
+        <w:t>keyspace</w:t>
+      </w:r>
+      <w:proofErr w:type="spellEnd"/>
+      <w:r>
+        <w:rPr>
+          <w:color w:val="000000" w:themeColor="text1"/>
+        </w:rPr>
+        <w:t xml:space="preserve"> in DB. This was successful.</w:t>
+      </w:r>
+    </w:p>
+    <w:p>
+      <w:pPr>
+        <w:pStyle w:val="ListParagraph"/>
+        <w:numPr>
+          <w:ilvl w:val="0"/>
+          <w:numId w:val="1"/>
+        </w:numPr>
+        <w:rPr>
+          <w:color w:val="000000" w:themeColor="text1"/>
+        </w:rPr>
+      </w:pPr>
+      <w:r>
+        <w:rPr>
+          <w:color w:val="000000" w:themeColor="text1"/>
+        </w:rPr>
+        <w:t xml:space="preserve">Used IntelliJ to create a </w:t>
+      </w:r>
+      <w:proofErr w:type="spellStart"/>
+      <w:r>
+        <w:rPr>
+          <w:color w:val="000000" w:themeColor="text1"/>
+        </w:rPr>
+        <w:t>keyspace</w:t>
+      </w:r>
+      <w:proofErr w:type="spellEnd"/>
+      <w:r>
+        <w:rPr>
+          <w:color w:val="000000" w:themeColor="text1"/>
+        </w:rPr>
+        <w:t xml:space="preserve"> and a table within that </w:t>
+      </w:r>
+      <w:proofErr w:type="spellStart"/>
+      <w:r>
+        <w:rPr>
+          <w:color w:val="000000" w:themeColor="text1"/>
+        </w:rPr>
+        <w:t>keyspace</w:t>
+      </w:r>
+      <w:proofErr w:type="spellEnd"/>
     </w:p>
     <w:p>
       <w:pPr>
@@ -1368,7 +1510,21 @@
         <w:rPr>
           <w:color w:val="000000" w:themeColor="text1"/>
         </w:rPr>
-        <w:t xml:space="preserve">The project-to-DB connection config issue of last week continued into this week. The primary exceptions and errors were around logging and missing class definitions. After researching many hours </w:t>
+        <w:t xml:space="preserve">The project-to-DB connection </w:t>
+      </w:r>
+      <w:proofErr w:type="spellStart"/>
+      <w:r>
+        <w:rPr>
+          <w:color w:val="000000" w:themeColor="text1"/>
+        </w:rPr>
+        <w:t>config</w:t>
+      </w:r>
+      <w:proofErr w:type="spellEnd"/>
+      <w:r>
+        <w:rPr>
+          <w:color w:val="000000" w:themeColor="text1"/>
+        </w:rPr>
+        <w:t xml:space="preserve"> issue of last week continued into this week. The primary exceptions and errors were around logging and missing class definitions. After researching many hours </w:t>
       </w:r>
       <w:r>
         <w:rPr>
@@ -1467,7 +1623,21 @@
         <w:rPr>
           <w:color w:val="000000" w:themeColor="text1"/>
         </w:rPr>
-        <w:t xml:space="preserve"> in IntelliJ and within the dependencies of the pom.xml file I added the needed DataStax driver libraries and logging libraries. Once these imports to the project were made I was able to connect to my local Cassandra instance and execute DB queries/statements.</w:t>
+        <w:t xml:space="preserve"> in IntelliJ and within the dependencies of the pom.xml file I added the needed </w:t>
+      </w:r>
+      <w:proofErr w:type="spellStart"/>
+      <w:r>
+        <w:rPr>
+          <w:color w:val="000000" w:themeColor="text1"/>
+        </w:rPr>
+        <w:t>DataStax</w:t>
+      </w:r>
+      <w:proofErr w:type="spellEnd"/>
+      <w:r>
+        <w:rPr>
+          <w:color w:val="000000" w:themeColor="text1"/>
+        </w:rPr>
+        <w:t xml:space="preserve"> driver libraries and logging libraries. Once these imports to the project were made I was able to connect to my local Cassandra instance and execute DB queries/statements.</w:t>
       </w:r>
     </w:p>
     <w:p>
@@ -2499,7 +2669,35 @@
         <w:rPr>
           <w:color w:val="000000" w:themeColor="text1"/>
         </w:rPr>
-        <w:t>Successfully “logged-in” as an already registered user, sent a string message from mock-client to server as user, stored message in messages table along with user_id of the user.</w:t>
+        <w:t xml:space="preserve">Successfully “logged-in” as an already registered user, sent a </w:t>
+      </w:r>
+      <w:proofErr w:type="spellStart"/>
+      <w:r>
+        <w:rPr>
+          <w:color w:val="000000" w:themeColor="text1"/>
+        </w:rPr>
+        <w:t>string</w:t>
+      </w:r>
+      <w:proofErr w:type="spellEnd"/>
+      <w:r>
+        <w:rPr>
+          <w:color w:val="000000" w:themeColor="text1"/>
+        </w:rPr>
+        <w:t xml:space="preserve"> message from mock-client to server as user, stored message in messages table along with </w:t>
+      </w:r>
+      <w:proofErr w:type="spellStart"/>
+      <w:r>
+        <w:rPr>
+          <w:color w:val="000000" w:themeColor="text1"/>
+        </w:rPr>
+        <w:t>user_id</w:t>
+      </w:r>
+      <w:proofErr w:type="spellEnd"/>
+      <w:r>
+        <w:rPr>
+          <w:color w:val="000000" w:themeColor="text1"/>
+        </w:rPr>
+        <w:t xml:space="preserve"> of the user.</w:t>
       </w:r>
     </w:p>
     <w:p>
@@ -2554,17 +2752,33 @@
         </w:rPr>
         <w:t xml:space="preserve">: </w:t>
       </w:r>
-      <w:r>
-        <w:rPr>
-          <w:color w:val="000000" w:themeColor="text1"/>
-        </w:rPr>
-        <w:t>com.datastax.driver.core.ex</w:t>
-      </w:r>
-      <w:r>
-        <w:rPr>
-          <w:color w:val="000000" w:themeColor="text1"/>
-        </w:rPr>
-        <w:t>ceptions.InvalidQueryException.</w:t>
+      <w:proofErr w:type="spellStart"/>
+      <w:proofErr w:type="gramStart"/>
+      <w:r>
+        <w:rPr>
+          <w:color w:val="000000" w:themeColor="text1"/>
+        </w:rPr>
+        <w:t>com.datastax</w:t>
+      </w:r>
+      <w:proofErr w:type="gramEnd"/>
+      <w:r>
+        <w:rPr>
+          <w:color w:val="000000" w:themeColor="text1"/>
+        </w:rPr>
+        <w:t>.driver.core.ex</w:t>
+      </w:r>
+      <w:r>
+        <w:rPr>
+          <w:color w:val="000000" w:themeColor="text1"/>
+        </w:rPr>
+        <w:t>ceptions.InvalidQueryException</w:t>
+      </w:r>
+      <w:proofErr w:type="spellEnd"/>
+      <w:r>
+        <w:rPr>
+          <w:color w:val="000000" w:themeColor="text1"/>
+        </w:rPr>
+        <w:t>.</w:t>
       </w:r>
     </w:p>
     <w:p>
@@ -2711,6 +2925,7 @@
         </w:rPr>
         <w:t>1</w:t>
       </w:r>
+      <w:proofErr w:type="gramStart"/>
       <w:r>
         <w:rPr>
           <w:b/>
@@ -2728,6 +2943,7 @@
         </w:rPr>
         <w:t xml:space="preserve">  Dec</w:t>
       </w:r>
+      <w:proofErr w:type="gramEnd"/>
       <w:r>
         <w:rPr>
           <w:b/>
@@ -2894,475 +3110,603 @@
     </w:p>
     <w:p>
       <w:pPr>
-        <w:rPr>
-          <w:color w:val="000000" w:themeColor="text1"/>
-        </w:rPr>
-      </w:pPr>
-    </w:p>
-    <w:p>
-      <w:pPr>
-        <w:rPr>
-          <w:b/>
-          <w:color w:val="000000" w:themeColor="text1"/>
-        </w:rPr>
-      </w:pPr>
-      <w:r>
-        <w:rPr>
-          <w:b/>
-          <w:color w:val="000000" w:themeColor="text1"/>
-        </w:rPr>
-        <w:t>Issues &amp; Solutions</w:t>
-      </w:r>
-    </w:p>
-    <w:p>
-      <w:pPr>
-        <w:rPr>
-          <w:i/>
-          <w:color w:val="000000" w:themeColor="text1"/>
-          <w:u w:val="single"/>
-        </w:rPr>
-      </w:pPr>
-      <w:r>
-        <w:rPr>
-          <w:i/>
-          <w:color w:val="000000" w:themeColor="text1"/>
-          <w:u w:val="single"/>
-        </w:rPr>
-        <w:t>Issue 1:</w:t>
-      </w:r>
-    </w:p>
-    <w:p>
-      <w:pPr>
-        <w:rPr>
-          <w:color w:val="000000" w:themeColor="text1"/>
-        </w:rPr>
-      </w:pPr>
-      <w:r>
-        <w:rPr>
-          <w:color w:val="000000" w:themeColor="text1"/>
-        </w:rPr>
-        <w:t>While tryi</w:t>
-      </w:r>
-      <w:r>
-        <w:rPr>
-          <w:color w:val="000000" w:themeColor="text1"/>
-        </w:rPr>
-        <w:t>ng to implement</w:t>
-      </w:r>
-      <w:r>
-        <w:rPr>
-          <w:color w:val="000000" w:themeColor="text1"/>
-        </w:rPr>
-        <w:t xml:space="preserve"> the client GUI I encountered </w:t>
-      </w:r>
-      <w:r>
-        <w:rPr>
-          <w:color w:val="000000" w:themeColor="text1"/>
-        </w:rPr>
-        <w:t>this</w:t>
-      </w:r>
-      <w:r>
-        <w:rPr>
-          <w:color w:val="000000" w:themeColor="text1"/>
-        </w:rPr>
-        <w:t xml:space="preserve"> issue</w:t>
-      </w:r>
-      <w:r>
-        <w:rPr>
-          <w:color w:val="000000" w:themeColor="text1"/>
-        </w:rPr>
-        <w:t>:</w:t>
-      </w:r>
-    </w:p>
-    <w:p>
-      <w:pPr>
-        <w:pStyle w:val="ListParagraph"/>
-        <w:numPr>
-          <w:ilvl w:val="0"/>
-          <w:numId w:val="1"/>
-        </w:numPr>
-        <w:rPr>
-          <w:color w:val="000000" w:themeColor="text1"/>
-        </w:rPr>
-      </w:pPr>
-      <w:r>
-        <w:rPr>
-          <w:color w:val="000000" w:themeColor="text1"/>
-        </w:rPr>
-        <w:t>A</w:t>
-      </w:r>
-      <w:r>
-        <w:rPr>
-          <w:color w:val="000000" w:themeColor="text1"/>
-        </w:rPr>
-        <w:t>n</w:t>
-      </w:r>
-      <w:r>
-        <w:rPr>
-          <w:color w:val="000000" w:themeColor="text1"/>
-        </w:rPr>
-        <w:t xml:space="preserve"> </w:t>
-      </w:r>
-      <w:r>
-        <w:rPr>
-          <w:color w:val="000000" w:themeColor="text1"/>
-        </w:rPr>
-        <w:t xml:space="preserve">infinite </w:t>
-      </w:r>
-      <w:r>
-        <w:rPr>
-          <w:color w:val="000000" w:themeColor="text1"/>
-        </w:rPr>
-        <w:t xml:space="preserve">loop is needed to prevent the client </w:t>
-      </w:r>
-      <w:r>
-        <w:rPr>
-          <w:color w:val="000000" w:themeColor="text1"/>
-        </w:rPr>
-        <w:t xml:space="preserve">and server </w:t>
-      </w:r>
-      <w:r>
-        <w:rPr>
-          <w:color w:val="000000" w:themeColor="text1"/>
-        </w:rPr>
-        <w:t>program</w:t>
-      </w:r>
-      <w:r>
-        <w:rPr>
-          <w:color w:val="000000" w:themeColor="text1"/>
-        </w:rPr>
-        <w:t>s</w:t>
-      </w:r>
-      <w:r>
-        <w:rPr>
-          <w:color w:val="000000" w:themeColor="text1"/>
-        </w:rPr>
-        <w:t xml:space="preserve"> from exiting prematurely. If it exits, the socket channel </w:t>
-      </w:r>
-      <w:r>
-        <w:rPr>
-          <w:color w:val="000000" w:themeColor="text1"/>
-        </w:rPr>
-        <w:t xml:space="preserve">being used to transfer data </w:t>
-      </w:r>
-      <w:r>
-        <w:rPr>
-          <w:color w:val="000000" w:themeColor="text1"/>
-        </w:rPr>
-        <w:t>closes on the client side</w:t>
-      </w:r>
-      <w:r>
-        <w:rPr>
-          <w:color w:val="000000" w:themeColor="text1"/>
-        </w:rPr>
-        <w:t xml:space="preserve"> or server side. This will cause broken pipe exceptions. From this, a bug was causing </w:t>
-      </w:r>
-      <w:r>
-        <w:rPr>
-          <w:color w:val="000000" w:themeColor="text1"/>
-        </w:rPr>
-        <w:t xml:space="preserve">the server to “receive” limitless empty strings from a broken client. This fills up the DB table with faulty entries in a very short period of time. </w:t>
-      </w:r>
-      <w:r>
-        <w:rPr>
-          <w:color w:val="000000" w:themeColor="text1"/>
-        </w:rPr>
-        <w:t>However, using</w:t>
-      </w:r>
-      <w:r>
-        <w:rPr>
-          <w:color w:val="000000" w:themeColor="text1"/>
-        </w:rPr>
-        <w:t xml:space="preserve"> loop</w:t>
-      </w:r>
-      <w:r>
-        <w:rPr>
-          <w:color w:val="000000" w:themeColor="text1"/>
-        </w:rPr>
-        <w:t>s</w:t>
-      </w:r>
-      <w:r>
-        <w:rPr>
-          <w:color w:val="000000" w:themeColor="text1"/>
-        </w:rPr>
-        <w:t xml:space="preserve"> will cause the GUI to not render or function correctly. So for a GUI, no loop</w:t>
-      </w:r>
-      <w:r>
-        <w:rPr>
-          <w:color w:val="000000" w:themeColor="text1"/>
-        </w:rPr>
-        <w:t xml:space="preserve"> is</w:t>
-      </w:r>
-      <w:r>
-        <w:rPr>
-          <w:color w:val="000000" w:themeColor="text1"/>
-        </w:rPr>
-        <w:t xml:space="preserve"> allowed.</w:t>
-      </w:r>
-    </w:p>
-    <w:p>
-      <w:pPr>
-        <w:rPr>
-          <w:color w:val="000000" w:themeColor="text1"/>
-        </w:rPr>
-      </w:pPr>
-    </w:p>
-    <w:p>
-      <w:pPr>
-        <w:rPr>
-          <w:i/>
-          <w:color w:val="000000" w:themeColor="text1"/>
-          <w:u w:val="single"/>
-        </w:rPr>
-      </w:pPr>
-      <w:r>
-        <w:rPr>
-          <w:i/>
-          <w:color w:val="000000" w:themeColor="text1"/>
-          <w:u w:val="single"/>
-        </w:rPr>
-        <w:t>Solution</w:t>
-      </w:r>
-    </w:p>
-    <w:p>
-      <w:pPr>
-        <w:pStyle w:val="ListParagraph"/>
-        <w:numPr>
-          <w:ilvl w:val="0"/>
-          <w:numId w:val="1"/>
-        </w:numPr>
-        <w:rPr>
-          <w:color w:val="000000" w:themeColor="text1"/>
-        </w:rPr>
-      </w:pPr>
-      <w:r>
-        <w:rPr>
-          <w:color w:val="000000" w:themeColor="text1"/>
-        </w:rPr>
-        <w:t>Loop removed from the client code and server code</w:t>
-      </w:r>
-      <w:r>
-        <w:rPr>
-          <w:color w:val="000000" w:themeColor="text1"/>
-        </w:rPr>
-        <w:t>, allowing GUI to function correctly.</w:t>
-      </w:r>
-    </w:p>
-    <w:p>
-      <w:pPr>
-        <w:pStyle w:val="ListParagraph"/>
-        <w:numPr>
-          <w:ilvl w:val="0"/>
-          <w:numId w:val="1"/>
-        </w:numPr>
-        <w:rPr>
-          <w:color w:val="000000" w:themeColor="text1"/>
-        </w:rPr>
-      </w:pPr>
-      <w:r>
-        <w:rPr>
-          <w:color w:val="000000" w:themeColor="text1"/>
-        </w:rPr>
-        <w:t xml:space="preserve">To fix the broken pipe problem: </w:t>
-      </w:r>
-      <w:r>
-        <w:rPr>
-          <w:color w:val="000000" w:themeColor="text1"/>
-        </w:rPr>
-        <w:t xml:space="preserve">Instead of a socket channel being established </w:t>
-      </w:r>
-      <w:r>
-        <w:rPr>
-          <w:color w:val="000000" w:themeColor="text1"/>
-        </w:rPr>
-        <w:t>per</w:t>
-      </w:r>
-      <w:r>
-        <w:rPr>
-          <w:color w:val="000000" w:themeColor="text1"/>
-        </w:rPr>
-        <w:t xml:space="preserve"> client</w:t>
-      </w:r>
-      <w:r>
-        <w:rPr>
-          <w:color w:val="000000" w:themeColor="text1"/>
-        </w:rPr>
-        <w:t xml:space="preserve"> application</w:t>
-      </w:r>
-      <w:r>
-        <w:rPr>
-          <w:color w:val="000000" w:themeColor="text1"/>
-        </w:rPr>
-        <w:t xml:space="preserve">, a channel is opened from client </w:t>
-      </w:r>
-      <w:r>
-        <w:rPr>
-          <w:color w:val="000000" w:themeColor="text1"/>
-        </w:rPr>
-        <w:t xml:space="preserve">to </w:t>
-      </w:r>
-      <w:r>
-        <w:rPr>
-          <w:color w:val="000000" w:themeColor="text1"/>
-        </w:rPr>
-        <w:t>server each time the send button is pressed</w:t>
-      </w:r>
-      <w:r>
-        <w:rPr>
-          <w:color w:val="000000" w:themeColor="text1"/>
-        </w:rPr>
-        <w:t xml:space="preserve"> by the client</w:t>
-      </w:r>
-      <w:r>
-        <w:rPr>
-          <w:color w:val="000000" w:themeColor="text1"/>
-        </w:rPr>
-        <w:t>. The server processes the request, then no longer uses the thread for the current request</w:t>
-      </w:r>
-      <w:r>
-        <w:rPr>
-          <w:color w:val="000000" w:themeColor="text1"/>
-        </w:rPr>
-        <w:t xml:space="preserve">. The server </w:t>
-      </w:r>
-      <w:r>
-        <w:rPr>
-          <w:color w:val="000000" w:themeColor="text1"/>
-        </w:rPr>
-        <w:t xml:space="preserve">waits for a new request from the client. </w:t>
-      </w:r>
-      <w:r>
-        <w:rPr>
-          <w:color w:val="000000" w:themeColor="text1"/>
-        </w:rPr>
-        <w:t xml:space="preserve">Socket channels connections are made per each message being sent. This eliminates the bug of </w:t>
-      </w:r>
-      <w:r>
-        <w:rPr>
-          <w:color w:val="000000" w:themeColor="text1"/>
-        </w:rPr>
-        <w:t>endless empty strings being received by the server.</w:t>
-      </w:r>
-    </w:p>
-    <w:p>
-      <w:pPr>
-        <w:rPr>
-          <w:color w:val="000000" w:themeColor="text1"/>
-        </w:rPr>
-      </w:pPr>
-    </w:p>
-    <w:p>
-      <w:pPr>
-        <w:rPr>
-          <w:i/>
-          <w:color w:val="000000" w:themeColor="text1"/>
-          <w:u w:val="single"/>
-        </w:rPr>
-      </w:pPr>
-      <w:r>
-        <w:rPr>
-          <w:i/>
-          <w:color w:val="000000" w:themeColor="text1"/>
-          <w:u w:val="single"/>
-        </w:rPr>
-        <w:t>Issue 2:</w:t>
-      </w:r>
-    </w:p>
-    <w:p>
-      <w:pPr>
-        <w:pStyle w:val="ListParagraph"/>
-        <w:numPr>
-          <w:ilvl w:val="0"/>
-          <w:numId w:val="1"/>
-        </w:numPr>
-        <w:rPr>
-          <w:b/>
-          <w:color w:val="000000" w:themeColor="text1"/>
-        </w:rPr>
-      </w:pPr>
-      <w:r>
-        <w:rPr>
-          <w:color w:val="000000" w:themeColor="text1"/>
-        </w:rPr>
-        <w:t xml:space="preserve">After migrating </w:t>
-      </w:r>
-      <w:r>
-        <w:rPr>
-          <w:color w:val="000000" w:themeColor="text1"/>
-        </w:rPr>
-        <w:t>database code to tomcat-server module this exception is being thrown when trying to access the CassandraDataStore class: NoClassDefFoundError. This class is within a package that holds the other DB classes that I have written. The class can be found at compile time but the Java Virtual Machine cannot find it at runtime.</w:t>
-      </w:r>
-    </w:p>
-    <w:p>
-      <w:pPr>
-        <w:rPr>
-          <w:b/>
-          <w:color w:val="000000" w:themeColor="text1"/>
-        </w:rPr>
-      </w:pPr>
-    </w:p>
-    <w:p>
-      <w:pPr>
-        <w:rPr>
-          <w:i/>
-          <w:color w:val="000000" w:themeColor="text1"/>
-          <w:u w:val="single"/>
-        </w:rPr>
-      </w:pPr>
-      <w:r>
-        <w:rPr>
-          <w:i/>
-          <w:color w:val="000000" w:themeColor="text1"/>
-          <w:u w:val="single"/>
-        </w:rPr>
-        <w:t>Solution</w:t>
-      </w:r>
-      <w:r>
-        <w:rPr>
-          <w:i/>
-          <w:color w:val="000000" w:themeColor="text1"/>
-          <w:u w:val="single"/>
-        </w:rPr>
-        <w:t>:</w:t>
-      </w:r>
-    </w:p>
-    <w:p>
-      <w:pPr>
-        <w:pStyle w:val="ListParagraph"/>
-        <w:numPr>
-          <w:ilvl w:val="0"/>
-          <w:numId w:val="1"/>
-        </w:numPr>
-        <w:rPr>
-          <w:color w:val="000000" w:themeColor="text1"/>
-        </w:rPr>
-      </w:pPr>
-      <w:r>
-        <w:rPr>
-          <w:color w:val="000000" w:themeColor="text1"/>
-        </w:rPr>
-        <w:t>Short term solution is to move the classes out of their package into the src folder of the tomcat-server module, so that they are within the same folder as the servlets trying to access them.</w:t>
-      </w:r>
-    </w:p>
-    <w:p>
-      <w:pPr>
-        <w:pStyle w:val="ListParagraph"/>
-        <w:numPr>
-          <w:ilvl w:val="0"/>
-          <w:numId w:val="1"/>
-        </w:numPr>
-        <w:rPr>
-          <w:color w:val="000000" w:themeColor="text1"/>
-        </w:rPr>
-      </w:pPr>
-      <w:r>
-        <w:rPr>
-          <w:color w:val="000000" w:themeColor="text1"/>
-        </w:rPr>
-        <w:t>Long term solution: Still researching</w:t>
+        <w:pStyle w:val="ListParagraph"/>
+        <w:numPr>
+          <w:ilvl w:val="0"/>
+          <w:numId w:val="1"/>
+        </w:numPr>
+        <w:rPr>
+          <w:color w:val="000000" w:themeColor="text1"/>
+        </w:rPr>
+      </w:pPr>
+      <w:r>
+        <w:rPr>
+          <w:color w:val="000000" w:themeColor="text1"/>
+        </w:rPr>
+        <w:t xml:space="preserve">Implemented Tomcat </w:t>
+      </w:r>
+      <w:r>
+        <w:rPr>
+          <w:color w:val="000000" w:themeColor="text1"/>
+        </w:rPr>
+        <w:t xml:space="preserve">local </w:t>
+      </w:r>
+      <w:r>
+        <w:rPr>
+          <w:color w:val="000000" w:themeColor="text1"/>
+        </w:rPr>
+        <w:t>server to project</w:t>
+      </w:r>
+    </w:p>
+    <w:p>
+      <w:pPr>
+        <w:pStyle w:val="ListParagraph"/>
+        <w:numPr>
+          <w:ilvl w:val="0"/>
+          <w:numId w:val="1"/>
+        </w:numPr>
+        <w:rPr>
+          <w:color w:val="000000" w:themeColor="text1"/>
+        </w:rPr>
+      </w:pPr>
+      <w:r>
+        <w:rPr>
+          <w:color w:val="000000" w:themeColor="text1"/>
+        </w:rPr>
+        <w:t xml:space="preserve">Added </w:t>
+      </w:r>
+      <w:proofErr w:type="spellStart"/>
+      <w:r>
+        <w:rPr>
+          <w:color w:val="000000" w:themeColor="text1"/>
+        </w:rPr>
+        <w:t>AddMessage</w:t>
+      </w:r>
+      <w:proofErr w:type="spellEnd"/>
+      <w:r>
+        <w:rPr>
+          <w:color w:val="000000" w:themeColor="text1"/>
+        </w:rPr>
+        <w:t xml:space="preserve"> servlet to tomcat: allows for INSERT message into message table in DB</w:t>
+      </w:r>
+    </w:p>
+    <w:p>
+      <w:pPr>
+        <w:pStyle w:val="ListParagraph"/>
+        <w:numPr>
+          <w:ilvl w:val="0"/>
+          <w:numId w:val="1"/>
+        </w:numPr>
+        <w:rPr>
+          <w:color w:val="000000" w:themeColor="text1"/>
+        </w:rPr>
+      </w:pPr>
+      <w:r>
+        <w:rPr>
+          <w:color w:val="000000" w:themeColor="text1"/>
+        </w:rPr>
+        <w:t>Remo</w:t>
       </w:r>
       <w:bookmarkStart w:id="0" w:name="_GoBack"/>
       <w:bookmarkEnd w:id="0"/>
+      <w:r>
+        <w:rPr>
+          <w:color w:val="000000" w:themeColor="text1"/>
+        </w:rPr>
+        <w:t>ved redundant pre-Tomcat server code</w:t>
+      </w:r>
+    </w:p>
+    <w:p>
+      <w:pPr>
+        <w:rPr>
+          <w:color w:val="000000" w:themeColor="text1"/>
+        </w:rPr>
+      </w:pPr>
+    </w:p>
+    <w:p>
+      <w:pPr>
+        <w:rPr>
+          <w:b/>
+          <w:color w:val="000000" w:themeColor="text1"/>
+        </w:rPr>
+      </w:pPr>
+      <w:r>
+        <w:rPr>
+          <w:b/>
+          <w:color w:val="000000" w:themeColor="text1"/>
+        </w:rPr>
+        <w:t>Issues &amp; Solutions</w:t>
+      </w:r>
+    </w:p>
+    <w:p>
+      <w:pPr>
+        <w:rPr>
+          <w:i/>
+          <w:color w:val="000000" w:themeColor="text1"/>
+          <w:u w:val="single"/>
+        </w:rPr>
+      </w:pPr>
+      <w:r>
+        <w:rPr>
+          <w:i/>
+          <w:color w:val="000000" w:themeColor="text1"/>
+          <w:u w:val="single"/>
+        </w:rPr>
+        <w:t>Issue 1:</w:t>
+      </w:r>
+    </w:p>
+    <w:p>
+      <w:pPr>
+        <w:rPr>
+          <w:color w:val="000000" w:themeColor="text1"/>
+        </w:rPr>
+      </w:pPr>
+      <w:r>
+        <w:rPr>
+          <w:color w:val="000000" w:themeColor="text1"/>
+        </w:rPr>
+        <w:t>While tryi</w:t>
+      </w:r>
+      <w:r>
+        <w:rPr>
+          <w:color w:val="000000" w:themeColor="text1"/>
+        </w:rPr>
+        <w:t>ng to implement</w:t>
+      </w:r>
+      <w:r>
+        <w:rPr>
+          <w:color w:val="000000" w:themeColor="text1"/>
+        </w:rPr>
+        <w:t xml:space="preserve"> the client GUI I encountered </w:t>
+      </w:r>
+      <w:r>
+        <w:rPr>
+          <w:color w:val="000000" w:themeColor="text1"/>
+        </w:rPr>
+        <w:t>this</w:t>
+      </w:r>
+      <w:r>
+        <w:rPr>
+          <w:color w:val="000000" w:themeColor="text1"/>
+        </w:rPr>
+        <w:t xml:space="preserve"> issue</w:t>
+      </w:r>
+      <w:r>
+        <w:rPr>
+          <w:color w:val="000000" w:themeColor="text1"/>
+        </w:rPr>
+        <w:t>:</w:t>
+      </w:r>
+    </w:p>
+    <w:p>
+      <w:pPr>
+        <w:pStyle w:val="ListParagraph"/>
+        <w:numPr>
+          <w:ilvl w:val="0"/>
+          <w:numId w:val="1"/>
+        </w:numPr>
+        <w:rPr>
+          <w:color w:val="000000" w:themeColor="text1"/>
+        </w:rPr>
+      </w:pPr>
+      <w:r>
+        <w:rPr>
+          <w:color w:val="000000" w:themeColor="text1"/>
+        </w:rPr>
+        <w:t>A</w:t>
+      </w:r>
+      <w:r>
+        <w:rPr>
+          <w:color w:val="000000" w:themeColor="text1"/>
+        </w:rPr>
+        <w:t>n</w:t>
+      </w:r>
+      <w:r>
+        <w:rPr>
+          <w:color w:val="000000" w:themeColor="text1"/>
+        </w:rPr>
+        <w:t xml:space="preserve"> </w:t>
+      </w:r>
+      <w:r>
+        <w:rPr>
+          <w:color w:val="000000" w:themeColor="text1"/>
+        </w:rPr>
+        <w:t xml:space="preserve">infinite </w:t>
+      </w:r>
+      <w:r>
+        <w:rPr>
+          <w:color w:val="000000" w:themeColor="text1"/>
+        </w:rPr>
+        <w:t xml:space="preserve">loop is needed to prevent the client </w:t>
+      </w:r>
+      <w:r>
+        <w:rPr>
+          <w:color w:val="000000" w:themeColor="text1"/>
+        </w:rPr>
+        <w:t xml:space="preserve">and server </w:t>
+      </w:r>
+      <w:r>
+        <w:rPr>
+          <w:color w:val="000000" w:themeColor="text1"/>
+        </w:rPr>
+        <w:t>program</w:t>
+      </w:r>
+      <w:r>
+        <w:rPr>
+          <w:color w:val="000000" w:themeColor="text1"/>
+        </w:rPr>
+        <w:t>s</w:t>
+      </w:r>
+      <w:r>
+        <w:rPr>
+          <w:color w:val="000000" w:themeColor="text1"/>
+        </w:rPr>
+        <w:t xml:space="preserve"> from exiting prematurely. If it exits, the socket channel </w:t>
+      </w:r>
+      <w:r>
+        <w:rPr>
+          <w:color w:val="000000" w:themeColor="text1"/>
+        </w:rPr>
+        <w:t xml:space="preserve">being used to transfer data </w:t>
+      </w:r>
+      <w:r>
+        <w:rPr>
+          <w:color w:val="000000" w:themeColor="text1"/>
+        </w:rPr>
+        <w:t>closes on the client side</w:t>
+      </w:r>
+      <w:r>
+        <w:rPr>
+          <w:color w:val="000000" w:themeColor="text1"/>
+        </w:rPr>
+        <w:t xml:space="preserve"> or server side. This will cause broken pipe exceptions. From this, a bug was causing </w:t>
+      </w:r>
+      <w:r>
+        <w:rPr>
+          <w:color w:val="000000" w:themeColor="text1"/>
+        </w:rPr>
+        <w:t xml:space="preserve">the server to “receive” limitless empty strings from a broken client. This fills up the DB table with faulty entries in a very short period of time. </w:t>
+      </w:r>
+      <w:r>
+        <w:rPr>
+          <w:color w:val="000000" w:themeColor="text1"/>
+        </w:rPr>
+        <w:t>However, using</w:t>
+      </w:r>
+      <w:r>
+        <w:rPr>
+          <w:color w:val="000000" w:themeColor="text1"/>
+        </w:rPr>
+        <w:t xml:space="preserve"> loop</w:t>
+      </w:r>
+      <w:r>
+        <w:rPr>
+          <w:color w:val="000000" w:themeColor="text1"/>
+        </w:rPr>
+        <w:t>s</w:t>
+      </w:r>
+      <w:r>
+        <w:rPr>
+          <w:color w:val="000000" w:themeColor="text1"/>
+        </w:rPr>
+        <w:t xml:space="preserve"> will cause the GUI to not render or function correctly. So for a GUI, no loop</w:t>
+      </w:r>
+      <w:r>
+        <w:rPr>
+          <w:color w:val="000000" w:themeColor="text1"/>
+        </w:rPr>
+        <w:t xml:space="preserve"> is</w:t>
+      </w:r>
+      <w:r>
+        <w:rPr>
+          <w:color w:val="000000" w:themeColor="text1"/>
+        </w:rPr>
+        <w:t xml:space="preserve"> allowed.</w:t>
+      </w:r>
+    </w:p>
+    <w:p>
+      <w:pPr>
+        <w:rPr>
+          <w:color w:val="000000" w:themeColor="text1"/>
+        </w:rPr>
+      </w:pPr>
+    </w:p>
+    <w:p>
+      <w:pPr>
+        <w:rPr>
+          <w:i/>
+          <w:color w:val="000000" w:themeColor="text1"/>
+          <w:u w:val="single"/>
+        </w:rPr>
+      </w:pPr>
+      <w:r>
+        <w:rPr>
+          <w:i/>
+          <w:color w:val="000000" w:themeColor="text1"/>
+          <w:u w:val="single"/>
+        </w:rPr>
+        <w:t>Solution</w:t>
+      </w:r>
+    </w:p>
+    <w:p>
+      <w:pPr>
+        <w:pStyle w:val="ListParagraph"/>
+        <w:numPr>
+          <w:ilvl w:val="0"/>
+          <w:numId w:val="1"/>
+        </w:numPr>
+        <w:rPr>
+          <w:color w:val="000000" w:themeColor="text1"/>
+        </w:rPr>
+      </w:pPr>
+      <w:r>
+        <w:rPr>
+          <w:color w:val="000000" w:themeColor="text1"/>
+        </w:rPr>
+        <w:t>Loop removed from the client code and server code</w:t>
+      </w:r>
+      <w:r>
+        <w:rPr>
+          <w:color w:val="000000" w:themeColor="text1"/>
+        </w:rPr>
+        <w:t>, allowing GUI to function correctly.</w:t>
+      </w:r>
+    </w:p>
+    <w:p>
+      <w:pPr>
+        <w:pStyle w:val="ListParagraph"/>
+        <w:numPr>
+          <w:ilvl w:val="0"/>
+          <w:numId w:val="1"/>
+        </w:numPr>
+        <w:rPr>
+          <w:color w:val="000000" w:themeColor="text1"/>
+        </w:rPr>
+      </w:pPr>
+      <w:r>
+        <w:rPr>
+          <w:color w:val="000000" w:themeColor="text1"/>
+        </w:rPr>
+        <w:t xml:space="preserve">To fix the broken pipe problem: </w:t>
+      </w:r>
+      <w:r>
+        <w:rPr>
+          <w:color w:val="000000" w:themeColor="text1"/>
+        </w:rPr>
+        <w:t xml:space="preserve">Instead of a socket channel being established </w:t>
+      </w:r>
+      <w:r>
+        <w:rPr>
+          <w:color w:val="000000" w:themeColor="text1"/>
+        </w:rPr>
+        <w:t>per</w:t>
+      </w:r>
+      <w:r>
+        <w:rPr>
+          <w:color w:val="000000" w:themeColor="text1"/>
+        </w:rPr>
+        <w:t xml:space="preserve"> client</w:t>
+      </w:r>
+      <w:r>
+        <w:rPr>
+          <w:color w:val="000000" w:themeColor="text1"/>
+        </w:rPr>
+        <w:t xml:space="preserve"> application</w:t>
+      </w:r>
+      <w:r>
+        <w:rPr>
+          <w:color w:val="000000" w:themeColor="text1"/>
+        </w:rPr>
+        <w:t xml:space="preserve">, a channel is opened from client </w:t>
+      </w:r>
+      <w:r>
+        <w:rPr>
+          <w:color w:val="000000" w:themeColor="text1"/>
+        </w:rPr>
+        <w:t xml:space="preserve">to </w:t>
+      </w:r>
+      <w:r>
+        <w:rPr>
+          <w:color w:val="000000" w:themeColor="text1"/>
+        </w:rPr>
+        <w:t>server each time the send button is pressed</w:t>
+      </w:r>
+      <w:r>
+        <w:rPr>
+          <w:color w:val="000000" w:themeColor="text1"/>
+        </w:rPr>
+        <w:t xml:space="preserve"> by the client</w:t>
+      </w:r>
+      <w:r>
+        <w:rPr>
+          <w:color w:val="000000" w:themeColor="text1"/>
+        </w:rPr>
+        <w:t>. The server processes the request, then no longer uses the thread for the current request</w:t>
+      </w:r>
+      <w:r>
+        <w:rPr>
+          <w:color w:val="000000" w:themeColor="text1"/>
+        </w:rPr>
+        <w:t xml:space="preserve">. The server </w:t>
+      </w:r>
+      <w:r>
+        <w:rPr>
+          <w:color w:val="000000" w:themeColor="text1"/>
+        </w:rPr>
+        <w:t xml:space="preserve">waits for a new request from the client. </w:t>
+      </w:r>
+      <w:r>
+        <w:rPr>
+          <w:color w:val="000000" w:themeColor="text1"/>
+        </w:rPr>
+        <w:t xml:space="preserve">Socket channels connections are made per each message being sent. This eliminates the bug of </w:t>
+      </w:r>
+      <w:r>
+        <w:rPr>
+          <w:color w:val="000000" w:themeColor="text1"/>
+        </w:rPr>
+        <w:t>endless empty strings being received by the server.</w:t>
+      </w:r>
+    </w:p>
+    <w:p>
+      <w:pPr>
+        <w:rPr>
+          <w:color w:val="000000" w:themeColor="text1"/>
+        </w:rPr>
+      </w:pPr>
+    </w:p>
+    <w:p>
+      <w:pPr>
+        <w:rPr>
+          <w:i/>
+          <w:color w:val="000000" w:themeColor="text1"/>
+          <w:u w:val="single"/>
+        </w:rPr>
+      </w:pPr>
+      <w:r>
+        <w:rPr>
+          <w:i/>
+          <w:color w:val="000000" w:themeColor="text1"/>
+          <w:u w:val="single"/>
+        </w:rPr>
+        <w:t>Issue 2:</w:t>
+      </w:r>
+    </w:p>
+    <w:p>
+      <w:pPr>
+        <w:pStyle w:val="ListParagraph"/>
+        <w:numPr>
+          <w:ilvl w:val="0"/>
+          <w:numId w:val="1"/>
+        </w:numPr>
+        <w:rPr>
+          <w:b/>
+          <w:color w:val="000000" w:themeColor="text1"/>
+        </w:rPr>
+      </w:pPr>
+      <w:r>
+        <w:rPr>
+          <w:color w:val="000000" w:themeColor="text1"/>
+        </w:rPr>
+        <w:t xml:space="preserve">After migrating </w:t>
+      </w:r>
+      <w:r>
+        <w:rPr>
+          <w:color w:val="000000" w:themeColor="text1"/>
+        </w:rPr>
+        <w:t xml:space="preserve">database code to tomcat-server module this exception is being thrown when trying to access the </w:t>
+      </w:r>
+      <w:proofErr w:type="spellStart"/>
+      <w:r>
+        <w:rPr>
+          <w:color w:val="000000" w:themeColor="text1"/>
+        </w:rPr>
+        <w:t>CassandraDataStore</w:t>
+      </w:r>
+      <w:proofErr w:type="spellEnd"/>
+      <w:r>
+        <w:rPr>
+          <w:color w:val="000000" w:themeColor="text1"/>
+        </w:rPr>
+        <w:t xml:space="preserve"> class: </w:t>
+      </w:r>
+      <w:proofErr w:type="spellStart"/>
+      <w:r>
+        <w:rPr>
+          <w:color w:val="000000" w:themeColor="text1"/>
+        </w:rPr>
+        <w:t>NoClassDefFoundError</w:t>
+      </w:r>
+      <w:proofErr w:type="spellEnd"/>
+      <w:r>
+        <w:rPr>
+          <w:color w:val="000000" w:themeColor="text1"/>
+        </w:rPr>
+        <w:t>. This class is within a package that holds the other DB classes that I have written. The class can be found at compile time but the Java Virtual Machine cannot find it at runtime.</w:t>
+      </w:r>
+    </w:p>
+    <w:p>
+      <w:pPr>
+        <w:rPr>
+          <w:b/>
+          <w:color w:val="000000" w:themeColor="text1"/>
+        </w:rPr>
+      </w:pPr>
+    </w:p>
+    <w:p>
+      <w:pPr>
+        <w:rPr>
+          <w:i/>
+          <w:color w:val="000000" w:themeColor="text1"/>
+          <w:u w:val="single"/>
+        </w:rPr>
+      </w:pPr>
+      <w:r>
+        <w:rPr>
+          <w:i/>
+          <w:color w:val="000000" w:themeColor="text1"/>
+          <w:u w:val="single"/>
+        </w:rPr>
+        <w:t>Solution</w:t>
+      </w:r>
+      <w:r>
+        <w:rPr>
+          <w:i/>
+          <w:color w:val="000000" w:themeColor="text1"/>
+          <w:u w:val="single"/>
+        </w:rPr>
+        <w:t>:</w:t>
+      </w:r>
+    </w:p>
+    <w:p>
+      <w:pPr>
+        <w:pStyle w:val="ListParagraph"/>
+        <w:numPr>
+          <w:ilvl w:val="0"/>
+          <w:numId w:val="1"/>
+        </w:numPr>
+        <w:rPr>
+          <w:color w:val="000000" w:themeColor="text1"/>
+        </w:rPr>
+      </w:pPr>
+      <w:r>
+        <w:rPr>
+          <w:color w:val="000000" w:themeColor="text1"/>
+        </w:rPr>
+        <w:t xml:space="preserve">Short term solution is to move the classes out of their package into the </w:t>
+      </w:r>
+      <w:proofErr w:type="spellStart"/>
+      <w:r>
+        <w:rPr>
+          <w:color w:val="000000" w:themeColor="text1"/>
+        </w:rPr>
+        <w:t>src</w:t>
+      </w:r>
+      <w:proofErr w:type="spellEnd"/>
+      <w:r>
+        <w:rPr>
+          <w:color w:val="000000" w:themeColor="text1"/>
+        </w:rPr>
+        <w:t xml:space="preserve"> folder of the tomcat-server module, so that they are within the same folder as the servlets trying to access them.</w:t>
+      </w:r>
+    </w:p>
+    <w:p>
+      <w:pPr>
+        <w:pStyle w:val="ListParagraph"/>
+        <w:numPr>
+          <w:ilvl w:val="0"/>
+          <w:numId w:val="1"/>
+        </w:numPr>
+        <w:rPr>
+          <w:color w:val="000000" w:themeColor="text1"/>
+        </w:rPr>
+      </w:pPr>
+      <w:r>
+        <w:rPr>
+          <w:color w:val="000000" w:themeColor="text1"/>
+        </w:rPr>
+        <w:t>Long term solution: Still researching</w:t>
+      </w:r>
     </w:p>
     <w:sectPr>
       <w:pgSz w:w="11900" w:h="16840"/>

</xml_diff>

<commit_message>
Added register frame for GUI
</commit_message>
<xml_diff>
--- a/Project_Engineering_Work_Journal.docx
+++ b/Project_Engineering_Work_Journal.docx
@@ -274,23 +274,27 @@
           <w:sz w:val="22"/>
           <w:szCs w:val="22"/>
         </w:rPr>
-        <w:t xml:space="preserve">Installed </w:t>
-      </w:r>
-      <w:proofErr w:type="spellStart"/>
-      <w:r>
+        <w:t>Installed Kitematic (graphical user interface to run and manage containers in Docker) on local machine</w:t>
+      </w:r>
+    </w:p>
+    <w:p>
+      <w:pPr>
+        <w:pStyle w:val="ListParagraph"/>
+        <w:numPr>
+          <w:ilvl w:val="0"/>
+          <w:numId w:val="1"/>
+        </w:numPr>
         <w:rPr>
           <w:sz w:val="22"/>
           <w:szCs w:val="22"/>
         </w:rPr>
-        <w:t>Kitematic</w:t>
-      </w:r>
-      <w:proofErr w:type="spellEnd"/>
+      </w:pPr>
       <w:r>
         <w:rPr>
           <w:sz w:val="22"/>
           <w:szCs w:val="22"/>
         </w:rPr>
-        <w:t xml:space="preserve"> (graphical user interface to run and manage containers in Docker) on local machine</w:t>
+        <w:t>Used Kitematic to install container using image from Docker image library</w:t>
       </w:r>
     </w:p>
     <w:p>
@@ -310,148 +314,96 @@
           <w:sz w:val="22"/>
           <w:szCs w:val="22"/>
         </w:rPr>
-        <w:t xml:space="preserve">Used </w:t>
-      </w:r>
-      <w:proofErr w:type="spellStart"/>
-      <w:r>
+        <w:t>Used Homebrew on the Command Line Interface (CLI) to install Python (brew install python)</w:t>
+      </w:r>
+    </w:p>
+    <w:p>
+      <w:pPr>
+        <w:pStyle w:val="ListParagraph"/>
+        <w:numPr>
+          <w:ilvl w:val="0"/>
+          <w:numId w:val="1"/>
+        </w:numPr>
         <w:rPr>
           <w:sz w:val="22"/>
           <w:szCs w:val="22"/>
         </w:rPr>
-        <w:t>Kitematic</w:t>
-      </w:r>
-      <w:proofErr w:type="spellEnd"/>
+      </w:pPr>
       <w:r>
         <w:rPr>
           <w:sz w:val="22"/>
           <w:szCs w:val="22"/>
         </w:rPr>
-        <w:t xml:space="preserve"> to install container using image from Docker image library</w:t>
-      </w:r>
-    </w:p>
-    <w:p>
-      <w:pPr>
-        <w:pStyle w:val="ListParagraph"/>
-        <w:numPr>
-          <w:ilvl w:val="0"/>
-          <w:numId w:val="1"/>
-        </w:numPr>
+        <w:t>Used Homebrew to install Apache Cassandra (and CQLSH, Cassandra Query Language</w:t>
+      </w:r>
+      <w:r>
         <w:rPr>
           <w:sz w:val="22"/>
           <w:szCs w:val="22"/>
         </w:rPr>
-      </w:pPr>
-      <w:r>
+        <w:t xml:space="preserve"> Shell)</w:t>
+      </w:r>
+    </w:p>
+    <w:p>
+      <w:pPr>
+        <w:pStyle w:val="ListParagraph"/>
+        <w:numPr>
+          <w:ilvl w:val="0"/>
+          <w:numId w:val="1"/>
+        </w:numPr>
         <w:rPr>
           <w:sz w:val="22"/>
           <w:szCs w:val="22"/>
         </w:rPr>
-        <w:t>Used Homebrew on the Command Line Interface (CLI) to install Python (brew install python)</w:t>
-      </w:r>
-    </w:p>
-    <w:p>
-      <w:pPr>
-        <w:pStyle w:val="ListParagraph"/>
-        <w:numPr>
-          <w:ilvl w:val="0"/>
-          <w:numId w:val="1"/>
-        </w:numPr>
+      </w:pPr>
+      <w:r>
         <w:rPr>
           <w:sz w:val="22"/>
           <w:szCs w:val="22"/>
         </w:rPr>
-      </w:pPr>
+        <w:t xml:space="preserve">On DB, </w:t>
+      </w:r>
       <w:r>
         <w:rPr>
           <w:sz w:val="22"/>
           <w:szCs w:val="22"/>
         </w:rPr>
-        <w:t>Used Homebrew to install Apache Cassandra (and CQLSH, Cassandra Query Language</w:t>
-      </w:r>
-      <w:r>
+        <w:t>set up Keyspace and first table</w:t>
+      </w:r>
+    </w:p>
+    <w:p>
+      <w:pPr>
+        <w:pStyle w:val="ListParagraph"/>
+        <w:numPr>
+          <w:ilvl w:val="0"/>
+          <w:numId w:val="1"/>
+        </w:numPr>
         <w:rPr>
           <w:sz w:val="22"/>
           <w:szCs w:val="22"/>
         </w:rPr>
-        <w:t xml:space="preserve"> Shell)</w:t>
-      </w:r>
-    </w:p>
-    <w:p>
-      <w:pPr>
-        <w:pStyle w:val="ListParagraph"/>
-        <w:numPr>
-          <w:ilvl w:val="0"/>
-          <w:numId w:val="1"/>
-        </w:numPr>
+      </w:pPr>
+      <w:r>
         <w:rPr>
           <w:sz w:val="22"/>
           <w:szCs w:val="22"/>
         </w:rPr>
-      </w:pPr>
+        <w:t xml:space="preserve">Executed </w:t>
+      </w:r>
       <w:r>
         <w:rPr>
           <w:sz w:val="22"/>
           <w:szCs w:val="22"/>
         </w:rPr>
-        <w:t xml:space="preserve">On DB, </w:t>
-      </w:r>
-      <w:r>
+        <w:t>commands to insert and delete data from table</w:t>
+      </w:r>
+    </w:p>
+    <w:p>
+      <w:pPr>
         <w:rPr>
           <w:sz w:val="22"/>
           <w:szCs w:val="22"/>
         </w:rPr>
-        <w:t xml:space="preserve">set up </w:t>
-      </w:r>
-      <w:proofErr w:type="spellStart"/>
-      <w:r>
-        <w:rPr>
-          <w:sz w:val="22"/>
-          <w:szCs w:val="22"/>
-        </w:rPr>
-        <w:t>Keyspace</w:t>
-      </w:r>
-      <w:proofErr w:type="spellEnd"/>
-      <w:r>
-        <w:rPr>
-          <w:sz w:val="22"/>
-          <w:szCs w:val="22"/>
-        </w:rPr>
-        <w:t xml:space="preserve"> and first table</w:t>
-      </w:r>
-    </w:p>
-    <w:p>
-      <w:pPr>
-        <w:pStyle w:val="ListParagraph"/>
-        <w:numPr>
-          <w:ilvl w:val="0"/>
-          <w:numId w:val="1"/>
-        </w:numPr>
-        <w:rPr>
-          <w:sz w:val="22"/>
-          <w:szCs w:val="22"/>
-        </w:rPr>
-      </w:pPr>
-      <w:r>
-        <w:rPr>
-          <w:sz w:val="22"/>
-          <w:szCs w:val="22"/>
-        </w:rPr>
-        <w:t xml:space="preserve">Executed </w:t>
-      </w:r>
-      <w:r>
-        <w:rPr>
-          <w:sz w:val="22"/>
-          <w:szCs w:val="22"/>
-        </w:rPr>
-        <w:t>commands to insert and delete data from table</w:t>
-      </w:r>
-    </w:p>
-    <w:p>
-      <w:pPr>
-        <w:rPr>
-          <w:sz w:val="22"/>
-          <w:szCs w:val="22"/>
-        </w:rPr>
       </w:pPr>
     </w:p>
     <w:p>
@@ -595,19 +547,11 @@
           <w:color w:val="000000" w:themeColor="text1"/>
         </w:rPr>
       </w:pPr>
-      <w:proofErr w:type="spellStart"/>
-      <w:r>
-        <w:rPr>
-          <w:color w:val="000000" w:themeColor="text1"/>
-        </w:rPr>
-        <w:t>docker</w:t>
-      </w:r>
-      <w:proofErr w:type="spellEnd"/>
-      <w:r>
-        <w:rPr>
-          <w:color w:val="000000" w:themeColor="text1"/>
-        </w:rPr>
-        <w:t xml:space="preserve"> run -p 9042:9042</w:t>
+      <w:r>
+        <w:rPr>
+          <w:color w:val="000000" w:themeColor="text1"/>
+        </w:rPr>
+        <w:t>docker run -p 9042:9042</w:t>
       </w:r>
       <w:r>
         <w:rPr>
@@ -619,21 +563,7 @@
         <w:rPr>
           <w:color w:val="000000" w:themeColor="text1"/>
         </w:rPr>
-        <w:t xml:space="preserve">name </w:t>
-      </w:r>
-      <w:proofErr w:type="spellStart"/>
-      <w:r>
-        <w:rPr>
-          <w:color w:val="000000" w:themeColor="text1"/>
-        </w:rPr>
-        <w:t>cassandra</w:t>
-      </w:r>
-      <w:proofErr w:type="spellEnd"/>
-      <w:r>
-        <w:rPr>
-          <w:color w:val="000000" w:themeColor="text1"/>
-        </w:rPr>
-        <w:t xml:space="preserve"> -d </w:t>
+        <w:t xml:space="preserve">name cassandra -d </w:t>
       </w:r>
       <w:r>
         <w:rPr>
@@ -645,16 +575,8 @@
         <w:rPr>
           <w:color w:val="000000" w:themeColor="text1"/>
         </w:rPr>
-        <w:t>local-</w:t>
-      </w:r>
-      <w:proofErr w:type="spellStart"/>
-      <w:r>
-        <w:rPr>
-          <w:color w:val="000000" w:themeColor="text1"/>
-        </w:rPr>
-        <w:t>cassandra</w:t>
-      </w:r>
-      <w:proofErr w:type="spellEnd"/>
+        <w:t>local-cassandra</w:t>
+      </w:r>
     </w:p>
     <w:p>
       <w:pPr>
@@ -952,45 +874,461 @@
         <w:rPr>
           <w:color w:val="000000" w:themeColor="text1"/>
         </w:rPr>
-        <w:t xml:space="preserve">Imported </w:t>
-      </w:r>
-      <w:proofErr w:type="spellStart"/>
-      <w:r>
-        <w:rPr>
-          <w:color w:val="000000" w:themeColor="text1"/>
-        </w:rPr>
-        <w:t>DataStax</w:t>
-      </w:r>
-      <w:proofErr w:type="spellEnd"/>
+        <w:t xml:space="preserve">Imported DataStax </w:t>
+      </w:r>
+      <w:r>
+        <w:rPr>
+          <w:color w:val="000000" w:themeColor="text1"/>
+        </w:rPr>
+        <w:t>driver jar file into IntelliJ project</w:t>
+      </w:r>
+    </w:p>
+    <w:p>
+      <w:pPr>
+        <w:pStyle w:val="ListParagraph"/>
+        <w:numPr>
+          <w:ilvl w:val="0"/>
+          <w:numId w:val="1"/>
+        </w:numPr>
+        <w:rPr>
+          <w:color w:val="000000" w:themeColor="text1"/>
+        </w:rPr>
+      </w:pPr>
+      <w:r>
+        <w:rPr>
+          <w:color w:val="000000" w:themeColor="text1"/>
+        </w:rPr>
+        <w:t>Made multiple attempts to correctly configure DB to allow connection from a Java application to execute queries/statements</w:t>
+      </w:r>
+    </w:p>
+    <w:p>
+      <w:pPr>
+        <w:rPr>
+          <w:color w:val="000000" w:themeColor="text1"/>
+        </w:rPr>
+      </w:pPr>
+    </w:p>
+    <w:p>
+      <w:pPr>
+        <w:rPr>
+          <w:b/>
+          <w:color w:val="000000" w:themeColor="text1"/>
+        </w:rPr>
+      </w:pPr>
+      <w:r>
+        <w:rPr>
+          <w:b/>
+          <w:color w:val="000000" w:themeColor="text1"/>
+        </w:rPr>
+        <w:t>Issues &amp; Solutions</w:t>
+      </w:r>
+    </w:p>
+    <w:p>
+      <w:pPr>
+        <w:pStyle w:val="ListParagraph"/>
+        <w:numPr>
+          <w:ilvl w:val="0"/>
+          <w:numId w:val="1"/>
+        </w:numPr>
+        <w:rPr>
+          <w:color w:val="000000" w:themeColor="text1"/>
+        </w:rPr>
+      </w:pPr>
+      <w:r>
+        <w:rPr>
+          <w:color w:val="000000" w:themeColor="text1"/>
+        </w:rPr>
+        <w:t>Multiple compile-time errors when trying to establish Cluster connection with Cassandra instance. Errors are primarily to do with logging configuration and missing JAR files.</w:t>
+      </w:r>
+    </w:p>
+    <w:p>
+      <w:pPr>
+        <w:rPr>
+          <w:color w:val="000000" w:themeColor="text1"/>
+        </w:rPr>
+      </w:pPr>
+    </w:p>
+    <w:p>
+      <w:pPr>
+        <w:rPr>
+          <w:i/>
+          <w:color w:val="000000" w:themeColor="text1"/>
+          <w:u w:val="single"/>
+        </w:rPr>
+      </w:pPr>
+      <w:r>
+        <w:rPr>
+          <w:i/>
+          <w:color w:val="000000" w:themeColor="text1"/>
+          <w:u w:val="single"/>
+        </w:rPr>
+        <w:t>Solution</w:t>
+      </w:r>
+    </w:p>
+    <w:p>
+      <w:pPr>
+        <w:rPr>
+          <w:color w:val="000000" w:themeColor="text1"/>
+        </w:rPr>
+      </w:pPr>
+      <w:r>
+        <w:rPr>
+          <w:color w:val="000000" w:themeColor="text1"/>
+        </w:rPr>
+        <w:t>At present issue remains unsolved after downloading and adding multiple JAR files to project structure in IntelliJ.</w:t>
+      </w:r>
+    </w:p>
+    <w:p>
+      <w:pPr>
+        <w:rPr>
+          <w:color w:val="000000" w:themeColor="text1"/>
+        </w:rPr>
+      </w:pPr>
+      <w:r>
+        <w:rPr>
+          <w:color w:val="000000" w:themeColor="text1"/>
+        </w:rPr>
+        <w:br w:type="page"/>
+      </w:r>
+    </w:p>
+    <w:p>
+      <w:pPr>
+        <w:rPr>
+          <w:color w:val="000000" w:themeColor="text1"/>
+        </w:rPr>
+      </w:pPr>
       <w:r>
         <w:rPr>
           <w:color w:val="000000" w:themeColor="text1"/>
         </w:rPr>
         <w:t xml:space="preserve"> </w:t>
       </w:r>
-      <w:r>
-        <w:rPr>
-          <w:color w:val="000000" w:themeColor="text1"/>
-        </w:rPr>
-        <w:t>driver jar file into IntelliJ project</w:t>
-      </w:r>
-    </w:p>
-    <w:p>
-      <w:pPr>
-        <w:pStyle w:val="ListParagraph"/>
-        <w:numPr>
-          <w:ilvl w:val="0"/>
-          <w:numId w:val="1"/>
-        </w:numPr>
-        <w:rPr>
-          <w:color w:val="000000" w:themeColor="text1"/>
-        </w:rPr>
-      </w:pPr>
-      <w:r>
-        <w:rPr>
-          <w:color w:val="000000" w:themeColor="text1"/>
-        </w:rPr>
-        <w:t>Made multiple attempts to correctly configure DB to allow connection from a Java application to execute queries/statements</w:t>
+    </w:p>
+    <w:p>
+      <w:pPr>
+        <w:rPr>
+          <w:b/>
+          <w:color w:val="000000" w:themeColor="text1"/>
+          <w:u w:val="single"/>
+        </w:rPr>
+      </w:pPr>
+      <w:r>
+        <w:rPr>
+          <w:b/>
+          <w:color w:val="000000" w:themeColor="text1"/>
+          <w:u w:val="single"/>
+        </w:rPr>
+        <w:t>Week 3</w:t>
+      </w:r>
+      <w:r>
+        <w:rPr>
+          <w:b/>
+          <w:color w:val="000000" w:themeColor="text1"/>
+          <w:u w:val="single"/>
+        </w:rPr>
+        <w:t xml:space="preserve"> (</w:t>
+      </w:r>
+      <w:r>
+        <w:rPr>
+          <w:b/>
+          <w:color w:val="000000" w:themeColor="text1"/>
+          <w:u w:val="single"/>
+        </w:rPr>
+        <w:t>21</w:t>
+      </w:r>
+      <w:r>
+        <w:rPr>
+          <w:b/>
+          <w:color w:val="000000" w:themeColor="text1"/>
+          <w:u w:val="single"/>
+          <w:vertAlign w:val="superscript"/>
+        </w:rPr>
+        <w:t>th</w:t>
+      </w:r>
+      <w:r>
+        <w:rPr>
+          <w:b/>
+          <w:color w:val="000000" w:themeColor="text1"/>
+          <w:u w:val="single"/>
+        </w:rPr>
+        <w:t xml:space="preserve"> Oct – </w:t>
+      </w:r>
+      <w:r>
+        <w:rPr>
+          <w:b/>
+          <w:color w:val="000000" w:themeColor="text1"/>
+          <w:u w:val="single"/>
+        </w:rPr>
+        <w:t>2</w:t>
+      </w:r>
+      <w:r>
+        <w:rPr>
+          <w:b/>
+          <w:color w:val="000000" w:themeColor="text1"/>
+          <w:u w:val="single"/>
+        </w:rPr>
+        <w:t>7</w:t>
+      </w:r>
+      <w:r>
+        <w:rPr>
+          <w:b/>
+          <w:color w:val="000000" w:themeColor="text1"/>
+          <w:u w:val="single"/>
+          <w:vertAlign w:val="superscript"/>
+        </w:rPr>
+        <w:t>th</w:t>
+      </w:r>
+      <w:r>
+        <w:rPr>
+          <w:b/>
+          <w:color w:val="000000" w:themeColor="text1"/>
+          <w:u w:val="single"/>
+        </w:rPr>
+        <w:t xml:space="preserve"> Oct)</w:t>
+      </w:r>
+    </w:p>
+    <w:p>
+      <w:pPr>
+        <w:rPr>
+          <w:color w:val="000000" w:themeColor="text1"/>
+        </w:rPr>
+      </w:pPr>
+    </w:p>
+    <w:p>
+      <w:pPr>
+        <w:rPr>
+          <w:b/>
+          <w:color w:val="000000" w:themeColor="text1"/>
+        </w:rPr>
+      </w:pPr>
+      <w:r>
+        <w:rPr>
+          <w:b/>
+          <w:color w:val="000000" w:themeColor="text1"/>
+        </w:rPr>
+        <w:t>Overall Task</w:t>
+      </w:r>
+    </w:p>
+    <w:p>
+      <w:pPr>
+        <w:rPr>
+          <w:color w:val="000000" w:themeColor="text1"/>
+        </w:rPr>
+      </w:pPr>
+      <w:r>
+        <w:rPr>
+          <w:color w:val="000000" w:themeColor="text1"/>
+        </w:rPr>
+        <w:t>Resolve previous Cassandra DB configuration issue in order to:</w:t>
+      </w:r>
+    </w:p>
+    <w:p>
+      <w:pPr>
+        <w:pStyle w:val="ListParagraph"/>
+        <w:numPr>
+          <w:ilvl w:val="0"/>
+          <w:numId w:val="1"/>
+        </w:numPr>
+        <w:rPr>
+          <w:color w:val="000000" w:themeColor="text1"/>
+        </w:rPr>
+      </w:pPr>
+      <w:r>
+        <w:rPr>
+          <w:color w:val="000000" w:themeColor="text1"/>
+        </w:rPr>
+        <w:t>Use IntelliJ to execute DB commands</w:t>
+      </w:r>
+    </w:p>
+    <w:p>
+      <w:pPr>
+        <w:pStyle w:val="ListParagraph"/>
+        <w:numPr>
+          <w:ilvl w:val="0"/>
+          <w:numId w:val="1"/>
+        </w:numPr>
+        <w:rPr>
+          <w:color w:val="000000" w:themeColor="text1"/>
+        </w:rPr>
+      </w:pPr>
+      <w:r>
+        <w:rPr>
+          <w:color w:val="000000" w:themeColor="text1"/>
+        </w:rPr>
+        <w:t>Design and setup initial tables for project data storage</w:t>
+      </w:r>
+    </w:p>
+    <w:p>
+      <w:pPr>
+        <w:pStyle w:val="ListParagraph"/>
+        <w:numPr>
+          <w:ilvl w:val="0"/>
+          <w:numId w:val="1"/>
+        </w:numPr>
+        <w:rPr>
+          <w:color w:val="000000" w:themeColor="text1"/>
+        </w:rPr>
+      </w:pPr>
+      <w:r>
+        <w:rPr>
+          <w:color w:val="000000" w:themeColor="text1"/>
+        </w:rPr>
+        <w:t>Display data from successful DB read command</w:t>
+      </w:r>
+    </w:p>
+    <w:p>
+      <w:pPr>
+        <w:rPr>
+          <w:color w:val="000000" w:themeColor="text1"/>
+        </w:rPr>
+      </w:pPr>
+    </w:p>
+    <w:p>
+      <w:pPr>
+        <w:rPr>
+          <w:b/>
+          <w:color w:val="000000" w:themeColor="text1"/>
+        </w:rPr>
+      </w:pPr>
+      <w:r>
+        <w:rPr>
+          <w:b/>
+          <w:color w:val="000000" w:themeColor="text1"/>
+        </w:rPr>
+        <w:t>Work Done</w:t>
+      </w:r>
+    </w:p>
+    <w:p>
+      <w:pPr>
+        <w:pStyle w:val="ListParagraph"/>
+        <w:numPr>
+          <w:ilvl w:val="0"/>
+          <w:numId w:val="1"/>
+        </w:numPr>
+        <w:rPr>
+          <w:color w:val="000000" w:themeColor="text1"/>
+        </w:rPr>
+      </w:pPr>
+      <w:r>
+        <w:rPr>
+          <w:color w:val="000000" w:themeColor="text1"/>
+        </w:rPr>
+        <w:t>Continued attempt to configure DB by</w:t>
+      </w:r>
+      <w:r>
+        <w:rPr>
+          <w:color w:val="000000" w:themeColor="text1"/>
+        </w:rPr>
+        <w:t xml:space="preserve"> manually</w:t>
+      </w:r>
+      <w:r>
+        <w:rPr>
+          <w:color w:val="000000" w:themeColor="text1"/>
+        </w:rPr>
+        <w:t xml:space="preserve"> adding JAR files, libraries and dependencies to IntelliJ Java Project. </w:t>
+      </w:r>
+      <w:r>
+        <w:rPr>
+          <w:b/>
+          <w:color w:val="000000" w:themeColor="text1"/>
+        </w:rPr>
+        <w:t>I was unable to accomplish successful setup by this method.</w:t>
+      </w:r>
+    </w:p>
+    <w:p>
+      <w:pPr>
+        <w:pStyle w:val="ListParagraph"/>
+        <w:numPr>
+          <w:ilvl w:val="0"/>
+          <w:numId w:val="1"/>
+        </w:numPr>
+        <w:rPr>
+          <w:color w:val="000000" w:themeColor="text1"/>
+        </w:rPr>
+      </w:pPr>
+      <w:r>
+        <w:rPr>
+          <w:color w:val="000000" w:themeColor="text1"/>
+        </w:rPr>
+        <w:t>Created a new Maven Java project in IntelliJ.</w:t>
+      </w:r>
+    </w:p>
+    <w:p>
+      <w:pPr>
+        <w:pStyle w:val="ListParagraph"/>
+        <w:numPr>
+          <w:ilvl w:val="0"/>
+          <w:numId w:val="1"/>
+        </w:numPr>
+        <w:rPr>
+          <w:color w:val="000000" w:themeColor="text1"/>
+        </w:rPr>
+      </w:pPr>
+      <w:r>
+        <w:rPr>
+          <w:color w:val="000000" w:themeColor="text1"/>
+        </w:rPr>
+        <w:t>Added needed Cassandra dependencies (DataStax) to project pom.xml file.</w:t>
+      </w:r>
+    </w:p>
+    <w:p>
+      <w:pPr>
+        <w:pStyle w:val="ListParagraph"/>
+        <w:numPr>
+          <w:ilvl w:val="0"/>
+          <w:numId w:val="1"/>
+        </w:numPr>
+        <w:rPr>
+          <w:color w:val="000000" w:themeColor="text1"/>
+        </w:rPr>
+      </w:pPr>
+      <w:r>
+        <w:rPr>
+          <w:color w:val="000000" w:themeColor="text1"/>
+        </w:rPr>
+        <w:t xml:space="preserve">Imported extra maven libraries to successfully configure project to connect to </w:t>
+      </w:r>
+      <w:r>
+        <w:rPr>
+          <w:color w:val="000000" w:themeColor="text1"/>
+        </w:rPr>
+        <w:t>DB instance.</w:t>
+      </w:r>
+    </w:p>
+    <w:p>
+      <w:pPr>
+        <w:pStyle w:val="ListParagraph"/>
+        <w:numPr>
+          <w:ilvl w:val="0"/>
+          <w:numId w:val="1"/>
+        </w:numPr>
+        <w:rPr>
+          <w:color w:val="000000" w:themeColor="text1"/>
+        </w:rPr>
+      </w:pPr>
+      <w:r>
+        <w:rPr>
+          <w:color w:val="000000" w:themeColor="text1"/>
+        </w:rPr>
+        <w:t>Ran basic DB class to create a test keyspace in DB. This was successful.</w:t>
+      </w:r>
+    </w:p>
+    <w:p>
+      <w:pPr>
+        <w:pStyle w:val="ListParagraph"/>
+        <w:numPr>
+          <w:ilvl w:val="0"/>
+          <w:numId w:val="1"/>
+        </w:numPr>
+        <w:rPr>
+          <w:color w:val="000000" w:themeColor="text1"/>
+        </w:rPr>
+      </w:pPr>
+      <w:r>
+        <w:rPr>
+          <w:color w:val="000000" w:themeColor="text1"/>
+        </w:rPr>
+        <w:t>Used IntelliJ to create a keyspace and a table within that keyspace</w:t>
       </w:r>
     </w:p>
     <w:p>
@@ -1020,17 +1358,41 @@
         <w:pStyle w:val="ListParagraph"/>
         <w:numPr>
           <w:ilvl w:val="0"/>
-          <w:numId w:val="1"/>
-        </w:numPr>
-        <w:rPr>
-          <w:color w:val="000000" w:themeColor="text1"/>
-        </w:rPr>
-      </w:pPr>
-      <w:r>
-        <w:rPr>
-          <w:color w:val="000000" w:themeColor="text1"/>
-        </w:rPr>
-        <w:t>Multiple compile-time errors when trying to establish Cluster connection with Cassandra instance. Errors are primarily to do with logging configuration and missing JAR files.</w:t>
+          <w:numId w:val="3"/>
+        </w:numPr>
+        <w:rPr>
+          <w:color w:val="000000" w:themeColor="text1"/>
+        </w:rPr>
+      </w:pPr>
+      <w:r>
+        <w:rPr>
+          <w:color w:val="000000" w:themeColor="text1"/>
+        </w:rPr>
+        <w:t xml:space="preserve">The project-to-DB connection config issue of last week continued into this week. The primary exceptions and errors were around logging and missing class definitions. After researching many hours </w:t>
+      </w:r>
+      <w:r>
+        <w:rPr>
+          <w:color w:val="000000" w:themeColor="text1"/>
+        </w:rPr>
+        <w:t>online,</w:t>
+      </w:r>
+      <w:r>
+        <w:rPr>
+          <w:color w:val="000000" w:themeColor="text1"/>
+        </w:rPr>
+        <w:t xml:space="preserve"> the problem and solution </w:t>
+      </w:r>
+      <w:r>
+        <w:rPr>
+          <w:color w:val="000000" w:themeColor="text1"/>
+        </w:rPr>
+        <w:t>seemed</w:t>
+      </w:r>
+      <w:r>
+        <w:rPr>
+          <w:color w:val="000000" w:themeColor="text1"/>
+        </w:rPr>
+        <w:t xml:space="preserve"> to be outside the scope of the project.</w:t>
       </w:r>
     </w:p>
     <w:p>
@@ -1067,524 +1429,6 @@
         <w:rPr>
           <w:color w:val="000000" w:themeColor="text1"/>
         </w:rPr>
-        <w:t>At present issue remains unsolved after downloading and adding multiple JAR files to project structure in IntelliJ.</w:t>
-      </w:r>
-    </w:p>
-    <w:p>
-      <w:pPr>
-        <w:rPr>
-          <w:color w:val="000000" w:themeColor="text1"/>
-        </w:rPr>
-      </w:pPr>
-      <w:r>
-        <w:rPr>
-          <w:color w:val="000000" w:themeColor="text1"/>
-        </w:rPr>
-        <w:br w:type="page"/>
-      </w:r>
-    </w:p>
-    <w:p>
-      <w:pPr>
-        <w:rPr>
-          <w:color w:val="000000" w:themeColor="text1"/>
-        </w:rPr>
-      </w:pPr>
-      <w:r>
-        <w:rPr>
-          <w:color w:val="000000" w:themeColor="text1"/>
-        </w:rPr>
-        <w:t xml:space="preserve"> </w:t>
-      </w:r>
-    </w:p>
-    <w:p>
-      <w:pPr>
-        <w:rPr>
-          <w:b/>
-          <w:color w:val="000000" w:themeColor="text1"/>
-          <w:u w:val="single"/>
-        </w:rPr>
-      </w:pPr>
-      <w:r>
-        <w:rPr>
-          <w:b/>
-          <w:color w:val="000000" w:themeColor="text1"/>
-          <w:u w:val="single"/>
-        </w:rPr>
-        <w:t>Week 3</w:t>
-      </w:r>
-      <w:r>
-        <w:rPr>
-          <w:b/>
-          <w:color w:val="000000" w:themeColor="text1"/>
-          <w:u w:val="single"/>
-        </w:rPr>
-        <w:t xml:space="preserve"> (</w:t>
-      </w:r>
-      <w:r>
-        <w:rPr>
-          <w:b/>
-          <w:color w:val="000000" w:themeColor="text1"/>
-          <w:u w:val="single"/>
-        </w:rPr>
-        <w:t>21</w:t>
-      </w:r>
-      <w:r>
-        <w:rPr>
-          <w:b/>
-          <w:color w:val="000000" w:themeColor="text1"/>
-          <w:u w:val="single"/>
-          <w:vertAlign w:val="superscript"/>
-        </w:rPr>
-        <w:t>th</w:t>
-      </w:r>
-      <w:r>
-        <w:rPr>
-          <w:b/>
-          <w:color w:val="000000" w:themeColor="text1"/>
-          <w:u w:val="single"/>
-        </w:rPr>
-        <w:t xml:space="preserve"> Oct – </w:t>
-      </w:r>
-      <w:r>
-        <w:rPr>
-          <w:b/>
-          <w:color w:val="000000" w:themeColor="text1"/>
-          <w:u w:val="single"/>
-        </w:rPr>
-        <w:t>2</w:t>
-      </w:r>
-      <w:r>
-        <w:rPr>
-          <w:b/>
-          <w:color w:val="000000" w:themeColor="text1"/>
-          <w:u w:val="single"/>
-        </w:rPr>
-        <w:t>7</w:t>
-      </w:r>
-      <w:r>
-        <w:rPr>
-          <w:b/>
-          <w:color w:val="000000" w:themeColor="text1"/>
-          <w:u w:val="single"/>
-          <w:vertAlign w:val="superscript"/>
-        </w:rPr>
-        <w:t>th</w:t>
-      </w:r>
-      <w:r>
-        <w:rPr>
-          <w:b/>
-          <w:color w:val="000000" w:themeColor="text1"/>
-          <w:u w:val="single"/>
-        </w:rPr>
-        <w:t xml:space="preserve"> Oct)</w:t>
-      </w:r>
-    </w:p>
-    <w:p>
-      <w:pPr>
-        <w:rPr>
-          <w:color w:val="000000" w:themeColor="text1"/>
-        </w:rPr>
-      </w:pPr>
-    </w:p>
-    <w:p>
-      <w:pPr>
-        <w:rPr>
-          <w:b/>
-          <w:color w:val="000000" w:themeColor="text1"/>
-        </w:rPr>
-      </w:pPr>
-      <w:r>
-        <w:rPr>
-          <w:b/>
-          <w:color w:val="000000" w:themeColor="text1"/>
-        </w:rPr>
-        <w:t>Overall Task</w:t>
-      </w:r>
-    </w:p>
-    <w:p>
-      <w:pPr>
-        <w:rPr>
-          <w:color w:val="000000" w:themeColor="text1"/>
-        </w:rPr>
-      </w:pPr>
-      <w:r>
-        <w:rPr>
-          <w:color w:val="000000" w:themeColor="text1"/>
-        </w:rPr>
-        <w:t>Resolve previous Cassandra DB configuration issue in order to:</w:t>
-      </w:r>
-    </w:p>
-    <w:p>
-      <w:pPr>
-        <w:pStyle w:val="ListParagraph"/>
-        <w:numPr>
-          <w:ilvl w:val="0"/>
-          <w:numId w:val="1"/>
-        </w:numPr>
-        <w:rPr>
-          <w:color w:val="000000" w:themeColor="text1"/>
-        </w:rPr>
-      </w:pPr>
-      <w:r>
-        <w:rPr>
-          <w:color w:val="000000" w:themeColor="text1"/>
-        </w:rPr>
-        <w:t>Use IntelliJ to execute DB commands</w:t>
-      </w:r>
-    </w:p>
-    <w:p>
-      <w:pPr>
-        <w:pStyle w:val="ListParagraph"/>
-        <w:numPr>
-          <w:ilvl w:val="0"/>
-          <w:numId w:val="1"/>
-        </w:numPr>
-        <w:rPr>
-          <w:color w:val="000000" w:themeColor="text1"/>
-        </w:rPr>
-      </w:pPr>
-      <w:r>
-        <w:rPr>
-          <w:color w:val="000000" w:themeColor="text1"/>
-        </w:rPr>
-        <w:t>Design and setup initial tables for project data storage</w:t>
-      </w:r>
-    </w:p>
-    <w:p>
-      <w:pPr>
-        <w:pStyle w:val="ListParagraph"/>
-        <w:numPr>
-          <w:ilvl w:val="0"/>
-          <w:numId w:val="1"/>
-        </w:numPr>
-        <w:rPr>
-          <w:color w:val="000000" w:themeColor="text1"/>
-        </w:rPr>
-      </w:pPr>
-      <w:r>
-        <w:rPr>
-          <w:color w:val="000000" w:themeColor="text1"/>
-        </w:rPr>
-        <w:t>Display data from successful DB read command</w:t>
-      </w:r>
-    </w:p>
-    <w:p>
-      <w:pPr>
-        <w:rPr>
-          <w:color w:val="000000" w:themeColor="text1"/>
-        </w:rPr>
-      </w:pPr>
-    </w:p>
-    <w:p>
-      <w:pPr>
-        <w:rPr>
-          <w:b/>
-          <w:color w:val="000000" w:themeColor="text1"/>
-        </w:rPr>
-      </w:pPr>
-      <w:r>
-        <w:rPr>
-          <w:b/>
-          <w:color w:val="000000" w:themeColor="text1"/>
-        </w:rPr>
-        <w:t>Work Done</w:t>
-      </w:r>
-    </w:p>
-    <w:p>
-      <w:pPr>
-        <w:pStyle w:val="ListParagraph"/>
-        <w:numPr>
-          <w:ilvl w:val="0"/>
-          <w:numId w:val="1"/>
-        </w:numPr>
-        <w:rPr>
-          <w:color w:val="000000" w:themeColor="text1"/>
-        </w:rPr>
-      </w:pPr>
-      <w:r>
-        <w:rPr>
-          <w:color w:val="000000" w:themeColor="text1"/>
-        </w:rPr>
-        <w:t>Continued attempt to configure DB by</w:t>
-      </w:r>
-      <w:r>
-        <w:rPr>
-          <w:color w:val="000000" w:themeColor="text1"/>
-        </w:rPr>
-        <w:t xml:space="preserve"> manually</w:t>
-      </w:r>
-      <w:r>
-        <w:rPr>
-          <w:color w:val="000000" w:themeColor="text1"/>
-        </w:rPr>
-        <w:t xml:space="preserve"> adding JAR files, libraries and dependencies to IntelliJ Java Project. </w:t>
-      </w:r>
-      <w:r>
-        <w:rPr>
-          <w:b/>
-          <w:color w:val="000000" w:themeColor="text1"/>
-        </w:rPr>
-        <w:t>I was unable to accomplish successful setup by this method.</w:t>
-      </w:r>
-    </w:p>
-    <w:p>
-      <w:pPr>
-        <w:pStyle w:val="ListParagraph"/>
-        <w:numPr>
-          <w:ilvl w:val="0"/>
-          <w:numId w:val="1"/>
-        </w:numPr>
-        <w:rPr>
-          <w:color w:val="000000" w:themeColor="text1"/>
-        </w:rPr>
-      </w:pPr>
-      <w:r>
-        <w:rPr>
-          <w:color w:val="000000" w:themeColor="text1"/>
-        </w:rPr>
-        <w:t>Created a new Maven Java project in IntelliJ.</w:t>
-      </w:r>
-    </w:p>
-    <w:p>
-      <w:pPr>
-        <w:pStyle w:val="ListParagraph"/>
-        <w:numPr>
-          <w:ilvl w:val="0"/>
-          <w:numId w:val="1"/>
-        </w:numPr>
-        <w:rPr>
-          <w:color w:val="000000" w:themeColor="text1"/>
-        </w:rPr>
-      </w:pPr>
-      <w:r>
-        <w:rPr>
-          <w:color w:val="000000" w:themeColor="text1"/>
-        </w:rPr>
-        <w:t>Added needed Cassandra dependencies (</w:t>
-      </w:r>
-      <w:proofErr w:type="spellStart"/>
-      <w:r>
-        <w:rPr>
-          <w:color w:val="000000" w:themeColor="text1"/>
-        </w:rPr>
-        <w:t>DataStax</w:t>
-      </w:r>
-      <w:proofErr w:type="spellEnd"/>
-      <w:r>
-        <w:rPr>
-          <w:color w:val="000000" w:themeColor="text1"/>
-        </w:rPr>
-        <w:t>) to project pom.xml file.</w:t>
-      </w:r>
-    </w:p>
-    <w:p>
-      <w:pPr>
-        <w:pStyle w:val="ListParagraph"/>
-        <w:numPr>
-          <w:ilvl w:val="0"/>
-          <w:numId w:val="1"/>
-        </w:numPr>
-        <w:rPr>
-          <w:color w:val="000000" w:themeColor="text1"/>
-        </w:rPr>
-      </w:pPr>
-      <w:r>
-        <w:rPr>
-          <w:color w:val="000000" w:themeColor="text1"/>
-        </w:rPr>
-        <w:t xml:space="preserve">Imported extra maven libraries to successfully configure project to connect to </w:t>
-      </w:r>
-      <w:r>
-        <w:rPr>
-          <w:color w:val="000000" w:themeColor="text1"/>
-        </w:rPr>
-        <w:t>DB instance.</w:t>
-      </w:r>
-    </w:p>
-    <w:p>
-      <w:pPr>
-        <w:pStyle w:val="ListParagraph"/>
-        <w:numPr>
-          <w:ilvl w:val="0"/>
-          <w:numId w:val="1"/>
-        </w:numPr>
-        <w:rPr>
-          <w:color w:val="000000" w:themeColor="text1"/>
-        </w:rPr>
-      </w:pPr>
-      <w:r>
-        <w:rPr>
-          <w:color w:val="000000" w:themeColor="text1"/>
-        </w:rPr>
-        <w:t xml:space="preserve">Ran basic DB class to create a test </w:t>
-      </w:r>
-      <w:proofErr w:type="spellStart"/>
-      <w:r>
-        <w:rPr>
-          <w:color w:val="000000" w:themeColor="text1"/>
-        </w:rPr>
-        <w:t>keyspace</w:t>
-      </w:r>
-      <w:proofErr w:type="spellEnd"/>
-      <w:r>
-        <w:rPr>
-          <w:color w:val="000000" w:themeColor="text1"/>
-        </w:rPr>
-        <w:t xml:space="preserve"> in DB. This was successful.</w:t>
-      </w:r>
-    </w:p>
-    <w:p>
-      <w:pPr>
-        <w:pStyle w:val="ListParagraph"/>
-        <w:numPr>
-          <w:ilvl w:val="0"/>
-          <w:numId w:val="1"/>
-        </w:numPr>
-        <w:rPr>
-          <w:color w:val="000000" w:themeColor="text1"/>
-        </w:rPr>
-      </w:pPr>
-      <w:r>
-        <w:rPr>
-          <w:color w:val="000000" w:themeColor="text1"/>
-        </w:rPr>
-        <w:t xml:space="preserve">Used IntelliJ to create a </w:t>
-      </w:r>
-      <w:proofErr w:type="spellStart"/>
-      <w:r>
-        <w:rPr>
-          <w:color w:val="000000" w:themeColor="text1"/>
-        </w:rPr>
-        <w:t>keyspace</w:t>
-      </w:r>
-      <w:proofErr w:type="spellEnd"/>
-      <w:r>
-        <w:rPr>
-          <w:color w:val="000000" w:themeColor="text1"/>
-        </w:rPr>
-        <w:t xml:space="preserve"> and a table within that </w:t>
-      </w:r>
-      <w:proofErr w:type="spellStart"/>
-      <w:r>
-        <w:rPr>
-          <w:color w:val="000000" w:themeColor="text1"/>
-        </w:rPr>
-        <w:t>keyspace</w:t>
-      </w:r>
-      <w:proofErr w:type="spellEnd"/>
-    </w:p>
-    <w:p>
-      <w:pPr>
-        <w:rPr>
-          <w:color w:val="000000" w:themeColor="text1"/>
-        </w:rPr>
-      </w:pPr>
-    </w:p>
-    <w:p>
-      <w:pPr>
-        <w:rPr>
-          <w:b/>
-          <w:color w:val="000000" w:themeColor="text1"/>
-        </w:rPr>
-      </w:pPr>
-      <w:r>
-        <w:rPr>
-          <w:b/>
-          <w:color w:val="000000" w:themeColor="text1"/>
-        </w:rPr>
-        <w:t>Issues &amp; Solutions</w:t>
-      </w:r>
-    </w:p>
-    <w:p>
-      <w:pPr>
-        <w:pStyle w:val="ListParagraph"/>
-        <w:numPr>
-          <w:ilvl w:val="0"/>
-          <w:numId w:val="3"/>
-        </w:numPr>
-        <w:rPr>
-          <w:color w:val="000000" w:themeColor="text1"/>
-        </w:rPr>
-      </w:pPr>
-      <w:r>
-        <w:rPr>
-          <w:color w:val="000000" w:themeColor="text1"/>
-        </w:rPr>
-        <w:t xml:space="preserve">The project-to-DB connection </w:t>
-      </w:r>
-      <w:proofErr w:type="spellStart"/>
-      <w:r>
-        <w:rPr>
-          <w:color w:val="000000" w:themeColor="text1"/>
-        </w:rPr>
-        <w:t>config</w:t>
-      </w:r>
-      <w:proofErr w:type="spellEnd"/>
-      <w:r>
-        <w:rPr>
-          <w:color w:val="000000" w:themeColor="text1"/>
-        </w:rPr>
-        <w:t xml:space="preserve"> issue of last week continued into this week. The primary exceptions and errors were around logging and missing class definitions. After researching many hours </w:t>
-      </w:r>
-      <w:r>
-        <w:rPr>
-          <w:color w:val="000000" w:themeColor="text1"/>
-        </w:rPr>
-        <w:t>online,</w:t>
-      </w:r>
-      <w:r>
-        <w:rPr>
-          <w:color w:val="000000" w:themeColor="text1"/>
-        </w:rPr>
-        <w:t xml:space="preserve"> the problem and solution </w:t>
-      </w:r>
-      <w:r>
-        <w:rPr>
-          <w:color w:val="000000" w:themeColor="text1"/>
-        </w:rPr>
-        <w:t>seemed</w:t>
-      </w:r>
-      <w:r>
-        <w:rPr>
-          <w:color w:val="000000" w:themeColor="text1"/>
-        </w:rPr>
-        <w:t xml:space="preserve"> to be outside the scope of the project.</w:t>
-      </w:r>
-    </w:p>
-    <w:p>
-      <w:pPr>
-        <w:rPr>
-          <w:color w:val="000000" w:themeColor="text1"/>
-        </w:rPr>
-      </w:pPr>
-    </w:p>
-    <w:p>
-      <w:pPr>
-        <w:rPr>
-          <w:i/>
-          <w:color w:val="000000" w:themeColor="text1"/>
-          <w:u w:val="single"/>
-        </w:rPr>
-      </w:pPr>
-      <w:r>
-        <w:rPr>
-          <w:i/>
-          <w:color w:val="000000" w:themeColor="text1"/>
-          <w:u w:val="single"/>
-        </w:rPr>
-        <w:t>Solution</w:t>
-      </w:r>
-    </w:p>
-    <w:p>
-      <w:pPr>
-        <w:rPr>
-          <w:color w:val="000000" w:themeColor="text1"/>
-        </w:rPr>
-      </w:pPr>
-      <w:r>
-        <w:rPr>
-          <w:color w:val="000000" w:themeColor="text1"/>
-        </w:rPr>
         <w:t>Once the complexity of the problem was understood I decided that I may change to MySQL rather than use Apache Cassandra as my project database. Cassandra is an enterprise-level application</w:t>
       </w:r>
       <w:r>
@@ -1623,21 +1467,7 @@
         <w:rPr>
           <w:color w:val="000000" w:themeColor="text1"/>
         </w:rPr>
-        <w:t xml:space="preserve"> in IntelliJ and within the dependencies of the pom.xml file I added the needed </w:t>
-      </w:r>
-      <w:proofErr w:type="spellStart"/>
-      <w:r>
-        <w:rPr>
-          <w:color w:val="000000" w:themeColor="text1"/>
-        </w:rPr>
-        <w:t>DataStax</w:t>
-      </w:r>
-      <w:proofErr w:type="spellEnd"/>
-      <w:r>
-        <w:rPr>
-          <w:color w:val="000000" w:themeColor="text1"/>
-        </w:rPr>
-        <w:t xml:space="preserve"> driver libraries and logging libraries. Once these imports to the project were made I was able to connect to my local Cassandra instance and execute DB queries/statements.</w:t>
+        <w:t xml:space="preserve"> in IntelliJ and within the dependencies of the pom.xml file I added the needed DataStax driver libraries and logging libraries. Once these imports to the project were made I was able to connect to my local Cassandra instance and execute DB queries/statements.</w:t>
       </w:r>
     </w:p>
     <w:p>
@@ -2669,35 +2499,7 @@
         <w:rPr>
           <w:color w:val="000000" w:themeColor="text1"/>
         </w:rPr>
-        <w:t xml:space="preserve">Successfully “logged-in” as an already registered user, sent a </w:t>
-      </w:r>
-      <w:proofErr w:type="spellStart"/>
-      <w:r>
-        <w:rPr>
-          <w:color w:val="000000" w:themeColor="text1"/>
-        </w:rPr>
-        <w:t>string</w:t>
-      </w:r>
-      <w:proofErr w:type="spellEnd"/>
-      <w:r>
-        <w:rPr>
-          <w:color w:val="000000" w:themeColor="text1"/>
-        </w:rPr>
-        <w:t xml:space="preserve"> message from mock-client to server as user, stored message in messages table along with </w:t>
-      </w:r>
-      <w:proofErr w:type="spellStart"/>
-      <w:r>
-        <w:rPr>
-          <w:color w:val="000000" w:themeColor="text1"/>
-        </w:rPr>
-        <w:t>user_id</w:t>
-      </w:r>
-      <w:proofErr w:type="spellEnd"/>
-      <w:r>
-        <w:rPr>
-          <w:color w:val="000000" w:themeColor="text1"/>
-        </w:rPr>
-        <w:t xml:space="preserve"> of the user.</w:t>
+        <w:t>Successfully “logged-in” as an already registered user, sent a string message from mock-client to server as user, stored message in messages table along with user_id of the user.</w:t>
       </w:r>
     </w:p>
     <w:p>
@@ -2752,33 +2554,17 @@
         </w:rPr>
         <w:t xml:space="preserve">: </w:t>
       </w:r>
-      <w:proofErr w:type="spellStart"/>
-      <w:proofErr w:type="gramStart"/>
-      <w:r>
-        <w:rPr>
-          <w:color w:val="000000" w:themeColor="text1"/>
-        </w:rPr>
-        <w:t>com.datastax</w:t>
-      </w:r>
-      <w:proofErr w:type="gramEnd"/>
-      <w:r>
-        <w:rPr>
-          <w:color w:val="000000" w:themeColor="text1"/>
-        </w:rPr>
-        <w:t>.driver.core.ex</w:t>
-      </w:r>
-      <w:r>
-        <w:rPr>
-          <w:color w:val="000000" w:themeColor="text1"/>
-        </w:rPr>
-        <w:t>ceptions.InvalidQueryException</w:t>
-      </w:r>
-      <w:proofErr w:type="spellEnd"/>
-      <w:r>
-        <w:rPr>
-          <w:color w:val="000000" w:themeColor="text1"/>
-        </w:rPr>
-        <w:t>.</w:t>
+      <w:r>
+        <w:rPr>
+          <w:color w:val="000000" w:themeColor="text1"/>
+        </w:rPr>
+        <w:t>com.datastax.driver.core.ex</w:t>
+      </w:r>
+      <w:r>
+        <w:rPr>
+          <w:color w:val="000000" w:themeColor="text1"/>
+        </w:rPr>
+        <w:t>ceptions.InvalidQueryException.</w:t>
       </w:r>
     </w:p>
     <w:p>
@@ -2925,7 +2711,6 @@
         </w:rPr>
         <w:t>1</w:t>
       </w:r>
-      <w:proofErr w:type="gramStart"/>
       <w:r>
         <w:rPr>
           <w:b/>
@@ -2943,7 +2728,6 @@
         </w:rPr>
         <w:t xml:space="preserve">  Dec</w:t>
       </w:r>
-      <w:proofErr w:type="gramEnd"/>
       <w:r>
         <w:rPr>
           <w:b/>
@@ -3153,560 +2937,902 @@
         <w:rPr>
           <w:color w:val="000000" w:themeColor="text1"/>
         </w:rPr>
-        <w:t xml:space="preserve">Added </w:t>
-      </w:r>
-      <w:proofErr w:type="spellStart"/>
-      <w:r>
-        <w:rPr>
-          <w:color w:val="000000" w:themeColor="text1"/>
-        </w:rPr>
-        <w:t>AddMessage</w:t>
-      </w:r>
-      <w:proofErr w:type="spellEnd"/>
-      <w:r>
-        <w:rPr>
-          <w:color w:val="000000" w:themeColor="text1"/>
-        </w:rPr>
-        <w:t xml:space="preserve"> servlet to tomcat: allows for INSERT message into message table in DB</w:t>
-      </w:r>
-    </w:p>
-    <w:p>
-      <w:pPr>
-        <w:pStyle w:val="ListParagraph"/>
-        <w:numPr>
-          <w:ilvl w:val="0"/>
-          <w:numId w:val="1"/>
-        </w:numPr>
-        <w:rPr>
-          <w:color w:val="000000" w:themeColor="text1"/>
-        </w:rPr>
-      </w:pPr>
-      <w:r>
-        <w:rPr>
-          <w:color w:val="000000" w:themeColor="text1"/>
-        </w:rPr>
-        <w:t>Remo</w:t>
+        <w:t>Added AddMessage servlet to tomcat: allows for INSERT message into message table in DB</w:t>
+      </w:r>
+    </w:p>
+    <w:p>
+      <w:pPr>
+        <w:pStyle w:val="ListParagraph"/>
+        <w:numPr>
+          <w:ilvl w:val="0"/>
+          <w:numId w:val="1"/>
+        </w:numPr>
+        <w:rPr>
+          <w:color w:val="000000" w:themeColor="text1"/>
+        </w:rPr>
+      </w:pPr>
+      <w:r>
+        <w:rPr>
+          <w:color w:val="000000" w:themeColor="text1"/>
+        </w:rPr>
+        <w:t>Removed redundant pre-Tomcat server code</w:t>
+      </w:r>
+    </w:p>
+    <w:p>
+      <w:pPr>
+        <w:rPr>
+          <w:color w:val="000000" w:themeColor="text1"/>
+        </w:rPr>
+      </w:pPr>
+    </w:p>
+    <w:p>
+      <w:pPr>
+        <w:rPr>
+          <w:b/>
+          <w:color w:val="000000" w:themeColor="text1"/>
+        </w:rPr>
+      </w:pPr>
+      <w:r>
+        <w:rPr>
+          <w:b/>
+          <w:color w:val="000000" w:themeColor="text1"/>
+        </w:rPr>
+        <w:t>Issues &amp; Solutions</w:t>
+      </w:r>
+    </w:p>
+    <w:p>
+      <w:pPr>
+        <w:rPr>
+          <w:i/>
+          <w:color w:val="000000" w:themeColor="text1"/>
+          <w:u w:val="single"/>
+        </w:rPr>
+      </w:pPr>
+      <w:r>
+        <w:rPr>
+          <w:i/>
+          <w:color w:val="000000" w:themeColor="text1"/>
+          <w:u w:val="single"/>
+        </w:rPr>
+        <w:t>Issue 1:</w:t>
+      </w:r>
+    </w:p>
+    <w:p>
+      <w:pPr>
+        <w:rPr>
+          <w:color w:val="000000" w:themeColor="text1"/>
+        </w:rPr>
+      </w:pPr>
+      <w:r>
+        <w:rPr>
+          <w:color w:val="000000" w:themeColor="text1"/>
+        </w:rPr>
+        <w:t>While tryi</w:t>
+      </w:r>
+      <w:r>
+        <w:rPr>
+          <w:color w:val="000000" w:themeColor="text1"/>
+        </w:rPr>
+        <w:t>ng to implement</w:t>
+      </w:r>
+      <w:r>
+        <w:rPr>
+          <w:color w:val="000000" w:themeColor="text1"/>
+        </w:rPr>
+        <w:t xml:space="preserve"> the client GUI I encountered </w:t>
+      </w:r>
+      <w:r>
+        <w:rPr>
+          <w:color w:val="000000" w:themeColor="text1"/>
+        </w:rPr>
+        <w:t>this</w:t>
+      </w:r>
+      <w:r>
+        <w:rPr>
+          <w:color w:val="000000" w:themeColor="text1"/>
+        </w:rPr>
+        <w:t xml:space="preserve"> issue</w:t>
+      </w:r>
+      <w:r>
+        <w:rPr>
+          <w:color w:val="000000" w:themeColor="text1"/>
+        </w:rPr>
+        <w:t>:</w:t>
+      </w:r>
+    </w:p>
+    <w:p>
+      <w:pPr>
+        <w:pStyle w:val="ListParagraph"/>
+        <w:numPr>
+          <w:ilvl w:val="0"/>
+          <w:numId w:val="1"/>
+        </w:numPr>
+        <w:rPr>
+          <w:color w:val="000000" w:themeColor="text1"/>
+        </w:rPr>
+      </w:pPr>
+      <w:r>
+        <w:rPr>
+          <w:color w:val="000000" w:themeColor="text1"/>
+        </w:rPr>
+        <w:t>A</w:t>
+      </w:r>
+      <w:r>
+        <w:rPr>
+          <w:color w:val="000000" w:themeColor="text1"/>
+        </w:rPr>
+        <w:t>n</w:t>
+      </w:r>
+      <w:r>
+        <w:rPr>
+          <w:color w:val="000000" w:themeColor="text1"/>
+        </w:rPr>
+        <w:t xml:space="preserve"> </w:t>
+      </w:r>
+      <w:r>
+        <w:rPr>
+          <w:color w:val="000000" w:themeColor="text1"/>
+        </w:rPr>
+        <w:t xml:space="preserve">infinite </w:t>
+      </w:r>
+      <w:r>
+        <w:rPr>
+          <w:color w:val="000000" w:themeColor="text1"/>
+        </w:rPr>
+        <w:t xml:space="preserve">loop is needed to prevent the client </w:t>
+      </w:r>
+      <w:r>
+        <w:rPr>
+          <w:color w:val="000000" w:themeColor="text1"/>
+        </w:rPr>
+        <w:t xml:space="preserve">and server </w:t>
+      </w:r>
+      <w:r>
+        <w:rPr>
+          <w:color w:val="000000" w:themeColor="text1"/>
+        </w:rPr>
+        <w:t>program</w:t>
+      </w:r>
+      <w:r>
+        <w:rPr>
+          <w:color w:val="000000" w:themeColor="text1"/>
+        </w:rPr>
+        <w:t>s</w:t>
+      </w:r>
+      <w:r>
+        <w:rPr>
+          <w:color w:val="000000" w:themeColor="text1"/>
+        </w:rPr>
+        <w:t xml:space="preserve"> from exiting prematurely. If it exits, the socket channel </w:t>
+      </w:r>
+      <w:r>
+        <w:rPr>
+          <w:color w:val="000000" w:themeColor="text1"/>
+        </w:rPr>
+        <w:t xml:space="preserve">being used to transfer data </w:t>
+      </w:r>
+      <w:r>
+        <w:rPr>
+          <w:color w:val="000000" w:themeColor="text1"/>
+        </w:rPr>
+        <w:t>closes on the client side</w:t>
+      </w:r>
+      <w:r>
+        <w:rPr>
+          <w:color w:val="000000" w:themeColor="text1"/>
+        </w:rPr>
+        <w:t xml:space="preserve"> or server side. This will cause broken pipe exceptions. From this, a bug was causing </w:t>
+      </w:r>
+      <w:r>
+        <w:rPr>
+          <w:color w:val="000000" w:themeColor="text1"/>
+        </w:rPr>
+        <w:t xml:space="preserve">the server to “receive” limitless empty strings from a broken client. This fills up the DB table with faulty entries in a very short period of time. </w:t>
+      </w:r>
+      <w:r>
+        <w:rPr>
+          <w:color w:val="000000" w:themeColor="text1"/>
+        </w:rPr>
+        <w:t>However, using</w:t>
+      </w:r>
+      <w:r>
+        <w:rPr>
+          <w:color w:val="000000" w:themeColor="text1"/>
+        </w:rPr>
+        <w:t xml:space="preserve"> loop</w:t>
+      </w:r>
+      <w:r>
+        <w:rPr>
+          <w:color w:val="000000" w:themeColor="text1"/>
+        </w:rPr>
+        <w:t>s</w:t>
+      </w:r>
+      <w:r>
+        <w:rPr>
+          <w:color w:val="000000" w:themeColor="text1"/>
+        </w:rPr>
+        <w:t xml:space="preserve"> will cause the GUI to not render or function correctly. So for a GUI, no loop</w:t>
+      </w:r>
+      <w:r>
+        <w:rPr>
+          <w:color w:val="000000" w:themeColor="text1"/>
+        </w:rPr>
+        <w:t xml:space="preserve"> is</w:t>
+      </w:r>
+      <w:r>
+        <w:rPr>
+          <w:color w:val="000000" w:themeColor="text1"/>
+        </w:rPr>
+        <w:t xml:space="preserve"> allowed.</w:t>
+      </w:r>
+    </w:p>
+    <w:p>
+      <w:pPr>
+        <w:rPr>
+          <w:color w:val="000000" w:themeColor="text1"/>
+        </w:rPr>
+      </w:pPr>
+    </w:p>
+    <w:p>
+      <w:pPr>
+        <w:rPr>
+          <w:i/>
+          <w:color w:val="000000" w:themeColor="text1"/>
+          <w:u w:val="single"/>
+        </w:rPr>
+      </w:pPr>
+      <w:r>
+        <w:rPr>
+          <w:i/>
+          <w:color w:val="000000" w:themeColor="text1"/>
+          <w:u w:val="single"/>
+        </w:rPr>
+        <w:t>Solution</w:t>
+      </w:r>
+    </w:p>
+    <w:p>
+      <w:pPr>
+        <w:pStyle w:val="ListParagraph"/>
+        <w:numPr>
+          <w:ilvl w:val="0"/>
+          <w:numId w:val="1"/>
+        </w:numPr>
+        <w:rPr>
+          <w:color w:val="000000" w:themeColor="text1"/>
+        </w:rPr>
+      </w:pPr>
+      <w:r>
+        <w:rPr>
+          <w:color w:val="000000" w:themeColor="text1"/>
+        </w:rPr>
+        <w:t>Loop removed from the client code and server code</w:t>
+      </w:r>
+      <w:r>
+        <w:rPr>
+          <w:color w:val="000000" w:themeColor="text1"/>
+        </w:rPr>
+        <w:t>, allowing GUI to function correctly.</w:t>
+      </w:r>
+    </w:p>
+    <w:p>
+      <w:pPr>
+        <w:pStyle w:val="ListParagraph"/>
+        <w:numPr>
+          <w:ilvl w:val="0"/>
+          <w:numId w:val="1"/>
+        </w:numPr>
+        <w:rPr>
+          <w:color w:val="000000" w:themeColor="text1"/>
+        </w:rPr>
+      </w:pPr>
+      <w:r>
+        <w:rPr>
+          <w:color w:val="000000" w:themeColor="text1"/>
+        </w:rPr>
+        <w:t xml:space="preserve">To fix the broken pipe problem: </w:t>
+      </w:r>
+      <w:r>
+        <w:rPr>
+          <w:color w:val="000000" w:themeColor="text1"/>
+        </w:rPr>
+        <w:t xml:space="preserve">Instead of a socket channel being established </w:t>
+      </w:r>
+      <w:r>
+        <w:rPr>
+          <w:color w:val="000000" w:themeColor="text1"/>
+        </w:rPr>
+        <w:t>per</w:t>
+      </w:r>
+      <w:r>
+        <w:rPr>
+          <w:color w:val="000000" w:themeColor="text1"/>
+        </w:rPr>
+        <w:t xml:space="preserve"> client</w:t>
+      </w:r>
+      <w:r>
+        <w:rPr>
+          <w:color w:val="000000" w:themeColor="text1"/>
+        </w:rPr>
+        <w:t xml:space="preserve"> application</w:t>
+      </w:r>
+      <w:r>
+        <w:rPr>
+          <w:color w:val="000000" w:themeColor="text1"/>
+        </w:rPr>
+        <w:t xml:space="preserve">, a channel is opened from client </w:t>
+      </w:r>
+      <w:r>
+        <w:rPr>
+          <w:color w:val="000000" w:themeColor="text1"/>
+        </w:rPr>
+        <w:t xml:space="preserve">to </w:t>
+      </w:r>
+      <w:r>
+        <w:rPr>
+          <w:color w:val="000000" w:themeColor="text1"/>
+        </w:rPr>
+        <w:t>server each time the send button is pressed</w:t>
+      </w:r>
+      <w:r>
+        <w:rPr>
+          <w:color w:val="000000" w:themeColor="text1"/>
+        </w:rPr>
+        <w:t xml:space="preserve"> by the client</w:t>
+      </w:r>
+      <w:r>
+        <w:rPr>
+          <w:color w:val="000000" w:themeColor="text1"/>
+        </w:rPr>
+        <w:t>. The server processes the request, then no longer uses the thread for the current request</w:t>
+      </w:r>
+      <w:r>
+        <w:rPr>
+          <w:color w:val="000000" w:themeColor="text1"/>
+        </w:rPr>
+        <w:t xml:space="preserve">. The server </w:t>
+      </w:r>
+      <w:r>
+        <w:rPr>
+          <w:color w:val="000000" w:themeColor="text1"/>
+        </w:rPr>
+        <w:t xml:space="preserve">waits for a new request from the client. </w:t>
+      </w:r>
+      <w:r>
+        <w:rPr>
+          <w:color w:val="000000" w:themeColor="text1"/>
+        </w:rPr>
+        <w:t xml:space="preserve">Socket channels connections are made per each message being sent. This eliminates the bug of </w:t>
+      </w:r>
+      <w:r>
+        <w:rPr>
+          <w:color w:val="000000" w:themeColor="text1"/>
+        </w:rPr>
+        <w:t>endless empty strings being received by the server.</w:t>
+      </w:r>
+    </w:p>
+    <w:p>
+      <w:pPr>
+        <w:rPr>
+          <w:color w:val="000000" w:themeColor="text1"/>
+        </w:rPr>
+      </w:pPr>
+    </w:p>
+    <w:p>
+      <w:pPr>
+        <w:rPr>
+          <w:i/>
+          <w:color w:val="000000" w:themeColor="text1"/>
+          <w:u w:val="single"/>
+        </w:rPr>
+      </w:pPr>
+      <w:r>
+        <w:rPr>
+          <w:i/>
+          <w:color w:val="000000" w:themeColor="text1"/>
+          <w:u w:val="single"/>
+        </w:rPr>
+        <w:t>Issue 2:</w:t>
+      </w:r>
+    </w:p>
+    <w:p>
+      <w:pPr>
+        <w:pStyle w:val="ListParagraph"/>
+        <w:numPr>
+          <w:ilvl w:val="0"/>
+          <w:numId w:val="1"/>
+        </w:numPr>
+        <w:rPr>
+          <w:b/>
+          <w:color w:val="000000" w:themeColor="text1"/>
+        </w:rPr>
+      </w:pPr>
+      <w:r>
+        <w:rPr>
+          <w:color w:val="000000" w:themeColor="text1"/>
+        </w:rPr>
+        <w:t xml:space="preserve">After migrating </w:t>
+      </w:r>
+      <w:r>
+        <w:rPr>
+          <w:color w:val="000000" w:themeColor="text1"/>
+        </w:rPr>
+        <w:t>database code to tomcat-server module this exception is being thrown when trying to access the CassandraDataStore class: NoClassDefFoundError. This class is within a package that holds the other DB classes that I have written. The class can be found at compile time but the Java Virtual Machine cannot find it at runtime.</w:t>
+      </w:r>
+    </w:p>
+    <w:p>
+      <w:pPr>
+        <w:rPr>
+          <w:b/>
+          <w:color w:val="000000" w:themeColor="text1"/>
+        </w:rPr>
+      </w:pPr>
+    </w:p>
+    <w:p>
+      <w:pPr>
+        <w:rPr>
+          <w:i/>
+          <w:color w:val="000000" w:themeColor="text1"/>
+          <w:u w:val="single"/>
+        </w:rPr>
+      </w:pPr>
+      <w:r>
+        <w:rPr>
+          <w:i/>
+          <w:color w:val="000000" w:themeColor="text1"/>
+          <w:u w:val="single"/>
+        </w:rPr>
+        <w:t>Solution</w:t>
+      </w:r>
+      <w:r>
+        <w:rPr>
+          <w:i/>
+          <w:color w:val="000000" w:themeColor="text1"/>
+          <w:u w:val="single"/>
+        </w:rPr>
+        <w:t>:</w:t>
+      </w:r>
+    </w:p>
+    <w:p>
+      <w:pPr>
+        <w:pStyle w:val="ListParagraph"/>
+        <w:numPr>
+          <w:ilvl w:val="0"/>
+          <w:numId w:val="1"/>
+        </w:numPr>
+        <w:rPr>
+          <w:color w:val="000000" w:themeColor="text1"/>
+        </w:rPr>
+      </w:pPr>
+      <w:r>
+        <w:rPr>
+          <w:color w:val="000000" w:themeColor="text1"/>
+        </w:rPr>
+        <w:t>Short term solution is to move the classes out of their package into the src folder of the tomcat-server module, so that they are within the same folder as the servlets trying to access them.</w:t>
+      </w:r>
+    </w:p>
+    <w:p>
+      <w:pPr>
+        <w:pStyle w:val="ListParagraph"/>
+        <w:numPr>
+          <w:ilvl w:val="0"/>
+          <w:numId w:val="1"/>
+        </w:numPr>
+        <w:rPr>
+          <w:color w:val="000000" w:themeColor="text1"/>
+        </w:rPr>
+      </w:pPr>
+      <w:r>
+        <w:rPr>
+          <w:color w:val="000000" w:themeColor="text1"/>
+        </w:rPr>
+        <w:t>Long term solution: Still researching</w:t>
+      </w:r>
+    </w:p>
+    <w:p>
+      <w:pPr>
+        <w:rPr>
+          <w:color w:val="000000" w:themeColor="text1"/>
+        </w:rPr>
+      </w:pPr>
+      <w:r>
+        <w:rPr>
+          <w:color w:val="000000" w:themeColor="text1"/>
+        </w:rPr>
+        <w:br w:type="page"/>
+      </w:r>
+    </w:p>
+    <w:p>
+      <w:pPr>
+        <w:rPr>
+          <w:b/>
+          <w:color w:val="000000" w:themeColor="text1"/>
+          <w:u w:val="single"/>
+        </w:rPr>
+      </w:pPr>
+      <w:r>
+        <w:rPr>
+          <w:b/>
+          <w:color w:val="000000" w:themeColor="text1"/>
+          <w:u w:val="single"/>
+        </w:rPr>
+        <w:t>Week 9</w:t>
+      </w:r>
+      <w:r>
+        <w:rPr>
+          <w:b/>
+          <w:color w:val="000000" w:themeColor="text1"/>
+          <w:u w:val="single"/>
+        </w:rPr>
+        <w:t xml:space="preserve"> </w:t>
+      </w:r>
+      <w:r>
+        <w:rPr>
+          <w:b/>
+          <w:color w:val="000000" w:themeColor="text1"/>
+          <w:u w:val="single"/>
+        </w:rPr>
+        <w:t xml:space="preserve">- </w:t>
+      </w:r>
+      <w:r>
+        <w:rPr>
+          <w:b/>
+          <w:color w:val="000000" w:themeColor="text1"/>
+          <w:u w:val="single"/>
+        </w:rPr>
+        <w:t>(</w:t>
+      </w:r>
+      <w:r>
+        <w:rPr>
+          <w:b/>
+          <w:color w:val="000000" w:themeColor="text1"/>
+          <w:u w:val="single"/>
+        </w:rPr>
+        <w:t>2</w:t>
+      </w:r>
+      <w:r>
+        <w:rPr>
+          <w:b/>
+          <w:color w:val="000000" w:themeColor="text1"/>
+          <w:u w:val="single"/>
+          <w:vertAlign w:val="superscript"/>
+        </w:rPr>
+        <w:t>nd</w:t>
+      </w:r>
+      <w:r>
+        <w:rPr>
+          <w:b/>
+          <w:color w:val="000000" w:themeColor="text1"/>
+          <w:u w:val="single"/>
+        </w:rPr>
+        <w:t xml:space="preserve"> Dec</w:t>
+      </w:r>
+      <w:r>
+        <w:rPr>
+          <w:b/>
+          <w:color w:val="000000" w:themeColor="text1"/>
+          <w:u w:val="single"/>
+        </w:rPr>
+        <w:t xml:space="preserve"> –</w:t>
+      </w:r>
+      <w:r>
+        <w:rPr>
+          <w:b/>
+          <w:color w:val="000000" w:themeColor="text1"/>
+          <w:u w:val="single"/>
+        </w:rPr>
+        <w:t>8</w:t>
+      </w:r>
+      <w:r>
+        <w:rPr>
+          <w:b/>
+          <w:color w:val="000000" w:themeColor="text1"/>
+          <w:u w:val="single"/>
+          <w:vertAlign w:val="superscript"/>
+        </w:rPr>
+        <w:t>th</w:t>
+      </w:r>
+      <w:r>
+        <w:rPr>
+          <w:b/>
+          <w:color w:val="000000" w:themeColor="text1"/>
+          <w:u w:val="single"/>
+        </w:rPr>
+        <w:t xml:space="preserve">  Dec</w:t>
+      </w:r>
+      <w:r>
+        <w:rPr>
+          <w:b/>
+          <w:color w:val="000000" w:themeColor="text1"/>
+          <w:u w:val="single"/>
+        </w:rPr>
+        <w:t>)</w:t>
+      </w:r>
+    </w:p>
+    <w:p>
+      <w:pPr>
+        <w:rPr>
+          <w:color w:val="000000" w:themeColor="text1"/>
+        </w:rPr>
+      </w:pPr>
+    </w:p>
+    <w:p>
+      <w:pPr>
+        <w:rPr>
+          <w:b/>
+          <w:color w:val="000000" w:themeColor="text1"/>
+        </w:rPr>
+      </w:pPr>
+      <w:r>
+        <w:rPr>
+          <w:b/>
+          <w:color w:val="000000" w:themeColor="text1"/>
+        </w:rPr>
+        <w:t>Overall Task</w:t>
+      </w:r>
+    </w:p>
+    <w:p>
+      <w:pPr>
+        <w:pStyle w:val="ListParagraph"/>
+        <w:numPr>
+          <w:ilvl w:val="0"/>
+          <w:numId w:val="1"/>
+        </w:numPr>
+        <w:rPr>
+          <w:b/>
+          <w:color w:val="000000" w:themeColor="text1"/>
+        </w:rPr>
+      </w:pPr>
+      <w:r>
+        <w:rPr>
+          <w:color w:val="000000" w:themeColor="text1"/>
+        </w:rPr>
+        <w:t>Prepare for end-of-semester demonstration</w:t>
+      </w:r>
+    </w:p>
+    <w:p>
+      <w:pPr>
+        <w:rPr>
+          <w:b/>
+          <w:color w:val="000000" w:themeColor="text1"/>
+        </w:rPr>
+      </w:pPr>
+      <w:r>
+        <w:rPr>
+          <w:b/>
+          <w:color w:val="000000" w:themeColor="text1"/>
+        </w:rPr>
+        <w:br w:type="page"/>
+      </w:r>
+    </w:p>
+    <w:p>
+      <w:pPr>
+        <w:rPr>
+          <w:b/>
+          <w:color w:val="000000" w:themeColor="text1"/>
+          <w:u w:val="single"/>
+        </w:rPr>
+      </w:pPr>
+      <w:r>
+        <w:rPr>
+          <w:b/>
+          <w:color w:val="000000" w:themeColor="text1"/>
+          <w:u w:val="single"/>
+        </w:rPr>
+        <w:t>Work Over Holiday Period</w:t>
+      </w:r>
+      <w:r>
+        <w:rPr>
+          <w:b/>
+          <w:color w:val="000000" w:themeColor="text1"/>
+          <w:u w:val="single"/>
+        </w:rPr>
+        <w:t xml:space="preserve"> </w:t>
+      </w:r>
+      <w:r>
+        <w:rPr>
+          <w:b/>
+          <w:color w:val="000000" w:themeColor="text1"/>
+          <w:u w:val="single"/>
+        </w:rPr>
+        <w:t>(</w:t>
+      </w:r>
+      <w:r>
+        <w:rPr>
+          <w:b/>
+          <w:color w:val="000000" w:themeColor="text1"/>
+          <w:u w:val="single"/>
+        </w:rPr>
+        <w:t>1</w:t>
+      </w:r>
+      <w:r>
+        <w:rPr>
+          <w:b/>
+          <w:color w:val="000000" w:themeColor="text1"/>
+          <w:u w:val="single"/>
+        </w:rPr>
+        <w:t>0</w:t>
+      </w:r>
+      <w:r>
+        <w:rPr>
+          <w:b/>
+          <w:color w:val="000000" w:themeColor="text1"/>
+          <w:u w:val="single"/>
+          <w:vertAlign w:val="superscript"/>
+        </w:rPr>
+        <w:t>th</w:t>
+      </w:r>
+      <w:r>
+        <w:rPr>
+          <w:b/>
+          <w:color w:val="000000" w:themeColor="text1"/>
+          <w:u w:val="single"/>
+        </w:rPr>
+        <w:t xml:space="preserve"> Dec</w:t>
+      </w:r>
+      <w:r>
+        <w:rPr>
+          <w:b/>
+          <w:color w:val="000000" w:themeColor="text1"/>
+          <w:u w:val="single"/>
+        </w:rPr>
+        <w:t xml:space="preserve"> – </w:t>
+      </w:r>
+      <w:r>
+        <w:rPr>
+          <w:b/>
+          <w:color w:val="000000" w:themeColor="text1"/>
+          <w:u w:val="single"/>
+        </w:rPr>
+        <w:t>12</w:t>
+      </w:r>
+      <w:r>
+        <w:rPr>
+          <w:b/>
+          <w:color w:val="000000" w:themeColor="text1"/>
+          <w:u w:val="single"/>
+          <w:vertAlign w:val="superscript"/>
+        </w:rPr>
+        <w:t>th</w:t>
+      </w:r>
+      <w:r>
+        <w:rPr>
+          <w:b/>
+          <w:color w:val="000000" w:themeColor="text1"/>
+          <w:u w:val="single"/>
+        </w:rPr>
+        <w:t xml:space="preserve">  Jan</w:t>
+      </w:r>
+      <w:r>
+        <w:rPr>
+          <w:b/>
+          <w:color w:val="000000" w:themeColor="text1"/>
+          <w:u w:val="single"/>
+        </w:rPr>
+        <w:t>)</w:t>
+      </w:r>
+    </w:p>
+    <w:p>
+      <w:pPr>
+        <w:rPr>
+          <w:color w:val="000000" w:themeColor="text1"/>
+        </w:rPr>
+      </w:pPr>
+    </w:p>
+    <w:p>
+      <w:pPr>
+        <w:rPr>
+          <w:b/>
+          <w:color w:val="000000" w:themeColor="text1"/>
+        </w:rPr>
+      </w:pPr>
+      <w:r>
+        <w:rPr>
+          <w:b/>
+          <w:color w:val="000000" w:themeColor="text1"/>
+        </w:rPr>
+        <w:t>Overall Task</w:t>
+      </w:r>
+    </w:p>
+    <w:p>
+      <w:pPr>
+        <w:rPr>
+          <w:color w:val="000000" w:themeColor="text1"/>
+        </w:rPr>
+      </w:pPr>
+    </w:p>
+    <w:p>
+      <w:pPr>
+        <w:rPr>
+          <w:color w:val="000000" w:themeColor="text1"/>
+        </w:rPr>
+      </w:pPr>
+    </w:p>
+    <w:p>
+      <w:pPr>
+        <w:rPr>
+          <w:b/>
+          <w:color w:val="000000" w:themeColor="text1"/>
+        </w:rPr>
+      </w:pPr>
+      <w:r>
+        <w:rPr>
+          <w:b/>
+          <w:color w:val="000000" w:themeColor="text1"/>
+        </w:rPr>
+        <w:t>Work Done</w:t>
+      </w:r>
+    </w:p>
+    <w:p>
+      <w:pPr>
+        <w:rPr>
+          <w:color w:val="000000" w:themeColor="text1"/>
+        </w:rPr>
+      </w:pPr>
+    </w:p>
+    <w:p>
+      <w:pPr>
+        <w:rPr>
+          <w:color w:val="000000" w:themeColor="text1"/>
+        </w:rPr>
+      </w:pPr>
+    </w:p>
+    <w:p>
+      <w:pPr>
+        <w:rPr>
+          <w:b/>
+          <w:color w:val="000000" w:themeColor="text1"/>
+        </w:rPr>
+      </w:pPr>
+      <w:r>
+        <w:rPr>
+          <w:b/>
+          <w:color w:val="000000" w:themeColor="text1"/>
+        </w:rPr>
+        <w:t>Issues &amp; Solutions</w:t>
+      </w:r>
+    </w:p>
+    <w:p>
+      <w:pPr>
+        <w:rPr>
+          <w:i/>
+          <w:color w:val="000000" w:themeColor="text1"/>
+          <w:u w:val="single"/>
+        </w:rPr>
+      </w:pPr>
+      <w:r>
+        <w:rPr>
+          <w:i/>
+          <w:color w:val="000000" w:themeColor="text1"/>
+          <w:u w:val="single"/>
+        </w:rPr>
+        <w:t>Issue 1:</w:t>
+      </w:r>
+    </w:p>
+    <w:p>
+      <w:pPr>
+        <w:rPr>
+          <w:color w:val="000000" w:themeColor="text1"/>
+        </w:rPr>
+      </w:pPr>
+    </w:p>
+    <w:p>
+      <w:pPr>
+        <w:rPr>
+          <w:i/>
+          <w:color w:val="000000" w:themeColor="text1"/>
+          <w:u w:val="single"/>
+        </w:rPr>
+      </w:pPr>
+      <w:r>
+        <w:rPr>
+          <w:i/>
+          <w:color w:val="000000" w:themeColor="text1"/>
+          <w:u w:val="single"/>
+        </w:rPr>
+        <w:t>Solution</w:t>
       </w:r>
       <w:bookmarkStart w:id="0" w:name="_GoBack"/>
       <w:bookmarkEnd w:id="0"/>
-      <w:r>
-        <w:rPr>
-          <w:color w:val="000000" w:themeColor="text1"/>
-        </w:rPr>
-        <w:t>ved redundant pre-Tomcat server code</w:t>
-      </w:r>
-    </w:p>
-    <w:p>
-      <w:pPr>
-        <w:rPr>
-          <w:color w:val="000000" w:themeColor="text1"/>
-        </w:rPr>
-      </w:pPr>
-    </w:p>
-    <w:p>
-      <w:pPr>
-        <w:rPr>
-          <w:b/>
-          <w:color w:val="000000" w:themeColor="text1"/>
-        </w:rPr>
-      </w:pPr>
-      <w:r>
-        <w:rPr>
-          <w:b/>
-          <w:color w:val="000000" w:themeColor="text1"/>
-        </w:rPr>
-        <w:t>Issues &amp; Solutions</w:t>
-      </w:r>
-    </w:p>
-    <w:p>
-      <w:pPr>
-        <w:rPr>
-          <w:i/>
-          <w:color w:val="000000" w:themeColor="text1"/>
-          <w:u w:val="single"/>
-        </w:rPr>
-      </w:pPr>
-      <w:r>
-        <w:rPr>
-          <w:i/>
-          <w:color w:val="000000" w:themeColor="text1"/>
-          <w:u w:val="single"/>
-        </w:rPr>
-        <w:t>Issue 1:</w:t>
-      </w:r>
-    </w:p>
-    <w:p>
-      <w:pPr>
-        <w:rPr>
-          <w:color w:val="000000" w:themeColor="text1"/>
-        </w:rPr>
-      </w:pPr>
-      <w:r>
-        <w:rPr>
-          <w:color w:val="000000" w:themeColor="text1"/>
-        </w:rPr>
-        <w:t>While tryi</w:t>
-      </w:r>
-      <w:r>
-        <w:rPr>
-          <w:color w:val="000000" w:themeColor="text1"/>
-        </w:rPr>
-        <w:t>ng to implement</w:t>
-      </w:r>
-      <w:r>
-        <w:rPr>
-          <w:color w:val="000000" w:themeColor="text1"/>
-        </w:rPr>
-        <w:t xml:space="preserve"> the client GUI I encountered </w:t>
-      </w:r>
-      <w:r>
-        <w:rPr>
-          <w:color w:val="000000" w:themeColor="text1"/>
-        </w:rPr>
-        <w:t>this</w:t>
-      </w:r>
-      <w:r>
-        <w:rPr>
-          <w:color w:val="000000" w:themeColor="text1"/>
-        </w:rPr>
-        <w:t xml:space="preserve"> issue</w:t>
-      </w:r>
-      <w:r>
-        <w:rPr>
-          <w:color w:val="000000" w:themeColor="text1"/>
-        </w:rPr>
-        <w:t>:</w:t>
-      </w:r>
-    </w:p>
-    <w:p>
-      <w:pPr>
-        <w:pStyle w:val="ListParagraph"/>
-        <w:numPr>
-          <w:ilvl w:val="0"/>
-          <w:numId w:val="1"/>
-        </w:numPr>
-        <w:rPr>
-          <w:color w:val="000000" w:themeColor="text1"/>
-        </w:rPr>
-      </w:pPr>
-      <w:r>
-        <w:rPr>
-          <w:color w:val="000000" w:themeColor="text1"/>
-        </w:rPr>
-        <w:t>A</w:t>
-      </w:r>
-      <w:r>
-        <w:rPr>
-          <w:color w:val="000000" w:themeColor="text1"/>
-        </w:rPr>
-        <w:t>n</w:t>
-      </w:r>
-      <w:r>
-        <w:rPr>
-          <w:color w:val="000000" w:themeColor="text1"/>
-        </w:rPr>
-        <w:t xml:space="preserve"> </w:t>
-      </w:r>
-      <w:r>
-        <w:rPr>
-          <w:color w:val="000000" w:themeColor="text1"/>
-        </w:rPr>
-        <w:t xml:space="preserve">infinite </w:t>
-      </w:r>
-      <w:r>
-        <w:rPr>
-          <w:color w:val="000000" w:themeColor="text1"/>
-        </w:rPr>
-        <w:t xml:space="preserve">loop is needed to prevent the client </w:t>
-      </w:r>
-      <w:r>
-        <w:rPr>
-          <w:color w:val="000000" w:themeColor="text1"/>
-        </w:rPr>
-        <w:t xml:space="preserve">and server </w:t>
-      </w:r>
-      <w:r>
-        <w:rPr>
-          <w:color w:val="000000" w:themeColor="text1"/>
-        </w:rPr>
-        <w:t>program</w:t>
-      </w:r>
-      <w:r>
-        <w:rPr>
-          <w:color w:val="000000" w:themeColor="text1"/>
-        </w:rPr>
-        <w:t>s</w:t>
-      </w:r>
-      <w:r>
-        <w:rPr>
-          <w:color w:val="000000" w:themeColor="text1"/>
-        </w:rPr>
-        <w:t xml:space="preserve"> from exiting prematurely. If it exits, the socket channel </w:t>
-      </w:r>
-      <w:r>
-        <w:rPr>
-          <w:color w:val="000000" w:themeColor="text1"/>
-        </w:rPr>
-        <w:t xml:space="preserve">being used to transfer data </w:t>
-      </w:r>
-      <w:r>
-        <w:rPr>
-          <w:color w:val="000000" w:themeColor="text1"/>
-        </w:rPr>
-        <w:t>closes on the client side</w:t>
-      </w:r>
-      <w:r>
-        <w:rPr>
-          <w:color w:val="000000" w:themeColor="text1"/>
-        </w:rPr>
-        <w:t xml:space="preserve"> or server side. This will cause broken pipe exceptions. From this, a bug was causing </w:t>
-      </w:r>
-      <w:r>
-        <w:rPr>
-          <w:color w:val="000000" w:themeColor="text1"/>
-        </w:rPr>
-        <w:t xml:space="preserve">the server to “receive” limitless empty strings from a broken client. This fills up the DB table with faulty entries in a very short period of time. </w:t>
-      </w:r>
-      <w:r>
-        <w:rPr>
-          <w:color w:val="000000" w:themeColor="text1"/>
-        </w:rPr>
-        <w:t>However, using</w:t>
-      </w:r>
-      <w:r>
-        <w:rPr>
-          <w:color w:val="000000" w:themeColor="text1"/>
-        </w:rPr>
-        <w:t xml:space="preserve"> loop</w:t>
-      </w:r>
-      <w:r>
-        <w:rPr>
-          <w:color w:val="000000" w:themeColor="text1"/>
-        </w:rPr>
-        <w:t>s</w:t>
-      </w:r>
-      <w:r>
-        <w:rPr>
-          <w:color w:val="000000" w:themeColor="text1"/>
-        </w:rPr>
-        <w:t xml:space="preserve"> will cause the GUI to not render or function correctly. So for a GUI, no loop</w:t>
-      </w:r>
-      <w:r>
-        <w:rPr>
-          <w:color w:val="000000" w:themeColor="text1"/>
-        </w:rPr>
-        <w:t xml:space="preserve"> is</w:t>
-      </w:r>
-      <w:r>
-        <w:rPr>
-          <w:color w:val="000000" w:themeColor="text1"/>
-        </w:rPr>
-        <w:t xml:space="preserve"> allowed.</w:t>
-      </w:r>
-    </w:p>
-    <w:p>
-      <w:pPr>
-        <w:rPr>
-          <w:color w:val="000000" w:themeColor="text1"/>
-        </w:rPr>
-      </w:pPr>
-    </w:p>
-    <w:p>
-      <w:pPr>
-        <w:rPr>
-          <w:i/>
-          <w:color w:val="000000" w:themeColor="text1"/>
-          <w:u w:val="single"/>
-        </w:rPr>
-      </w:pPr>
-      <w:r>
-        <w:rPr>
-          <w:i/>
-          <w:color w:val="000000" w:themeColor="text1"/>
-          <w:u w:val="single"/>
-        </w:rPr>
-        <w:t>Solution</w:t>
-      </w:r>
-    </w:p>
-    <w:p>
-      <w:pPr>
-        <w:pStyle w:val="ListParagraph"/>
-        <w:numPr>
-          <w:ilvl w:val="0"/>
-          <w:numId w:val="1"/>
-        </w:numPr>
-        <w:rPr>
-          <w:color w:val="000000" w:themeColor="text1"/>
-        </w:rPr>
-      </w:pPr>
-      <w:r>
-        <w:rPr>
-          <w:color w:val="000000" w:themeColor="text1"/>
-        </w:rPr>
-        <w:t>Loop removed from the client code and server code</w:t>
-      </w:r>
-      <w:r>
-        <w:rPr>
-          <w:color w:val="000000" w:themeColor="text1"/>
-        </w:rPr>
-        <w:t>, allowing GUI to function correctly.</w:t>
-      </w:r>
-    </w:p>
-    <w:p>
-      <w:pPr>
-        <w:pStyle w:val="ListParagraph"/>
-        <w:numPr>
-          <w:ilvl w:val="0"/>
-          <w:numId w:val="1"/>
-        </w:numPr>
-        <w:rPr>
-          <w:color w:val="000000" w:themeColor="text1"/>
-        </w:rPr>
-      </w:pPr>
-      <w:r>
-        <w:rPr>
-          <w:color w:val="000000" w:themeColor="text1"/>
-        </w:rPr>
-        <w:t xml:space="preserve">To fix the broken pipe problem: </w:t>
-      </w:r>
-      <w:r>
-        <w:rPr>
-          <w:color w:val="000000" w:themeColor="text1"/>
-        </w:rPr>
-        <w:t xml:space="preserve">Instead of a socket channel being established </w:t>
-      </w:r>
-      <w:r>
-        <w:rPr>
-          <w:color w:val="000000" w:themeColor="text1"/>
-        </w:rPr>
-        <w:t>per</w:t>
-      </w:r>
-      <w:r>
-        <w:rPr>
-          <w:color w:val="000000" w:themeColor="text1"/>
-        </w:rPr>
-        <w:t xml:space="preserve"> client</w:t>
-      </w:r>
-      <w:r>
-        <w:rPr>
-          <w:color w:val="000000" w:themeColor="text1"/>
-        </w:rPr>
-        <w:t xml:space="preserve"> application</w:t>
-      </w:r>
-      <w:r>
-        <w:rPr>
-          <w:color w:val="000000" w:themeColor="text1"/>
-        </w:rPr>
-        <w:t xml:space="preserve">, a channel is opened from client </w:t>
-      </w:r>
-      <w:r>
-        <w:rPr>
-          <w:color w:val="000000" w:themeColor="text1"/>
-        </w:rPr>
-        <w:t xml:space="preserve">to </w:t>
-      </w:r>
-      <w:r>
-        <w:rPr>
-          <w:color w:val="000000" w:themeColor="text1"/>
-        </w:rPr>
-        <w:t>server each time the send button is pressed</w:t>
-      </w:r>
-      <w:r>
-        <w:rPr>
-          <w:color w:val="000000" w:themeColor="text1"/>
-        </w:rPr>
-        <w:t xml:space="preserve"> by the client</w:t>
-      </w:r>
-      <w:r>
-        <w:rPr>
-          <w:color w:val="000000" w:themeColor="text1"/>
-        </w:rPr>
-        <w:t>. The server processes the request, then no longer uses the thread for the current request</w:t>
-      </w:r>
-      <w:r>
-        <w:rPr>
-          <w:color w:val="000000" w:themeColor="text1"/>
-        </w:rPr>
-        <w:t xml:space="preserve">. The server </w:t>
-      </w:r>
-      <w:r>
-        <w:rPr>
-          <w:color w:val="000000" w:themeColor="text1"/>
-        </w:rPr>
-        <w:t xml:space="preserve">waits for a new request from the client. </w:t>
-      </w:r>
-      <w:r>
-        <w:rPr>
-          <w:color w:val="000000" w:themeColor="text1"/>
-        </w:rPr>
-        <w:t xml:space="preserve">Socket channels connections are made per each message being sent. This eliminates the bug of </w:t>
-      </w:r>
-      <w:r>
-        <w:rPr>
-          <w:color w:val="000000" w:themeColor="text1"/>
-        </w:rPr>
-        <w:t>endless empty strings being received by the server.</w:t>
-      </w:r>
-    </w:p>
-    <w:p>
-      <w:pPr>
-        <w:rPr>
-          <w:color w:val="000000" w:themeColor="text1"/>
-        </w:rPr>
-      </w:pPr>
-    </w:p>
-    <w:p>
-      <w:pPr>
-        <w:rPr>
-          <w:i/>
-          <w:color w:val="000000" w:themeColor="text1"/>
-          <w:u w:val="single"/>
-        </w:rPr>
-      </w:pPr>
-      <w:r>
-        <w:rPr>
-          <w:i/>
-          <w:color w:val="000000" w:themeColor="text1"/>
-          <w:u w:val="single"/>
-        </w:rPr>
-        <w:t>Issue 2:</w:t>
-      </w:r>
-    </w:p>
-    <w:p>
-      <w:pPr>
-        <w:pStyle w:val="ListParagraph"/>
-        <w:numPr>
-          <w:ilvl w:val="0"/>
-          <w:numId w:val="1"/>
-        </w:numPr>
-        <w:rPr>
-          <w:b/>
-          <w:color w:val="000000" w:themeColor="text1"/>
-        </w:rPr>
-      </w:pPr>
-      <w:r>
-        <w:rPr>
-          <w:color w:val="000000" w:themeColor="text1"/>
-        </w:rPr>
-        <w:t xml:space="preserve">After migrating </w:t>
-      </w:r>
-      <w:r>
-        <w:rPr>
-          <w:color w:val="000000" w:themeColor="text1"/>
-        </w:rPr>
-        <w:t xml:space="preserve">database code to tomcat-server module this exception is being thrown when trying to access the </w:t>
-      </w:r>
-      <w:proofErr w:type="spellStart"/>
-      <w:r>
-        <w:rPr>
-          <w:color w:val="000000" w:themeColor="text1"/>
-        </w:rPr>
-        <w:t>CassandraDataStore</w:t>
-      </w:r>
-      <w:proofErr w:type="spellEnd"/>
-      <w:r>
-        <w:rPr>
-          <w:color w:val="000000" w:themeColor="text1"/>
-        </w:rPr>
-        <w:t xml:space="preserve"> class: </w:t>
-      </w:r>
-      <w:proofErr w:type="spellStart"/>
-      <w:r>
-        <w:rPr>
-          <w:color w:val="000000" w:themeColor="text1"/>
-        </w:rPr>
-        <w:t>NoClassDefFoundError</w:t>
-      </w:r>
-      <w:proofErr w:type="spellEnd"/>
-      <w:r>
-        <w:rPr>
-          <w:color w:val="000000" w:themeColor="text1"/>
-        </w:rPr>
-        <w:t>. This class is within a package that holds the other DB classes that I have written. The class can be found at compile time but the Java Virtual Machine cannot find it at runtime.</w:t>
-      </w:r>
-    </w:p>
-    <w:p>
-      <w:pPr>
-        <w:rPr>
-          <w:b/>
-          <w:color w:val="000000" w:themeColor="text1"/>
-        </w:rPr>
-      </w:pPr>
-    </w:p>
-    <w:p>
-      <w:pPr>
-        <w:rPr>
-          <w:i/>
-          <w:color w:val="000000" w:themeColor="text1"/>
-          <w:u w:val="single"/>
-        </w:rPr>
-      </w:pPr>
-      <w:r>
-        <w:rPr>
-          <w:i/>
-          <w:color w:val="000000" w:themeColor="text1"/>
-          <w:u w:val="single"/>
-        </w:rPr>
-        <w:t>Solution</w:t>
-      </w:r>
-      <w:r>
-        <w:rPr>
-          <w:i/>
-          <w:color w:val="000000" w:themeColor="text1"/>
-          <w:u w:val="single"/>
-        </w:rPr>
-        <w:t>:</w:t>
-      </w:r>
-    </w:p>
-    <w:p>
-      <w:pPr>
-        <w:pStyle w:val="ListParagraph"/>
-        <w:numPr>
-          <w:ilvl w:val="0"/>
-          <w:numId w:val="1"/>
-        </w:numPr>
-        <w:rPr>
-          <w:color w:val="000000" w:themeColor="text1"/>
-        </w:rPr>
-      </w:pPr>
-      <w:r>
-        <w:rPr>
-          <w:color w:val="000000" w:themeColor="text1"/>
-        </w:rPr>
-        <w:t xml:space="preserve">Short term solution is to move the classes out of their package into the </w:t>
-      </w:r>
-      <w:proofErr w:type="spellStart"/>
-      <w:r>
-        <w:rPr>
-          <w:color w:val="000000" w:themeColor="text1"/>
-        </w:rPr>
-        <w:t>src</w:t>
-      </w:r>
-      <w:proofErr w:type="spellEnd"/>
-      <w:r>
-        <w:rPr>
-          <w:color w:val="000000" w:themeColor="text1"/>
-        </w:rPr>
-        <w:t xml:space="preserve"> folder of the tomcat-server module, so that they are within the same folder as the servlets trying to access them.</w:t>
-      </w:r>
-    </w:p>
-    <w:p>
-      <w:pPr>
-        <w:pStyle w:val="ListParagraph"/>
-        <w:numPr>
-          <w:ilvl w:val="0"/>
-          <w:numId w:val="1"/>
-        </w:numPr>
-        <w:rPr>
-          <w:color w:val="000000" w:themeColor="text1"/>
-        </w:rPr>
-      </w:pPr>
-      <w:r>
-        <w:rPr>
-          <w:color w:val="000000" w:themeColor="text1"/>
-        </w:rPr>
-        <w:t>Long term solution: Still researching</w:t>
-      </w:r>
     </w:p>
     <w:sectPr>
       <w:pgSz w:w="11900" w:h="16840"/>

</xml_diff>

<commit_message>
Added basic Register User authentication to server
</commit_message>
<xml_diff>
--- a/Project_Engineering_Work_Journal.docx
+++ b/Project_Engineering_Work_Journal.docx
@@ -274,27 +274,23 @@
           <w:sz w:val="22"/>
           <w:szCs w:val="22"/>
         </w:rPr>
-        <w:t>Installed Kitematic (graphical user interface to run and manage containers in Docker) on local machine</w:t>
-      </w:r>
-    </w:p>
-    <w:p>
-      <w:pPr>
-        <w:pStyle w:val="ListParagraph"/>
-        <w:numPr>
-          <w:ilvl w:val="0"/>
-          <w:numId w:val="1"/>
-        </w:numPr>
+        <w:t xml:space="preserve">Installed </w:t>
+      </w:r>
+      <w:proofErr w:type="spellStart"/>
+      <w:r>
         <w:rPr>
           <w:sz w:val="22"/>
           <w:szCs w:val="22"/>
         </w:rPr>
-      </w:pPr>
+        <w:t>Kitematic</w:t>
+      </w:r>
+      <w:proofErr w:type="spellEnd"/>
       <w:r>
         <w:rPr>
           <w:sz w:val="22"/>
           <w:szCs w:val="22"/>
         </w:rPr>
-        <w:t>Used Kitematic to install container using image from Docker image library</w:t>
+        <w:t xml:space="preserve"> (graphical user interface to run and manage containers in Docker) on local machine</w:t>
       </w:r>
     </w:p>
     <w:p>
@@ -314,96 +310,148 @@
           <w:sz w:val="22"/>
           <w:szCs w:val="22"/>
         </w:rPr>
-        <w:t>Used Homebrew on the Command Line Interface (CLI) to install Python (brew install python)</w:t>
-      </w:r>
-    </w:p>
-    <w:p>
-      <w:pPr>
-        <w:pStyle w:val="ListParagraph"/>
-        <w:numPr>
-          <w:ilvl w:val="0"/>
-          <w:numId w:val="1"/>
-        </w:numPr>
+        <w:t xml:space="preserve">Used </w:t>
+      </w:r>
+      <w:proofErr w:type="spellStart"/>
+      <w:r>
         <w:rPr>
           <w:sz w:val="22"/>
           <w:szCs w:val="22"/>
         </w:rPr>
-      </w:pPr>
+        <w:t>Kitematic</w:t>
+      </w:r>
+      <w:proofErr w:type="spellEnd"/>
       <w:r>
         <w:rPr>
           <w:sz w:val="22"/>
           <w:szCs w:val="22"/>
         </w:rPr>
-        <w:t>Used Homebrew to install Apache Cassandra (and CQLSH, Cassandra Query Language</w:t>
-      </w:r>
-      <w:r>
+        <w:t xml:space="preserve"> to install container using image from Docker image library</w:t>
+      </w:r>
+    </w:p>
+    <w:p>
+      <w:pPr>
+        <w:pStyle w:val="ListParagraph"/>
+        <w:numPr>
+          <w:ilvl w:val="0"/>
+          <w:numId w:val="1"/>
+        </w:numPr>
         <w:rPr>
           <w:sz w:val="22"/>
           <w:szCs w:val="22"/>
         </w:rPr>
-        <w:t xml:space="preserve"> Shell)</w:t>
-      </w:r>
-    </w:p>
-    <w:p>
-      <w:pPr>
-        <w:pStyle w:val="ListParagraph"/>
-        <w:numPr>
-          <w:ilvl w:val="0"/>
-          <w:numId w:val="1"/>
-        </w:numPr>
+      </w:pPr>
+      <w:r>
         <w:rPr>
           <w:sz w:val="22"/>
           <w:szCs w:val="22"/>
         </w:rPr>
-      </w:pPr>
-      <w:r>
+        <w:t>Used Homebrew on the Command Line Interface (CLI) to install Python (brew install python)</w:t>
+      </w:r>
+    </w:p>
+    <w:p>
+      <w:pPr>
+        <w:pStyle w:val="ListParagraph"/>
+        <w:numPr>
+          <w:ilvl w:val="0"/>
+          <w:numId w:val="1"/>
+        </w:numPr>
         <w:rPr>
           <w:sz w:val="22"/>
           <w:szCs w:val="22"/>
         </w:rPr>
-        <w:t xml:space="preserve">On DB, </w:t>
-      </w:r>
+      </w:pPr>
       <w:r>
         <w:rPr>
           <w:sz w:val="22"/>
           <w:szCs w:val="22"/>
         </w:rPr>
-        <w:t>set up Keyspace and first table</w:t>
-      </w:r>
-    </w:p>
-    <w:p>
-      <w:pPr>
-        <w:pStyle w:val="ListParagraph"/>
-        <w:numPr>
-          <w:ilvl w:val="0"/>
-          <w:numId w:val="1"/>
-        </w:numPr>
+        <w:t>Used Homebrew to install Apache Cassandra (and CQLSH, Cassandra Query Language</w:t>
+      </w:r>
+      <w:r>
         <w:rPr>
           <w:sz w:val="22"/>
           <w:szCs w:val="22"/>
         </w:rPr>
-      </w:pPr>
-      <w:r>
+        <w:t xml:space="preserve"> Shell)</w:t>
+      </w:r>
+    </w:p>
+    <w:p>
+      <w:pPr>
+        <w:pStyle w:val="ListParagraph"/>
+        <w:numPr>
+          <w:ilvl w:val="0"/>
+          <w:numId w:val="1"/>
+        </w:numPr>
         <w:rPr>
           <w:sz w:val="22"/>
           <w:szCs w:val="22"/>
         </w:rPr>
-        <w:t xml:space="preserve">Executed </w:t>
-      </w:r>
+      </w:pPr>
       <w:r>
         <w:rPr>
           <w:sz w:val="22"/>
           <w:szCs w:val="22"/>
         </w:rPr>
-        <w:t>commands to insert and delete data from table</w:t>
-      </w:r>
-    </w:p>
-    <w:p>
-      <w:pPr>
+        <w:t xml:space="preserve">On DB, </w:t>
+      </w:r>
+      <w:r>
         <w:rPr>
           <w:sz w:val="22"/>
           <w:szCs w:val="22"/>
         </w:rPr>
+        <w:t xml:space="preserve">set up </w:t>
+      </w:r>
+      <w:proofErr w:type="spellStart"/>
+      <w:r>
+        <w:rPr>
+          <w:sz w:val="22"/>
+          <w:szCs w:val="22"/>
+        </w:rPr>
+        <w:t>Keyspace</w:t>
+      </w:r>
+      <w:proofErr w:type="spellEnd"/>
+      <w:r>
+        <w:rPr>
+          <w:sz w:val="22"/>
+          <w:szCs w:val="22"/>
+        </w:rPr>
+        <w:t xml:space="preserve"> and first table</w:t>
+      </w:r>
+    </w:p>
+    <w:p>
+      <w:pPr>
+        <w:pStyle w:val="ListParagraph"/>
+        <w:numPr>
+          <w:ilvl w:val="0"/>
+          <w:numId w:val="1"/>
+        </w:numPr>
+        <w:rPr>
+          <w:sz w:val="22"/>
+          <w:szCs w:val="22"/>
+        </w:rPr>
+      </w:pPr>
+      <w:r>
+        <w:rPr>
+          <w:sz w:val="22"/>
+          <w:szCs w:val="22"/>
+        </w:rPr>
+        <w:t xml:space="preserve">Executed </w:t>
+      </w:r>
+      <w:r>
+        <w:rPr>
+          <w:sz w:val="22"/>
+          <w:szCs w:val="22"/>
+        </w:rPr>
+        <w:t>commands to insert and delete data from table</w:t>
+      </w:r>
+    </w:p>
+    <w:p>
+      <w:pPr>
+        <w:rPr>
+          <w:sz w:val="22"/>
+          <w:szCs w:val="22"/>
+        </w:rPr>
       </w:pPr>
     </w:p>
     <w:p>
@@ -547,11 +595,19 @@
           <w:color w:val="000000" w:themeColor="text1"/>
         </w:rPr>
       </w:pPr>
-      <w:r>
-        <w:rPr>
-          <w:color w:val="000000" w:themeColor="text1"/>
-        </w:rPr>
-        <w:t>docker run -p 9042:9042</w:t>
+      <w:proofErr w:type="spellStart"/>
+      <w:r>
+        <w:rPr>
+          <w:color w:val="000000" w:themeColor="text1"/>
+        </w:rPr>
+        <w:t>docker</w:t>
+      </w:r>
+      <w:proofErr w:type="spellEnd"/>
+      <w:r>
+        <w:rPr>
+          <w:color w:val="000000" w:themeColor="text1"/>
+        </w:rPr>
+        <w:t xml:space="preserve"> run -p 9042:9042</w:t>
       </w:r>
       <w:r>
         <w:rPr>
@@ -563,7 +619,21 @@
         <w:rPr>
           <w:color w:val="000000" w:themeColor="text1"/>
         </w:rPr>
-        <w:t xml:space="preserve">name cassandra -d </w:t>
+        <w:t xml:space="preserve">name </w:t>
+      </w:r>
+      <w:proofErr w:type="spellStart"/>
+      <w:r>
+        <w:rPr>
+          <w:color w:val="000000" w:themeColor="text1"/>
+        </w:rPr>
+        <w:t>cassandra</w:t>
+      </w:r>
+      <w:proofErr w:type="spellEnd"/>
+      <w:r>
+        <w:rPr>
+          <w:color w:val="000000" w:themeColor="text1"/>
+        </w:rPr>
+        <w:t xml:space="preserve"> -d </w:t>
       </w:r>
       <w:r>
         <w:rPr>
@@ -575,8 +645,16 @@
         <w:rPr>
           <w:color w:val="000000" w:themeColor="text1"/>
         </w:rPr>
-        <w:t>local-cassandra</w:t>
-      </w:r>
+        <w:t>local-</w:t>
+      </w:r>
+      <w:proofErr w:type="spellStart"/>
+      <w:r>
+        <w:rPr>
+          <w:color w:val="000000" w:themeColor="text1"/>
+        </w:rPr>
+        <w:t>cassandra</w:t>
+      </w:r>
+      <w:proofErr w:type="spellEnd"/>
     </w:p>
     <w:p>
       <w:pPr>
@@ -874,7 +952,21 @@
         <w:rPr>
           <w:color w:val="000000" w:themeColor="text1"/>
         </w:rPr>
-        <w:t xml:space="preserve">Imported DataStax </w:t>
+        <w:t xml:space="preserve">Imported </w:t>
+      </w:r>
+      <w:proofErr w:type="spellStart"/>
+      <w:r>
+        <w:rPr>
+          <w:color w:val="000000" w:themeColor="text1"/>
+        </w:rPr>
+        <w:t>DataStax</w:t>
+      </w:r>
+      <w:proofErr w:type="spellEnd"/>
+      <w:r>
+        <w:rPr>
+          <w:color w:val="000000" w:themeColor="text1"/>
+        </w:rPr>
+        <w:t xml:space="preserve"> </w:t>
       </w:r>
       <w:r>
         <w:rPr>
@@ -1268,7 +1360,21 @@
         <w:rPr>
           <w:color w:val="000000" w:themeColor="text1"/>
         </w:rPr>
-        <w:t>Added needed Cassandra dependencies (DataStax) to project pom.xml file.</w:t>
+        <w:t>Added needed Cassandra dependencies (</w:t>
+      </w:r>
+      <w:proofErr w:type="spellStart"/>
+      <w:r>
+        <w:rPr>
+          <w:color w:val="000000" w:themeColor="text1"/>
+        </w:rPr>
+        <w:t>DataStax</w:t>
+      </w:r>
+      <w:proofErr w:type="spellEnd"/>
+      <w:r>
+        <w:rPr>
+          <w:color w:val="000000" w:themeColor="text1"/>
+        </w:rPr>
+        <w:t>) to project pom.xml file.</w:t>
       </w:r>
     </w:p>
     <w:p>
@@ -1310,26 +1416,62 @@
         <w:rPr>
           <w:color w:val="000000" w:themeColor="text1"/>
         </w:rPr>
-        <w:t>Ran basic DB class to create a test keyspace in DB. This was successful.</w:t>
-      </w:r>
-    </w:p>
-    <w:p>
-      <w:pPr>
-        <w:pStyle w:val="ListParagraph"/>
-        <w:numPr>
-          <w:ilvl w:val="0"/>
-          <w:numId w:val="1"/>
-        </w:numPr>
-        <w:rPr>
-          <w:color w:val="000000" w:themeColor="text1"/>
-        </w:rPr>
-      </w:pPr>
-      <w:r>
-        <w:rPr>
-          <w:color w:val="000000" w:themeColor="text1"/>
-        </w:rPr>
-        <w:t>Used IntelliJ to create a keyspace and a table within that keyspace</w:t>
-      </w:r>
+        <w:t xml:space="preserve">Ran basic DB class to create a test </w:t>
+      </w:r>
+      <w:proofErr w:type="spellStart"/>
+      <w:r>
+        <w:rPr>
+          <w:color w:val="000000" w:themeColor="text1"/>
+        </w:rPr>
+        <w:t>keyspace</w:t>
+      </w:r>
+      <w:proofErr w:type="spellEnd"/>
+      <w:r>
+        <w:rPr>
+          <w:color w:val="000000" w:themeColor="text1"/>
+        </w:rPr>
+        <w:t xml:space="preserve"> in DB. This was successful.</w:t>
+      </w:r>
+    </w:p>
+    <w:p>
+      <w:pPr>
+        <w:pStyle w:val="ListParagraph"/>
+        <w:numPr>
+          <w:ilvl w:val="0"/>
+          <w:numId w:val="1"/>
+        </w:numPr>
+        <w:rPr>
+          <w:color w:val="000000" w:themeColor="text1"/>
+        </w:rPr>
+      </w:pPr>
+      <w:r>
+        <w:rPr>
+          <w:color w:val="000000" w:themeColor="text1"/>
+        </w:rPr>
+        <w:t xml:space="preserve">Used IntelliJ to create a </w:t>
+      </w:r>
+      <w:proofErr w:type="spellStart"/>
+      <w:r>
+        <w:rPr>
+          <w:color w:val="000000" w:themeColor="text1"/>
+        </w:rPr>
+        <w:t>keyspace</w:t>
+      </w:r>
+      <w:proofErr w:type="spellEnd"/>
+      <w:r>
+        <w:rPr>
+          <w:color w:val="000000" w:themeColor="text1"/>
+        </w:rPr>
+        <w:t xml:space="preserve"> and a table within that </w:t>
+      </w:r>
+      <w:proofErr w:type="spellStart"/>
+      <w:r>
+        <w:rPr>
+          <w:color w:val="000000" w:themeColor="text1"/>
+        </w:rPr>
+        <w:t>keyspace</w:t>
+      </w:r>
+      <w:proofErr w:type="spellEnd"/>
     </w:p>
     <w:p>
       <w:pPr>
@@ -1368,7 +1510,21 @@
         <w:rPr>
           <w:color w:val="000000" w:themeColor="text1"/>
         </w:rPr>
-        <w:t xml:space="preserve">The project-to-DB connection config issue of last week continued into this week. The primary exceptions and errors were around logging and missing class definitions. After researching many hours </w:t>
+        <w:t xml:space="preserve">The project-to-DB connection </w:t>
+      </w:r>
+      <w:proofErr w:type="spellStart"/>
+      <w:r>
+        <w:rPr>
+          <w:color w:val="000000" w:themeColor="text1"/>
+        </w:rPr>
+        <w:t>config</w:t>
+      </w:r>
+      <w:proofErr w:type="spellEnd"/>
+      <w:r>
+        <w:rPr>
+          <w:color w:val="000000" w:themeColor="text1"/>
+        </w:rPr>
+        <w:t xml:space="preserve"> issue of last week continued into this week. The primary exceptions and errors were around logging and missing class definitions. After researching many hours </w:t>
       </w:r>
       <w:r>
         <w:rPr>
@@ -1467,7 +1623,21 @@
         <w:rPr>
           <w:color w:val="000000" w:themeColor="text1"/>
         </w:rPr>
-        <w:t xml:space="preserve"> in IntelliJ and within the dependencies of the pom.xml file I added the needed DataStax driver libraries and logging libraries. Once these imports to the project were made I was able to connect to my local Cassandra instance and execute DB queries/statements.</w:t>
+        <w:t xml:space="preserve"> in IntelliJ and within the dependencies of the pom.xml file I added the needed </w:t>
+      </w:r>
+      <w:proofErr w:type="spellStart"/>
+      <w:r>
+        <w:rPr>
+          <w:color w:val="000000" w:themeColor="text1"/>
+        </w:rPr>
+        <w:t>DataStax</w:t>
+      </w:r>
+      <w:proofErr w:type="spellEnd"/>
+      <w:r>
+        <w:rPr>
+          <w:color w:val="000000" w:themeColor="text1"/>
+        </w:rPr>
+        <w:t xml:space="preserve"> driver libraries and logging libraries. Once these imports to the project were made I was able to connect to my local Cassandra instance and execute DB queries/statements.</w:t>
       </w:r>
     </w:p>
     <w:p>
@@ -2499,7 +2669,35 @@
         <w:rPr>
           <w:color w:val="000000" w:themeColor="text1"/>
         </w:rPr>
-        <w:t>Successfully “logged-in” as an already registered user, sent a string message from mock-client to server as user, stored message in messages table along with user_id of the user.</w:t>
+        <w:t xml:space="preserve">Successfully “logged-in” as an already registered user, sent a </w:t>
+      </w:r>
+      <w:proofErr w:type="spellStart"/>
+      <w:r>
+        <w:rPr>
+          <w:color w:val="000000" w:themeColor="text1"/>
+        </w:rPr>
+        <w:t>string</w:t>
+      </w:r>
+      <w:proofErr w:type="spellEnd"/>
+      <w:r>
+        <w:rPr>
+          <w:color w:val="000000" w:themeColor="text1"/>
+        </w:rPr>
+        <w:t xml:space="preserve"> message from mock-client to server as user, stored message in messages table along with </w:t>
+      </w:r>
+      <w:proofErr w:type="spellStart"/>
+      <w:r>
+        <w:rPr>
+          <w:color w:val="000000" w:themeColor="text1"/>
+        </w:rPr>
+        <w:t>user_id</w:t>
+      </w:r>
+      <w:proofErr w:type="spellEnd"/>
+      <w:r>
+        <w:rPr>
+          <w:color w:val="000000" w:themeColor="text1"/>
+        </w:rPr>
+        <w:t xml:space="preserve"> of the user.</w:t>
       </w:r>
     </w:p>
     <w:p>
@@ -2554,17 +2752,33 @@
         </w:rPr>
         <w:t xml:space="preserve">: </w:t>
       </w:r>
-      <w:r>
-        <w:rPr>
-          <w:color w:val="000000" w:themeColor="text1"/>
-        </w:rPr>
-        <w:t>com.datastax.driver.core.ex</w:t>
-      </w:r>
-      <w:r>
-        <w:rPr>
-          <w:color w:val="000000" w:themeColor="text1"/>
-        </w:rPr>
-        <w:t>ceptions.InvalidQueryException.</w:t>
+      <w:proofErr w:type="spellStart"/>
+      <w:proofErr w:type="gramStart"/>
+      <w:r>
+        <w:rPr>
+          <w:color w:val="000000" w:themeColor="text1"/>
+        </w:rPr>
+        <w:t>com.datastax</w:t>
+      </w:r>
+      <w:proofErr w:type="gramEnd"/>
+      <w:r>
+        <w:rPr>
+          <w:color w:val="000000" w:themeColor="text1"/>
+        </w:rPr>
+        <w:t>.driver.core.ex</w:t>
+      </w:r>
+      <w:r>
+        <w:rPr>
+          <w:color w:val="000000" w:themeColor="text1"/>
+        </w:rPr>
+        <w:t>ceptions.InvalidQueryException</w:t>
+      </w:r>
+      <w:proofErr w:type="spellEnd"/>
+      <w:r>
+        <w:rPr>
+          <w:color w:val="000000" w:themeColor="text1"/>
+        </w:rPr>
+        <w:t>.</w:t>
       </w:r>
     </w:p>
     <w:p>
@@ -2711,6 +2925,7 @@
         </w:rPr>
         <w:t>1</w:t>
       </w:r>
+      <w:proofErr w:type="gramStart"/>
       <w:r>
         <w:rPr>
           <w:b/>
@@ -2728,6 +2943,7 @@
         </w:rPr>
         <w:t xml:space="preserve">  Dec</w:t>
       </w:r>
+      <w:proofErr w:type="gramEnd"/>
       <w:r>
         <w:rPr>
           <w:b/>
@@ -2937,7 +3153,21 @@
         <w:rPr>
           <w:color w:val="000000" w:themeColor="text1"/>
         </w:rPr>
-        <w:t>Added AddMessage servlet to tomcat: allows for INSERT message into message table in DB</w:t>
+        <w:t xml:space="preserve">Added </w:t>
+      </w:r>
+      <w:proofErr w:type="spellStart"/>
+      <w:r>
+        <w:rPr>
+          <w:color w:val="000000" w:themeColor="text1"/>
+        </w:rPr>
+        <w:t>AddMessage</w:t>
+      </w:r>
+      <w:proofErr w:type="spellEnd"/>
+      <w:r>
+        <w:rPr>
+          <w:color w:val="000000" w:themeColor="text1"/>
+        </w:rPr>
+        <w:t xml:space="preserve"> servlet to tomcat: allows for INSERT message into message table in DB</w:t>
       </w:r>
     </w:p>
     <w:p>
@@ -3356,7 +3586,35 @@
         <w:rPr>
           <w:color w:val="000000" w:themeColor="text1"/>
         </w:rPr>
-        <w:t>database code to tomcat-server module this exception is being thrown when trying to access the CassandraDataStore class: NoClassDefFoundError. This class is within a package that holds the other DB classes that I have written. The class can be found at compile time but the Java Virtual Machine cannot find it at runtime.</w:t>
+        <w:t xml:space="preserve">database code to tomcat-server module this exception is being thrown when trying to access the </w:t>
+      </w:r>
+      <w:proofErr w:type="spellStart"/>
+      <w:r>
+        <w:rPr>
+          <w:color w:val="000000" w:themeColor="text1"/>
+        </w:rPr>
+        <w:t>CassandraDataStore</w:t>
+      </w:r>
+      <w:proofErr w:type="spellEnd"/>
+      <w:r>
+        <w:rPr>
+          <w:color w:val="000000" w:themeColor="text1"/>
+        </w:rPr>
+        <w:t xml:space="preserve"> class: </w:t>
+      </w:r>
+      <w:proofErr w:type="spellStart"/>
+      <w:r>
+        <w:rPr>
+          <w:color w:val="000000" w:themeColor="text1"/>
+        </w:rPr>
+        <w:t>NoClassDefFoundError</w:t>
+      </w:r>
+      <w:proofErr w:type="spellEnd"/>
+      <w:r>
+        <w:rPr>
+          <w:color w:val="000000" w:themeColor="text1"/>
+        </w:rPr>
+        <w:t>. This class is within a package that holds the other DB classes that I have written. The class can be found at compile time but the Java Virtual Machine cannot find it at runtime.</w:t>
       </w:r>
     </w:p>
     <w:p>
@@ -3407,7 +3665,21 @@
         <w:rPr>
           <w:color w:val="000000" w:themeColor="text1"/>
         </w:rPr>
-        <w:t>Short term solution is to move the classes out of their package into the src folder of the tomcat-server module, so that they are within the same folder as the servlets trying to access them.</w:t>
+        <w:t xml:space="preserve">Short term solution is to move the classes out of their package into the </w:t>
+      </w:r>
+      <w:proofErr w:type="spellStart"/>
+      <w:r>
+        <w:rPr>
+          <w:color w:val="000000" w:themeColor="text1"/>
+        </w:rPr>
+        <w:t>src</w:t>
+      </w:r>
+      <w:proofErr w:type="spellEnd"/>
+      <w:r>
+        <w:rPr>
+          <w:color w:val="000000" w:themeColor="text1"/>
+        </w:rPr>
+        <w:t xml:space="preserve"> folder of the tomcat-server module, so that they are within the same folder as the servlets trying to access them.</w:t>
       </w:r>
     </w:p>
     <w:p>
@@ -3522,6 +3794,7 @@
         </w:rPr>
         <w:t>8</w:t>
       </w:r>
+      <w:proofErr w:type="gramStart"/>
       <w:r>
         <w:rPr>
           <w:b/>
@@ -3539,6 +3812,7 @@
         </w:rPr>
         <w:t xml:space="preserve">  Dec</w:t>
       </w:r>
+      <w:proofErr w:type="gramEnd"/>
       <w:r>
         <w:rPr>
           <w:b/>
@@ -3685,6 +3959,7 @@
         </w:rPr>
         <w:t>12</w:t>
       </w:r>
+      <w:proofErr w:type="gramStart"/>
       <w:r>
         <w:rPr>
           <w:b/>
@@ -3702,6 +3977,7 @@
         </w:rPr>
         <w:t xml:space="preserve">  Jan</w:t>
       </w:r>
+      <w:proofErr w:type="gramEnd"/>
       <w:r>
         <w:rPr>
           <w:b/>
@@ -3735,10 +4011,21 @@
     </w:p>
     <w:p>
       <w:pPr>
-        <w:rPr>
-          <w:color w:val="000000" w:themeColor="text1"/>
-        </w:rPr>
-      </w:pPr>
+        <w:pStyle w:val="ListParagraph"/>
+        <w:numPr>
+          <w:ilvl w:val="0"/>
+          <w:numId w:val="1"/>
+        </w:numPr>
+        <w:rPr>
+          <w:color w:val="000000" w:themeColor="text1"/>
+        </w:rPr>
+      </w:pPr>
+      <w:r>
+        <w:rPr>
+          <w:color w:val="000000" w:themeColor="text1"/>
+        </w:rPr>
+        <w:t>Implement ‘Register User’ feature</w:t>
+      </w:r>
     </w:p>
     <w:p>
       <w:pPr>
@@ -3764,75 +4051,92 @@
     </w:p>
     <w:p>
       <w:pPr>
-        <w:rPr>
-          <w:color w:val="000000" w:themeColor="text1"/>
-        </w:rPr>
-      </w:pPr>
-    </w:p>
-    <w:p>
-      <w:pPr>
-        <w:rPr>
-          <w:color w:val="000000" w:themeColor="text1"/>
-        </w:rPr>
-      </w:pPr>
-    </w:p>
-    <w:p>
-      <w:pPr>
-        <w:rPr>
-          <w:b/>
-          <w:color w:val="000000" w:themeColor="text1"/>
-        </w:rPr>
-      </w:pPr>
-      <w:r>
-        <w:rPr>
-          <w:b/>
-          <w:color w:val="000000" w:themeColor="text1"/>
-        </w:rPr>
-        <w:t>Issues &amp; Solutions</w:t>
-      </w:r>
-    </w:p>
-    <w:p>
-      <w:pPr>
-        <w:rPr>
-          <w:i/>
-          <w:color w:val="000000" w:themeColor="text1"/>
-          <w:u w:val="single"/>
-        </w:rPr>
-      </w:pPr>
-      <w:r>
-        <w:rPr>
-          <w:i/>
-          <w:color w:val="000000" w:themeColor="text1"/>
-          <w:u w:val="single"/>
-        </w:rPr>
-        <w:t>Issue 1:</w:t>
-      </w:r>
-    </w:p>
-    <w:p>
-      <w:pPr>
-        <w:rPr>
-          <w:color w:val="000000" w:themeColor="text1"/>
-        </w:rPr>
-      </w:pPr>
-    </w:p>
-    <w:p>
-      <w:pPr>
-        <w:rPr>
-          <w:i/>
-          <w:color w:val="000000" w:themeColor="text1"/>
-          <w:u w:val="single"/>
-        </w:rPr>
-      </w:pPr>
-      <w:r>
-        <w:rPr>
-          <w:i/>
-          <w:color w:val="000000" w:themeColor="text1"/>
-          <w:u w:val="single"/>
-        </w:rPr>
-        <w:t>Solution</w:t>
+        <w:pStyle w:val="ListParagraph"/>
+        <w:numPr>
+          <w:ilvl w:val="0"/>
+          <w:numId w:val="1"/>
+        </w:numPr>
+        <w:rPr>
+          <w:color w:val="000000" w:themeColor="text1"/>
+        </w:rPr>
+      </w:pPr>
+      <w:r>
+        <w:rPr>
+          <w:color w:val="000000" w:themeColor="text1"/>
+        </w:rPr>
+        <w:t>Impro</w:t>
       </w:r>
       <w:bookmarkStart w:id="0" w:name="_GoBack"/>
       <w:bookmarkEnd w:id="0"/>
+      <w:r>
+        <w:rPr>
+          <w:color w:val="000000" w:themeColor="text1"/>
+        </w:rPr>
+        <w:t>ved client GUI to test register feature against server</w:t>
+      </w:r>
+    </w:p>
+    <w:p>
+      <w:pPr>
+        <w:rPr>
+          <w:color w:val="000000" w:themeColor="text1"/>
+        </w:rPr>
+      </w:pPr>
+    </w:p>
+    <w:p>
+      <w:pPr>
+        <w:rPr>
+          <w:b/>
+          <w:color w:val="000000" w:themeColor="text1"/>
+        </w:rPr>
+      </w:pPr>
+      <w:r>
+        <w:rPr>
+          <w:b/>
+          <w:color w:val="000000" w:themeColor="text1"/>
+        </w:rPr>
+        <w:t>Issues &amp; Solutions</w:t>
+      </w:r>
+    </w:p>
+    <w:p>
+      <w:pPr>
+        <w:rPr>
+          <w:i/>
+          <w:color w:val="000000" w:themeColor="text1"/>
+          <w:u w:val="single"/>
+        </w:rPr>
+      </w:pPr>
+      <w:r>
+        <w:rPr>
+          <w:i/>
+          <w:color w:val="000000" w:themeColor="text1"/>
+          <w:u w:val="single"/>
+        </w:rPr>
+        <w:t>Issue 1:</w:t>
+      </w:r>
+    </w:p>
+    <w:p>
+      <w:pPr>
+        <w:rPr>
+          <w:color w:val="000000" w:themeColor="text1"/>
+        </w:rPr>
+      </w:pPr>
+    </w:p>
+    <w:p>
+      <w:pPr>
+        <w:rPr>
+          <w:i/>
+          <w:color w:val="000000" w:themeColor="text1"/>
+          <w:u w:val="single"/>
+        </w:rPr>
+      </w:pPr>
+      <w:r>
+        <w:rPr>
+          <w:i/>
+          <w:color w:val="000000" w:themeColor="text1"/>
+          <w:u w:val="single"/>
+        </w:rPr>
+        <w:t>Solution</w:t>
+      </w:r>
     </w:p>
     <w:sectPr>
       <w:pgSz w:w="11900" w:h="16840"/>

</xml_diff>

<commit_message>
Added code to process requests for AuthenticateUser servlet
</commit_message>
<xml_diff>
--- a/Project_Engineering_Work_Journal.docx
+++ b/Project_Engineering_Work_Journal.docx
@@ -274,23 +274,27 @@
           <w:sz w:val="22"/>
           <w:szCs w:val="22"/>
         </w:rPr>
-        <w:t xml:space="preserve">Installed </w:t>
-      </w:r>
-      <w:proofErr w:type="spellStart"/>
-      <w:r>
+        <w:t>Installed Kitematic (graphical user interface to run and manage containers in Docker) on local machine</w:t>
+      </w:r>
+    </w:p>
+    <w:p>
+      <w:pPr>
+        <w:pStyle w:val="ListParagraph"/>
+        <w:numPr>
+          <w:ilvl w:val="0"/>
+          <w:numId w:val="1"/>
+        </w:numPr>
         <w:rPr>
           <w:sz w:val="22"/>
           <w:szCs w:val="22"/>
         </w:rPr>
-        <w:t>Kitematic</w:t>
-      </w:r>
-      <w:proofErr w:type="spellEnd"/>
+      </w:pPr>
       <w:r>
         <w:rPr>
           <w:sz w:val="22"/>
           <w:szCs w:val="22"/>
         </w:rPr>
-        <w:t xml:space="preserve"> (graphical user interface to run and manage containers in Docker) on local machine</w:t>
+        <w:t>Used Kitematic to install container using image from Docker image library</w:t>
       </w:r>
     </w:p>
     <w:p>
@@ -310,148 +314,96 @@
           <w:sz w:val="22"/>
           <w:szCs w:val="22"/>
         </w:rPr>
-        <w:t xml:space="preserve">Used </w:t>
-      </w:r>
-      <w:proofErr w:type="spellStart"/>
-      <w:r>
+        <w:t>Used Homebrew on the Command Line Interface (CLI) to install Python (brew install python)</w:t>
+      </w:r>
+    </w:p>
+    <w:p>
+      <w:pPr>
+        <w:pStyle w:val="ListParagraph"/>
+        <w:numPr>
+          <w:ilvl w:val="0"/>
+          <w:numId w:val="1"/>
+        </w:numPr>
         <w:rPr>
           <w:sz w:val="22"/>
           <w:szCs w:val="22"/>
         </w:rPr>
-        <w:t>Kitematic</w:t>
-      </w:r>
-      <w:proofErr w:type="spellEnd"/>
+      </w:pPr>
       <w:r>
         <w:rPr>
           <w:sz w:val="22"/>
           <w:szCs w:val="22"/>
         </w:rPr>
-        <w:t xml:space="preserve"> to install container using image from Docker image library</w:t>
-      </w:r>
-    </w:p>
-    <w:p>
-      <w:pPr>
-        <w:pStyle w:val="ListParagraph"/>
-        <w:numPr>
-          <w:ilvl w:val="0"/>
-          <w:numId w:val="1"/>
-        </w:numPr>
+        <w:t>Used Homebrew to install Apache Cassandra (and CQLSH, Cassandra Query Language</w:t>
+      </w:r>
+      <w:r>
         <w:rPr>
           <w:sz w:val="22"/>
           <w:szCs w:val="22"/>
         </w:rPr>
-      </w:pPr>
-      <w:r>
+        <w:t xml:space="preserve"> Shell)</w:t>
+      </w:r>
+    </w:p>
+    <w:p>
+      <w:pPr>
+        <w:pStyle w:val="ListParagraph"/>
+        <w:numPr>
+          <w:ilvl w:val="0"/>
+          <w:numId w:val="1"/>
+        </w:numPr>
         <w:rPr>
           <w:sz w:val="22"/>
           <w:szCs w:val="22"/>
         </w:rPr>
-        <w:t>Used Homebrew on the Command Line Interface (CLI) to install Python (brew install python)</w:t>
-      </w:r>
-    </w:p>
-    <w:p>
-      <w:pPr>
-        <w:pStyle w:val="ListParagraph"/>
-        <w:numPr>
-          <w:ilvl w:val="0"/>
-          <w:numId w:val="1"/>
-        </w:numPr>
+      </w:pPr>
+      <w:r>
         <w:rPr>
           <w:sz w:val="22"/>
           <w:szCs w:val="22"/>
         </w:rPr>
-      </w:pPr>
+        <w:t xml:space="preserve">On DB, </w:t>
+      </w:r>
       <w:r>
         <w:rPr>
           <w:sz w:val="22"/>
           <w:szCs w:val="22"/>
         </w:rPr>
-        <w:t>Used Homebrew to install Apache Cassandra (and CQLSH, Cassandra Query Language</w:t>
-      </w:r>
-      <w:r>
+        <w:t>set up Keyspace and first table</w:t>
+      </w:r>
+    </w:p>
+    <w:p>
+      <w:pPr>
+        <w:pStyle w:val="ListParagraph"/>
+        <w:numPr>
+          <w:ilvl w:val="0"/>
+          <w:numId w:val="1"/>
+        </w:numPr>
         <w:rPr>
           <w:sz w:val="22"/>
           <w:szCs w:val="22"/>
         </w:rPr>
-        <w:t xml:space="preserve"> Shell)</w:t>
-      </w:r>
-    </w:p>
-    <w:p>
-      <w:pPr>
-        <w:pStyle w:val="ListParagraph"/>
-        <w:numPr>
-          <w:ilvl w:val="0"/>
-          <w:numId w:val="1"/>
-        </w:numPr>
+      </w:pPr>
+      <w:r>
         <w:rPr>
           <w:sz w:val="22"/>
           <w:szCs w:val="22"/>
         </w:rPr>
-      </w:pPr>
+        <w:t xml:space="preserve">Executed </w:t>
+      </w:r>
       <w:r>
         <w:rPr>
           <w:sz w:val="22"/>
           <w:szCs w:val="22"/>
         </w:rPr>
-        <w:t xml:space="preserve">On DB, </w:t>
-      </w:r>
-      <w:r>
+        <w:t>commands to insert and delete data from table</w:t>
+      </w:r>
+    </w:p>
+    <w:p>
+      <w:pPr>
         <w:rPr>
           <w:sz w:val="22"/>
           <w:szCs w:val="22"/>
         </w:rPr>
-        <w:t xml:space="preserve">set up </w:t>
-      </w:r>
-      <w:proofErr w:type="spellStart"/>
-      <w:r>
-        <w:rPr>
-          <w:sz w:val="22"/>
-          <w:szCs w:val="22"/>
-        </w:rPr>
-        <w:t>Keyspace</w:t>
-      </w:r>
-      <w:proofErr w:type="spellEnd"/>
-      <w:r>
-        <w:rPr>
-          <w:sz w:val="22"/>
-          <w:szCs w:val="22"/>
-        </w:rPr>
-        <w:t xml:space="preserve"> and first table</w:t>
-      </w:r>
-    </w:p>
-    <w:p>
-      <w:pPr>
-        <w:pStyle w:val="ListParagraph"/>
-        <w:numPr>
-          <w:ilvl w:val="0"/>
-          <w:numId w:val="1"/>
-        </w:numPr>
-        <w:rPr>
-          <w:sz w:val="22"/>
-          <w:szCs w:val="22"/>
-        </w:rPr>
-      </w:pPr>
-      <w:r>
-        <w:rPr>
-          <w:sz w:val="22"/>
-          <w:szCs w:val="22"/>
-        </w:rPr>
-        <w:t xml:space="preserve">Executed </w:t>
-      </w:r>
-      <w:r>
-        <w:rPr>
-          <w:sz w:val="22"/>
-          <w:szCs w:val="22"/>
-        </w:rPr>
-        <w:t>commands to insert and delete data from table</w:t>
-      </w:r>
-    </w:p>
-    <w:p>
-      <w:pPr>
-        <w:rPr>
-          <w:sz w:val="22"/>
-          <w:szCs w:val="22"/>
-        </w:rPr>
       </w:pPr>
     </w:p>
     <w:p>
@@ -595,19 +547,11 @@
           <w:color w:val="000000" w:themeColor="text1"/>
         </w:rPr>
       </w:pPr>
-      <w:proofErr w:type="spellStart"/>
-      <w:r>
-        <w:rPr>
-          <w:color w:val="000000" w:themeColor="text1"/>
-        </w:rPr>
-        <w:t>docker</w:t>
-      </w:r>
-      <w:proofErr w:type="spellEnd"/>
-      <w:r>
-        <w:rPr>
-          <w:color w:val="000000" w:themeColor="text1"/>
-        </w:rPr>
-        <w:t xml:space="preserve"> run -p 9042:9042</w:t>
+      <w:r>
+        <w:rPr>
+          <w:color w:val="000000" w:themeColor="text1"/>
+        </w:rPr>
+        <w:t>docker run -p 9042:9042</w:t>
       </w:r>
       <w:r>
         <w:rPr>
@@ -619,21 +563,7 @@
         <w:rPr>
           <w:color w:val="000000" w:themeColor="text1"/>
         </w:rPr>
-        <w:t xml:space="preserve">name </w:t>
-      </w:r>
-      <w:proofErr w:type="spellStart"/>
-      <w:r>
-        <w:rPr>
-          <w:color w:val="000000" w:themeColor="text1"/>
-        </w:rPr>
-        <w:t>cassandra</w:t>
-      </w:r>
-      <w:proofErr w:type="spellEnd"/>
-      <w:r>
-        <w:rPr>
-          <w:color w:val="000000" w:themeColor="text1"/>
-        </w:rPr>
-        <w:t xml:space="preserve"> -d </w:t>
+        <w:t xml:space="preserve">name cassandra -d </w:t>
       </w:r>
       <w:r>
         <w:rPr>
@@ -645,16 +575,8 @@
         <w:rPr>
           <w:color w:val="000000" w:themeColor="text1"/>
         </w:rPr>
-        <w:t>local-</w:t>
-      </w:r>
-      <w:proofErr w:type="spellStart"/>
-      <w:r>
-        <w:rPr>
-          <w:color w:val="000000" w:themeColor="text1"/>
-        </w:rPr>
-        <w:t>cassandra</w:t>
-      </w:r>
-      <w:proofErr w:type="spellEnd"/>
+        <w:t>local-cassandra</w:t>
+      </w:r>
     </w:p>
     <w:p>
       <w:pPr>
@@ -952,45 +874,461 @@
         <w:rPr>
           <w:color w:val="000000" w:themeColor="text1"/>
         </w:rPr>
-        <w:t xml:space="preserve">Imported </w:t>
-      </w:r>
-      <w:proofErr w:type="spellStart"/>
-      <w:r>
-        <w:rPr>
-          <w:color w:val="000000" w:themeColor="text1"/>
-        </w:rPr>
-        <w:t>DataStax</w:t>
-      </w:r>
-      <w:proofErr w:type="spellEnd"/>
+        <w:t xml:space="preserve">Imported DataStax </w:t>
+      </w:r>
+      <w:r>
+        <w:rPr>
+          <w:color w:val="000000" w:themeColor="text1"/>
+        </w:rPr>
+        <w:t>driver jar file into IntelliJ project</w:t>
+      </w:r>
+    </w:p>
+    <w:p>
+      <w:pPr>
+        <w:pStyle w:val="ListParagraph"/>
+        <w:numPr>
+          <w:ilvl w:val="0"/>
+          <w:numId w:val="1"/>
+        </w:numPr>
+        <w:rPr>
+          <w:color w:val="000000" w:themeColor="text1"/>
+        </w:rPr>
+      </w:pPr>
+      <w:r>
+        <w:rPr>
+          <w:color w:val="000000" w:themeColor="text1"/>
+        </w:rPr>
+        <w:t>Made multiple attempts to correctly configure DB to allow connection from a Java application to execute queries/statements</w:t>
+      </w:r>
+    </w:p>
+    <w:p>
+      <w:pPr>
+        <w:rPr>
+          <w:color w:val="000000" w:themeColor="text1"/>
+        </w:rPr>
+      </w:pPr>
+    </w:p>
+    <w:p>
+      <w:pPr>
+        <w:rPr>
+          <w:b/>
+          <w:color w:val="000000" w:themeColor="text1"/>
+        </w:rPr>
+      </w:pPr>
+      <w:r>
+        <w:rPr>
+          <w:b/>
+          <w:color w:val="000000" w:themeColor="text1"/>
+        </w:rPr>
+        <w:t>Issues &amp; Solutions</w:t>
+      </w:r>
+    </w:p>
+    <w:p>
+      <w:pPr>
+        <w:pStyle w:val="ListParagraph"/>
+        <w:numPr>
+          <w:ilvl w:val="0"/>
+          <w:numId w:val="1"/>
+        </w:numPr>
+        <w:rPr>
+          <w:color w:val="000000" w:themeColor="text1"/>
+        </w:rPr>
+      </w:pPr>
+      <w:r>
+        <w:rPr>
+          <w:color w:val="000000" w:themeColor="text1"/>
+        </w:rPr>
+        <w:t>Multiple compile-time errors when trying to establish Cluster connection with Cassandra instance. Errors are primarily to do with logging configuration and missing JAR files.</w:t>
+      </w:r>
+    </w:p>
+    <w:p>
+      <w:pPr>
+        <w:rPr>
+          <w:color w:val="000000" w:themeColor="text1"/>
+        </w:rPr>
+      </w:pPr>
+    </w:p>
+    <w:p>
+      <w:pPr>
+        <w:rPr>
+          <w:i/>
+          <w:color w:val="000000" w:themeColor="text1"/>
+          <w:u w:val="single"/>
+        </w:rPr>
+      </w:pPr>
+      <w:r>
+        <w:rPr>
+          <w:i/>
+          <w:color w:val="000000" w:themeColor="text1"/>
+          <w:u w:val="single"/>
+        </w:rPr>
+        <w:t>Solution</w:t>
+      </w:r>
+    </w:p>
+    <w:p>
+      <w:pPr>
+        <w:rPr>
+          <w:color w:val="000000" w:themeColor="text1"/>
+        </w:rPr>
+      </w:pPr>
+      <w:r>
+        <w:rPr>
+          <w:color w:val="000000" w:themeColor="text1"/>
+        </w:rPr>
+        <w:t>At present issue remains unsolved after downloading and adding multiple JAR files to project structure in IntelliJ.</w:t>
+      </w:r>
+    </w:p>
+    <w:p>
+      <w:pPr>
+        <w:rPr>
+          <w:color w:val="000000" w:themeColor="text1"/>
+        </w:rPr>
+      </w:pPr>
+      <w:r>
+        <w:rPr>
+          <w:color w:val="000000" w:themeColor="text1"/>
+        </w:rPr>
+        <w:br w:type="page"/>
+      </w:r>
+    </w:p>
+    <w:p>
+      <w:pPr>
+        <w:rPr>
+          <w:color w:val="000000" w:themeColor="text1"/>
+        </w:rPr>
+      </w:pPr>
       <w:r>
         <w:rPr>
           <w:color w:val="000000" w:themeColor="text1"/>
         </w:rPr>
         <w:t xml:space="preserve"> </w:t>
       </w:r>
-      <w:r>
-        <w:rPr>
-          <w:color w:val="000000" w:themeColor="text1"/>
-        </w:rPr>
-        <w:t>driver jar file into IntelliJ project</w:t>
-      </w:r>
-    </w:p>
-    <w:p>
-      <w:pPr>
-        <w:pStyle w:val="ListParagraph"/>
-        <w:numPr>
-          <w:ilvl w:val="0"/>
-          <w:numId w:val="1"/>
-        </w:numPr>
-        <w:rPr>
-          <w:color w:val="000000" w:themeColor="text1"/>
-        </w:rPr>
-      </w:pPr>
-      <w:r>
-        <w:rPr>
-          <w:color w:val="000000" w:themeColor="text1"/>
-        </w:rPr>
-        <w:t>Made multiple attempts to correctly configure DB to allow connection from a Java application to execute queries/statements</w:t>
+    </w:p>
+    <w:p>
+      <w:pPr>
+        <w:rPr>
+          <w:b/>
+          <w:color w:val="000000" w:themeColor="text1"/>
+          <w:u w:val="single"/>
+        </w:rPr>
+      </w:pPr>
+      <w:r>
+        <w:rPr>
+          <w:b/>
+          <w:color w:val="000000" w:themeColor="text1"/>
+          <w:u w:val="single"/>
+        </w:rPr>
+        <w:t>Week 3</w:t>
+      </w:r>
+      <w:r>
+        <w:rPr>
+          <w:b/>
+          <w:color w:val="000000" w:themeColor="text1"/>
+          <w:u w:val="single"/>
+        </w:rPr>
+        <w:t xml:space="preserve"> (</w:t>
+      </w:r>
+      <w:r>
+        <w:rPr>
+          <w:b/>
+          <w:color w:val="000000" w:themeColor="text1"/>
+          <w:u w:val="single"/>
+        </w:rPr>
+        <w:t>21</w:t>
+      </w:r>
+      <w:r>
+        <w:rPr>
+          <w:b/>
+          <w:color w:val="000000" w:themeColor="text1"/>
+          <w:u w:val="single"/>
+          <w:vertAlign w:val="superscript"/>
+        </w:rPr>
+        <w:t>th</w:t>
+      </w:r>
+      <w:r>
+        <w:rPr>
+          <w:b/>
+          <w:color w:val="000000" w:themeColor="text1"/>
+          <w:u w:val="single"/>
+        </w:rPr>
+        <w:t xml:space="preserve"> Oct – </w:t>
+      </w:r>
+      <w:r>
+        <w:rPr>
+          <w:b/>
+          <w:color w:val="000000" w:themeColor="text1"/>
+          <w:u w:val="single"/>
+        </w:rPr>
+        <w:t>2</w:t>
+      </w:r>
+      <w:r>
+        <w:rPr>
+          <w:b/>
+          <w:color w:val="000000" w:themeColor="text1"/>
+          <w:u w:val="single"/>
+        </w:rPr>
+        <w:t>7</w:t>
+      </w:r>
+      <w:r>
+        <w:rPr>
+          <w:b/>
+          <w:color w:val="000000" w:themeColor="text1"/>
+          <w:u w:val="single"/>
+          <w:vertAlign w:val="superscript"/>
+        </w:rPr>
+        <w:t>th</w:t>
+      </w:r>
+      <w:r>
+        <w:rPr>
+          <w:b/>
+          <w:color w:val="000000" w:themeColor="text1"/>
+          <w:u w:val="single"/>
+        </w:rPr>
+        <w:t xml:space="preserve"> Oct)</w:t>
+      </w:r>
+    </w:p>
+    <w:p>
+      <w:pPr>
+        <w:rPr>
+          <w:color w:val="000000" w:themeColor="text1"/>
+        </w:rPr>
+      </w:pPr>
+    </w:p>
+    <w:p>
+      <w:pPr>
+        <w:rPr>
+          <w:b/>
+          <w:color w:val="000000" w:themeColor="text1"/>
+        </w:rPr>
+      </w:pPr>
+      <w:r>
+        <w:rPr>
+          <w:b/>
+          <w:color w:val="000000" w:themeColor="text1"/>
+        </w:rPr>
+        <w:t>Overall Task</w:t>
+      </w:r>
+    </w:p>
+    <w:p>
+      <w:pPr>
+        <w:rPr>
+          <w:color w:val="000000" w:themeColor="text1"/>
+        </w:rPr>
+      </w:pPr>
+      <w:r>
+        <w:rPr>
+          <w:color w:val="000000" w:themeColor="text1"/>
+        </w:rPr>
+        <w:t>Resolve previous Cassandra DB configuration issue in order to:</w:t>
+      </w:r>
+    </w:p>
+    <w:p>
+      <w:pPr>
+        <w:pStyle w:val="ListParagraph"/>
+        <w:numPr>
+          <w:ilvl w:val="0"/>
+          <w:numId w:val="1"/>
+        </w:numPr>
+        <w:rPr>
+          <w:color w:val="000000" w:themeColor="text1"/>
+        </w:rPr>
+      </w:pPr>
+      <w:r>
+        <w:rPr>
+          <w:color w:val="000000" w:themeColor="text1"/>
+        </w:rPr>
+        <w:t>Use IntelliJ to execute DB commands</w:t>
+      </w:r>
+    </w:p>
+    <w:p>
+      <w:pPr>
+        <w:pStyle w:val="ListParagraph"/>
+        <w:numPr>
+          <w:ilvl w:val="0"/>
+          <w:numId w:val="1"/>
+        </w:numPr>
+        <w:rPr>
+          <w:color w:val="000000" w:themeColor="text1"/>
+        </w:rPr>
+      </w:pPr>
+      <w:r>
+        <w:rPr>
+          <w:color w:val="000000" w:themeColor="text1"/>
+        </w:rPr>
+        <w:t>Design and setup initial tables for project data storage</w:t>
+      </w:r>
+    </w:p>
+    <w:p>
+      <w:pPr>
+        <w:pStyle w:val="ListParagraph"/>
+        <w:numPr>
+          <w:ilvl w:val="0"/>
+          <w:numId w:val="1"/>
+        </w:numPr>
+        <w:rPr>
+          <w:color w:val="000000" w:themeColor="text1"/>
+        </w:rPr>
+      </w:pPr>
+      <w:r>
+        <w:rPr>
+          <w:color w:val="000000" w:themeColor="text1"/>
+        </w:rPr>
+        <w:t>Display data from successful DB read command</w:t>
+      </w:r>
+    </w:p>
+    <w:p>
+      <w:pPr>
+        <w:rPr>
+          <w:color w:val="000000" w:themeColor="text1"/>
+        </w:rPr>
+      </w:pPr>
+    </w:p>
+    <w:p>
+      <w:pPr>
+        <w:rPr>
+          <w:b/>
+          <w:color w:val="000000" w:themeColor="text1"/>
+        </w:rPr>
+      </w:pPr>
+      <w:r>
+        <w:rPr>
+          <w:b/>
+          <w:color w:val="000000" w:themeColor="text1"/>
+        </w:rPr>
+        <w:t>Work Done</w:t>
+      </w:r>
+    </w:p>
+    <w:p>
+      <w:pPr>
+        <w:pStyle w:val="ListParagraph"/>
+        <w:numPr>
+          <w:ilvl w:val="0"/>
+          <w:numId w:val="1"/>
+        </w:numPr>
+        <w:rPr>
+          <w:color w:val="000000" w:themeColor="text1"/>
+        </w:rPr>
+      </w:pPr>
+      <w:r>
+        <w:rPr>
+          <w:color w:val="000000" w:themeColor="text1"/>
+        </w:rPr>
+        <w:t>Continued attempt to configure DB by</w:t>
+      </w:r>
+      <w:r>
+        <w:rPr>
+          <w:color w:val="000000" w:themeColor="text1"/>
+        </w:rPr>
+        <w:t xml:space="preserve"> manually</w:t>
+      </w:r>
+      <w:r>
+        <w:rPr>
+          <w:color w:val="000000" w:themeColor="text1"/>
+        </w:rPr>
+        <w:t xml:space="preserve"> adding JAR files, libraries and dependencies to IntelliJ Java Project. </w:t>
+      </w:r>
+      <w:r>
+        <w:rPr>
+          <w:b/>
+          <w:color w:val="000000" w:themeColor="text1"/>
+        </w:rPr>
+        <w:t>I was unable to accomplish successful setup by this method.</w:t>
+      </w:r>
+    </w:p>
+    <w:p>
+      <w:pPr>
+        <w:pStyle w:val="ListParagraph"/>
+        <w:numPr>
+          <w:ilvl w:val="0"/>
+          <w:numId w:val="1"/>
+        </w:numPr>
+        <w:rPr>
+          <w:color w:val="000000" w:themeColor="text1"/>
+        </w:rPr>
+      </w:pPr>
+      <w:r>
+        <w:rPr>
+          <w:color w:val="000000" w:themeColor="text1"/>
+        </w:rPr>
+        <w:t>Created a new Maven Java project in IntelliJ.</w:t>
+      </w:r>
+    </w:p>
+    <w:p>
+      <w:pPr>
+        <w:pStyle w:val="ListParagraph"/>
+        <w:numPr>
+          <w:ilvl w:val="0"/>
+          <w:numId w:val="1"/>
+        </w:numPr>
+        <w:rPr>
+          <w:color w:val="000000" w:themeColor="text1"/>
+        </w:rPr>
+      </w:pPr>
+      <w:r>
+        <w:rPr>
+          <w:color w:val="000000" w:themeColor="text1"/>
+        </w:rPr>
+        <w:t>Added needed Cassandra dependencies (DataStax) to project pom.xml file.</w:t>
+      </w:r>
+    </w:p>
+    <w:p>
+      <w:pPr>
+        <w:pStyle w:val="ListParagraph"/>
+        <w:numPr>
+          <w:ilvl w:val="0"/>
+          <w:numId w:val="1"/>
+        </w:numPr>
+        <w:rPr>
+          <w:color w:val="000000" w:themeColor="text1"/>
+        </w:rPr>
+      </w:pPr>
+      <w:r>
+        <w:rPr>
+          <w:color w:val="000000" w:themeColor="text1"/>
+        </w:rPr>
+        <w:t xml:space="preserve">Imported extra maven libraries to successfully configure project to connect to </w:t>
+      </w:r>
+      <w:r>
+        <w:rPr>
+          <w:color w:val="000000" w:themeColor="text1"/>
+        </w:rPr>
+        <w:t>DB instance.</w:t>
+      </w:r>
+    </w:p>
+    <w:p>
+      <w:pPr>
+        <w:pStyle w:val="ListParagraph"/>
+        <w:numPr>
+          <w:ilvl w:val="0"/>
+          <w:numId w:val="1"/>
+        </w:numPr>
+        <w:rPr>
+          <w:color w:val="000000" w:themeColor="text1"/>
+        </w:rPr>
+      </w:pPr>
+      <w:r>
+        <w:rPr>
+          <w:color w:val="000000" w:themeColor="text1"/>
+        </w:rPr>
+        <w:t>Ran basic DB class to create a test keyspace in DB. This was successful.</w:t>
+      </w:r>
+    </w:p>
+    <w:p>
+      <w:pPr>
+        <w:pStyle w:val="ListParagraph"/>
+        <w:numPr>
+          <w:ilvl w:val="0"/>
+          <w:numId w:val="1"/>
+        </w:numPr>
+        <w:rPr>
+          <w:color w:val="000000" w:themeColor="text1"/>
+        </w:rPr>
+      </w:pPr>
+      <w:r>
+        <w:rPr>
+          <w:color w:val="000000" w:themeColor="text1"/>
+        </w:rPr>
+        <w:t>Used IntelliJ to create a keyspace and a table within that keyspace</w:t>
       </w:r>
     </w:p>
     <w:p>
@@ -1020,17 +1358,41 @@
         <w:pStyle w:val="ListParagraph"/>
         <w:numPr>
           <w:ilvl w:val="0"/>
-          <w:numId w:val="1"/>
-        </w:numPr>
-        <w:rPr>
-          <w:color w:val="000000" w:themeColor="text1"/>
-        </w:rPr>
-      </w:pPr>
-      <w:r>
-        <w:rPr>
-          <w:color w:val="000000" w:themeColor="text1"/>
-        </w:rPr>
-        <w:t>Multiple compile-time errors when trying to establish Cluster connection with Cassandra instance. Errors are primarily to do with logging configuration and missing JAR files.</w:t>
+          <w:numId w:val="3"/>
+        </w:numPr>
+        <w:rPr>
+          <w:color w:val="000000" w:themeColor="text1"/>
+        </w:rPr>
+      </w:pPr>
+      <w:r>
+        <w:rPr>
+          <w:color w:val="000000" w:themeColor="text1"/>
+        </w:rPr>
+        <w:t xml:space="preserve">The project-to-DB connection config issue of last week continued into this week. The primary exceptions and errors were around logging and missing class definitions. After researching many hours </w:t>
+      </w:r>
+      <w:r>
+        <w:rPr>
+          <w:color w:val="000000" w:themeColor="text1"/>
+        </w:rPr>
+        <w:t>online,</w:t>
+      </w:r>
+      <w:r>
+        <w:rPr>
+          <w:color w:val="000000" w:themeColor="text1"/>
+        </w:rPr>
+        <w:t xml:space="preserve"> the problem and solution </w:t>
+      </w:r>
+      <w:r>
+        <w:rPr>
+          <w:color w:val="000000" w:themeColor="text1"/>
+        </w:rPr>
+        <w:t>seemed</w:t>
+      </w:r>
+      <w:r>
+        <w:rPr>
+          <w:color w:val="000000" w:themeColor="text1"/>
+        </w:rPr>
+        <w:t xml:space="preserve"> to be outside the scope of the project.</w:t>
       </w:r>
     </w:p>
     <w:p>
@@ -1067,524 +1429,6 @@
         <w:rPr>
           <w:color w:val="000000" w:themeColor="text1"/>
         </w:rPr>
-        <w:t>At present issue remains unsolved after downloading and adding multiple JAR files to project structure in IntelliJ.</w:t>
-      </w:r>
-    </w:p>
-    <w:p>
-      <w:pPr>
-        <w:rPr>
-          <w:color w:val="000000" w:themeColor="text1"/>
-        </w:rPr>
-      </w:pPr>
-      <w:r>
-        <w:rPr>
-          <w:color w:val="000000" w:themeColor="text1"/>
-        </w:rPr>
-        <w:br w:type="page"/>
-      </w:r>
-    </w:p>
-    <w:p>
-      <w:pPr>
-        <w:rPr>
-          <w:color w:val="000000" w:themeColor="text1"/>
-        </w:rPr>
-      </w:pPr>
-      <w:r>
-        <w:rPr>
-          <w:color w:val="000000" w:themeColor="text1"/>
-        </w:rPr>
-        <w:t xml:space="preserve"> </w:t>
-      </w:r>
-    </w:p>
-    <w:p>
-      <w:pPr>
-        <w:rPr>
-          <w:b/>
-          <w:color w:val="000000" w:themeColor="text1"/>
-          <w:u w:val="single"/>
-        </w:rPr>
-      </w:pPr>
-      <w:r>
-        <w:rPr>
-          <w:b/>
-          <w:color w:val="000000" w:themeColor="text1"/>
-          <w:u w:val="single"/>
-        </w:rPr>
-        <w:t>Week 3</w:t>
-      </w:r>
-      <w:r>
-        <w:rPr>
-          <w:b/>
-          <w:color w:val="000000" w:themeColor="text1"/>
-          <w:u w:val="single"/>
-        </w:rPr>
-        <w:t xml:space="preserve"> (</w:t>
-      </w:r>
-      <w:r>
-        <w:rPr>
-          <w:b/>
-          <w:color w:val="000000" w:themeColor="text1"/>
-          <w:u w:val="single"/>
-        </w:rPr>
-        <w:t>21</w:t>
-      </w:r>
-      <w:r>
-        <w:rPr>
-          <w:b/>
-          <w:color w:val="000000" w:themeColor="text1"/>
-          <w:u w:val="single"/>
-          <w:vertAlign w:val="superscript"/>
-        </w:rPr>
-        <w:t>th</w:t>
-      </w:r>
-      <w:r>
-        <w:rPr>
-          <w:b/>
-          <w:color w:val="000000" w:themeColor="text1"/>
-          <w:u w:val="single"/>
-        </w:rPr>
-        <w:t xml:space="preserve"> Oct – </w:t>
-      </w:r>
-      <w:r>
-        <w:rPr>
-          <w:b/>
-          <w:color w:val="000000" w:themeColor="text1"/>
-          <w:u w:val="single"/>
-        </w:rPr>
-        <w:t>2</w:t>
-      </w:r>
-      <w:r>
-        <w:rPr>
-          <w:b/>
-          <w:color w:val="000000" w:themeColor="text1"/>
-          <w:u w:val="single"/>
-        </w:rPr>
-        <w:t>7</w:t>
-      </w:r>
-      <w:r>
-        <w:rPr>
-          <w:b/>
-          <w:color w:val="000000" w:themeColor="text1"/>
-          <w:u w:val="single"/>
-          <w:vertAlign w:val="superscript"/>
-        </w:rPr>
-        <w:t>th</w:t>
-      </w:r>
-      <w:r>
-        <w:rPr>
-          <w:b/>
-          <w:color w:val="000000" w:themeColor="text1"/>
-          <w:u w:val="single"/>
-        </w:rPr>
-        <w:t xml:space="preserve"> Oct)</w:t>
-      </w:r>
-    </w:p>
-    <w:p>
-      <w:pPr>
-        <w:rPr>
-          <w:color w:val="000000" w:themeColor="text1"/>
-        </w:rPr>
-      </w:pPr>
-    </w:p>
-    <w:p>
-      <w:pPr>
-        <w:rPr>
-          <w:b/>
-          <w:color w:val="000000" w:themeColor="text1"/>
-        </w:rPr>
-      </w:pPr>
-      <w:r>
-        <w:rPr>
-          <w:b/>
-          <w:color w:val="000000" w:themeColor="text1"/>
-        </w:rPr>
-        <w:t>Overall Task</w:t>
-      </w:r>
-    </w:p>
-    <w:p>
-      <w:pPr>
-        <w:rPr>
-          <w:color w:val="000000" w:themeColor="text1"/>
-        </w:rPr>
-      </w:pPr>
-      <w:r>
-        <w:rPr>
-          <w:color w:val="000000" w:themeColor="text1"/>
-        </w:rPr>
-        <w:t>Resolve previous Cassandra DB configuration issue in order to:</w:t>
-      </w:r>
-    </w:p>
-    <w:p>
-      <w:pPr>
-        <w:pStyle w:val="ListParagraph"/>
-        <w:numPr>
-          <w:ilvl w:val="0"/>
-          <w:numId w:val="1"/>
-        </w:numPr>
-        <w:rPr>
-          <w:color w:val="000000" w:themeColor="text1"/>
-        </w:rPr>
-      </w:pPr>
-      <w:r>
-        <w:rPr>
-          <w:color w:val="000000" w:themeColor="text1"/>
-        </w:rPr>
-        <w:t>Use IntelliJ to execute DB commands</w:t>
-      </w:r>
-    </w:p>
-    <w:p>
-      <w:pPr>
-        <w:pStyle w:val="ListParagraph"/>
-        <w:numPr>
-          <w:ilvl w:val="0"/>
-          <w:numId w:val="1"/>
-        </w:numPr>
-        <w:rPr>
-          <w:color w:val="000000" w:themeColor="text1"/>
-        </w:rPr>
-      </w:pPr>
-      <w:r>
-        <w:rPr>
-          <w:color w:val="000000" w:themeColor="text1"/>
-        </w:rPr>
-        <w:t>Design and setup initial tables for project data storage</w:t>
-      </w:r>
-    </w:p>
-    <w:p>
-      <w:pPr>
-        <w:pStyle w:val="ListParagraph"/>
-        <w:numPr>
-          <w:ilvl w:val="0"/>
-          <w:numId w:val="1"/>
-        </w:numPr>
-        <w:rPr>
-          <w:color w:val="000000" w:themeColor="text1"/>
-        </w:rPr>
-      </w:pPr>
-      <w:r>
-        <w:rPr>
-          <w:color w:val="000000" w:themeColor="text1"/>
-        </w:rPr>
-        <w:t>Display data from successful DB read command</w:t>
-      </w:r>
-    </w:p>
-    <w:p>
-      <w:pPr>
-        <w:rPr>
-          <w:color w:val="000000" w:themeColor="text1"/>
-        </w:rPr>
-      </w:pPr>
-    </w:p>
-    <w:p>
-      <w:pPr>
-        <w:rPr>
-          <w:b/>
-          <w:color w:val="000000" w:themeColor="text1"/>
-        </w:rPr>
-      </w:pPr>
-      <w:r>
-        <w:rPr>
-          <w:b/>
-          <w:color w:val="000000" w:themeColor="text1"/>
-        </w:rPr>
-        <w:t>Work Done</w:t>
-      </w:r>
-    </w:p>
-    <w:p>
-      <w:pPr>
-        <w:pStyle w:val="ListParagraph"/>
-        <w:numPr>
-          <w:ilvl w:val="0"/>
-          <w:numId w:val="1"/>
-        </w:numPr>
-        <w:rPr>
-          <w:color w:val="000000" w:themeColor="text1"/>
-        </w:rPr>
-      </w:pPr>
-      <w:r>
-        <w:rPr>
-          <w:color w:val="000000" w:themeColor="text1"/>
-        </w:rPr>
-        <w:t>Continued attempt to configure DB by</w:t>
-      </w:r>
-      <w:r>
-        <w:rPr>
-          <w:color w:val="000000" w:themeColor="text1"/>
-        </w:rPr>
-        <w:t xml:space="preserve"> manually</w:t>
-      </w:r>
-      <w:r>
-        <w:rPr>
-          <w:color w:val="000000" w:themeColor="text1"/>
-        </w:rPr>
-        <w:t xml:space="preserve"> adding JAR files, libraries and dependencies to IntelliJ Java Project. </w:t>
-      </w:r>
-      <w:r>
-        <w:rPr>
-          <w:b/>
-          <w:color w:val="000000" w:themeColor="text1"/>
-        </w:rPr>
-        <w:t>I was unable to accomplish successful setup by this method.</w:t>
-      </w:r>
-    </w:p>
-    <w:p>
-      <w:pPr>
-        <w:pStyle w:val="ListParagraph"/>
-        <w:numPr>
-          <w:ilvl w:val="0"/>
-          <w:numId w:val="1"/>
-        </w:numPr>
-        <w:rPr>
-          <w:color w:val="000000" w:themeColor="text1"/>
-        </w:rPr>
-      </w:pPr>
-      <w:r>
-        <w:rPr>
-          <w:color w:val="000000" w:themeColor="text1"/>
-        </w:rPr>
-        <w:t>Created a new Maven Java project in IntelliJ.</w:t>
-      </w:r>
-    </w:p>
-    <w:p>
-      <w:pPr>
-        <w:pStyle w:val="ListParagraph"/>
-        <w:numPr>
-          <w:ilvl w:val="0"/>
-          <w:numId w:val="1"/>
-        </w:numPr>
-        <w:rPr>
-          <w:color w:val="000000" w:themeColor="text1"/>
-        </w:rPr>
-      </w:pPr>
-      <w:r>
-        <w:rPr>
-          <w:color w:val="000000" w:themeColor="text1"/>
-        </w:rPr>
-        <w:t>Added needed Cassandra dependencies (</w:t>
-      </w:r>
-      <w:proofErr w:type="spellStart"/>
-      <w:r>
-        <w:rPr>
-          <w:color w:val="000000" w:themeColor="text1"/>
-        </w:rPr>
-        <w:t>DataStax</w:t>
-      </w:r>
-      <w:proofErr w:type="spellEnd"/>
-      <w:r>
-        <w:rPr>
-          <w:color w:val="000000" w:themeColor="text1"/>
-        </w:rPr>
-        <w:t>) to project pom.xml file.</w:t>
-      </w:r>
-    </w:p>
-    <w:p>
-      <w:pPr>
-        <w:pStyle w:val="ListParagraph"/>
-        <w:numPr>
-          <w:ilvl w:val="0"/>
-          <w:numId w:val="1"/>
-        </w:numPr>
-        <w:rPr>
-          <w:color w:val="000000" w:themeColor="text1"/>
-        </w:rPr>
-      </w:pPr>
-      <w:r>
-        <w:rPr>
-          <w:color w:val="000000" w:themeColor="text1"/>
-        </w:rPr>
-        <w:t xml:space="preserve">Imported extra maven libraries to successfully configure project to connect to </w:t>
-      </w:r>
-      <w:r>
-        <w:rPr>
-          <w:color w:val="000000" w:themeColor="text1"/>
-        </w:rPr>
-        <w:t>DB instance.</w:t>
-      </w:r>
-    </w:p>
-    <w:p>
-      <w:pPr>
-        <w:pStyle w:val="ListParagraph"/>
-        <w:numPr>
-          <w:ilvl w:val="0"/>
-          <w:numId w:val="1"/>
-        </w:numPr>
-        <w:rPr>
-          <w:color w:val="000000" w:themeColor="text1"/>
-        </w:rPr>
-      </w:pPr>
-      <w:r>
-        <w:rPr>
-          <w:color w:val="000000" w:themeColor="text1"/>
-        </w:rPr>
-        <w:t xml:space="preserve">Ran basic DB class to create a test </w:t>
-      </w:r>
-      <w:proofErr w:type="spellStart"/>
-      <w:r>
-        <w:rPr>
-          <w:color w:val="000000" w:themeColor="text1"/>
-        </w:rPr>
-        <w:t>keyspace</w:t>
-      </w:r>
-      <w:proofErr w:type="spellEnd"/>
-      <w:r>
-        <w:rPr>
-          <w:color w:val="000000" w:themeColor="text1"/>
-        </w:rPr>
-        <w:t xml:space="preserve"> in DB. This was successful.</w:t>
-      </w:r>
-    </w:p>
-    <w:p>
-      <w:pPr>
-        <w:pStyle w:val="ListParagraph"/>
-        <w:numPr>
-          <w:ilvl w:val="0"/>
-          <w:numId w:val="1"/>
-        </w:numPr>
-        <w:rPr>
-          <w:color w:val="000000" w:themeColor="text1"/>
-        </w:rPr>
-      </w:pPr>
-      <w:r>
-        <w:rPr>
-          <w:color w:val="000000" w:themeColor="text1"/>
-        </w:rPr>
-        <w:t xml:space="preserve">Used IntelliJ to create a </w:t>
-      </w:r>
-      <w:proofErr w:type="spellStart"/>
-      <w:r>
-        <w:rPr>
-          <w:color w:val="000000" w:themeColor="text1"/>
-        </w:rPr>
-        <w:t>keyspace</w:t>
-      </w:r>
-      <w:proofErr w:type="spellEnd"/>
-      <w:r>
-        <w:rPr>
-          <w:color w:val="000000" w:themeColor="text1"/>
-        </w:rPr>
-        <w:t xml:space="preserve"> and a table within that </w:t>
-      </w:r>
-      <w:proofErr w:type="spellStart"/>
-      <w:r>
-        <w:rPr>
-          <w:color w:val="000000" w:themeColor="text1"/>
-        </w:rPr>
-        <w:t>keyspace</w:t>
-      </w:r>
-      <w:proofErr w:type="spellEnd"/>
-    </w:p>
-    <w:p>
-      <w:pPr>
-        <w:rPr>
-          <w:color w:val="000000" w:themeColor="text1"/>
-        </w:rPr>
-      </w:pPr>
-    </w:p>
-    <w:p>
-      <w:pPr>
-        <w:rPr>
-          <w:b/>
-          <w:color w:val="000000" w:themeColor="text1"/>
-        </w:rPr>
-      </w:pPr>
-      <w:r>
-        <w:rPr>
-          <w:b/>
-          <w:color w:val="000000" w:themeColor="text1"/>
-        </w:rPr>
-        <w:t>Issues &amp; Solutions</w:t>
-      </w:r>
-    </w:p>
-    <w:p>
-      <w:pPr>
-        <w:pStyle w:val="ListParagraph"/>
-        <w:numPr>
-          <w:ilvl w:val="0"/>
-          <w:numId w:val="3"/>
-        </w:numPr>
-        <w:rPr>
-          <w:color w:val="000000" w:themeColor="text1"/>
-        </w:rPr>
-      </w:pPr>
-      <w:r>
-        <w:rPr>
-          <w:color w:val="000000" w:themeColor="text1"/>
-        </w:rPr>
-        <w:t xml:space="preserve">The project-to-DB connection </w:t>
-      </w:r>
-      <w:proofErr w:type="spellStart"/>
-      <w:r>
-        <w:rPr>
-          <w:color w:val="000000" w:themeColor="text1"/>
-        </w:rPr>
-        <w:t>config</w:t>
-      </w:r>
-      <w:proofErr w:type="spellEnd"/>
-      <w:r>
-        <w:rPr>
-          <w:color w:val="000000" w:themeColor="text1"/>
-        </w:rPr>
-        <w:t xml:space="preserve"> issue of last week continued into this week. The primary exceptions and errors were around logging and missing class definitions. After researching many hours </w:t>
-      </w:r>
-      <w:r>
-        <w:rPr>
-          <w:color w:val="000000" w:themeColor="text1"/>
-        </w:rPr>
-        <w:t>online,</w:t>
-      </w:r>
-      <w:r>
-        <w:rPr>
-          <w:color w:val="000000" w:themeColor="text1"/>
-        </w:rPr>
-        <w:t xml:space="preserve"> the problem and solution </w:t>
-      </w:r>
-      <w:r>
-        <w:rPr>
-          <w:color w:val="000000" w:themeColor="text1"/>
-        </w:rPr>
-        <w:t>seemed</w:t>
-      </w:r>
-      <w:r>
-        <w:rPr>
-          <w:color w:val="000000" w:themeColor="text1"/>
-        </w:rPr>
-        <w:t xml:space="preserve"> to be outside the scope of the project.</w:t>
-      </w:r>
-    </w:p>
-    <w:p>
-      <w:pPr>
-        <w:rPr>
-          <w:color w:val="000000" w:themeColor="text1"/>
-        </w:rPr>
-      </w:pPr>
-    </w:p>
-    <w:p>
-      <w:pPr>
-        <w:rPr>
-          <w:i/>
-          <w:color w:val="000000" w:themeColor="text1"/>
-          <w:u w:val="single"/>
-        </w:rPr>
-      </w:pPr>
-      <w:r>
-        <w:rPr>
-          <w:i/>
-          <w:color w:val="000000" w:themeColor="text1"/>
-          <w:u w:val="single"/>
-        </w:rPr>
-        <w:t>Solution</w:t>
-      </w:r>
-    </w:p>
-    <w:p>
-      <w:pPr>
-        <w:rPr>
-          <w:color w:val="000000" w:themeColor="text1"/>
-        </w:rPr>
-      </w:pPr>
-      <w:r>
-        <w:rPr>
-          <w:color w:val="000000" w:themeColor="text1"/>
-        </w:rPr>
         <w:t>Once the complexity of the problem was understood I decided that I may change to MySQL rather than use Apache Cassandra as my project database. Cassandra is an enterprise-level application</w:t>
       </w:r>
       <w:r>
@@ -1623,21 +1467,7 @@
         <w:rPr>
           <w:color w:val="000000" w:themeColor="text1"/>
         </w:rPr>
-        <w:t xml:space="preserve"> in IntelliJ and within the dependencies of the pom.xml file I added the needed </w:t>
-      </w:r>
-      <w:proofErr w:type="spellStart"/>
-      <w:r>
-        <w:rPr>
-          <w:color w:val="000000" w:themeColor="text1"/>
-        </w:rPr>
-        <w:t>DataStax</w:t>
-      </w:r>
-      <w:proofErr w:type="spellEnd"/>
-      <w:r>
-        <w:rPr>
-          <w:color w:val="000000" w:themeColor="text1"/>
-        </w:rPr>
-        <w:t xml:space="preserve"> driver libraries and logging libraries. Once these imports to the project were made I was able to connect to my local Cassandra instance and execute DB queries/statements.</w:t>
+        <w:t xml:space="preserve"> in IntelliJ and within the dependencies of the pom.xml file I added the needed DataStax driver libraries and logging libraries. Once these imports to the project were made I was able to connect to my local Cassandra instance and execute DB queries/statements.</w:t>
       </w:r>
     </w:p>
     <w:p>
@@ -2669,35 +2499,7 @@
         <w:rPr>
           <w:color w:val="000000" w:themeColor="text1"/>
         </w:rPr>
-        <w:t xml:space="preserve">Successfully “logged-in” as an already registered user, sent a </w:t>
-      </w:r>
-      <w:proofErr w:type="spellStart"/>
-      <w:r>
-        <w:rPr>
-          <w:color w:val="000000" w:themeColor="text1"/>
-        </w:rPr>
-        <w:t>string</w:t>
-      </w:r>
-      <w:proofErr w:type="spellEnd"/>
-      <w:r>
-        <w:rPr>
-          <w:color w:val="000000" w:themeColor="text1"/>
-        </w:rPr>
-        <w:t xml:space="preserve"> message from mock-client to server as user, stored message in messages table along with </w:t>
-      </w:r>
-      <w:proofErr w:type="spellStart"/>
-      <w:r>
-        <w:rPr>
-          <w:color w:val="000000" w:themeColor="text1"/>
-        </w:rPr>
-        <w:t>user_id</w:t>
-      </w:r>
-      <w:proofErr w:type="spellEnd"/>
-      <w:r>
-        <w:rPr>
-          <w:color w:val="000000" w:themeColor="text1"/>
-        </w:rPr>
-        <w:t xml:space="preserve"> of the user.</w:t>
+        <w:t>Successfully “logged-in” as an already registered user, sent a string message from mock-client to server as user, stored message in messages table along with user_id of the user.</w:t>
       </w:r>
     </w:p>
     <w:p>
@@ -2752,33 +2554,17 @@
         </w:rPr>
         <w:t xml:space="preserve">: </w:t>
       </w:r>
-      <w:proofErr w:type="spellStart"/>
-      <w:proofErr w:type="gramStart"/>
-      <w:r>
-        <w:rPr>
-          <w:color w:val="000000" w:themeColor="text1"/>
-        </w:rPr>
-        <w:t>com.datastax</w:t>
-      </w:r>
-      <w:proofErr w:type="gramEnd"/>
-      <w:r>
-        <w:rPr>
-          <w:color w:val="000000" w:themeColor="text1"/>
-        </w:rPr>
-        <w:t>.driver.core.ex</w:t>
-      </w:r>
-      <w:r>
-        <w:rPr>
-          <w:color w:val="000000" w:themeColor="text1"/>
-        </w:rPr>
-        <w:t>ceptions.InvalidQueryException</w:t>
-      </w:r>
-      <w:proofErr w:type="spellEnd"/>
-      <w:r>
-        <w:rPr>
-          <w:color w:val="000000" w:themeColor="text1"/>
-        </w:rPr>
-        <w:t>.</w:t>
+      <w:r>
+        <w:rPr>
+          <w:color w:val="000000" w:themeColor="text1"/>
+        </w:rPr>
+        <w:t>com.datastax.driver.core.ex</w:t>
+      </w:r>
+      <w:r>
+        <w:rPr>
+          <w:color w:val="000000" w:themeColor="text1"/>
+        </w:rPr>
+        <w:t>ceptions.InvalidQueryException.</w:t>
       </w:r>
     </w:p>
     <w:p>
@@ -2925,7 +2711,6 @@
         </w:rPr>
         <w:t>1</w:t>
       </w:r>
-      <w:proofErr w:type="gramStart"/>
       <w:r>
         <w:rPr>
           <w:b/>
@@ -2943,7 +2728,6 @@
         </w:rPr>
         <w:t xml:space="preserve">  Dec</w:t>
       </w:r>
-      <w:proofErr w:type="gramEnd"/>
       <w:r>
         <w:rPr>
           <w:b/>
@@ -3153,21 +2937,7 @@
         <w:rPr>
           <w:color w:val="000000" w:themeColor="text1"/>
         </w:rPr>
-        <w:t xml:space="preserve">Added </w:t>
-      </w:r>
-      <w:proofErr w:type="spellStart"/>
-      <w:r>
-        <w:rPr>
-          <w:color w:val="000000" w:themeColor="text1"/>
-        </w:rPr>
-        <w:t>AddMessage</w:t>
-      </w:r>
-      <w:proofErr w:type="spellEnd"/>
-      <w:r>
-        <w:rPr>
-          <w:color w:val="000000" w:themeColor="text1"/>
-        </w:rPr>
-        <w:t xml:space="preserve"> servlet to tomcat: allows for INSERT message into message table in DB</w:t>
+        <w:t>Added AddMessage servlet to tomcat: allows for INSERT message into message table in DB</w:t>
       </w:r>
     </w:p>
     <w:p>
@@ -3586,35 +3356,7 @@
         <w:rPr>
           <w:color w:val="000000" w:themeColor="text1"/>
         </w:rPr>
-        <w:t xml:space="preserve">database code to tomcat-server module this exception is being thrown when trying to access the </w:t>
-      </w:r>
-      <w:proofErr w:type="spellStart"/>
-      <w:r>
-        <w:rPr>
-          <w:color w:val="000000" w:themeColor="text1"/>
-        </w:rPr>
-        <w:t>CassandraDataStore</w:t>
-      </w:r>
-      <w:proofErr w:type="spellEnd"/>
-      <w:r>
-        <w:rPr>
-          <w:color w:val="000000" w:themeColor="text1"/>
-        </w:rPr>
-        <w:t xml:space="preserve"> class: </w:t>
-      </w:r>
-      <w:proofErr w:type="spellStart"/>
-      <w:r>
-        <w:rPr>
-          <w:color w:val="000000" w:themeColor="text1"/>
-        </w:rPr>
-        <w:t>NoClassDefFoundError</w:t>
-      </w:r>
-      <w:proofErr w:type="spellEnd"/>
-      <w:r>
-        <w:rPr>
-          <w:color w:val="000000" w:themeColor="text1"/>
-        </w:rPr>
-        <w:t>. This class is within a package that holds the other DB classes that I have written. The class can be found at compile time but the Java Virtual Machine cannot find it at runtime.</w:t>
+        <w:t>database code to tomcat-server module this exception is being thrown when trying to access the CassandraDataStore class: NoClassDefFoundError. This class is within a package that holds the other DB classes that I have written. The class can be found at compile time but the Java Virtual Machine cannot find it at runtime.</w:t>
       </w:r>
     </w:p>
     <w:p>
@@ -3665,21 +3407,7 @@
         <w:rPr>
           <w:color w:val="000000" w:themeColor="text1"/>
         </w:rPr>
-        <w:t xml:space="preserve">Short term solution is to move the classes out of their package into the </w:t>
-      </w:r>
-      <w:proofErr w:type="spellStart"/>
-      <w:r>
-        <w:rPr>
-          <w:color w:val="000000" w:themeColor="text1"/>
-        </w:rPr>
-        <w:t>src</w:t>
-      </w:r>
-      <w:proofErr w:type="spellEnd"/>
-      <w:r>
-        <w:rPr>
-          <w:color w:val="000000" w:themeColor="text1"/>
-        </w:rPr>
-        <w:t xml:space="preserve"> folder of the tomcat-server module, so that they are within the same folder as the servlets trying to access them.</w:t>
+        <w:t>Short term solution is to move the classes out of their package into the src folder of the tomcat-server module, so that they are within the same folder as the servlets trying to access them.</w:t>
       </w:r>
     </w:p>
     <w:p>
@@ -3794,7 +3522,6 @@
         </w:rPr>
         <w:t>8</w:t>
       </w:r>
-      <w:proofErr w:type="gramStart"/>
       <w:r>
         <w:rPr>
           <w:b/>
@@ -3812,7 +3539,6 @@
         </w:rPr>
         <w:t xml:space="preserve">  Dec</w:t>
       </w:r>
-      <w:proofErr w:type="gramEnd"/>
       <w:r>
         <w:rPr>
           <w:b/>
@@ -3892,15 +3618,7 @@
           <w:color w:val="000000" w:themeColor="text1"/>
           <w:u w:val="single"/>
         </w:rPr>
-        <w:t>Work Over Holiday Period</w:t>
-      </w:r>
-      <w:r>
-        <w:rPr>
-          <w:b/>
-          <w:color w:val="000000" w:themeColor="text1"/>
-          <w:u w:val="single"/>
-        </w:rPr>
-        <w:t xml:space="preserve"> </w:t>
+        <w:t xml:space="preserve">Work Over Holiday Period </w:t>
       </w:r>
       <w:r>
         <w:rPr>
@@ -3916,15 +3634,7 @@
           <w:color w:val="000000" w:themeColor="text1"/>
           <w:u w:val="single"/>
         </w:rPr>
-        <w:t>1</w:t>
-      </w:r>
-      <w:r>
-        <w:rPr>
-          <w:b/>
-          <w:color w:val="000000" w:themeColor="text1"/>
-          <w:u w:val="single"/>
-        </w:rPr>
-        <w:t>0</w:t>
+        <w:t>10</w:t>
       </w:r>
       <w:r>
         <w:rPr>
@@ -3959,7 +3669,6 @@
         </w:rPr>
         <w:t>12</w:t>
       </w:r>
-      <w:proofErr w:type="gramStart"/>
       <w:r>
         <w:rPr>
           <w:b/>
@@ -3977,7 +3686,6 @@
         </w:rPr>
         <w:t xml:space="preserve">  Jan</w:t>
       </w:r>
-      <w:proofErr w:type="gramEnd"/>
       <w:r>
         <w:rPr>
           <w:b/>
@@ -4029,50 +3737,116 @@
     </w:p>
     <w:p>
       <w:pPr>
-        <w:rPr>
-          <w:color w:val="000000" w:themeColor="text1"/>
-        </w:rPr>
-      </w:pPr>
-    </w:p>
-    <w:p>
-      <w:pPr>
-        <w:rPr>
-          <w:b/>
-          <w:color w:val="000000" w:themeColor="text1"/>
-        </w:rPr>
-      </w:pPr>
-      <w:r>
-        <w:rPr>
-          <w:b/>
-          <w:color w:val="000000" w:themeColor="text1"/>
-        </w:rPr>
-        <w:t>Work Done</w:t>
-      </w:r>
-    </w:p>
-    <w:p>
-      <w:pPr>
-        <w:pStyle w:val="ListParagraph"/>
-        <w:numPr>
-          <w:ilvl w:val="0"/>
-          <w:numId w:val="1"/>
-        </w:numPr>
-        <w:rPr>
-          <w:color w:val="000000" w:themeColor="text1"/>
-        </w:rPr>
-      </w:pPr>
-      <w:r>
-        <w:rPr>
-          <w:color w:val="000000" w:themeColor="text1"/>
-        </w:rPr>
-        <w:t>Impro</w:t>
+        <w:pStyle w:val="ListParagraph"/>
+        <w:numPr>
+          <w:ilvl w:val="0"/>
+          <w:numId w:val="1"/>
+        </w:numPr>
+        <w:rPr>
+          <w:color w:val="000000" w:themeColor="text1"/>
+        </w:rPr>
+      </w:pPr>
+      <w:r>
+        <w:rPr>
+          <w:color w:val="000000" w:themeColor="text1"/>
+        </w:rPr>
+        <w:t>Add authentication for a new user</w:t>
+      </w:r>
+    </w:p>
+    <w:p>
+      <w:pPr>
+        <w:pStyle w:val="ListParagraph"/>
+        <w:numPr>
+          <w:ilvl w:val="0"/>
+          <w:numId w:val="1"/>
+        </w:numPr>
+        <w:rPr>
+          <w:color w:val="000000" w:themeColor="text1"/>
+        </w:rPr>
+      </w:pPr>
+      <w:r>
+        <w:rPr>
+          <w:color w:val="000000" w:themeColor="text1"/>
+        </w:rPr>
+        <w:t>Add sign-in feature to overall application</w:t>
       </w:r>
       <w:bookmarkStart w:id="0" w:name="_GoBack"/>
       <w:bookmarkEnd w:id="0"/>
-      <w:r>
-        <w:rPr>
-          <w:color w:val="000000" w:themeColor="text1"/>
-        </w:rPr>
-        <w:t>ved client GUI to test register feature against server</w:t>
+    </w:p>
+    <w:p>
+      <w:pPr>
+        <w:rPr>
+          <w:color w:val="000000" w:themeColor="text1"/>
+        </w:rPr>
+      </w:pPr>
+    </w:p>
+    <w:p>
+      <w:pPr>
+        <w:rPr>
+          <w:b/>
+          <w:color w:val="000000" w:themeColor="text1"/>
+        </w:rPr>
+      </w:pPr>
+      <w:r>
+        <w:rPr>
+          <w:b/>
+          <w:color w:val="000000" w:themeColor="text1"/>
+        </w:rPr>
+        <w:t>Work Done</w:t>
+      </w:r>
+    </w:p>
+    <w:p>
+      <w:pPr>
+        <w:pStyle w:val="ListParagraph"/>
+        <w:numPr>
+          <w:ilvl w:val="0"/>
+          <w:numId w:val="1"/>
+        </w:numPr>
+        <w:rPr>
+          <w:color w:val="000000" w:themeColor="text1"/>
+        </w:rPr>
+      </w:pPr>
+      <w:r>
+        <w:rPr>
+          <w:color w:val="000000" w:themeColor="text1"/>
+        </w:rPr>
+        <w:t>Improved client GUI to test register feature against server</w:t>
+      </w:r>
+    </w:p>
+    <w:p>
+      <w:pPr>
+        <w:pStyle w:val="ListParagraph"/>
+        <w:numPr>
+          <w:ilvl w:val="0"/>
+          <w:numId w:val="1"/>
+        </w:numPr>
+        <w:rPr>
+          <w:color w:val="000000" w:themeColor="text1"/>
+        </w:rPr>
+      </w:pPr>
+      <w:r>
+        <w:rPr>
+          <w:color w:val="000000" w:themeColor="text1"/>
+        </w:rPr>
+        <w:t>Added RegisterUser servlet to process request for new user</w:t>
+      </w:r>
+    </w:p>
+    <w:p>
+      <w:pPr>
+        <w:pStyle w:val="ListParagraph"/>
+        <w:numPr>
+          <w:ilvl w:val="0"/>
+          <w:numId w:val="1"/>
+        </w:numPr>
+        <w:rPr>
+          <w:color w:val="000000" w:themeColor="text1"/>
+        </w:rPr>
+      </w:pPr>
+      <w:r>
+        <w:rPr>
+          <w:color w:val="000000" w:themeColor="text1"/>
+        </w:rPr>
+        <w:t>Added new user authentication</w:t>
       </w:r>
     </w:p>
     <w:p>

</xml_diff>

<commit_message>
Added Conversation class to mock-client, added new conversations frame for user
</commit_message>
<xml_diff>
--- a/Project_Engineering_Work_Journal.docx
+++ b/Project_Engineering_Work_Journal.docx
@@ -4157,86 +4157,110 @@
     </w:p>
     <w:p>
       <w:pPr>
-        <w:rPr>
-          <w:color w:val="000000" w:themeColor="text1"/>
-        </w:rPr>
-      </w:pPr>
-    </w:p>
-    <w:p>
-      <w:pPr>
-        <w:rPr>
-          <w:b/>
-          <w:color w:val="000000" w:themeColor="text1"/>
-        </w:rPr>
-      </w:pPr>
-      <w:r>
-        <w:rPr>
-          <w:b/>
-          <w:color w:val="000000" w:themeColor="text1"/>
-        </w:rPr>
-        <w:t>Issues &amp; Solutions</w:t>
-      </w:r>
-    </w:p>
-    <w:p>
-      <w:pPr>
-        <w:rPr>
-          <w:i/>
-          <w:color w:val="000000" w:themeColor="text1"/>
-          <w:u w:val="single"/>
-        </w:rPr>
-      </w:pPr>
-      <w:r>
-        <w:rPr>
-          <w:i/>
-          <w:color w:val="000000" w:themeColor="text1"/>
-          <w:u w:val="single"/>
-        </w:rPr>
-        <w:t>Issue 1:</w:t>
-      </w:r>
-    </w:p>
-    <w:p>
-      <w:pPr>
-        <w:pStyle w:val="ListParagraph"/>
-        <w:numPr>
-          <w:ilvl w:val="0"/>
-          <w:numId w:val="1"/>
-        </w:numPr>
-        <w:rPr>
-          <w:color w:val="000000" w:themeColor="text1"/>
-        </w:rPr>
-      </w:pPr>
-      <w:r>
-        <w:rPr>
-          <w:color w:val="000000" w:themeColor="text1"/>
-        </w:rPr>
-        <w:t>Client requests are unable to reach Tomcat webserver due to router settings.</w:t>
-      </w:r>
-      <w:r>
-        <w:rPr>
-          <w:color w:val="000000" w:themeColor="text1"/>
-        </w:rPr>
-        <w:t xml:space="preserve"> </w:t>
-      </w:r>
-    </w:p>
-    <w:p>
-      <w:pPr>
-        <w:pStyle w:val="ListParagraph"/>
-        <w:numPr>
-          <w:ilvl w:val="0"/>
-          <w:numId w:val="1"/>
-        </w:numPr>
-        <w:rPr>
-          <w:color w:val="000000" w:themeColor="text1"/>
-        </w:rPr>
-      </w:pPr>
-      <w:r>
-        <w:rPr>
-          <w:color w:val="000000" w:themeColor="text1"/>
-        </w:rPr>
-        <w:t>Attempts to add port forwarding to tomcat webserver not successful</w:t>
+        <w:pStyle w:val="ListParagraph"/>
+        <w:numPr>
+          <w:ilvl w:val="0"/>
+          <w:numId w:val="1"/>
+        </w:numPr>
+        <w:rPr>
+          <w:color w:val="000000" w:themeColor="text1"/>
+        </w:rPr>
+      </w:pPr>
+      <w:r>
+        <w:rPr>
+          <w:color w:val="000000" w:themeColor="text1"/>
+        </w:rPr>
+        <w:t>Attempts made to configure h</w:t>
+      </w:r>
+      <w:r>
+        <w:rPr>
+          <w:color w:val="000000" w:themeColor="text1"/>
+        </w:rPr>
+        <w:t>ome router to allow port forwarding to tomcat webserver</w:t>
       </w:r>
       <w:bookmarkStart w:id="0" w:name="_GoBack"/>
       <w:bookmarkEnd w:id="0"/>
+    </w:p>
+    <w:p>
+      <w:pPr>
+        <w:rPr>
+          <w:color w:val="000000" w:themeColor="text1"/>
+        </w:rPr>
+      </w:pPr>
+    </w:p>
+    <w:p>
+      <w:pPr>
+        <w:rPr>
+          <w:b/>
+          <w:color w:val="000000" w:themeColor="text1"/>
+        </w:rPr>
+      </w:pPr>
+      <w:r>
+        <w:rPr>
+          <w:b/>
+          <w:color w:val="000000" w:themeColor="text1"/>
+        </w:rPr>
+        <w:t>Issues &amp; Solutions</w:t>
+      </w:r>
+    </w:p>
+    <w:p>
+      <w:pPr>
+        <w:rPr>
+          <w:i/>
+          <w:color w:val="000000" w:themeColor="text1"/>
+          <w:u w:val="single"/>
+        </w:rPr>
+      </w:pPr>
+      <w:r>
+        <w:rPr>
+          <w:i/>
+          <w:color w:val="000000" w:themeColor="text1"/>
+          <w:u w:val="single"/>
+        </w:rPr>
+        <w:t>Issue 1:</w:t>
+      </w:r>
+    </w:p>
+    <w:p>
+      <w:pPr>
+        <w:pStyle w:val="ListParagraph"/>
+        <w:numPr>
+          <w:ilvl w:val="0"/>
+          <w:numId w:val="1"/>
+        </w:numPr>
+        <w:rPr>
+          <w:color w:val="000000" w:themeColor="text1"/>
+        </w:rPr>
+      </w:pPr>
+      <w:r>
+        <w:rPr>
+          <w:color w:val="000000" w:themeColor="text1"/>
+        </w:rPr>
+        <w:t>Client requests are unable to reach Tomcat webserver due to router settings.</w:t>
+      </w:r>
+      <w:r>
+        <w:rPr>
+          <w:color w:val="000000" w:themeColor="text1"/>
+        </w:rPr>
+        <w:t xml:space="preserve"> </w:t>
+      </w:r>
+    </w:p>
+    <w:p>
+      <w:pPr>
+        <w:pStyle w:val="ListParagraph"/>
+        <w:numPr>
+          <w:ilvl w:val="0"/>
+          <w:numId w:val="1"/>
+        </w:numPr>
+        <w:rPr>
+          <w:color w:val="000000" w:themeColor="text1"/>
+        </w:rPr>
+      </w:pPr>
+      <w:r>
+        <w:rPr>
+          <w:color w:val="000000" w:themeColor="text1"/>
+        </w:rPr>
+        <w:t>Attempts to add port forwarding to tomcat webserver not successful</w:t>
+      </w:r>
     </w:p>
     <w:p>
       <w:pPr>

</xml_diff>

<commit_message>
Added json to GetUserConversationsServlet
</commit_message>
<xml_diff>
--- a/Project_Engineering_Work_Journal.docx
+++ b/Project_Engineering_Work_Journal.docx
@@ -4214,34 +4214,408 @@
         </w:rPr>
         <w:t>Added functionality to return conversation list for user following sign-in</w:t>
       </w:r>
+    </w:p>
+    <w:p>
+      <w:pPr>
+        <w:rPr>
+          <w:color w:val="000000" w:themeColor="text1"/>
+        </w:rPr>
+      </w:pPr>
+    </w:p>
+    <w:p>
+      <w:pPr>
+        <w:rPr>
+          <w:b/>
+          <w:color w:val="000000" w:themeColor="text1"/>
+        </w:rPr>
+      </w:pPr>
+      <w:r>
+        <w:rPr>
+          <w:b/>
+          <w:color w:val="000000" w:themeColor="text1"/>
+        </w:rPr>
+        <w:t>Issues &amp; Solutions</w:t>
+      </w:r>
+    </w:p>
+    <w:p>
+      <w:pPr>
+        <w:rPr>
+          <w:i/>
+          <w:color w:val="000000" w:themeColor="text1"/>
+          <w:u w:val="single"/>
+        </w:rPr>
+      </w:pPr>
+      <w:r>
+        <w:rPr>
+          <w:i/>
+          <w:color w:val="000000" w:themeColor="text1"/>
+          <w:u w:val="single"/>
+        </w:rPr>
+        <w:t>Issue 1:</w:t>
+      </w:r>
+    </w:p>
+    <w:p>
+      <w:pPr>
+        <w:pStyle w:val="ListParagraph"/>
+        <w:numPr>
+          <w:ilvl w:val="0"/>
+          <w:numId w:val="1"/>
+        </w:numPr>
+        <w:rPr>
+          <w:color w:val="000000" w:themeColor="text1"/>
+        </w:rPr>
+      </w:pPr>
+      <w:r>
+        <w:rPr>
+          <w:color w:val="000000" w:themeColor="text1"/>
+        </w:rPr>
+        <w:t>Client requests are unable to reach Tomcat webserver due to router settings.</w:t>
+      </w:r>
+      <w:r>
+        <w:rPr>
+          <w:color w:val="000000" w:themeColor="text1"/>
+        </w:rPr>
+        <w:t xml:space="preserve"> </w:t>
+      </w:r>
+    </w:p>
+    <w:p>
+      <w:pPr>
+        <w:pStyle w:val="ListParagraph"/>
+        <w:numPr>
+          <w:ilvl w:val="0"/>
+          <w:numId w:val="1"/>
+        </w:numPr>
+        <w:rPr>
+          <w:color w:val="000000" w:themeColor="text1"/>
+        </w:rPr>
+      </w:pPr>
+      <w:r>
+        <w:rPr>
+          <w:color w:val="000000" w:themeColor="text1"/>
+        </w:rPr>
+        <w:t>Attempts to add port forwarding to tomcat webserver not successful</w:t>
+      </w:r>
+    </w:p>
+    <w:p>
+      <w:pPr>
+        <w:rPr>
+          <w:color w:val="000000" w:themeColor="text1"/>
+        </w:rPr>
+      </w:pPr>
+    </w:p>
+    <w:p>
+      <w:pPr>
+        <w:rPr>
+          <w:i/>
+          <w:color w:val="000000" w:themeColor="text1"/>
+          <w:u w:val="single"/>
+        </w:rPr>
+      </w:pPr>
+      <w:r>
+        <w:rPr>
+          <w:i/>
+          <w:color w:val="000000" w:themeColor="text1"/>
+          <w:u w:val="single"/>
+        </w:rPr>
+        <w:t>Solution</w:t>
+      </w:r>
+    </w:p>
+    <w:p>
+      <w:pPr>
+        <w:rPr>
+          <w:color w:val="000000" w:themeColor="text1"/>
+        </w:rPr>
+      </w:pPr>
+      <w:r>
+        <w:rPr>
+          <w:color w:val="000000" w:themeColor="text1"/>
+        </w:rPr>
+        <w:br w:type="page"/>
+      </w:r>
+    </w:p>
+    <w:p>
+      <w:pPr>
+        <w:rPr>
+          <w:b/>
+          <w:color w:val="000000" w:themeColor="text1"/>
+          <w:u w:val="single"/>
+        </w:rPr>
+      </w:pPr>
+      <w:r>
+        <w:rPr>
+          <w:b/>
+          <w:color w:val="000000" w:themeColor="text1"/>
+          <w:u w:val="single"/>
+        </w:rPr>
+        <w:t>Week 10 &amp; 11</w:t>
+      </w:r>
+      <w:r>
+        <w:rPr>
+          <w:b/>
+          <w:color w:val="000000" w:themeColor="text1"/>
+          <w:u w:val="single"/>
+        </w:rPr>
+        <w:t xml:space="preserve"> </w:t>
+      </w:r>
+      <w:r>
+        <w:rPr>
+          <w:b/>
+          <w:color w:val="000000" w:themeColor="text1"/>
+          <w:u w:val="single"/>
+        </w:rPr>
+        <w:t xml:space="preserve">- </w:t>
+      </w:r>
+      <w:r>
+        <w:rPr>
+          <w:b/>
+          <w:color w:val="000000" w:themeColor="text1"/>
+          <w:u w:val="single"/>
+        </w:rPr>
+        <w:t>(</w:t>
+      </w:r>
+      <w:r>
+        <w:rPr>
+          <w:b/>
+          <w:color w:val="000000" w:themeColor="text1"/>
+          <w:u w:val="single"/>
+        </w:rPr>
+        <w:t>1</w:t>
+      </w:r>
+      <w:r>
+        <w:rPr>
+          <w:b/>
+          <w:color w:val="000000" w:themeColor="text1"/>
+          <w:u w:val="single"/>
+        </w:rPr>
+        <w:t>3</w:t>
+      </w:r>
+      <w:r>
+        <w:rPr>
+          <w:b/>
+          <w:color w:val="000000" w:themeColor="text1"/>
+          <w:u w:val="single"/>
+          <w:vertAlign w:val="superscript"/>
+        </w:rPr>
+        <w:t>th</w:t>
+      </w:r>
+      <w:r>
+        <w:rPr>
+          <w:b/>
+          <w:color w:val="000000" w:themeColor="text1"/>
+          <w:u w:val="single"/>
+        </w:rPr>
+        <w:t xml:space="preserve"> Jan</w:t>
+      </w:r>
+      <w:r>
+        <w:rPr>
+          <w:b/>
+          <w:color w:val="000000" w:themeColor="text1"/>
+          <w:u w:val="single"/>
+        </w:rPr>
+        <w:t xml:space="preserve"> – </w:t>
+      </w:r>
+      <w:r>
+        <w:rPr>
+          <w:b/>
+          <w:color w:val="000000" w:themeColor="text1"/>
+          <w:u w:val="single"/>
+        </w:rPr>
+        <w:t>26</w:t>
+      </w:r>
+      <w:proofErr w:type="gramStart"/>
+      <w:r>
+        <w:rPr>
+          <w:b/>
+          <w:color w:val="000000" w:themeColor="text1"/>
+          <w:u w:val="single"/>
+          <w:vertAlign w:val="superscript"/>
+        </w:rPr>
+        <w:t>th</w:t>
+      </w:r>
+      <w:r>
+        <w:rPr>
+          <w:b/>
+          <w:color w:val="000000" w:themeColor="text1"/>
+          <w:u w:val="single"/>
+        </w:rPr>
+        <w:t xml:space="preserve">  Jan</w:t>
+      </w:r>
+      <w:proofErr w:type="gramEnd"/>
+      <w:r>
+        <w:rPr>
+          <w:b/>
+          <w:color w:val="000000" w:themeColor="text1"/>
+          <w:u w:val="single"/>
+        </w:rPr>
+        <w:t>)</w:t>
+      </w:r>
+    </w:p>
+    <w:p>
+      <w:pPr>
+        <w:rPr>
+          <w:color w:val="000000" w:themeColor="text1"/>
+        </w:rPr>
+      </w:pPr>
+    </w:p>
+    <w:p>
+      <w:pPr>
+        <w:rPr>
+          <w:b/>
+          <w:color w:val="000000" w:themeColor="text1"/>
+        </w:rPr>
+      </w:pPr>
+      <w:r>
+        <w:rPr>
+          <w:b/>
+          <w:color w:val="000000" w:themeColor="text1"/>
+        </w:rPr>
+        <w:t>Overall Task</w:t>
+      </w:r>
+    </w:p>
+    <w:p>
+      <w:pPr>
+        <w:pStyle w:val="ListParagraph"/>
+        <w:numPr>
+          <w:ilvl w:val="0"/>
+          <w:numId w:val="1"/>
+        </w:numPr>
+        <w:rPr>
+          <w:color w:val="000000" w:themeColor="text1"/>
+        </w:rPr>
+      </w:pPr>
+      <w:r>
+        <w:rPr>
+          <w:color w:val="000000" w:themeColor="text1"/>
+        </w:rPr>
+        <w:t>Add JSON functionality to Java Tomcat Server</w:t>
+      </w:r>
+    </w:p>
+    <w:p>
+      <w:pPr>
+        <w:pStyle w:val="ListParagraph"/>
+        <w:numPr>
+          <w:ilvl w:val="0"/>
+          <w:numId w:val="1"/>
+        </w:numPr>
+        <w:rPr>
+          <w:color w:val="000000" w:themeColor="text1"/>
+        </w:rPr>
+      </w:pPr>
+      <w:r>
+        <w:rPr>
+          <w:color w:val="000000" w:themeColor="text1"/>
+        </w:rPr>
+        <w:t>Research best path to design Client application</w:t>
+      </w:r>
+    </w:p>
+    <w:p>
+      <w:pPr>
+        <w:pStyle w:val="ListParagraph"/>
+        <w:numPr>
+          <w:ilvl w:val="0"/>
+          <w:numId w:val="1"/>
+        </w:numPr>
+        <w:rPr>
+          <w:color w:val="000000" w:themeColor="text1"/>
+        </w:rPr>
+      </w:pPr>
+      <w:r>
+        <w:rPr>
+          <w:color w:val="000000" w:themeColor="text1"/>
+        </w:rPr>
+        <w:t>Begin Client work</w:t>
+      </w:r>
+    </w:p>
+    <w:p>
+      <w:pPr>
+        <w:pStyle w:val="ListParagraph"/>
+        <w:numPr>
+          <w:ilvl w:val="0"/>
+          <w:numId w:val="1"/>
+        </w:numPr>
+        <w:rPr>
+          <w:color w:val="000000" w:themeColor="text1"/>
+        </w:rPr>
+      </w:pPr>
+    </w:p>
+    <w:p>
+      <w:pPr>
+        <w:rPr>
+          <w:b/>
+          <w:color w:val="000000" w:themeColor="text1"/>
+        </w:rPr>
+      </w:pPr>
+      <w:r>
+        <w:rPr>
+          <w:b/>
+          <w:color w:val="000000" w:themeColor="text1"/>
+        </w:rPr>
+        <w:t>Work Done</w:t>
+      </w:r>
+    </w:p>
+    <w:p>
+      <w:pPr>
+        <w:pStyle w:val="ListParagraph"/>
+        <w:numPr>
+          <w:ilvl w:val="0"/>
+          <w:numId w:val="1"/>
+        </w:numPr>
+        <w:rPr>
+          <w:color w:val="000000" w:themeColor="text1"/>
+        </w:rPr>
+      </w:pPr>
+      <w:r>
+        <w:rPr>
+          <w:color w:val="000000" w:themeColor="text1"/>
+        </w:rPr>
+        <w:t>Initial client research undertaken</w:t>
+      </w:r>
+    </w:p>
+    <w:p>
+      <w:pPr>
+        <w:pStyle w:val="ListParagraph"/>
+        <w:numPr>
+          <w:ilvl w:val="0"/>
+          <w:numId w:val="1"/>
+        </w:numPr>
+        <w:rPr>
+          <w:color w:val="000000" w:themeColor="text1"/>
+        </w:rPr>
+      </w:pPr>
+      <w:r>
+        <w:rPr>
+          <w:color w:val="000000" w:themeColor="text1"/>
+        </w:rPr>
+        <w:t>Added Google simple JSON library to Java project</w:t>
+      </w:r>
+    </w:p>
+    <w:p>
+      <w:pPr>
+        <w:rPr>
+          <w:color w:val="000000" w:themeColor="text1"/>
+        </w:rPr>
+      </w:pPr>
+    </w:p>
+    <w:p>
+      <w:pPr>
+        <w:rPr>
+          <w:b/>
+          <w:color w:val="000000" w:themeColor="text1"/>
+        </w:rPr>
+      </w:pPr>
+      <w:r>
+        <w:rPr>
+          <w:b/>
+          <w:color w:val="000000" w:themeColor="text1"/>
+        </w:rPr>
+        <w:t>Issues &amp; Solutions</w:t>
+      </w:r>
       <w:bookmarkStart w:id="0" w:name="_GoBack"/>
       <w:bookmarkEnd w:id="0"/>
     </w:p>
     <w:p>
       <w:pPr>
         <w:rPr>
-          <w:color w:val="000000" w:themeColor="text1"/>
-        </w:rPr>
-      </w:pPr>
-    </w:p>
-    <w:p>
-      <w:pPr>
-        <w:rPr>
-          <w:b/>
-          <w:color w:val="000000" w:themeColor="text1"/>
-        </w:rPr>
-      </w:pPr>
-      <w:r>
-        <w:rPr>
-          <w:b/>
-          <w:color w:val="000000" w:themeColor="text1"/>
-        </w:rPr>
-        <w:t>Issues &amp; Solutions</w:t>
-      </w:r>
-    </w:p>
-    <w:p>
-      <w:pPr>
-        <w:rPr>
           <w:i/>
           <w:color w:val="000000" w:themeColor="text1"/>
           <w:u w:val="single"/>
@@ -4258,48 +4632,6 @@
     </w:p>
     <w:p>
       <w:pPr>
-        <w:pStyle w:val="ListParagraph"/>
-        <w:numPr>
-          <w:ilvl w:val="0"/>
-          <w:numId w:val="1"/>
-        </w:numPr>
-        <w:rPr>
-          <w:color w:val="000000" w:themeColor="text1"/>
-        </w:rPr>
-      </w:pPr>
-      <w:r>
-        <w:rPr>
-          <w:color w:val="000000" w:themeColor="text1"/>
-        </w:rPr>
-        <w:t>Client requests are unable to reach Tomcat webserver due to router settings.</w:t>
-      </w:r>
-      <w:r>
-        <w:rPr>
-          <w:color w:val="000000" w:themeColor="text1"/>
-        </w:rPr>
-        <w:t xml:space="preserve"> </w:t>
-      </w:r>
-    </w:p>
-    <w:p>
-      <w:pPr>
-        <w:pStyle w:val="ListParagraph"/>
-        <w:numPr>
-          <w:ilvl w:val="0"/>
-          <w:numId w:val="1"/>
-        </w:numPr>
-        <w:rPr>
-          <w:color w:val="000000" w:themeColor="text1"/>
-        </w:rPr>
-      </w:pPr>
-      <w:r>
-        <w:rPr>
-          <w:color w:val="000000" w:themeColor="text1"/>
-        </w:rPr>
-        <w:t>Attempts to add port forwarding to tomcat webserver not successful</w:t>
-      </w:r>
-    </w:p>
-    <w:p>
-      <w:pPr>
         <w:rPr>
           <w:color w:val="000000" w:themeColor="text1"/>
         </w:rPr>
@@ -4321,6 +4653,13 @@
         </w:rPr>
         <w:t>Solution</w:t>
       </w:r>
+    </w:p>
+    <w:p>
+      <w:pPr>
+        <w:rPr>
+          <w:color w:val="000000" w:themeColor="text1"/>
+        </w:rPr>
+      </w:pPr>
     </w:p>
     <w:sectPr>
       <w:pgSz w:w="11900" w:h="16840"/>

</xml_diff>

<commit_message>
Updated .gitignore and added message list placeholders
</commit_message>
<xml_diff>
--- a/Project_Engineering_Work_Journal.docx
+++ b/Project_Engineering_Work_Journal.docx
@@ -4379,7 +4379,383 @@
           <w:color w:val="000000" w:themeColor="text1"/>
           <w:u w:val="single"/>
         </w:rPr>
-        <w:t>1</w:t>
+        <w:t>13</w:t>
+      </w:r>
+      <w:r>
+        <w:rPr>
+          <w:b/>
+          <w:color w:val="000000" w:themeColor="text1"/>
+          <w:u w:val="single"/>
+          <w:vertAlign w:val="superscript"/>
+        </w:rPr>
+        <w:t>th</w:t>
+      </w:r>
+      <w:r>
+        <w:rPr>
+          <w:b/>
+          <w:color w:val="000000" w:themeColor="text1"/>
+          <w:u w:val="single"/>
+        </w:rPr>
+        <w:t xml:space="preserve"> Jan</w:t>
+      </w:r>
+      <w:r>
+        <w:rPr>
+          <w:b/>
+          <w:color w:val="000000" w:themeColor="text1"/>
+          <w:u w:val="single"/>
+        </w:rPr>
+        <w:t xml:space="preserve"> – </w:t>
+      </w:r>
+      <w:r>
+        <w:rPr>
+          <w:b/>
+          <w:color w:val="000000" w:themeColor="text1"/>
+          <w:u w:val="single"/>
+        </w:rPr>
+        <w:t>26</w:t>
+      </w:r>
+      <w:proofErr w:type="gramStart"/>
+      <w:r>
+        <w:rPr>
+          <w:b/>
+          <w:color w:val="000000" w:themeColor="text1"/>
+          <w:u w:val="single"/>
+          <w:vertAlign w:val="superscript"/>
+        </w:rPr>
+        <w:t>th</w:t>
+      </w:r>
+      <w:r>
+        <w:rPr>
+          <w:b/>
+          <w:color w:val="000000" w:themeColor="text1"/>
+          <w:u w:val="single"/>
+        </w:rPr>
+        <w:t xml:space="preserve">  Jan</w:t>
+      </w:r>
+      <w:proofErr w:type="gramEnd"/>
+      <w:r>
+        <w:rPr>
+          <w:b/>
+          <w:color w:val="000000" w:themeColor="text1"/>
+          <w:u w:val="single"/>
+        </w:rPr>
+        <w:t>)</w:t>
+      </w:r>
+    </w:p>
+    <w:p>
+      <w:pPr>
+        <w:rPr>
+          <w:color w:val="000000" w:themeColor="text1"/>
+        </w:rPr>
+      </w:pPr>
+    </w:p>
+    <w:p>
+      <w:pPr>
+        <w:rPr>
+          <w:b/>
+          <w:color w:val="000000" w:themeColor="text1"/>
+        </w:rPr>
+      </w:pPr>
+      <w:r>
+        <w:rPr>
+          <w:b/>
+          <w:color w:val="000000" w:themeColor="text1"/>
+        </w:rPr>
+        <w:t>Overall Task</w:t>
+      </w:r>
+    </w:p>
+    <w:p>
+      <w:pPr>
+        <w:pStyle w:val="ListParagraph"/>
+        <w:numPr>
+          <w:ilvl w:val="0"/>
+          <w:numId w:val="1"/>
+        </w:numPr>
+        <w:rPr>
+          <w:color w:val="000000" w:themeColor="text1"/>
+        </w:rPr>
+      </w:pPr>
+      <w:r>
+        <w:rPr>
+          <w:color w:val="000000" w:themeColor="text1"/>
+        </w:rPr>
+        <w:t>Add JSON functionality to Java Tomcat Server</w:t>
+      </w:r>
+    </w:p>
+    <w:p>
+      <w:pPr>
+        <w:pStyle w:val="ListParagraph"/>
+        <w:numPr>
+          <w:ilvl w:val="0"/>
+          <w:numId w:val="1"/>
+        </w:numPr>
+        <w:rPr>
+          <w:color w:val="000000" w:themeColor="text1"/>
+        </w:rPr>
+      </w:pPr>
+      <w:r>
+        <w:rPr>
+          <w:color w:val="000000" w:themeColor="text1"/>
+        </w:rPr>
+        <w:t>Research best path to design Client application</w:t>
+      </w:r>
+    </w:p>
+    <w:p>
+      <w:pPr>
+        <w:pStyle w:val="ListParagraph"/>
+        <w:numPr>
+          <w:ilvl w:val="0"/>
+          <w:numId w:val="1"/>
+        </w:numPr>
+        <w:rPr>
+          <w:color w:val="000000" w:themeColor="text1"/>
+        </w:rPr>
+      </w:pPr>
+      <w:r>
+        <w:rPr>
+          <w:color w:val="000000" w:themeColor="text1"/>
+        </w:rPr>
+        <w:t>Begin Client work</w:t>
+      </w:r>
+    </w:p>
+    <w:p>
+      <w:pPr>
+        <w:ind w:left="360"/>
+        <w:rPr>
+          <w:color w:val="000000" w:themeColor="text1"/>
+        </w:rPr>
+      </w:pPr>
+    </w:p>
+    <w:p>
+      <w:pPr>
+        <w:rPr>
+          <w:b/>
+          <w:color w:val="000000" w:themeColor="text1"/>
+        </w:rPr>
+      </w:pPr>
+      <w:r>
+        <w:rPr>
+          <w:b/>
+          <w:color w:val="000000" w:themeColor="text1"/>
+        </w:rPr>
+        <w:t>Work Done</w:t>
+      </w:r>
+    </w:p>
+    <w:p>
+      <w:pPr>
+        <w:pStyle w:val="ListParagraph"/>
+        <w:numPr>
+          <w:ilvl w:val="0"/>
+          <w:numId w:val="1"/>
+        </w:numPr>
+        <w:rPr>
+          <w:color w:val="000000" w:themeColor="text1"/>
+        </w:rPr>
+      </w:pPr>
+      <w:r>
+        <w:rPr>
+          <w:color w:val="000000" w:themeColor="text1"/>
+        </w:rPr>
+        <w:t>Initial client research undertaken</w:t>
+      </w:r>
+    </w:p>
+    <w:p>
+      <w:pPr>
+        <w:pStyle w:val="ListParagraph"/>
+        <w:numPr>
+          <w:ilvl w:val="0"/>
+          <w:numId w:val="1"/>
+        </w:numPr>
+        <w:rPr>
+          <w:color w:val="000000" w:themeColor="text1"/>
+        </w:rPr>
+      </w:pPr>
+      <w:r>
+        <w:rPr>
+          <w:color w:val="000000" w:themeColor="text1"/>
+        </w:rPr>
+        <w:t>Added Google simple JSON library to Java project</w:t>
+      </w:r>
+    </w:p>
+    <w:p>
+      <w:pPr>
+        <w:pStyle w:val="ListParagraph"/>
+        <w:numPr>
+          <w:ilvl w:val="0"/>
+          <w:numId w:val="1"/>
+        </w:numPr>
+        <w:rPr>
+          <w:color w:val="000000" w:themeColor="text1"/>
+        </w:rPr>
+      </w:pPr>
+      <w:r>
+        <w:rPr>
+          <w:color w:val="000000" w:themeColor="text1"/>
+        </w:rPr>
+        <w:t>Introduced JSON functionality to each tomcat servlet, to be activated at a later date</w:t>
+      </w:r>
+    </w:p>
+    <w:p>
+      <w:pPr>
+        <w:rPr>
+          <w:color w:val="000000" w:themeColor="text1"/>
+        </w:rPr>
+      </w:pPr>
+    </w:p>
+    <w:p>
+      <w:pPr>
+        <w:rPr>
+          <w:b/>
+          <w:color w:val="000000" w:themeColor="text1"/>
+        </w:rPr>
+      </w:pPr>
+      <w:r>
+        <w:rPr>
+          <w:b/>
+          <w:color w:val="000000" w:themeColor="text1"/>
+        </w:rPr>
+        <w:t>Issues &amp; Solutions</w:t>
+      </w:r>
+    </w:p>
+    <w:p>
+      <w:pPr>
+        <w:rPr>
+          <w:i/>
+          <w:color w:val="000000" w:themeColor="text1"/>
+          <w:u w:val="single"/>
+        </w:rPr>
+      </w:pPr>
+      <w:r>
+        <w:rPr>
+          <w:i/>
+          <w:color w:val="000000" w:themeColor="text1"/>
+          <w:u w:val="single"/>
+        </w:rPr>
+        <w:t>Issue 1:</w:t>
+      </w:r>
+    </w:p>
+    <w:p>
+      <w:pPr>
+        <w:rPr>
+          <w:color w:val="000000" w:themeColor="text1"/>
+        </w:rPr>
+      </w:pPr>
+      <w:r>
+        <w:rPr>
+          <w:color w:val="000000" w:themeColor="text1"/>
+        </w:rPr>
+        <w:t xml:space="preserve">To build the client component of this application I will need to have good level of competency and understanding of React, JavaScript and Electron. At this present </w:t>
+      </w:r>
+      <w:proofErr w:type="gramStart"/>
+      <w:r>
+        <w:rPr>
+          <w:color w:val="000000" w:themeColor="text1"/>
+        </w:rPr>
+        <w:t>time</w:t>
+      </w:r>
+      <w:proofErr w:type="gramEnd"/>
+      <w:r>
+        <w:rPr>
+          <w:color w:val="000000" w:themeColor="text1"/>
+        </w:rPr>
+        <w:t xml:space="preserve"> I am not at this level.</w:t>
+      </w:r>
+    </w:p>
+    <w:p>
+      <w:pPr>
+        <w:rPr>
+          <w:color w:val="000000" w:themeColor="text1"/>
+        </w:rPr>
+      </w:pPr>
+    </w:p>
+    <w:p>
+      <w:pPr>
+        <w:rPr>
+          <w:i/>
+          <w:color w:val="000000" w:themeColor="text1"/>
+          <w:u w:val="single"/>
+        </w:rPr>
+      </w:pPr>
+      <w:r>
+        <w:rPr>
+          <w:i/>
+          <w:color w:val="000000" w:themeColor="text1"/>
+          <w:u w:val="single"/>
+        </w:rPr>
+        <w:t>Solution</w:t>
+      </w:r>
+    </w:p>
+    <w:p>
+      <w:pPr>
+        <w:rPr>
+          <w:color w:val="000000" w:themeColor="text1"/>
+        </w:rPr>
+      </w:pPr>
+      <w:r>
+        <w:rPr>
+          <w:color w:val="000000" w:themeColor="text1"/>
+        </w:rPr>
+        <w:t xml:space="preserve">Online tutorials to teach myself the necessary </w:t>
+      </w:r>
+      <w:r>
+        <w:rPr>
+          <w:color w:val="000000" w:themeColor="text1"/>
+        </w:rPr>
+        <w:t>skills.</w:t>
+      </w:r>
+    </w:p>
+    <w:p>
+      <w:pPr>
+        <w:rPr>
+          <w:color w:val="000000" w:themeColor="text1"/>
+        </w:rPr>
+      </w:pPr>
+      <w:r>
+        <w:rPr>
+          <w:color w:val="000000" w:themeColor="text1"/>
+        </w:rPr>
+        <w:br w:type="page"/>
+      </w:r>
+    </w:p>
+    <w:p>
+      <w:pPr>
+        <w:rPr>
+          <w:b/>
+          <w:color w:val="000000" w:themeColor="text1"/>
+          <w:u w:val="single"/>
+        </w:rPr>
+      </w:pPr>
+      <w:r>
+        <w:rPr>
+          <w:b/>
+          <w:color w:val="000000" w:themeColor="text1"/>
+          <w:u w:val="single"/>
+        </w:rPr>
+        <w:t>Week 12 &amp; 13</w:t>
+      </w:r>
+      <w:r>
+        <w:rPr>
+          <w:b/>
+          <w:color w:val="000000" w:themeColor="text1"/>
+          <w:u w:val="single"/>
+        </w:rPr>
+        <w:t xml:space="preserve"> </w:t>
+      </w:r>
+      <w:r>
+        <w:rPr>
+          <w:b/>
+          <w:color w:val="000000" w:themeColor="text1"/>
+          <w:u w:val="single"/>
+        </w:rPr>
+        <w:t xml:space="preserve">- </w:t>
+      </w:r>
+      <w:r>
+        <w:rPr>
+          <w:b/>
+          <w:color w:val="000000" w:themeColor="text1"/>
+          <w:u w:val="single"/>
+        </w:rPr>
+        <w:t>(</w:t>
       </w:r>
       <w:r>
         <w:rPr>
@@ -4396,6 +4772,40 @@
           <w:u w:val="single"/>
           <w:vertAlign w:val="superscript"/>
         </w:rPr>
+        <w:t>rd</w:t>
+      </w:r>
+      <w:r>
+        <w:rPr>
+          <w:b/>
+          <w:color w:val="000000" w:themeColor="text1"/>
+          <w:u w:val="single"/>
+        </w:rPr>
+        <w:t xml:space="preserve"> Feb</w:t>
+      </w:r>
+      <w:r>
+        <w:rPr>
+          <w:b/>
+          <w:color w:val="000000" w:themeColor="text1"/>
+          <w:u w:val="single"/>
+        </w:rPr>
+        <w:t xml:space="preserve"> – </w:t>
+      </w:r>
+      <w:r>
+        <w:rPr>
+          <w:b/>
+          <w:color w:val="000000" w:themeColor="text1"/>
+          <w:u w:val="single"/>
+        </w:rPr>
+        <w:t>16</w:t>
+      </w:r>
+      <w:proofErr w:type="gramStart"/>
+      <w:r>
+        <w:rPr>
+          <w:b/>
+          <w:color w:val="000000" w:themeColor="text1"/>
+          <w:u w:val="single"/>
+          <w:vertAlign w:val="superscript"/>
+        </w:rPr>
         <w:t>th</w:t>
       </w:r>
       <w:r>
@@ -4404,41 +4814,7 @@
           <w:color w:val="000000" w:themeColor="text1"/>
           <w:u w:val="single"/>
         </w:rPr>
-        <w:t xml:space="preserve"> Jan</w:t>
-      </w:r>
-      <w:r>
-        <w:rPr>
-          <w:b/>
-          <w:color w:val="000000" w:themeColor="text1"/>
-          <w:u w:val="single"/>
-        </w:rPr>
-        <w:t xml:space="preserve"> – </w:t>
-      </w:r>
-      <w:r>
-        <w:rPr>
-          <w:b/>
-          <w:color w:val="000000" w:themeColor="text1"/>
-          <w:u w:val="single"/>
-        </w:rPr>
-        <w:t>26</w:t>
-      </w:r>
-      <w:proofErr w:type="gramStart"/>
-      <w:r>
-        <w:rPr>
-          <w:b/>
-          <w:color w:val="000000" w:themeColor="text1"/>
-          <w:u w:val="single"/>
-          <w:vertAlign w:val="superscript"/>
-        </w:rPr>
-        <w:t>th</w:t>
-      </w:r>
-      <w:r>
-        <w:rPr>
-          <w:b/>
-          <w:color w:val="000000" w:themeColor="text1"/>
-          <w:u w:val="single"/>
-        </w:rPr>
-        <w:t xml:space="preserve">  Jan</w:t>
+        <w:t xml:space="preserve">  Feb</w:t>
       </w:r>
       <w:proofErr w:type="gramEnd"/>
       <w:r>
@@ -4487,52 +4863,48 @@
         <w:rPr>
           <w:color w:val="000000" w:themeColor="text1"/>
         </w:rPr>
-        <w:t>Add JSON functionality to Java Tomcat Server</w:t>
-      </w:r>
-    </w:p>
-    <w:p>
-      <w:pPr>
-        <w:pStyle w:val="ListParagraph"/>
-        <w:numPr>
-          <w:ilvl w:val="0"/>
-          <w:numId w:val="1"/>
-        </w:numPr>
-        <w:rPr>
-          <w:color w:val="000000" w:themeColor="text1"/>
-        </w:rPr>
-      </w:pPr>
-      <w:r>
-        <w:rPr>
-          <w:color w:val="000000" w:themeColor="text1"/>
-        </w:rPr>
-        <w:t>Research best path to design Client application</w:t>
-      </w:r>
-    </w:p>
-    <w:p>
-      <w:pPr>
-        <w:pStyle w:val="ListParagraph"/>
-        <w:numPr>
-          <w:ilvl w:val="0"/>
-          <w:numId w:val="1"/>
-        </w:numPr>
-        <w:rPr>
-          <w:color w:val="000000" w:themeColor="text1"/>
-        </w:rPr>
-      </w:pPr>
-      <w:r>
-        <w:rPr>
-          <w:color w:val="000000" w:themeColor="text1"/>
-        </w:rPr>
-        <w:t>Begin Client work</w:t>
-      </w:r>
-    </w:p>
-    <w:p>
-      <w:pPr>
-        <w:pStyle w:val="ListParagraph"/>
-        <w:numPr>
-          <w:ilvl w:val="0"/>
-          <w:numId w:val="1"/>
-        </w:numPr>
+        <w:t>Continue with online tutorials in JavaScript, React and Electron</w:t>
+      </w:r>
+    </w:p>
+    <w:p>
+      <w:pPr>
+        <w:pStyle w:val="ListParagraph"/>
+        <w:numPr>
+          <w:ilvl w:val="0"/>
+          <w:numId w:val="1"/>
+        </w:numPr>
+        <w:rPr>
+          <w:color w:val="000000" w:themeColor="text1"/>
+        </w:rPr>
+      </w:pPr>
+      <w:r>
+        <w:rPr>
+          <w:color w:val="000000" w:themeColor="text1"/>
+        </w:rPr>
+        <w:t>Lay down frame of the client application</w:t>
+      </w:r>
+    </w:p>
+    <w:p>
+      <w:pPr>
+        <w:pStyle w:val="ListParagraph"/>
+        <w:numPr>
+          <w:ilvl w:val="0"/>
+          <w:numId w:val="1"/>
+        </w:numPr>
+        <w:rPr>
+          <w:color w:val="000000" w:themeColor="text1"/>
+        </w:rPr>
+      </w:pPr>
+      <w:r>
+        <w:rPr>
+          <w:color w:val="000000" w:themeColor="text1"/>
+        </w:rPr>
+        <w:t>Add basic code to achieve minimal functionality of User Interface</w:t>
+      </w:r>
+    </w:p>
+    <w:p>
+      <w:pPr>
+        <w:ind w:left="360"/>
         <w:rPr>
           <w:color w:val="000000" w:themeColor="text1"/>
         </w:rPr>
@@ -4568,25 +4940,43 @@
         <w:rPr>
           <w:color w:val="000000" w:themeColor="text1"/>
         </w:rPr>
-        <w:t>Initial client research undertaken</w:t>
-      </w:r>
-    </w:p>
-    <w:p>
-      <w:pPr>
-        <w:pStyle w:val="ListParagraph"/>
-        <w:numPr>
-          <w:ilvl w:val="0"/>
-          <w:numId w:val="1"/>
-        </w:numPr>
-        <w:rPr>
-          <w:color w:val="000000" w:themeColor="text1"/>
-        </w:rPr>
-      </w:pPr>
-      <w:r>
-        <w:rPr>
-          <w:color w:val="000000" w:themeColor="text1"/>
-        </w:rPr>
-        <w:t>Added Google simple JSON library to Java project</w:t>
+        <w:t>React and Electron successfully implemented and integrated into project</w:t>
+      </w:r>
+    </w:p>
+    <w:p>
+      <w:pPr>
+        <w:pStyle w:val="ListParagraph"/>
+        <w:numPr>
+          <w:ilvl w:val="0"/>
+          <w:numId w:val="1"/>
+        </w:numPr>
+        <w:rPr>
+          <w:color w:val="000000" w:themeColor="text1"/>
+        </w:rPr>
+      </w:pPr>
+      <w:r>
+        <w:rPr>
+          <w:color w:val="000000" w:themeColor="text1"/>
+        </w:rPr>
+        <w:t>Skeleton of client application in place</w:t>
+      </w:r>
+    </w:p>
+    <w:p>
+      <w:pPr>
+        <w:pStyle w:val="ListParagraph"/>
+        <w:numPr>
+          <w:ilvl w:val="0"/>
+          <w:numId w:val="1"/>
+        </w:numPr>
+        <w:rPr>
+          <w:color w:val="000000" w:themeColor="text1"/>
+        </w:rPr>
+      </w:pPr>
+      <w:r>
+        <w:rPr>
+          <w:color w:val="000000" w:themeColor="text1"/>
+        </w:rPr>
+        <w:t>Some basic CSS styling</w:t>
       </w:r>
     </w:p>
     <w:p>
@@ -4610,56 +5000,56 @@
         </w:rPr>
         <w:t>Issues &amp; Solutions</w:t>
       </w:r>
+    </w:p>
+    <w:p>
+      <w:pPr>
+        <w:rPr>
+          <w:i/>
+          <w:color w:val="000000" w:themeColor="text1"/>
+          <w:u w:val="single"/>
+        </w:rPr>
+      </w:pPr>
+      <w:r>
+        <w:rPr>
+          <w:i/>
+          <w:color w:val="000000" w:themeColor="text1"/>
+          <w:u w:val="single"/>
+        </w:rPr>
+        <w:t>Issue 1:</w:t>
+      </w:r>
+    </w:p>
+    <w:p>
+      <w:pPr>
+        <w:rPr>
+          <w:color w:val="000000" w:themeColor="text1"/>
+        </w:rPr>
+      </w:pPr>
+    </w:p>
+    <w:p>
+      <w:pPr>
+        <w:rPr>
+          <w:i/>
+          <w:color w:val="000000" w:themeColor="text1"/>
+          <w:u w:val="single"/>
+        </w:rPr>
+      </w:pPr>
+      <w:r>
+        <w:rPr>
+          <w:i/>
+          <w:color w:val="000000" w:themeColor="text1"/>
+          <w:u w:val="single"/>
+        </w:rPr>
+        <w:t>Solution</w:t>
+      </w:r>
+    </w:p>
+    <w:p>
+      <w:pPr>
+        <w:rPr>
+          <w:color w:val="000000" w:themeColor="text1"/>
+        </w:rPr>
+      </w:pPr>
       <w:bookmarkStart w:id="0" w:name="_GoBack"/>
       <w:bookmarkEnd w:id="0"/>
-    </w:p>
-    <w:p>
-      <w:pPr>
-        <w:rPr>
-          <w:i/>
-          <w:color w:val="000000" w:themeColor="text1"/>
-          <w:u w:val="single"/>
-        </w:rPr>
-      </w:pPr>
-      <w:r>
-        <w:rPr>
-          <w:i/>
-          <w:color w:val="000000" w:themeColor="text1"/>
-          <w:u w:val="single"/>
-        </w:rPr>
-        <w:t>Issue 1:</w:t>
-      </w:r>
-    </w:p>
-    <w:p>
-      <w:pPr>
-        <w:rPr>
-          <w:color w:val="000000" w:themeColor="text1"/>
-        </w:rPr>
-      </w:pPr>
-    </w:p>
-    <w:p>
-      <w:pPr>
-        <w:rPr>
-          <w:i/>
-          <w:color w:val="000000" w:themeColor="text1"/>
-          <w:u w:val="single"/>
-        </w:rPr>
-      </w:pPr>
-      <w:r>
-        <w:rPr>
-          <w:i/>
-          <w:color w:val="000000" w:themeColor="text1"/>
-          <w:u w:val="single"/>
-        </w:rPr>
-        <w:t>Solution</w:t>
-      </w:r>
-    </w:p>
-    <w:p>
-      <w:pPr>
-        <w:rPr>
-          <w:color w:val="000000" w:themeColor="text1"/>
-        </w:rPr>
-      </w:pPr>
     </w:p>
     <w:sectPr>
       <w:pgSz w:w="11900" w:h="16840"/>

</xml_diff>

<commit_message>
Added http code to successfully make request to tomcat server
</commit_message>
<xml_diff>
--- a/Project_Engineering_Work_Journal.docx
+++ b/Project_Engineering_Work_Journal.docx
@@ -4904,6 +4904,24 @@
     </w:p>
     <w:p>
       <w:pPr>
+        <w:pStyle w:val="ListParagraph"/>
+        <w:numPr>
+          <w:ilvl w:val="0"/>
+          <w:numId w:val="1"/>
+        </w:numPr>
+        <w:rPr>
+          <w:color w:val="000000" w:themeColor="text1"/>
+        </w:rPr>
+      </w:pPr>
+      <w:r>
+        <w:rPr>
+          <w:color w:val="000000" w:themeColor="text1"/>
+        </w:rPr>
+        <w:t>Add network functionality in client to allow successful HTTP requests to be sent to server</w:t>
+      </w:r>
+    </w:p>
+    <w:p>
+      <w:pPr>
         <w:ind w:left="360"/>
         <w:rPr>
           <w:color w:val="000000" w:themeColor="text1"/>
@@ -4981,6 +4999,24 @@
     </w:p>
     <w:p>
       <w:pPr>
+        <w:pStyle w:val="ListParagraph"/>
+        <w:numPr>
+          <w:ilvl w:val="0"/>
+          <w:numId w:val="1"/>
+        </w:numPr>
+        <w:rPr>
+          <w:color w:val="000000" w:themeColor="text1"/>
+        </w:rPr>
+      </w:pPr>
+      <w:r>
+        <w:rPr>
+          <w:color w:val="000000" w:themeColor="text1"/>
+        </w:rPr>
+        <w:t>Basic client functionality added</w:t>
+      </w:r>
+    </w:p>
+    <w:p>
+      <w:pPr>
         <w:rPr>
           <w:color w:val="000000" w:themeColor="text1"/>
         </w:rPr>
@@ -5024,6 +5060,19 @@
           <w:color w:val="000000" w:themeColor="text1"/>
         </w:rPr>
       </w:pPr>
+      <w:r>
+        <w:rPr>
+          <w:color w:val="000000" w:themeColor="text1"/>
+        </w:rPr>
+        <w:t>Cross Origin Resource Sharing Error (CORS) – JavaScript Client is currently unable to receive data from the Tomcat webserver due to this error.</w:t>
+      </w:r>
+    </w:p>
+    <w:p>
+      <w:pPr>
+        <w:rPr>
+          <w:color w:val="000000" w:themeColor="text1"/>
+        </w:rPr>
+      </w:pPr>
     </w:p>
     <w:p>
       <w:pPr>
@@ -5048,6 +5097,194 @@
           <w:color w:val="000000" w:themeColor="text1"/>
         </w:rPr>
       </w:pPr>
+      <w:r>
+        <w:rPr>
+          <w:color w:val="000000" w:themeColor="text1"/>
+        </w:rPr>
+        <w:t xml:space="preserve">To circumvent this </w:t>
+      </w:r>
+      <w:proofErr w:type="gramStart"/>
+      <w:r>
+        <w:rPr>
+          <w:color w:val="000000" w:themeColor="text1"/>
+        </w:rPr>
+        <w:t>issue</w:t>
+      </w:r>
+      <w:proofErr w:type="gramEnd"/>
+      <w:r>
+        <w:rPr>
+          <w:color w:val="000000" w:themeColor="text1"/>
+        </w:rPr>
+        <w:t xml:space="preserve"> I added the line:</w:t>
+      </w:r>
+    </w:p>
+    <w:p>
+      <w:pPr>
+        <w:rPr>
+          <w:i/>
+          <w:color w:val="000000" w:themeColor="text1"/>
+        </w:rPr>
+      </w:pPr>
+      <w:r>
+        <w:rPr>
+          <w:color w:val="000000" w:themeColor="text1"/>
+        </w:rPr>
+        <w:tab/>
+      </w:r>
+      <w:proofErr w:type="spellStart"/>
+      <w:proofErr w:type="gramStart"/>
+      <w:r>
+        <w:rPr>
+          <w:i/>
+          <w:color w:val="000000" w:themeColor="text1"/>
+        </w:rPr>
+        <w:t>response.setHeader</w:t>
+      </w:r>
+      <w:proofErr w:type="spellEnd"/>
+      <w:proofErr w:type="gramEnd"/>
+      <w:r>
+        <w:rPr>
+          <w:i/>
+          <w:color w:val="000000" w:themeColor="text1"/>
+        </w:rPr>
+        <w:t>("Access-Control-Allow-Origin", "*");</w:t>
+      </w:r>
+    </w:p>
+    <w:p>
+      <w:pPr>
+        <w:rPr>
+          <w:color w:val="000000" w:themeColor="text1"/>
+        </w:rPr>
+      </w:pPr>
+    </w:p>
+    <w:p>
+      <w:pPr>
+        <w:rPr>
+          <w:color w:val="000000" w:themeColor="text1"/>
+        </w:rPr>
+      </w:pPr>
+      <w:r>
+        <w:rPr>
+          <w:color w:val="000000" w:themeColor="text1"/>
+        </w:rPr>
+        <w:t>This sets a wildcard value for the CORS policy in the header of the HTTP response back to the client. It allows any client to access the servers’ resources.</w:t>
+      </w:r>
+    </w:p>
+    <w:p>
+      <w:pPr>
+        <w:rPr>
+          <w:color w:val="000000" w:themeColor="text1"/>
+        </w:rPr>
+      </w:pPr>
+    </w:p>
+    <w:p>
+      <w:pPr>
+        <w:rPr>
+          <w:i/>
+          <w:color w:val="000000" w:themeColor="text1"/>
+          <w:u w:val="single"/>
+        </w:rPr>
+      </w:pPr>
+      <w:r>
+        <w:rPr>
+          <w:i/>
+          <w:color w:val="000000" w:themeColor="text1"/>
+          <w:u w:val="single"/>
+        </w:rPr>
+        <w:t>Issue 2:</w:t>
+      </w:r>
+    </w:p>
+    <w:p>
+      <w:pPr>
+        <w:rPr>
+          <w:color w:val="000000" w:themeColor="text1"/>
+        </w:rPr>
+      </w:pPr>
+      <w:r>
+        <w:rPr>
+          <w:color w:val="000000" w:themeColor="text1"/>
+        </w:rPr>
+        <w:t>Error encountered when trying to parse JSON string received by the client. When the server sends the data back to the client in the HTTP request unknown characters are added to the JSON string. The client parsing of the string throws the error.</w:t>
+      </w:r>
+    </w:p>
+    <w:p>
+      <w:pPr>
+        <w:rPr>
+          <w:color w:val="000000" w:themeColor="text1"/>
+        </w:rPr>
+      </w:pPr>
+    </w:p>
+    <w:p>
+      <w:pPr>
+        <w:rPr>
+          <w:i/>
+          <w:color w:val="000000" w:themeColor="text1"/>
+          <w:u w:val="single"/>
+        </w:rPr>
+      </w:pPr>
+      <w:r>
+        <w:rPr>
+          <w:i/>
+          <w:color w:val="000000" w:themeColor="text1"/>
+          <w:u w:val="single"/>
+        </w:rPr>
+        <w:t>Solution:</w:t>
+      </w:r>
+    </w:p>
+    <w:p>
+      <w:pPr>
+        <w:rPr>
+          <w:color w:val="000000" w:themeColor="text1"/>
+        </w:rPr>
+      </w:pPr>
+      <w:r>
+        <w:rPr>
+          <w:color w:val="000000" w:themeColor="text1"/>
+        </w:rPr>
+        <w:t xml:space="preserve">I changed the server output class from </w:t>
+      </w:r>
+      <w:proofErr w:type="spellStart"/>
+      <w:r>
+        <w:rPr>
+          <w:color w:val="000000" w:themeColor="text1"/>
+        </w:rPr>
+        <w:t>ObjectOutputStream</w:t>
+      </w:r>
+      <w:proofErr w:type="spellEnd"/>
+      <w:r>
+        <w:rPr>
+          <w:color w:val="000000" w:themeColor="text1"/>
+        </w:rPr>
+        <w:t xml:space="preserve"> to </w:t>
+      </w:r>
+      <w:proofErr w:type="spellStart"/>
+      <w:r>
+        <w:rPr>
+          <w:color w:val="000000" w:themeColor="text1"/>
+        </w:rPr>
+        <w:t>PrintWriter</w:t>
+      </w:r>
+      <w:proofErr w:type="spellEnd"/>
+      <w:r>
+        <w:rPr>
+          <w:color w:val="000000" w:themeColor="text1"/>
+        </w:rPr>
+        <w:t xml:space="preserve">. The </w:t>
+      </w:r>
+      <w:proofErr w:type="spellStart"/>
+      <w:r>
+        <w:rPr>
+          <w:color w:val="000000" w:themeColor="text1"/>
+        </w:rPr>
+        <w:t>PrintWriter</w:t>
+      </w:r>
+      <w:proofErr w:type="spellEnd"/>
+      <w:r>
+        <w:rPr>
+          <w:color w:val="000000" w:themeColor="text1"/>
+        </w:rPr>
+        <w:t xml:space="preserve"> class does not add any further characters to the JSON string.</w:t>
+      </w:r>
       <w:bookmarkStart w:id="0" w:name="_GoBack"/>
       <w:bookmarkEnd w:id="0"/>
     </w:p>
@@ -6033,7 +6270,6 @@
   <w:style w:type="character" w:default="1" w:styleId="DefaultParagraphFont">
     <w:name w:val="Default Paragraph Font"/>
     <w:uiPriority w:val="1"/>
-    <w:semiHidden/>
     <w:unhideWhenUsed/>
   </w:style>
   <w:style w:type="table" w:default="1" w:styleId="TableNormal">
@@ -6067,6 +6303,33 @@
       <w:ind w:left="720"/>
       <w:contextualSpacing/>
     </w:pPr>
+  </w:style>
+  <w:style w:type="paragraph" w:styleId="HTMLPreformatted">
+    <w:name w:val="HTML Preformatted"/>
+    <w:basedOn w:val="Normal"/>
+    <w:link w:val="HTMLPreformattedChar"/>
+    <w:uiPriority w:val="99"/>
+    <w:semiHidden/>
+    <w:unhideWhenUsed/>
+    <w:rsid w:val="009E646C"/>
+    <w:rPr>
+      <w:rFonts w:ascii="Courier" w:hAnsi="Courier"/>
+      <w:sz w:val="20"/>
+      <w:szCs w:val="20"/>
+    </w:rPr>
+  </w:style>
+  <w:style w:type="character" w:customStyle="1" w:styleId="HTMLPreformattedChar">
+    <w:name w:val="HTML Preformatted Char"/>
+    <w:basedOn w:val="DefaultParagraphFont"/>
+    <w:link w:val="HTMLPreformatted"/>
+    <w:uiPriority w:val="99"/>
+    <w:semiHidden/>
+    <w:rsid w:val="009E646C"/>
+    <w:rPr>
+      <w:rFonts w:ascii="Courier" w:hAnsi="Courier"/>
+      <w:sz w:val="20"/>
+      <w:szCs w:val="20"/>
+    </w:rPr>
   </w:style>
 </w:styles>
 </file>

</xml_diff>

<commit_message>
Added synchronous request for new messages
</commit_message>
<xml_diff>
--- a/Project_Engineering_Work_Journal.docx
+++ b/Project_Engineering_Work_Journal.docx
@@ -5285,6 +5285,797 @@
         </w:rPr>
         <w:t xml:space="preserve"> class does not add any further characters to the JSON string.</w:t>
       </w:r>
+    </w:p>
+    <w:p>
+      <w:pPr>
+        <w:rPr>
+          <w:color w:val="000000" w:themeColor="text1"/>
+        </w:rPr>
+      </w:pPr>
+      <w:r>
+        <w:rPr>
+          <w:color w:val="000000" w:themeColor="text1"/>
+        </w:rPr>
+        <w:br w:type="page"/>
+      </w:r>
+    </w:p>
+    <w:p>
+      <w:pPr>
+        <w:rPr>
+          <w:b/>
+          <w:color w:val="000000" w:themeColor="text1"/>
+          <w:u w:val="single"/>
+        </w:rPr>
+      </w:pPr>
+      <w:r>
+        <w:rPr>
+          <w:b/>
+          <w:color w:val="000000" w:themeColor="text1"/>
+          <w:u w:val="single"/>
+        </w:rPr>
+        <w:t xml:space="preserve">Week 14, </w:t>
+      </w:r>
+      <w:r>
+        <w:rPr>
+          <w:b/>
+          <w:color w:val="000000" w:themeColor="text1"/>
+          <w:u w:val="single"/>
+        </w:rPr>
+        <w:t>15</w:t>
+      </w:r>
+      <w:r>
+        <w:rPr>
+          <w:b/>
+          <w:color w:val="000000" w:themeColor="text1"/>
+          <w:u w:val="single"/>
+        </w:rPr>
+        <w:t>, 16, 17</w:t>
+      </w:r>
+      <w:r>
+        <w:rPr>
+          <w:b/>
+          <w:color w:val="000000" w:themeColor="text1"/>
+          <w:u w:val="single"/>
+        </w:rPr>
+        <w:t xml:space="preserve"> </w:t>
+      </w:r>
+      <w:r>
+        <w:rPr>
+          <w:b/>
+          <w:color w:val="000000" w:themeColor="text1"/>
+          <w:u w:val="single"/>
+        </w:rPr>
+        <w:t xml:space="preserve">- </w:t>
+      </w:r>
+      <w:r>
+        <w:rPr>
+          <w:b/>
+          <w:color w:val="000000" w:themeColor="text1"/>
+          <w:u w:val="single"/>
+        </w:rPr>
+        <w:t>(</w:t>
+      </w:r>
+      <w:r>
+        <w:rPr>
+          <w:b/>
+          <w:color w:val="000000" w:themeColor="text1"/>
+          <w:u w:val="single"/>
+        </w:rPr>
+        <w:t>17</w:t>
+      </w:r>
+      <w:r>
+        <w:rPr>
+          <w:b/>
+          <w:color w:val="000000" w:themeColor="text1"/>
+          <w:u w:val="single"/>
+          <w:vertAlign w:val="superscript"/>
+        </w:rPr>
+        <w:t>th</w:t>
+      </w:r>
+      <w:r>
+        <w:rPr>
+          <w:b/>
+          <w:color w:val="000000" w:themeColor="text1"/>
+          <w:u w:val="single"/>
+        </w:rPr>
+        <w:t xml:space="preserve"> Feb</w:t>
+      </w:r>
+      <w:r>
+        <w:rPr>
+          <w:b/>
+          <w:color w:val="000000" w:themeColor="text1"/>
+          <w:u w:val="single"/>
+        </w:rPr>
+        <w:t xml:space="preserve"> – </w:t>
+      </w:r>
+      <w:r>
+        <w:rPr>
+          <w:b/>
+          <w:color w:val="000000" w:themeColor="text1"/>
+          <w:u w:val="single"/>
+        </w:rPr>
+        <w:t>1</w:t>
+      </w:r>
+      <w:r>
+        <w:rPr>
+          <w:b/>
+          <w:color w:val="000000" w:themeColor="text1"/>
+          <w:u w:val="single"/>
+        </w:rPr>
+        <w:t>5</w:t>
+      </w:r>
+      <w:proofErr w:type="gramStart"/>
+      <w:r>
+        <w:rPr>
+          <w:b/>
+          <w:color w:val="000000" w:themeColor="text1"/>
+          <w:u w:val="single"/>
+          <w:vertAlign w:val="superscript"/>
+        </w:rPr>
+        <w:t>th</w:t>
+      </w:r>
+      <w:r>
+        <w:rPr>
+          <w:b/>
+          <w:color w:val="000000" w:themeColor="text1"/>
+          <w:u w:val="single"/>
+        </w:rPr>
+        <w:t xml:space="preserve">  Mar</w:t>
+      </w:r>
+      <w:proofErr w:type="gramEnd"/>
+      <w:r>
+        <w:rPr>
+          <w:b/>
+          <w:color w:val="000000" w:themeColor="text1"/>
+          <w:u w:val="single"/>
+        </w:rPr>
+        <w:t>)</w:t>
+      </w:r>
+    </w:p>
+    <w:p>
+      <w:pPr>
+        <w:rPr>
+          <w:color w:val="000000" w:themeColor="text1"/>
+        </w:rPr>
+      </w:pPr>
+    </w:p>
+    <w:p>
+      <w:pPr>
+        <w:rPr>
+          <w:b/>
+          <w:color w:val="000000" w:themeColor="text1"/>
+        </w:rPr>
+      </w:pPr>
+      <w:r>
+        <w:rPr>
+          <w:b/>
+          <w:color w:val="000000" w:themeColor="text1"/>
+        </w:rPr>
+        <w:t>Overall Task</w:t>
+      </w:r>
+    </w:p>
+    <w:p>
+      <w:pPr>
+        <w:pStyle w:val="ListParagraph"/>
+        <w:numPr>
+          <w:ilvl w:val="0"/>
+          <w:numId w:val="1"/>
+        </w:numPr>
+        <w:rPr>
+          <w:color w:val="000000" w:themeColor="text1"/>
+        </w:rPr>
+      </w:pPr>
+      <w:r>
+        <w:rPr>
+          <w:color w:val="000000" w:themeColor="text1"/>
+        </w:rPr>
+        <w:t>All four weeks primarily geared toward building and testing client application</w:t>
+      </w:r>
+      <w:r>
+        <w:rPr>
+          <w:color w:val="000000" w:themeColor="text1"/>
+        </w:rPr>
+        <w:t xml:space="preserve"> functionality and communication between server and client</w:t>
+      </w:r>
+    </w:p>
+    <w:p>
+      <w:pPr>
+        <w:pStyle w:val="ListParagraph"/>
+        <w:numPr>
+          <w:ilvl w:val="0"/>
+          <w:numId w:val="1"/>
+        </w:numPr>
+        <w:rPr>
+          <w:color w:val="000000" w:themeColor="text1"/>
+        </w:rPr>
+      </w:pPr>
+      <w:r>
+        <w:rPr>
+          <w:color w:val="000000" w:themeColor="text1"/>
+        </w:rPr>
+        <w:t>Build</w:t>
+      </w:r>
+      <w:r>
+        <w:rPr>
+          <w:color w:val="000000" w:themeColor="text1"/>
+        </w:rPr>
+        <w:t xml:space="preserve"> client UI to a near-finished standard</w:t>
+      </w:r>
+      <w:r>
+        <w:rPr>
+          <w:color w:val="000000" w:themeColor="text1"/>
+        </w:rPr>
+        <w:t>, capable of carrying out all basic functionality</w:t>
+      </w:r>
+    </w:p>
+    <w:p>
+      <w:pPr>
+        <w:pStyle w:val="ListParagraph"/>
+        <w:numPr>
+          <w:ilvl w:val="0"/>
+          <w:numId w:val="1"/>
+        </w:numPr>
+        <w:rPr>
+          <w:color w:val="000000" w:themeColor="text1"/>
+        </w:rPr>
+      </w:pPr>
+      <w:r>
+        <w:rPr>
+          <w:color w:val="000000" w:themeColor="text1"/>
+        </w:rPr>
+        <w:t>Implement all necessary HTTP communication from client to server</w:t>
+      </w:r>
+    </w:p>
+    <w:p>
+      <w:pPr>
+        <w:pStyle w:val="ListParagraph"/>
+        <w:numPr>
+          <w:ilvl w:val="0"/>
+          <w:numId w:val="1"/>
+        </w:numPr>
+        <w:rPr>
+          <w:color w:val="000000" w:themeColor="text1"/>
+        </w:rPr>
+      </w:pPr>
+      <w:r>
+        <w:rPr>
+          <w:color w:val="000000" w:themeColor="text1"/>
+        </w:rPr>
+        <w:t>With a localhost environment all functionality of messaging application is functional (with exception of minor cosmetic bugs)</w:t>
+      </w:r>
+    </w:p>
+    <w:p>
+      <w:pPr>
+        <w:ind w:left="360"/>
+        <w:rPr>
+          <w:color w:val="000000" w:themeColor="text1"/>
+        </w:rPr>
+      </w:pPr>
+    </w:p>
+    <w:p>
+      <w:pPr>
+        <w:rPr>
+          <w:b/>
+          <w:color w:val="000000" w:themeColor="text1"/>
+        </w:rPr>
+      </w:pPr>
+      <w:r>
+        <w:rPr>
+          <w:b/>
+          <w:color w:val="000000" w:themeColor="text1"/>
+        </w:rPr>
+        <w:t>Work Done</w:t>
+      </w:r>
+    </w:p>
+    <w:p>
+      <w:pPr>
+        <w:pStyle w:val="ListParagraph"/>
+        <w:numPr>
+          <w:ilvl w:val="0"/>
+          <w:numId w:val="1"/>
+        </w:numPr>
+        <w:rPr>
+          <w:color w:val="000000" w:themeColor="text1"/>
+        </w:rPr>
+      </w:pPr>
+      <w:r>
+        <w:rPr>
+          <w:color w:val="000000" w:themeColor="text1"/>
+        </w:rPr>
+        <w:t>Client components designed and built, User Interface now in place</w:t>
+      </w:r>
+    </w:p>
+    <w:p>
+      <w:pPr>
+        <w:pStyle w:val="ListParagraph"/>
+        <w:numPr>
+          <w:ilvl w:val="0"/>
+          <w:numId w:val="1"/>
+        </w:numPr>
+        <w:rPr>
+          <w:color w:val="000000" w:themeColor="text1"/>
+        </w:rPr>
+      </w:pPr>
+      <w:r>
+        <w:rPr>
+          <w:color w:val="000000" w:themeColor="text1"/>
+        </w:rPr>
+        <w:t>HTTP communication now fully functional</w:t>
+      </w:r>
+    </w:p>
+    <w:p>
+      <w:pPr>
+        <w:pStyle w:val="ListParagraph"/>
+        <w:numPr>
+          <w:ilvl w:val="0"/>
+          <w:numId w:val="1"/>
+        </w:numPr>
+        <w:rPr>
+          <w:color w:val="000000" w:themeColor="text1"/>
+        </w:rPr>
+      </w:pPr>
+      <w:r>
+        <w:rPr>
+          <w:color w:val="000000" w:themeColor="text1"/>
+        </w:rPr>
+        <w:t>Some refactoring of client and server code, needed for integration</w:t>
+      </w:r>
+    </w:p>
+    <w:p>
+      <w:pPr>
+        <w:rPr>
+          <w:color w:val="000000" w:themeColor="text1"/>
+        </w:rPr>
+      </w:pPr>
+    </w:p>
+    <w:p>
+      <w:pPr>
+        <w:rPr>
+          <w:b/>
+          <w:color w:val="000000" w:themeColor="text1"/>
+        </w:rPr>
+      </w:pPr>
+      <w:r>
+        <w:rPr>
+          <w:b/>
+          <w:color w:val="000000" w:themeColor="text1"/>
+        </w:rPr>
+        <w:t>Issues &amp; Solutions</w:t>
+      </w:r>
+    </w:p>
+    <w:p>
+      <w:pPr>
+        <w:rPr>
+          <w:i/>
+          <w:color w:val="000000" w:themeColor="text1"/>
+          <w:u w:val="single"/>
+        </w:rPr>
+      </w:pPr>
+      <w:r>
+        <w:rPr>
+          <w:i/>
+          <w:color w:val="000000" w:themeColor="text1"/>
+          <w:u w:val="single"/>
+        </w:rPr>
+        <w:t>Issue 1:</w:t>
+      </w:r>
+    </w:p>
+    <w:p>
+      <w:pPr>
+        <w:rPr>
+          <w:color w:val="000000" w:themeColor="text1"/>
+        </w:rPr>
+      </w:pPr>
+      <w:r>
+        <w:rPr>
+          <w:color w:val="000000" w:themeColor="text1"/>
+        </w:rPr>
+        <w:t>Within React code for the client, ran into issue with undefined functions within HTTP call-back functions (called when response from server is received). The functions that gave the issue were out of scope and therefore undefined.</w:t>
+      </w:r>
+    </w:p>
+    <w:p>
+      <w:pPr>
+        <w:rPr>
+          <w:color w:val="000000" w:themeColor="text1"/>
+        </w:rPr>
+      </w:pPr>
+    </w:p>
+    <w:p>
+      <w:pPr>
+        <w:rPr>
+          <w:i/>
+          <w:color w:val="000000" w:themeColor="text1"/>
+          <w:u w:val="single"/>
+        </w:rPr>
+      </w:pPr>
+      <w:r>
+        <w:rPr>
+          <w:i/>
+          <w:color w:val="000000" w:themeColor="text1"/>
+          <w:u w:val="single"/>
+        </w:rPr>
+        <w:t>Solution</w:t>
+      </w:r>
+    </w:p>
+    <w:p>
+      <w:pPr>
+        <w:rPr>
+          <w:color w:val="000000" w:themeColor="text1"/>
+        </w:rPr>
+      </w:pPr>
+      <w:r>
+        <w:rPr>
+          <w:color w:val="000000" w:themeColor="text1"/>
+        </w:rPr>
+        <w:t xml:space="preserve">The issue was caused by JavaScript arrow function </w:t>
+      </w:r>
+      <w:proofErr w:type="gramStart"/>
+      <w:r>
+        <w:rPr>
+          <w:color w:val="000000" w:themeColor="text1"/>
+        </w:rPr>
+        <w:t>( =</w:t>
+      </w:r>
+      <w:proofErr w:type="gramEnd"/>
+      <w:r>
+        <w:rPr>
+          <w:color w:val="000000" w:themeColor="text1"/>
+        </w:rPr>
+        <w:t>&gt; ) syntax that was causing the functions within the call-back to have wrong scope.</w:t>
+      </w:r>
+    </w:p>
+    <w:p>
+      <w:pPr>
+        <w:rPr>
+          <w:color w:val="000000" w:themeColor="text1"/>
+        </w:rPr>
+      </w:pPr>
+      <w:r>
+        <w:rPr>
+          <w:color w:val="000000" w:themeColor="text1"/>
+        </w:rPr>
+        <w:br w:type="page"/>
+      </w:r>
+    </w:p>
+    <w:p>
+      <w:pPr>
+        <w:rPr>
+          <w:b/>
+          <w:color w:val="000000" w:themeColor="text1"/>
+          <w:u w:val="single"/>
+        </w:rPr>
+      </w:pPr>
+      <w:r>
+        <w:rPr>
+          <w:b/>
+          <w:color w:val="000000" w:themeColor="text1"/>
+          <w:u w:val="single"/>
+        </w:rPr>
+        <w:t>Week 15 &amp; 16</w:t>
+      </w:r>
+      <w:r>
+        <w:rPr>
+          <w:b/>
+          <w:color w:val="000000" w:themeColor="text1"/>
+          <w:u w:val="single"/>
+        </w:rPr>
+        <w:t xml:space="preserve"> </w:t>
+      </w:r>
+      <w:r>
+        <w:rPr>
+          <w:b/>
+          <w:color w:val="000000" w:themeColor="text1"/>
+          <w:u w:val="single"/>
+        </w:rPr>
+        <w:t xml:space="preserve">- </w:t>
+      </w:r>
+      <w:r>
+        <w:rPr>
+          <w:b/>
+          <w:color w:val="000000" w:themeColor="text1"/>
+          <w:u w:val="single"/>
+        </w:rPr>
+        <w:t>(</w:t>
+      </w:r>
+      <w:r>
+        <w:rPr>
+          <w:b/>
+          <w:color w:val="000000" w:themeColor="text1"/>
+          <w:u w:val="single"/>
+        </w:rPr>
+        <w:t>1</w:t>
+      </w:r>
+      <w:r>
+        <w:rPr>
+          <w:b/>
+          <w:color w:val="000000" w:themeColor="text1"/>
+          <w:u w:val="single"/>
+        </w:rPr>
+        <w:t>6</w:t>
+      </w:r>
+      <w:r>
+        <w:rPr>
+          <w:b/>
+          <w:color w:val="000000" w:themeColor="text1"/>
+          <w:u w:val="single"/>
+          <w:vertAlign w:val="superscript"/>
+        </w:rPr>
+        <w:t>th</w:t>
+      </w:r>
+      <w:r>
+        <w:rPr>
+          <w:b/>
+          <w:color w:val="000000" w:themeColor="text1"/>
+          <w:u w:val="single"/>
+        </w:rPr>
+        <w:t xml:space="preserve"> Mar</w:t>
+      </w:r>
+      <w:r>
+        <w:rPr>
+          <w:b/>
+          <w:color w:val="000000" w:themeColor="text1"/>
+          <w:u w:val="single"/>
+        </w:rPr>
+        <w:t xml:space="preserve"> – </w:t>
+      </w:r>
+      <w:r>
+        <w:rPr>
+          <w:b/>
+          <w:color w:val="000000" w:themeColor="text1"/>
+          <w:u w:val="single"/>
+        </w:rPr>
+        <w:t>29</w:t>
+      </w:r>
+      <w:proofErr w:type="gramStart"/>
+      <w:r>
+        <w:rPr>
+          <w:b/>
+          <w:color w:val="000000" w:themeColor="text1"/>
+          <w:u w:val="single"/>
+          <w:vertAlign w:val="superscript"/>
+        </w:rPr>
+        <w:t>th</w:t>
+      </w:r>
+      <w:r>
+        <w:rPr>
+          <w:b/>
+          <w:color w:val="000000" w:themeColor="text1"/>
+          <w:u w:val="single"/>
+        </w:rPr>
+        <w:t xml:space="preserve">  Mar</w:t>
+      </w:r>
+      <w:proofErr w:type="gramEnd"/>
+      <w:r>
+        <w:rPr>
+          <w:b/>
+          <w:color w:val="000000" w:themeColor="text1"/>
+          <w:u w:val="single"/>
+        </w:rPr>
+        <w:t>)</w:t>
+      </w:r>
+    </w:p>
+    <w:p>
+      <w:pPr>
+        <w:rPr>
+          <w:color w:val="000000" w:themeColor="text1"/>
+        </w:rPr>
+      </w:pPr>
+    </w:p>
+    <w:p>
+      <w:pPr>
+        <w:rPr>
+          <w:b/>
+          <w:color w:val="000000" w:themeColor="text1"/>
+        </w:rPr>
+      </w:pPr>
+      <w:r>
+        <w:rPr>
+          <w:b/>
+          <w:color w:val="000000" w:themeColor="text1"/>
+        </w:rPr>
+        <w:t>Overall Task</w:t>
+      </w:r>
+    </w:p>
+    <w:p>
+      <w:pPr>
+        <w:pStyle w:val="ListParagraph"/>
+        <w:numPr>
+          <w:ilvl w:val="0"/>
+          <w:numId w:val="1"/>
+        </w:numPr>
+        <w:rPr>
+          <w:color w:val="000000" w:themeColor="text1"/>
+        </w:rPr>
+      </w:pPr>
+      <w:r>
+        <w:rPr>
+          <w:color w:val="000000" w:themeColor="text1"/>
+        </w:rPr>
+        <w:t>Deploy a second client on a separate machine</w:t>
+      </w:r>
+    </w:p>
+    <w:p>
+      <w:pPr>
+        <w:pStyle w:val="ListParagraph"/>
+        <w:numPr>
+          <w:ilvl w:val="0"/>
+          <w:numId w:val="1"/>
+        </w:numPr>
+        <w:rPr>
+          <w:color w:val="000000" w:themeColor="text1"/>
+        </w:rPr>
+      </w:pPr>
+      <w:r>
+        <w:rPr>
+          <w:color w:val="000000" w:themeColor="text1"/>
+        </w:rPr>
+        <w:t>Establish an HTTP connection between second client and server on localhost PC</w:t>
+      </w:r>
+    </w:p>
+    <w:p>
+      <w:pPr>
+        <w:pStyle w:val="ListParagraph"/>
+        <w:numPr>
+          <w:ilvl w:val="0"/>
+          <w:numId w:val="1"/>
+        </w:numPr>
+        <w:rPr>
+          <w:color w:val="000000" w:themeColor="text1"/>
+        </w:rPr>
+      </w:pPr>
+      <w:r>
+        <w:rPr>
+          <w:color w:val="000000" w:themeColor="text1"/>
+        </w:rPr>
+        <w:t>Test two communication between both clients and</w:t>
+      </w:r>
+      <w:r>
+        <w:rPr>
+          <w:color w:val="000000" w:themeColor="text1"/>
+        </w:rPr>
+        <w:t xml:space="preserve"> the</w:t>
+      </w:r>
+      <w:r>
+        <w:rPr>
+          <w:color w:val="000000" w:themeColor="text1"/>
+        </w:rPr>
+        <w:t xml:space="preserve"> server </w:t>
+      </w:r>
+      <w:r>
+        <w:rPr>
+          <w:color w:val="000000" w:themeColor="text1"/>
+        </w:rPr>
+        <w:t>over Local Area Network</w:t>
+      </w:r>
+    </w:p>
+    <w:p>
+      <w:pPr>
+        <w:ind w:left="360"/>
+        <w:rPr>
+          <w:color w:val="000000" w:themeColor="text1"/>
+        </w:rPr>
+      </w:pPr>
+    </w:p>
+    <w:p>
+      <w:pPr>
+        <w:rPr>
+          <w:b/>
+          <w:color w:val="000000" w:themeColor="text1"/>
+        </w:rPr>
+      </w:pPr>
+      <w:r>
+        <w:rPr>
+          <w:b/>
+          <w:color w:val="000000" w:themeColor="text1"/>
+        </w:rPr>
+        <w:t>Work Done</w:t>
+      </w:r>
+    </w:p>
+    <w:p>
+      <w:pPr>
+        <w:pStyle w:val="ListParagraph"/>
+        <w:numPr>
+          <w:ilvl w:val="0"/>
+          <w:numId w:val="1"/>
+        </w:numPr>
+        <w:rPr>
+          <w:color w:val="000000" w:themeColor="text1"/>
+        </w:rPr>
+      </w:pPr>
+      <w:r>
+        <w:rPr>
+          <w:color w:val="000000" w:themeColor="text1"/>
+        </w:rPr>
+        <w:t>Client 2 successfully deployed on separate machine</w:t>
+      </w:r>
+    </w:p>
+    <w:p>
+      <w:pPr>
+        <w:pStyle w:val="ListParagraph"/>
+        <w:numPr>
+          <w:ilvl w:val="0"/>
+          <w:numId w:val="1"/>
+        </w:numPr>
+        <w:rPr>
+          <w:color w:val="000000" w:themeColor="text1"/>
+        </w:rPr>
+      </w:pPr>
+      <w:r>
+        <w:rPr>
+          <w:color w:val="000000" w:themeColor="text1"/>
+        </w:rPr>
+        <w:t>Testing of communication between clients successful</w:t>
+      </w:r>
+    </w:p>
+    <w:p>
+      <w:pPr>
+        <w:rPr>
+          <w:color w:val="000000" w:themeColor="text1"/>
+        </w:rPr>
+      </w:pPr>
+    </w:p>
+    <w:p>
+      <w:pPr>
+        <w:rPr>
+          <w:b/>
+          <w:color w:val="000000" w:themeColor="text1"/>
+        </w:rPr>
+      </w:pPr>
+      <w:r>
+        <w:rPr>
+          <w:b/>
+          <w:color w:val="000000" w:themeColor="text1"/>
+        </w:rPr>
+        <w:t>Issues &amp; Solutions</w:t>
+      </w:r>
+    </w:p>
+    <w:p>
+      <w:pPr>
+        <w:rPr>
+          <w:i/>
+          <w:color w:val="000000" w:themeColor="text1"/>
+          <w:u w:val="single"/>
+        </w:rPr>
+      </w:pPr>
+      <w:r>
+        <w:rPr>
+          <w:i/>
+          <w:color w:val="000000" w:themeColor="text1"/>
+          <w:u w:val="single"/>
+        </w:rPr>
+        <w:t>Issue 1:</w:t>
+      </w:r>
+    </w:p>
+    <w:p>
+      <w:pPr>
+        <w:rPr>
+          <w:color w:val="000000" w:themeColor="text1"/>
+        </w:rPr>
+      </w:pPr>
+    </w:p>
+    <w:p>
+      <w:pPr>
+        <w:rPr>
+          <w:i/>
+          <w:color w:val="000000" w:themeColor="text1"/>
+          <w:u w:val="single"/>
+        </w:rPr>
+      </w:pPr>
+      <w:r>
+        <w:rPr>
+          <w:i/>
+          <w:color w:val="000000" w:themeColor="text1"/>
+          <w:u w:val="single"/>
+        </w:rPr>
+        <w:t>Solution</w:t>
+      </w:r>
+    </w:p>
+    <w:p>
+      <w:pPr>
+        <w:rPr>
+          <w:color w:val="000000" w:themeColor="text1"/>
+        </w:rPr>
+      </w:pPr>
       <w:bookmarkStart w:id="0" w:name="_GoBack"/>
       <w:bookmarkEnd w:id="0"/>
     </w:p>
@@ -6270,6 +7061,7 @@
   <w:style w:type="character" w:default="1" w:styleId="DefaultParagraphFont">
     <w:name w:val="Default Paragraph Font"/>
     <w:uiPriority w:val="1"/>
+    <w:semiHidden/>
     <w:unhideWhenUsed/>
   </w:style>
   <w:style w:type="table" w:default="1" w:styleId="TableNormal">

</xml_diff>

<commit_message>
Updated project work log
</commit_message>
<xml_diff>
--- a/Project_Engineering_Work_Journal.docx
+++ b/Project_Engineering_Work_Journal.docx
@@ -5783,15 +5783,7 @@
           <w:color w:val="000000" w:themeColor="text1"/>
           <w:u w:val="single"/>
         </w:rPr>
-        <w:t>1</w:t>
-      </w:r>
-      <w:r>
-        <w:rPr>
-          <w:b/>
-          <w:color w:val="000000" w:themeColor="text1"/>
-          <w:u w:val="single"/>
-        </w:rPr>
-        <w:t>6</w:t>
+        <w:t>16</w:t>
       </w:r>
       <w:r>
         <w:rPr>
@@ -6026,58 +6018,332 @@
           <w:b/>
           <w:color w:val="000000" w:themeColor="text1"/>
         </w:rPr>
-        <w:t>Issues &amp; Solutions</w:t>
-      </w:r>
-    </w:p>
-    <w:p>
-      <w:pPr>
-        <w:rPr>
-          <w:i/>
-          <w:color w:val="000000" w:themeColor="text1"/>
-          <w:u w:val="single"/>
-        </w:rPr>
-      </w:pPr>
-      <w:r>
-        <w:rPr>
-          <w:i/>
-          <w:color w:val="000000" w:themeColor="text1"/>
-          <w:u w:val="single"/>
-        </w:rPr>
-        <w:t>Issue 1:</w:t>
-      </w:r>
-    </w:p>
-    <w:p>
-      <w:pPr>
-        <w:rPr>
-          <w:color w:val="000000" w:themeColor="text1"/>
-        </w:rPr>
-      </w:pPr>
-    </w:p>
-    <w:p>
-      <w:pPr>
-        <w:rPr>
-          <w:i/>
-          <w:color w:val="000000" w:themeColor="text1"/>
-          <w:u w:val="single"/>
-        </w:rPr>
-      </w:pPr>
-      <w:r>
-        <w:rPr>
-          <w:i/>
-          <w:color w:val="000000" w:themeColor="text1"/>
-          <w:u w:val="single"/>
-        </w:rPr>
-        <w:t>Solution</w:t>
-      </w:r>
-    </w:p>
-    <w:p>
-      <w:pPr>
-        <w:rPr>
-          <w:color w:val="000000" w:themeColor="text1"/>
-        </w:rPr>
-      </w:pPr>
+        <w:br w:type="page"/>
+      </w:r>
+    </w:p>
+    <w:p>
+      <w:pPr>
+        <w:rPr>
+          <w:b/>
+          <w:color w:val="000000" w:themeColor="text1"/>
+          <w:u w:val="single"/>
+        </w:rPr>
+      </w:pPr>
+      <w:r>
+        <w:rPr>
+          <w:b/>
+          <w:color w:val="000000" w:themeColor="text1"/>
+          <w:u w:val="single"/>
+        </w:rPr>
+        <w:t>Week 16 &amp; 17</w:t>
+      </w:r>
+      <w:r>
+        <w:rPr>
+          <w:b/>
+          <w:color w:val="000000" w:themeColor="text1"/>
+          <w:u w:val="single"/>
+        </w:rPr>
+        <w:t xml:space="preserve"> </w:t>
+      </w:r>
+      <w:r>
+        <w:rPr>
+          <w:b/>
+          <w:color w:val="000000" w:themeColor="text1"/>
+          <w:u w:val="single"/>
+        </w:rPr>
+        <w:t xml:space="preserve">- </w:t>
+      </w:r>
+      <w:r>
+        <w:rPr>
+          <w:b/>
+          <w:color w:val="000000" w:themeColor="text1"/>
+          <w:u w:val="single"/>
+        </w:rPr>
+        <w:t>(</w:t>
+      </w:r>
+      <w:r>
+        <w:rPr>
+          <w:b/>
+          <w:color w:val="000000" w:themeColor="text1"/>
+          <w:u w:val="single"/>
+        </w:rPr>
+        <w:t>30</w:t>
+      </w:r>
+      <w:r>
+        <w:rPr>
+          <w:b/>
+          <w:color w:val="000000" w:themeColor="text1"/>
+          <w:u w:val="single"/>
+          <w:vertAlign w:val="superscript"/>
+        </w:rPr>
+        <w:t>th</w:t>
+      </w:r>
+      <w:r>
+        <w:rPr>
+          <w:b/>
+          <w:color w:val="000000" w:themeColor="text1"/>
+          <w:u w:val="single"/>
+        </w:rPr>
+        <w:t xml:space="preserve"> Mar</w:t>
+      </w:r>
+      <w:r>
+        <w:rPr>
+          <w:b/>
+          <w:color w:val="000000" w:themeColor="text1"/>
+          <w:u w:val="single"/>
+        </w:rPr>
+        <w:t xml:space="preserve"> – </w:t>
+      </w:r>
+      <w:r>
+        <w:rPr>
+          <w:b/>
+          <w:color w:val="000000" w:themeColor="text1"/>
+          <w:u w:val="single"/>
+        </w:rPr>
+        <w:t>12</w:t>
+      </w:r>
+      <w:proofErr w:type="gramStart"/>
+      <w:r>
+        <w:rPr>
+          <w:b/>
+          <w:color w:val="000000" w:themeColor="text1"/>
+          <w:u w:val="single"/>
+          <w:vertAlign w:val="superscript"/>
+        </w:rPr>
+        <w:t>th</w:t>
+      </w:r>
+      <w:r>
+        <w:rPr>
+          <w:b/>
+          <w:color w:val="000000" w:themeColor="text1"/>
+          <w:u w:val="single"/>
+        </w:rPr>
+        <w:t xml:space="preserve">  Apr</w:t>
+      </w:r>
+      <w:proofErr w:type="gramEnd"/>
+      <w:r>
+        <w:rPr>
+          <w:b/>
+          <w:color w:val="000000" w:themeColor="text1"/>
+          <w:u w:val="single"/>
+        </w:rPr>
+        <w:t>)</w:t>
+      </w:r>
+    </w:p>
+    <w:p>
+      <w:pPr>
+        <w:rPr>
+          <w:color w:val="000000" w:themeColor="text1"/>
+        </w:rPr>
+      </w:pPr>
+    </w:p>
+    <w:p>
+      <w:pPr>
+        <w:rPr>
+          <w:b/>
+          <w:color w:val="000000" w:themeColor="text1"/>
+        </w:rPr>
+      </w:pPr>
+      <w:r>
+        <w:rPr>
+          <w:b/>
+          <w:color w:val="000000" w:themeColor="text1"/>
+        </w:rPr>
+        <w:t>Overall Task</w:t>
+      </w:r>
+    </w:p>
+    <w:p>
+      <w:pPr>
+        <w:pStyle w:val="ListParagraph"/>
+        <w:numPr>
+          <w:ilvl w:val="0"/>
+          <w:numId w:val="1"/>
+        </w:numPr>
+        <w:rPr>
+          <w:color w:val="000000" w:themeColor="text1"/>
+        </w:rPr>
+      </w:pPr>
+      <w:r>
+        <w:rPr>
+          <w:color w:val="000000" w:themeColor="text1"/>
+        </w:rPr>
+        <w:t>Improve client UI design to finishing level</w:t>
+      </w:r>
+    </w:p>
+    <w:p>
+      <w:pPr>
+        <w:pStyle w:val="ListParagraph"/>
+        <w:numPr>
+          <w:ilvl w:val="0"/>
+          <w:numId w:val="1"/>
+        </w:numPr>
+        <w:rPr>
+          <w:color w:val="000000" w:themeColor="text1"/>
+        </w:rPr>
+      </w:pPr>
+      <w:r>
+        <w:rPr>
+          <w:color w:val="000000" w:themeColor="text1"/>
+        </w:rPr>
+        <w:t>Carry out full system testing with both clients simultaneously</w:t>
+      </w:r>
+    </w:p>
+    <w:p>
+      <w:pPr>
+        <w:pStyle w:val="ListParagraph"/>
+        <w:numPr>
+          <w:ilvl w:val="0"/>
+          <w:numId w:val="1"/>
+        </w:numPr>
+        <w:rPr>
+          <w:color w:val="000000" w:themeColor="text1"/>
+        </w:rPr>
+      </w:pPr>
+      <w:r>
+        <w:rPr>
+          <w:color w:val="000000" w:themeColor="text1"/>
+        </w:rPr>
+        <w:t>Work on project report and poster</w:t>
+      </w:r>
+    </w:p>
+    <w:p>
+      <w:pPr>
+        <w:pStyle w:val="ListParagraph"/>
+        <w:numPr>
+          <w:ilvl w:val="0"/>
+          <w:numId w:val="1"/>
+        </w:numPr>
+        <w:rPr>
+          <w:color w:val="000000" w:themeColor="text1"/>
+        </w:rPr>
+      </w:pPr>
+      <w:r>
+        <w:rPr>
+          <w:color w:val="000000" w:themeColor="text1"/>
+        </w:rPr>
+        <w:t>Add any last functionality/features</w:t>
+      </w:r>
+    </w:p>
+    <w:p>
+      <w:pPr>
+        <w:ind w:left="360"/>
+        <w:rPr>
+          <w:color w:val="000000" w:themeColor="text1"/>
+        </w:rPr>
+      </w:pPr>
+    </w:p>
+    <w:p>
+      <w:pPr>
+        <w:rPr>
+          <w:b/>
+          <w:color w:val="000000" w:themeColor="text1"/>
+        </w:rPr>
+      </w:pPr>
+      <w:r>
+        <w:rPr>
+          <w:b/>
+          <w:color w:val="000000" w:themeColor="text1"/>
+        </w:rPr>
+        <w:t>Work Done</w:t>
+      </w:r>
+    </w:p>
+    <w:p>
+      <w:pPr>
+        <w:pStyle w:val="ListParagraph"/>
+        <w:numPr>
+          <w:ilvl w:val="0"/>
+          <w:numId w:val="1"/>
+        </w:numPr>
+        <w:rPr>
+          <w:color w:val="000000" w:themeColor="text1"/>
+        </w:rPr>
+      </w:pPr>
+      <w:r>
+        <w:rPr>
+          <w:color w:val="000000" w:themeColor="text1"/>
+        </w:rPr>
+        <w:t>Client UI improved to demonstration level</w:t>
+      </w:r>
+    </w:p>
+    <w:p>
+      <w:pPr>
+        <w:pStyle w:val="ListParagraph"/>
+        <w:numPr>
+          <w:ilvl w:val="0"/>
+          <w:numId w:val="1"/>
+        </w:numPr>
+        <w:rPr>
+          <w:color w:val="000000" w:themeColor="text1"/>
+        </w:rPr>
+      </w:pPr>
+      <w:r>
+        <w:rPr>
+          <w:color w:val="000000" w:themeColor="text1"/>
+        </w:rPr>
+        <w:t>Full-system testing completed successfully</w:t>
+      </w:r>
       <w:bookmarkStart w:id="0" w:name="_GoBack"/>
       <w:bookmarkEnd w:id="0"/>
+    </w:p>
+    <w:p>
+      <w:pPr>
+        <w:pStyle w:val="ListParagraph"/>
+        <w:numPr>
+          <w:ilvl w:val="0"/>
+          <w:numId w:val="1"/>
+        </w:numPr>
+        <w:rPr>
+          <w:color w:val="000000" w:themeColor="text1"/>
+        </w:rPr>
+      </w:pPr>
+      <w:r>
+        <w:rPr>
+          <w:color w:val="000000" w:themeColor="text1"/>
+        </w:rPr>
+        <w:t>Completed project report</w:t>
+      </w:r>
+    </w:p>
+    <w:p>
+      <w:pPr>
+        <w:pStyle w:val="ListParagraph"/>
+        <w:numPr>
+          <w:ilvl w:val="0"/>
+          <w:numId w:val="1"/>
+        </w:numPr>
+        <w:rPr>
+          <w:color w:val="000000" w:themeColor="text1"/>
+        </w:rPr>
+      </w:pPr>
+      <w:r>
+        <w:rPr>
+          <w:color w:val="000000" w:themeColor="text1"/>
+        </w:rPr>
+        <w:t>Added new feature: Online/Offline status of a user</w:t>
+      </w:r>
+    </w:p>
+    <w:p>
+      <w:pPr>
+        <w:rPr>
+          <w:color w:val="000000" w:themeColor="text1"/>
+        </w:rPr>
+      </w:pPr>
+    </w:p>
+    <w:p>
+      <w:pPr>
+        <w:rPr>
+          <w:b/>
+          <w:i/>
+          <w:color w:val="000000" w:themeColor="text1"/>
+        </w:rPr>
+      </w:pPr>
+      <w:r>
+        <w:rPr>
+          <w:b/>
+          <w:i/>
+          <w:color w:val="000000" w:themeColor="text1"/>
+        </w:rPr>
+        <w:t>Application is now ready for demonstration.</w:t>
+      </w:r>
     </w:p>
     <w:sectPr>
       <w:pgSz w:w="11900" w:h="16840"/>

</xml_diff>